<commit_message>
Version 1.1.0 - Adding Step 2, Step 3, Step 4, Step 5
</commit_message>
<xml_diff>
--- a/Documents/ReadMe.docx
+++ b/Documents/ReadMe.docx
@@ -3546,20 +3546,21 @@
     </w:p>
     <w:p>
       <w:pPr>
-        <w:jc w:val="both"/>
-        <w:rPr>
-          <w:rFonts w:ascii="Courier New" w:hAnsi="Courier New" w:cs="Courier New"/>
-          <w:sz w:val="24"/>
-          <w:szCs w:val="24"/>
-          <w:lang w:bidi="fa-IR"/>
-        </w:rPr>
-      </w:pPr>
-      <w:r>
-        <w:rPr>
-          <w:rFonts w:ascii="Courier New" w:hAnsi="Courier New" w:cs="Courier New"/>
-          <w:sz w:val="24"/>
-          <w:szCs w:val="24"/>
-          <w:lang w:bidi="fa-IR"/>
+        <w:rPr>
+          <w:rFonts w:ascii="Courier New" w:hAnsi="Courier New" w:cs="Courier New"/>
+          <w:b/>
+          <w:bCs/>
+          <w:sz w:val="40"/>
+          <w:szCs w:val="40"/>
+        </w:rPr>
+      </w:pPr>
+      <w:r>
+        <w:rPr>
+          <w:rFonts w:ascii="Courier New" w:hAnsi="Courier New" w:cs="Courier New"/>
+          <w:b/>
+          <w:bCs/>
+          <w:sz w:val="40"/>
+          <w:szCs w:val="40"/>
         </w:rPr>
         <w:lastRenderedPageBreak/>
         <w:t>Step 4</w:t>
@@ -3567,47 +3568,2475 @@
     </w:p>
     <w:p>
       <w:pPr>
-        <w:jc w:val="both"/>
-        <w:rPr>
-          <w:rFonts w:ascii="Courier New" w:hAnsi="Courier New" w:cs="Courier New"/>
-          <w:sz w:val="24"/>
-          <w:szCs w:val="24"/>
-          <w:lang w:bidi="fa-IR"/>
-        </w:rPr>
-      </w:pPr>
-    </w:p>
-    <w:p>
-      <w:pPr>
-        <w:jc w:val="both"/>
-        <w:rPr>
-          <w:rFonts w:ascii="Courier New" w:hAnsi="Courier New" w:cs="Courier New" w:hint="cs"/>
-          <w:sz w:val="24"/>
-          <w:szCs w:val="24"/>
-          <w:lang w:bidi="fa-IR"/>
-        </w:rPr>
-      </w:pPr>
-    </w:p>
-    <w:p>
-      <w:pPr>
         <w:bidi/>
         <w:jc w:val="both"/>
         <w:rPr>
-          <w:rFonts w:ascii="Courier New" w:hAnsi="Courier New" w:cs="Courier New"/>
-          <w:sz w:val="24"/>
-          <w:szCs w:val="24"/>
-          <w:rtl/>
-          <w:lang w:bidi="fa-IR"/>
-        </w:rPr>
-      </w:pPr>
+          <w:rFonts w:ascii="Courier New" w:hAnsi="Courier New" w:cs="Courier New" w:hint="cs"/>
+          <w:b/>
+          <w:bCs/>
+          <w:sz w:val="24"/>
+          <w:szCs w:val="24"/>
+          <w:lang w:bidi="fa-IR"/>
+        </w:rPr>
+      </w:pPr>
+      <w:r>
+        <w:rPr>
+          <w:rFonts w:ascii="Courier New" w:hAnsi="Courier New" w:cs="Courier New" w:hint="cs"/>
+          <w:b/>
+          <w:bCs/>
+          <w:sz w:val="24"/>
+          <w:szCs w:val="24"/>
+          <w:rtl/>
+          <w:lang w:bidi="fa-IR"/>
+        </w:rPr>
+        <w:t>قسمت اول</w:t>
+      </w:r>
     </w:p>
     <w:p>
       <w:pPr>
         <w:bidi/>
         <w:jc w:val="both"/>
         <w:rPr>
-          <w:rFonts w:ascii="Courier New" w:hAnsi="Courier New" w:cs="Courier New" w:hint="cs"/>
-          <w:sz w:val="24"/>
-          <w:szCs w:val="24"/>
+          <w:rFonts w:ascii="Courier New" w:hAnsi="Courier New" w:cs="Courier New"/>
+          <w:sz w:val="24"/>
+          <w:szCs w:val="24"/>
+          <w:rtl/>
+          <w:lang w:bidi="fa-IR"/>
+        </w:rPr>
+      </w:pPr>
+      <w:r>
+        <w:rPr>
+          <w:rFonts w:ascii="Courier New" w:hAnsi="Courier New" w:cs="Courier New" w:hint="cs"/>
+          <w:sz w:val="24"/>
+          <w:szCs w:val="24"/>
+          <w:rtl/>
+          <w:lang w:bidi="fa-IR"/>
+        </w:rPr>
+        <w:t xml:space="preserve">ابتدا یک </w:t>
+      </w:r>
+      <w:r>
+        <w:rPr>
+          <w:rFonts w:ascii="Courier New" w:hAnsi="Courier New" w:cs="Courier New"/>
+          <w:sz w:val="24"/>
+          <w:szCs w:val="24"/>
+          <w:lang w:bidi="fa-IR"/>
+        </w:rPr>
+        <w:t>ViewModel</w:t>
+      </w:r>
+      <w:r>
+        <w:rPr>
+          <w:rFonts w:ascii="Courier New" w:hAnsi="Courier New" w:cs="Courier New" w:hint="cs"/>
+          <w:sz w:val="24"/>
+          <w:szCs w:val="24"/>
+          <w:rtl/>
+          <w:lang w:bidi="fa-IR"/>
+        </w:rPr>
+        <w:t xml:space="preserve"> مناسب برای </w:t>
+      </w:r>
+      <w:r>
+        <w:rPr>
+          <w:rFonts w:ascii="Courier New" w:hAnsi="Courier New" w:cs="Courier New"/>
+          <w:sz w:val="24"/>
+          <w:szCs w:val="24"/>
+          <w:lang w:bidi="fa-IR"/>
+        </w:rPr>
+        <w:t>Login</w:t>
+      </w:r>
+      <w:r>
+        <w:rPr>
+          <w:rFonts w:ascii="Courier New" w:hAnsi="Courier New" w:cs="Courier New" w:hint="cs"/>
+          <w:sz w:val="24"/>
+          <w:szCs w:val="24"/>
+          <w:rtl/>
+          <w:lang w:bidi="fa-IR"/>
+        </w:rPr>
+        <w:t xml:space="preserve"> ایجاد می‌کنیم:</w:t>
+      </w:r>
+    </w:p>
+    <w:p>
+      <w:pPr>
+        <w:jc w:val="both"/>
+        <w:rPr>
+          <w:rFonts w:ascii="Courier New" w:hAnsi="Courier New" w:cs="Courier New"/>
+          <w:sz w:val="24"/>
+          <w:szCs w:val="24"/>
+          <w:lang w:bidi="fa-IR"/>
+        </w:rPr>
+      </w:pPr>
+    </w:p>
+    <w:p>
+      <w:pPr>
+        <w:jc w:val="both"/>
+        <w:rPr>
+          <w:rFonts w:ascii="Courier New" w:hAnsi="Courier New" w:cs="Courier New"/>
+          <w:sz w:val="24"/>
+          <w:szCs w:val="24"/>
+          <w:lang w:bidi="fa-IR"/>
+        </w:rPr>
+      </w:pPr>
+      <w:r>
+        <w:rPr>
+          <w:rFonts w:ascii="Courier New" w:hAnsi="Courier New" w:cs="Courier New"/>
+          <w:sz w:val="24"/>
+          <w:szCs w:val="24"/>
+          <w:lang w:bidi="fa-IR"/>
+        </w:rPr>
+        <w:t>Create Folder: ‘ViewModels’</w:t>
+      </w:r>
+    </w:p>
+    <w:p>
+      <w:pPr>
+        <w:jc w:val="both"/>
+        <w:rPr>
+          <w:rFonts w:ascii="Courier New" w:hAnsi="Courier New" w:cs="Courier New"/>
+          <w:sz w:val="24"/>
+          <w:szCs w:val="24"/>
+          <w:lang w:bidi="fa-IR"/>
+        </w:rPr>
+      </w:pPr>
+      <w:r>
+        <w:rPr>
+          <w:rFonts w:ascii="Courier New" w:hAnsi="Courier New" w:cs="Courier New"/>
+          <w:sz w:val="24"/>
+          <w:szCs w:val="24"/>
+          <w:lang w:bidi="fa-IR"/>
+        </w:rPr>
+        <w:tab/>
+        <w:t>Create Folder: ‘Account’</w:t>
+      </w:r>
+    </w:p>
+    <w:p>
+      <w:pPr>
+        <w:jc w:val="both"/>
+        <w:rPr>
+          <w:rFonts w:ascii="Courier New" w:hAnsi="Courier New" w:cs="Courier New"/>
+          <w:sz w:val="24"/>
+          <w:szCs w:val="24"/>
+          <w:lang w:bidi="fa-IR"/>
+        </w:rPr>
+      </w:pPr>
+      <w:r>
+        <w:rPr>
+          <w:rFonts w:ascii="Courier New" w:hAnsi="Courier New" w:cs="Courier New"/>
+          <w:sz w:val="24"/>
+          <w:szCs w:val="24"/>
+          <w:lang w:bidi="fa-IR"/>
+        </w:rPr>
+        <w:tab/>
+      </w:r>
+      <w:r>
+        <w:rPr>
+          <w:rFonts w:ascii="Courier New" w:hAnsi="Courier New" w:cs="Courier New"/>
+          <w:sz w:val="24"/>
+          <w:szCs w:val="24"/>
+          <w:lang w:bidi="fa-IR"/>
+        </w:rPr>
+        <w:tab/>
+        <w:t>Create File: ‘LoginViewModel.cs’</w:t>
+      </w:r>
+    </w:p>
+    <w:p>
+      <w:pPr>
+        <w:bidi/>
+        <w:jc w:val="both"/>
+        <w:rPr>
+          <w:rFonts w:ascii="Courier New" w:hAnsi="Courier New" w:cs="Courier New"/>
+          <w:sz w:val="24"/>
+          <w:szCs w:val="24"/>
+          <w:lang w:bidi="fa-IR"/>
+        </w:rPr>
+      </w:pPr>
+    </w:p>
+    <w:p>
+      <w:pPr>
+        <w:bidi/>
+        <w:jc w:val="both"/>
+        <w:rPr>
+          <w:rFonts w:ascii="Courier New" w:hAnsi="Courier New" w:cs="Courier New"/>
+          <w:sz w:val="24"/>
+          <w:szCs w:val="24"/>
+          <w:lang w:bidi="fa-IR"/>
+        </w:rPr>
+      </w:pPr>
+      <w:r>
+        <w:rPr>
+          <w:rFonts w:ascii="Courier New" w:hAnsi="Courier New" w:cs="Courier New" w:hint="cs"/>
+          <w:sz w:val="24"/>
+          <w:szCs w:val="24"/>
+          <w:rtl/>
+          <w:lang w:bidi="fa-IR"/>
+        </w:rPr>
+        <w:t xml:space="preserve">حال صفحه </w:t>
+      </w:r>
+      <w:r>
+        <w:rPr>
+          <w:rFonts w:ascii="Courier New" w:hAnsi="Courier New" w:cs="Courier New"/>
+          <w:sz w:val="24"/>
+          <w:szCs w:val="24"/>
+          <w:lang w:bidi="fa-IR"/>
+        </w:rPr>
+        <w:t>Login</w:t>
+      </w:r>
+      <w:r>
+        <w:rPr>
+          <w:rFonts w:ascii="Courier New" w:hAnsi="Courier New" w:cs="Courier New" w:hint="cs"/>
+          <w:sz w:val="24"/>
+          <w:szCs w:val="24"/>
+          <w:rtl/>
+          <w:lang w:bidi="fa-IR"/>
+        </w:rPr>
+        <w:t xml:space="preserve"> را چه از نظر ظاهر و چه از نظر </w:t>
+      </w:r>
+      <w:r>
+        <w:rPr>
+          <w:rFonts w:ascii="Courier New" w:hAnsi="Courier New" w:cs="Courier New"/>
+          <w:sz w:val="24"/>
+          <w:szCs w:val="24"/>
+          <w:lang w:bidi="fa-IR"/>
+        </w:rPr>
+        <w:t>Code</w:t>
+      </w:r>
+      <w:r>
+        <w:rPr>
+          <w:rFonts w:ascii="Courier New" w:hAnsi="Courier New" w:cs="Courier New" w:hint="cs"/>
+          <w:sz w:val="24"/>
+          <w:szCs w:val="24"/>
+          <w:rtl/>
+          <w:lang w:bidi="fa-IR"/>
+        </w:rPr>
+        <w:t xml:space="preserve"> تکمیل می‌کنیم</w:t>
+      </w:r>
+      <w:r>
+        <w:rPr>
+          <w:rFonts w:ascii="Courier New" w:hAnsi="Courier New" w:cs="Courier New"/>
+          <w:sz w:val="24"/>
+          <w:szCs w:val="24"/>
+          <w:lang w:bidi="fa-IR"/>
+        </w:rPr>
+        <w:t>:</w:t>
+      </w:r>
+    </w:p>
+    <w:p>
+      <w:pPr>
+        <w:jc w:val="both"/>
+        <w:rPr>
+          <w:rFonts w:ascii="Courier New" w:hAnsi="Courier New" w:cs="Courier New"/>
+          <w:sz w:val="24"/>
+          <w:szCs w:val="24"/>
+          <w:lang w:bidi="fa-IR"/>
+        </w:rPr>
+      </w:pPr>
+    </w:p>
+    <w:p>
+      <w:pPr>
+        <w:jc w:val="both"/>
+        <w:rPr>
+          <w:rFonts w:ascii="Courier New" w:hAnsi="Courier New" w:cs="Courier New"/>
+          <w:sz w:val="24"/>
+          <w:szCs w:val="24"/>
+          <w:lang w:bidi="fa-IR"/>
+        </w:rPr>
+      </w:pPr>
+      <w:r>
+        <w:rPr>
+          <w:rFonts w:ascii="Courier New" w:hAnsi="Courier New" w:cs="Courier New"/>
+          <w:sz w:val="24"/>
+          <w:szCs w:val="24"/>
+          <w:lang w:bidi="fa-IR"/>
+        </w:rPr>
+        <w:t>In Folder: ‘Pages’</w:t>
+      </w:r>
+    </w:p>
+    <w:p>
+      <w:pPr>
+        <w:jc w:val="both"/>
+        <w:rPr>
+          <w:rFonts w:ascii="Courier New" w:hAnsi="Courier New" w:cs="Courier New" w:hint="cs"/>
+          <w:sz w:val="24"/>
+          <w:szCs w:val="24"/>
+          <w:lang w:bidi="fa-IR"/>
+        </w:rPr>
+      </w:pPr>
+      <w:r>
+        <w:rPr>
+          <w:rFonts w:ascii="Courier New" w:hAnsi="Courier New" w:cs="Courier New"/>
+          <w:sz w:val="24"/>
+          <w:szCs w:val="24"/>
+          <w:lang w:bidi="fa-IR"/>
+        </w:rPr>
+        <w:tab/>
+        <w:t>In Folder: ‘Account’</w:t>
+      </w:r>
+    </w:p>
+    <w:p>
+      <w:pPr>
+        <w:jc w:val="both"/>
+        <w:rPr>
+          <w:rFonts w:ascii="Courier New" w:hAnsi="Courier New" w:cs="Courier New"/>
+          <w:sz w:val="24"/>
+          <w:szCs w:val="24"/>
+          <w:lang w:bidi="fa-IR"/>
+        </w:rPr>
+      </w:pPr>
+      <w:r>
+        <w:rPr>
+          <w:rFonts w:ascii="Courier New" w:hAnsi="Courier New" w:cs="Courier New"/>
+          <w:sz w:val="24"/>
+          <w:szCs w:val="24"/>
+          <w:lang w:bidi="fa-IR"/>
+        </w:rPr>
+        <w:tab/>
+      </w:r>
+      <w:r>
+        <w:rPr>
+          <w:rFonts w:ascii="Courier New" w:hAnsi="Courier New" w:cs="Courier New"/>
+          <w:sz w:val="24"/>
+          <w:szCs w:val="24"/>
+          <w:lang w:bidi="fa-IR"/>
+        </w:rPr>
+        <w:tab/>
+        <w:t>Update Files:</w:t>
+      </w:r>
+    </w:p>
+    <w:p>
+      <w:pPr>
+        <w:jc w:val="both"/>
+        <w:rPr>
+          <w:rFonts w:ascii="Courier New" w:hAnsi="Courier New" w:cs="Courier New"/>
+          <w:sz w:val="24"/>
+          <w:szCs w:val="24"/>
+          <w:lang w:bidi="fa-IR"/>
+        </w:rPr>
+      </w:pPr>
+      <w:r>
+        <w:rPr>
+          <w:rFonts w:ascii="Courier New" w:hAnsi="Courier New" w:cs="Courier New"/>
+          <w:sz w:val="24"/>
+          <w:szCs w:val="24"/>
+          <w:lang w:bidi="fa-IR"/>
+        </w:rPr>
+        <w:tab/>
+      </w:r>
+      <w:r>
+        <w:rPr>
+          <w:rFonts w:ascii="Courier New" w:hAnsi="Courier New" w:cs="Courier New"/>
+          <w:sz w:val="24"/>
+          <w:szCs w:val="24"/>
+          <w:lang w:bidi="fa-IR"/>
+        </w:rPr>
+        <w:tab/>
+      </w:r>
+      <w:r>
+        <w:rPr>
+          <w:rFonts w:ascii="Courier New" w:hAnsi="Courier New" w:cs="Courier New"/>
+          <w:sz w:val="24"/>
+          <w:szCs w:val="24"/>
+          <w:lang w:bidi="fa-IR"/>
+        </w:rPr>
+        <w:tab/>
+        <w:t>Login.cshtml</w:t>
+      </w:r>
+    </w:p>
+    <w:p>
+      <w:pPr>
+        <w:jc w:val="both"/>
+        <w:rPr>
+          <w:rFonts w:ascii="Courier New" w:hAnsi="Courier New" w:cs="Courier New"/>
+          <w:sz w:val="24"/>
+          <w:szCs w:val="24"/>
+          <w:lang w:bidi="fa-IR"/>
+        </w:rPr>
+      </w:pPr>
+      <w:r>
+        <w:rPr>
+          <w:rFonts w:ascii="Courier New" w:hAnsi="Courier New" w:cs="Courier New"/>
+          <w:sz w:val="24"/>
+          <w:szCs w:val="24"/>
+          <w:lang w:bidi="fa-IR"/>
+        </w:rPr>
+        <w:tab/>
+      </w:r>
+      <w:r>
+        <w:rPr>
+          <w:rFonts w:ascii="Courier New" w:hAnsi="Courier New" w:cs="Courier New"/>
+          <w:sz w:val="24"/>
+          <w:szCs w:val="24"/>
+          <w:lang w:bidi="fa-IR"/>
+        </w:rPr>
+        <w:tab/>
+      </w:r>
+      <w:r>
+        <w:rPr>
+          <w:rFonts w:ascii="Courier New" w:hAnsi="Courier New" w:cs="Courier New"/>
+          <w:sz w:val="24"/>
+          <w:szCs w:val="24"/>
+          <w:lang w:bidi="fa-IR"/>
+        </w:rPr>
+        <w:tab/>
+        <w:t>Login.cshtml.cs</w:t>
+      </w:r>
+    </w:p>
+    <w:p>
+      <w:pPr>
+        <w:bidi/>
+        <w:jc w:val="both"/>
+        <w:rPr>
+          <w:rFonts w:ascii="Courier New" w:hAnsi="Courier New" w:cs="Courier New"/>
+          <w:sz w:val="24"/>
+          <w:szCs w:val="24"/>
+          <w:lang w:bidi="fa-IR"/>
+        </w:rPr>
+      </w:pPr>
+    </w:p>
+    <w:p>
+      <w:pPr>
+        <w:bidi/>
+        <w:jc w:val="both"/>
+        <w:rPr>
+          <w:rFonts w:ascii="Courier New" w:hAnsi="Courier New" w:cs="Courier New"/>
+          <w:sz w:val="24"/>
+          <w:szCs w:val="24"/>
+          <w:rtl/>
+          <w:lang w:bidi="fa-IR"/>
+        </w:rPr>
+      </w:pPr>
+      <w:r>
+        <w:rPr>
+          <w:rFonts w:ascii="Courier New" w:hAnsi="Courier New" w:cs="Courier New" w:hint="cs"/>
+          <w:sz w:val="24"/>
+          <w:szCs w:val="24"/>
+          <w:rtl/>
+          <w:lang w:bidi="fa-IR"/>
+        </w:rPr>
+        <w:t xml:space="preserve">کد </w:t>
+      </w:r>
+      <w:r>
+        <w:rPr>
+          <w:rFonts w:ascii="Courier New" w:hAnsi="Courier New" w:cs="Courier New"/>
+          <w:sz w:val="24"/>
+          <w:szCs w:val="24"/>
+          <w:lang w:bidi="fa-IR"/>
+        </w:rPr>
+        <w:t>Login.cshtml.cs</w:t>
+      </w:r>
+      <w:r>
+        <w:rPr>
+          <w:rFonts w:ascii="Courier New" w:hAnsi="Courier New" w:cs="Courier New" w:hint="cs"/>
+          <w:sz w:val="24"/>
+          <w:szCs w:val="24"/>
+          <w:rtl/>
+          <w:lang w:bidi="fa-IR"/>
+        </w:rPr>
+        <w:t xml:space="preserve"> را در دو حالت معمولی و حرفه‌ای می‌نویسیم!</w:t>
+      </w:r>
+    </w:p>
+    <w:p>
+      <w:pPr>
+        <w:bidi/>
+        <w:jc w:val="both"/>
+        <w:rPr>
+          <w:rFonts w:ascii="Courier New" w:hAnsi="Courier New" w:cs="Courier New"/>
+          <w:sz w:val="24"/>
+          <w:szCs w:val="24"/>
+          <w:lang w:bidi="fa-IR"/>
+        </w:rPr>
+      </w:pPr>
+    </w:p>
+    <w:p>
+      <w:pPr>
+        <w:bidi/>
+        <w:jc w:val="both"/>
+        <w:rPr>
+          <w:rFonts w:ascii="Courier New" w:hAnsi="Courier New" w:cs="Courier New" w:hint="cs"/>
+          <w:sz w:val="24"/>
+          <w:szCs w:val="24"/>
+          <w:lang w:bidi="fa-IR"/>
+        </w:rPr>
+      </w:pPr>
+      <w:r>
+        <w:rPr>
+          <w:rFonts w:ascii="Courier New" w:hAnsi="Courier New" w:cs="Courier New" w:hint="cs"/>
+          <w:sz w:val="24"/>
+          <w:szCs w:val="24"/>
+          <w:rtl/>
+          <w:lang w:bidi="fa-IR"/>
+        </w:rPr>
+        <w:t xml:space="preserve">در فایل </w:t>
+      </w:r>
+      <w:r>
+        <w:rPr>
+          <w:rFonts w:ascii="Courier New" w:hAnsi="Courier New" w:cs="Courier New"/>
+          <w:sz w:val="24"/>
+          <w:szCs w:val="24"/>
+          <w:lang w:bidi="fa-IR"/>
+        </w:rPr>
+        <w:t>Program.cs</w:t>
+      </w:r>
+      <w:r>
+        <w:rPr>
+          <w:rFonts w:ascii="Courier New" w:hAnsi="Courier New" w:cs="Courier New" w:hint="cs"/>
+          <w:sz w:val="24"/>
+          <w:szCs w:val="24"/>
+          <w:rtl/>
+          <w:lang w:bidi="fa-IR"/>
+        </w:rPr>
+        <w:t xml:space="preserve"> نیز، دستور ذیل را می‌نویسیم و باید دقت داشته باشیم که ترتیب و مکان نوشتن آن بسیار اهمیت دارد:</w:t>
+      </w:r>
+    </w:p>
+    <w:p>
+      <w:pPr>
+        <w:autoSpaceDE w:val="0"/>
+        <w:autoSpaceDN w:val="0"/>
+        <w:adjustRightInd w:val="0"/>
+        <w:spacing w:after="0" w:line="240" w:lineRule="auto"/>
+        <w:rPr>
+          <w:rFonts w:ascii="Cascadia Mono" w:hAnsi="Cascadia Mono" w:cs="Cascadia Mono"/>
+          <w:color w:val="000000"/>
+          <w:sz w:val="19"/>
+          <w:szCs w:val="19"/>
+        </w:rPr>
+      </w:pPr>
+      <w:r>
+        <w:rPr>
+          <w:rFonts w:ascii="Cascadia Mono" w:hAnsi="Cascadia Mono" w:cs="Cascadia Mono"/>
+          <w:color w:val="008000"/>
+          <w:sz w:val="19"/>
+          <w:szCs w:val="19"/>
+        </w:rPr>
+        <w:t>// New - Who are you?</w:t>
+      </w:r>
+    </w:p>
+    <w:p>
+      <w:pPr>
+        <w:autoSpaceDE w:val="0"/>
+        <w:autoSpaceDN w:val="0"/>
+        <w:adjustRightInd w:val="0"/>
+        <w:spacing w:after="0" w:line="240" w:lineRule="auto"/>
+        <w:rPr>
+          <w:rFonts w:ascii="Cascadia Mono" w:hAnsi="Cascadia Mono" w:cs="Cascadia Mono"/>
+          <w:color w:val="000000"/>
+          <w:sz w:val="19"/>
+          <w:szCs w:val="19"/>
+        </w:rPr>
+      </w:pPr>
+      <w:r>
+        <w:rPr>
+          <w:rFonts w:ascii="Cascadia Mono" w:hAnsi="Cascadia Mono" w:cs="Cascadia Mono"/>
+          <w:color w:val="000000"/>
+          <w:sz w:val="19"/>
+          <w:szCs w:val="19"/>
+        </w:rPr>
+        <w:t>app.UseAuthentication(</w:t>
+      </w:r>
+      <w:proofErr w:type="gramStart"/>
+      <w:r>
+        <w:rPr>
+          <w:rFonts w:ascii="Cascadia Mono" w:hAnsi="Cascadia Mono" w:cs="Cascadia Mono"/>
+          <w:color w:val="000000"/>
+          <w:sz w:val="19"/>
+          <w:szCs w:val="19"/>
+        </w:rPr>
+        <w:t>);</w:t>
+      </w:r>
+      <w:proofErr w:type="gramEnd"/>
+    </w:p>
+    <w:p>
+      <w:pPr>
+        <w:autoSpaceDE w:val="0"/>
+        <w:autoSpaceDN w:val="0"/>
+        <w:adjustRightInd w:val="0"/>
+        <w:spacing w:after="0" w:line="240" w:lineRule="auto"/>
+        <w:rPr>
+          <w:rFonts w:ascii="Cascadia Mono" w:hAnsi="Cascadia Mono" w:cs="Cascadia Mono"/>
+          <w:color w:val="000000"/>
+          <w:sz w:val="19"/>
+          <w:szCs w:val="19"/>
+        </w:rPr>
+      </w:pPr>
+    </w:p>
+    <w:p>
+      <w:pPr>
+        <w:autoSpaceDE w:val="0"/>
+        <w:autoSpaceDN w:val="0"/>
+        <w:adjustRightInd w:val="0"/>
+        <w:spacing w:after="0" w:line="240" w:lineRule="auto"/>
+        <w:rPr>
+          <w:rFonts w:ascii="Cascadia Mono" w:hAnsi="Cascadia Mono" w:cs="Cascadia Mono"/>
+          <w:color w:val="000000"/>
+          <w:sz w:val="19"/>
+          <w:szCs w:val="19"/>
+        </w:rPr>
+      </w:pPr>
+      <w:r>
+        <w:rPr>
+          <w:rFonts w:ascii="Cascadia Mono" w:hAnsi="Cascadia Mono" w:cs="Cascadia Mono"/>
+          <w:color w:val="008000"/>
+          <w:sz w:val="19"/>
+          <w:szCs w:val="19"/>
+        </w:rPr>
+        <w:t>// What do you allowed to access?</w:t>
+      </w:r>
+    </w:p>
+    <w:p>
+      <w:pPr>
+        <w:autoSpaceDE w:val="0"/>
+        <w:autoSpaceDN w:val="0"/>
+        <w:adjustRightInd w:val="0"/>
+        <w:spacing w:after="0" w:line="240" w:lineRule="auto"/>
+        <w:rPr>
+          <w:rFonts w:ascii="Cascadia Mono" w:hAnsi="Cascadia Mono" w:cs="Cascadia Mono"/>
+          <w:color w:val="000000"/>
+          <w:sz w:val="19"/>
+          <w:szCs w:val="19"/>
+        </w:rPr>
+      </w:pPr>
+      <w:r>
+        <w:rPr>
+          <w:rFonts w:ascii="Cascadia Mono" w:hAnsi="Cascadia Mono" w:cs="Cascadia Mono"/>
+          <w:color w:val="000000"/>
+          <w:sz w:val="19"/>
+          <w:szCs w:val="19"/>
+        </w:rPr>
+        <w:t>app.UseAuthorization(</w:t>
+      </w:r>
+      <w:proofErr w:type="gramStart"/>
+      <w:r>
+        <w:rPr>
+          <w:rFonts w:ascii="Cascadia Mono" w:hAnsi="Cascadia Mono" w:cs="Cascadia Mono"/>
+          <w:color w:val="000000"/>
+          <w:sz w:val="19"/>
+          <w:szCs w:val="19"/>
+        </w:rPr>
+        <w:t>);</w:t>
+      </w:r>
+      <w:proofErr w:type="gramEnd"/>
+    </w:p>
+    <w:p>
+      <w:pPr>
+        <w:bidi/>
+        <w:jc w:val="both"/>
+        <w:rPr>
+          <w:rFonts w:ascii="Courier New" w:hAnsi="Courier New" w:cs="Courier New"/>
+          <w:sz w:val="24"/>
+          <w:szCs w:val="24"/>
+          <w:rtl/>
+          <w:lang w:bidi="fa-IR"/>
+        </w:rPr>
+      </w:pPr>
+    </w:p>
+    <w:p>
+      <w:pPr>
+        <w:bidi/>
+        <w:jc w:val="both"/>
+        <w:rPr>
+          <w:rFonts w:ascii="Courier New" w:hAnsi="Courier New" w:cs="Courier New"/>
+          <w:sz w:val="24"/>
+          <w:szCs w:val="24"/>
+          <w:rtl/>
+          <w:lang w:bidi="fa-IR"/>
+        </w:rPr>
+      </w:pPr>
+      <w:r>
+        <w:rPr>
+          <w:rFonts w:ascii="Courier New" w:hAnsi="Courier New" w:cs="Courier New" w:hint="cs"/>
+          <w:sz w:val="24"/>
+          <w:szCs w:val="24"/>
+          <w:rtl/>
+          <w:lang w:bidi="fa-IR"/>
+        </w:rPr>
+        <w:t xml:space="preserve">برنامه را اجرا می‌کنیم و با موفقیت </w:t>
+      </w:r>
+      <w:r>
+        <w:rPr>
+          <w:rFonts w:ascii="Courier New" w:hAnsi="Courier New" w:cs="Courier New"/>
+          <w:sz w:val="24"/>
+          <w:szCs w:val="24"/>
+          <w:lang w:bidi="fa-IR"/>
+        </w:rPr>
+        <w:t>Login</w:t>
+      </w:r>
+      <w:r>
+        <w:rPr>
+          <w:rFonts w:ascii="Courier New" w:hAnsi="Courier New" w:cs="Courier New" w:hint="cs"/>
+          <w:sz w:val="24"/>
+          <w:szCs w:val="24"/>
+          <w:rtl/>
+          <w:lang w:bidi="fa-IR"/>
+        </w:rPr>
+        <w:t xml:space="preserve"> می‌کنیم، ولی در کمال تعجب زمانی که وارد صفحه </w:t>
+      </w:r>
+      <w:r>
+        <w:rPr>
+          <w:rFonts w:ascii="Courier New" w:hAnsi="Courier New" w:cs="Courier New"/>
+          <w:sz w:val="24"/>
+          <w:szCs w:val="24"/>
+          <w:lang w:bidi="fa-IR"/>
+        </w:rPr>
+        <w:t>MySecuredPage</w:t>
+      </w:r>
+      <w:r>
+        <w:rPr>
+          <w:rFonts w:ascii="Courier New" w:hAnsi="Courier New" w:cs="Courier New" w:hint="cs"/>
+          <w:sz w:val="24"/>
+          <w:szCs w:val="24"/>
+          <w:rtl/>
+          <w:lang w:bidi="fa-IR"/>
+        </w:rPr>
+        <w:t xml:space="preserve"> می‌شویم، مجددا ما را به صفحه </w:t>
+      </w:r>
+      <w:r>
+        <w:rPr>
+          <w:rFonts w:ascii="Courier New" w:hAnsi="Courier New" w:cs="Courier New"/>
+          <w:sz w:val="24"/>
+          <w:szCs w:val="24"/>
+          <w:lang w:bidi="fa-IR"/>
+        </w:rPr>
+        <w:t>Login</w:t>
+      </w:r>
+      <w:r>
+        <w:rPr>
+          <w:rFonts w:ascii="Courier New" w:hAnsi="Courier New" w:cs="Courier New" w:hint="cs"/>
+          <w:sz w:val="24"/>
+          <w:szCs w:val="24"/>
+          <w:rtl/>
+          <w:lang w:bidi="fa-IR"/>
+        </w:rPr>
+        <w:t xml:space="preserve"> اصطلاحا </w:t>
+      </w:r>
+      <w:r>
+        <w:rPr>
+          <w:rFonts w:ascii="Courier New" w:hAnsi="Courier New" w:cs="Courier New"/>
+          <w:sz w:val="24"/>
+          <w:szCs w:val="24"/>
+          <w:lang w:bidi="fa-IR"/>
+        </w:rPr>
+        <w:t>Redirect</w:t>
+      </w:r>
+      <w:r>
+        <w:rPr>
+          <w:rFonts w:ascii="Courier New" w:hAnsi="Courier New" w:cs="Courier New" w:hint="cs"/>
+          <w:sz w:val="24"/>
+          <w:szCs w:val="24"/>
+          <w:rtl/>
+          <w:lang w:bidi="fa-IR"/>
+        </w:rPr>
+        <w:t xml:space="preserve"> می‌کند!</w:t>
+      </w:r>
+      <w:r>
+        <w:rPr>
+          <w:rFonts w:ascii="Courier New" w:hAnsi="Courier New" w:cs="Courier New" w:hint="cs"/>
+          <w:sz w:val="24"/>
+          <w:szCs w:val="24"/>
+          <w:rtl/>
+          <w:lang w:bidi="fa-IR"/>
+        </w:rPr>
+        <w:t xml:space="preserve"> و اگر از طریق </w:t>
+      </w:r>
+      <w:r>
+        <w:rPr>
+          <w:rFonts w:ascii="Courier New" w:hAnsi="Courier New" w:cs="Courier New"/>
+          <w:sz w:val="24"/>
+          <w:szCs w:val="24"/>
+          <w:lang w:bidi="fa-IR"/>
+        </w:rPr>
+        <w:t>Inspect</w:t>
+      </w:r>
+      <w:r>
+        <w:rPr>
+          <w:rFonts w:ascii="Courier New" w:hAnsi="Courier New" w:cs="Courier New" w:hint="cs"/>
+          <w:sz w:val="24"/>
+          <w:szCs w:val="24"/>
+          <w:rtl/>
+          <w:lang w:bidi="fa-IR"/>
+        </w:rPr>
+        <w:t xml:space="preserve"> و قسمت </w:t>
+      </w:r>
+      <w:r>
+        <w:rPr>
+          <w:rFonts w:ascii="Courier New" w:hAnsi="Courier New" w:cs="Courier New"/>
+          <w:sz w:val="24"/>
+          <w:szCs w:val="24"/>
+          <w:lang w:bidi="fa-IR"/>
+        </w:rPr>
+        <w:t>Application</w:t>
+      </w:r>
+      <w:r>
+        <w:rPr>
+          <w:rFonts w:ascii="Courier New" w:hAnsi="Courier New" w:cs="Courier New" w:hint="cs"/>
+          <w:sz w:val="24"/>
+          <w:szCs w:val="24"/>
+          <w:rtl/>
+          <w:lang w:bidi="fa-IR"/>
+        </w:rPr>
+        <w:t xml:space="preserve"> وارد قسمت </w:t>
+      </w:r>
+      <w:r>
+        <w:rPr>
+          <w:rFonts w:ascii="Courier New" w:hAnsi="Courier New" w:cs="Courier New"/>
+          <w:sz w:val="24"/>
+          <w:szCs w:val="24"/>
+          <w:lang w:bidi="fa-IR"/>
+        </w:rPr>
+        <w:t>Cookie</w:t>
+      </w:r>
+      <w:r>
+        <w:rPr>
+          <w:rFonts w:ascii="Courier New" w:hAnsi="Courier New" w:cs="Courier New" w:hint="cs"/>
+          <w:sz w:val="24"/>
+          <w:szCs w:val="24"/>
+          <w:rtl/>
+          <w:lang w:bidi="fa-IR"/>
+        </w:rPr>
+        <w:t xml:space="preserve"> شویم، خواهیم دید که هیچ </w:t>
+      </w:r>
+      <w:r>
+        <w:rPr>
+          <w:rFonts w:ascii="Courier New" w:hAnsi="Courier New" w:cs="Courier New"/>
+          <w:sz w:val="24"/>
+          <w:szCs w:val="24"/>
+          <w:lang w:bidi="fa-IR"/>
+        </w:rPr>
+        <w:t>Cookie</w:t>
+      </w:r>
+      <w:r>
+        <w:rPr>
+          <w:rFonts w:ascii="Courier New" w:hAnsi="Courier New" w:cs="Courier New" w:hint="cs"/>
+          <w:sz w:val="24"/>
+          <w:szCs w:val="24"/>
+          <w:rtl/>
+          <w:lang w:bidi="fa-IR"/>
+        </w:rPr>
+        <w:t xml:space="preserve"> ایجاد نشده است!</w:t>
+      </w:r>
+    </w:p>
+    <w:p>
+      <w:pPr>
+        <w:rPr>
+          <w:rFonts w:ascii="Courier New" w:hAnsi="Courier New" w:cs="Courier New"/>
+          <w:sz w:val="24"/>
+          <w:szCs w:val="24"/>
+          <w:rtl/>
+          <w:lang w:bidi="fa-IR"/>
+        </w:rPr>
+      </w:pPr>
+      <w:r>
+        <w:rPr>
+          <w:rFonts w:ascii="Courier New" w:hAnsi="Courier New" w:cs="Courier New"/>
+          <w:sz w:val="24"/>
+          <w:szCs w:val="24"/>
+          <w:rtl/>
+          <w:lang w:bidi="fa-IR"/>
+        </w:rPr>
+        <w:br w:type="page"/>
+      </w:r>
+    </w:p>
+    <w:p>
+      <w:pPr>
+        <w:bidi/>
+        <w:jc w:val="both"/>
+        <w:rPr>
+          <w:rFonts w:ascii="Courier New" w:hAnsi="Courier New" w:cs="Courier New"/>
+          <w:b/>
+          <w:bCs/>
+          <w:sz w:val="24"/>
+          <w:szCs w:val="24"/>
+          <w:rtl/>
+          <w:lang w:bidi="fa-IR"/>
+        </w:rPr>
+      </w:pPr>
+      <w:r>
+        <w:rPr>
+          <w:rFonts w:ascii="Courier New" w:hAnsi="Courier New" w:cs="Courier New" w:hint="cs"/>
+          <w:b/>
+          <w:bCs/>
+          <w:sz w:val="24"/>
+          <w:szCs w:val="24"/>
+          <w:rtl/>
+          <w:lang w:bidi="fa-IR"/>
+        </w:rPr>
+        <w:lastRenderedPageBreak/>
+        <w:t>قسمت دوم</w:t>
+      </w:r>
+    </w:p>
+    <w:p>
+      <w:pPr>
+        <w:bidi/>
+        <w:jc w:val="both"/>
+        <w:rPr>
+          <w:rFonts w:ascii="Courier New" w:hAnsi="Courier New" w:cs="Courier New"/>
+          <w:sz w:val="24"/>
+          <w:szCs w:val="24"/>
+          <w:rtl/>
+          <w:lang w:bidi="fa-IR"/>
+        </w:rPr>
+      </w:pPr>
+      <w:r>
+        <w:rPr>
+          <w:rFonts w:ascii="Courier New" w:hAnsi="Courier New" w:cs="Courier New" w:hint="cs"/>
+          <w:sz w:val="24"/>
+          <w:szCs w:val="24"/>
+          <w:rtl/>
+          <w:lang w:bidi="fa-IR"/>
+        </w:rPr>
+        <w:t xml:space="preserve">علت این مشکل آن است که ما در زمان خلق شیء مربوط به </w:t>
+      </w:r>
+      <w:r>
+        <w:rPr>
+          <w:rFonts w:ascii="Courier New" w:hAnsi="Courier New" w:cs="Courier New"/>
+          <w:sz w:val="24"/>
+          <w:szCs w:val="24"/>
+          <w:lang w:bidi="fa-IR"/>
+        </w:rPr>
+        <w:t>Identity</w:t>
+      </w:r>
+      <w:r>
+        <w:rPr>
+          <w:rFonts w:ascii="Courier New" w:hAnsi="Courier New" w:cs="Courier New" w:hint="cs"/>
+          <w:sz w:val="24"/>
+          <w:szCs w:val="24"/>
+          <w:rtl/>
+          <w:lang w:bidi="fa-IR"/>
+        </w:rPr>
+        <w:t xml:space="preserve">، هیچ </w:t>
+      </w:r>
+      <w:r>
+        <w:rPr>
+          <w:rFonts w:ascii="Courier New" w:hAnsi="Courier New" w:cs="Courier New"/>
+          <w:sz w:val="24"/>
+          <w:szCs w:val="24"/>
+          <w:lang w:bidi="fa-IR"/>
+        </w:rPr>
+        <w:t>Scheme</w:t>
+      </w:r>
+      <w:r>
+        <w:rPr>
+          <w:rFonts w:ascii="Courier New" w:hAnsi="Courier New" w:cs="Courier New" w:hint="cs"/>
+          <w:sz w:val="24"/>
+          <w:szCs w:val="24"/>
+          <w:rtl/>
+          <w:lang w:bidi="fa-IR"/>
+        </w:rPr>
+        <w:t xml:space="preserve"> ای را مشخص نکرده‌ایم! البته این مشکل از دات نت ۳.۱ به بعد به دلیل تغییرات به‌وجود آمده است، لذا کد ذیل را فایل </w:t>
+      </w:r>
+      <w:r>
+        <w:rPr>
+          <w:rFonts w:ascii="Courier New" w:hAnsi="Courier New" w:cs="Courier New"/>
+          <w:sz w:val="24"/>
+          <w:szCs w:val="24"/>
+          <w:lang w:bidi="fa-IR"/>
+        </w:rPr>
+        <w:t>Login.cshtml.cs</w:t>
+      </w:r>
+      <w:r>
+        <w:rPr>
+          <w:rFonts w:ascii="Courier New" w:hAnsi="Courier New" w:cs="Courier New" w:hint="cs"/>
+          <w:sz w:val="24"/>
+          <w:szCs w:val="24"/>
+          <w:rtl/>
+          <w:lang w:bidi="fa-IR"/>
+        </w:rPr>
+        <w:t xml:space="preserve"> ویرایش می‌کنیم:</w:t>
+      </w:r>
+    </w:p>
+    <w:p>
+      <w:pPr>
+        <w:autoSpaceDE w:val="0"/>
+        <w:autoSpaceDN w:val="0"/>
+        <w:adjustRightInd w:val="0"/>
+        <w:spacing w:after="0" w:line="240" w:lineRule="auto"/>
+        <w:rPr>
+          <w:rFonts w:ascii="Cascadia Mono" w:hAnsi="Cascadia Mono" w:cs="Cascadia Mono"/>
+          <w:color w:val="000000"/>
+          <w:sz w:val="19"/>
+          <w:szCs w:val="19"/>
+        </w:rPr>
+      </w:pPr>
+      <w:r>
+        <w:rPr>
+          <w:rFonts w:ascii="Cascadia Mono" w:hAnsi="Cascadia Mono" w:cs="Cascadia Mono"/>
+          <w:color w:val="008000"/>
+          <w:sz w:val="19"/>
+          <w:szCs w:val="19"/>
+        </w:rPr>
+        <w:t>//var identity =</w:t>
+      </w:r>
+    </w:p>
+    <w:p>
+      <w:pPr>
+        <w:autoSpaceDE w:val="0"/>
+        <w:autoSpaceDN w:val="0"/>
+        <w:adjustRightInd w:val="0"/>
+        <w:spacing w:after="0" w:line="240" w:lineRule="auto"/>
+        <w:rPr>
+          <w:rFonts w:ascii="Cascadia Mono" w:hAnsi="Cascadia Mono" w:cs="Cascadia Mono"/>
+          <w:color w:val="000000"/>
+          <w:sz w:val="19"/>
+          <w:szCs w:val="19"/>
+        </w:rPr>
+      </w:pPr>
+      <w:r>
+        <w:rPr>
+          <w:rFonts w:ascii="Cascadia Mono" w:hAnsi="Cascadia Mono" w:cs="Cascadia Mono"/>
+          <w:color w:val="008000"/>
+          <w:sz w:val="19"/>
+          <w:szCs w:val="19"/>
+        </w:rPr>
+        <w:t>//</w:t>
+      </w:r>
+      <w:r>
+        <w:rPr>
+          <w:rFonts w:ascii="Cascadia Mono" w:hAnsi="Cascadia Mono" w:cs="Cascadia Mono"/>
+          <w:color w:val="008000"/>
+          <w:sz w:val="19"/>
+          <w:szCs w:val="19"/>
+        </w:rPr>
+        <w:tab/>
+        <w:t>new System.Security.Claims.ClaimsIdentity(claims: claims</w:t>
+      </w:r>
+      <w:proofErr w:type="gramStart"/>
+      <w:r>
+        <w:rPr>
+          <w:rFonts w:ascii="Cascadia Mono" w:hAnsi="Cascadia Mono" w:cs="Cascadia Mono"/>
+          <w:color w:val="008000"/>
+          <w:sz w:val="19"/>
+          <w:szCs w:val="19"/>
+        </w:rPr>
+        <w:t>);</w:t>
+      </w:r>
+      <w:proofErr w:type="gramEnd"/>
+    </w:p>
+    <w:p>
+      <w:pPr>
+        <w:autoSpaceDE w:val="0"/>
+        <w:autoSpaceDN w:val="0"/>
+        <w:adjustRightInd w:val="0"/>
+        <w:spacing w:after="0" w:line="240" w:lineRule="auto"/>
+        <w:rPr>
+          <w:rFonts w:ascii="Cascadia Mono" w:hAnsi="Cascadia Mono" w:cs="Cascadia Mono"/>
+          <w:color w:val="000000"/>
+          <w:sz w:val="19"/>
+          <w:szCs w:val="19"/>
+        </w:rPr>
+      </w:pPr>
+    </w:p>
+    <w:p>
+      <w:pPr>
+        <w:autoSpaceDE w:val="0"/>
+        <w:autoSpaceDN w:val="0"/>
+        <w:adjustRightInd w:val="0"/>
+        <w:spacing w:after="0" w:line="240" w:lineRule="auto"/>
+        <w:rPr>
+          <w:rFonts w:ascii="Cascadia Mono" w:hAnsi="Cascadia Mono" w:cs="Cascadia Mono"/>
+          <w:color w:val="000000"/>
+          <w:sz w:val="19"/>
+          <w:szCs w:val="19"/>
+        </w:rPr>
+      </w:pPr>
+      <w:r>
+        <w:rPr>
+          <w:rFonts w:ascii="Cascadia Mono" w:hAnsi="Cascadia Mono" w:cs="Cascadia Mono"/>
+          <w:color w:val="0000FF"/>
+          <w:sz w:val="19"/>
+          <w:szCs w:val="19"/>
+        </w:rPr>
+        <w:t>var</w:t>
+      </w:r>
+      <w:r>
+        <w:rPr>
+          <w:rFonts w:ascii="Cascadia Mono" w:hAnsi="Cascadia Mono" w:cs="Cascadia Mono"/>
+          <w:color w:val="000000"/>
+          <w:sz w:val="19"/>
+          <w:szCs w:val="19"/>
+        </w:rPr>
+        <w:t xml:space="preserve"> identity =</w:t>
+      </w:r>
+    </w:p>
+    <w:p>
+      <w:pPr>
+        <w:autoSpaceDE w:val="0"/>
+        <w:autoSpaceDN w:val="0"/>
+        <w:adjustRightInd w:val="0"/>
+        <w:spacing w:after="0" w:line="240" w:lineRule="auto"/>
+        <w:rPr>
+          <w:rFonts w:ascii="Cascadia Mono" w:hAnsi="Cascadia Mono" w:cs="Cascadia Mono"/>
+          <w:color w:val="000000"/>
+          <w:sz w:val="19"/>
+          <w:szCs w:val="19"/>
+        </w:rPr>
+      </w:pPr>
+      <w:r>
+        <w:rPr>
+          <w:rFonts w:ascii="Cascadia Mono" w:hAnsi="Cascadia Mono" w:cs="Cascadia Mono"/>
+          <w:color w:val="000000"/>
+          <w:sz w:val="19"/>
+          <w:szCs w:val="19"/>
+        </w:rPr>
+        <w:tab/>
+      </w:r>
+      <w:r>
+        <w:rPr>
+          <w:rFonts w:ascii="Cascadia Mono" w:hAnsi="Cascadia Mono" w:cs="Cascadia Mono"/>
+          <w:color w:val="0000FF"/>
+          <w:sz w:val="19"/>
+          <w:szCs w:val="19"/>
+        </w:rPr>
+        <w:t>new</w:t>
+      </w:r>
+      <w:r>
+        <w:rPr>
+          <w:rFonts w:ascii="Cascadia Mono" w:hAnsi="Cascadia Mono" w:cs="Cascadia Mono"/>
+          <w:color w:val="000000"/>
+          <w:sz w:val="19"/>
+          <w:szCs w:val="19"/>
+        </w:rPr>
+        <w:t xml:space="preserve"> System.Security.Claims.ClaimsIdentity</w:t>
+      </w:r>
+    </w:p>
+    <w:p>
+      <w:pPr>
+        <w:autoSpaceDE w:val="0"/>
+        <w:autoSpaceDN w:val="0"/>
+        <w:adjustRightInd w:val="0"/>
+        <w:spacing w:after="0" w:line="240" w:lineRule="auto"/>
+        <w:rPr>
+          <w:rFonts w:ascii="Cascadia Mono" w:hAnsi="Cascadia Mono" w:cs="Cascadia Mono"/>
+          <w:color w:val="000000"/>
+          <w:sz w:val="19"/>
+          <w:szCs w:val="19"/>
+        </w:rPr>
+      </w:pPr>
+      <w:r>
+        <w:rPr>
+          <w:rFonts w:ascii="Cascadia Mono" w:hAnsi="Cascadia Mono" w:cs="Cascadia Mono"/>
+          <w:color w:val="000000"/>
+          <w:sz w:val="19"/>
+          <w:szCs w:val="19"/>
+        </w:rPr>
+        <w:tab/>
+        <w:t>(</w:t>
+      </w:r>
+      <w:proofErr w:type="gramStart"/>
+      <w:r>
+        <w:rPr>
+          <w:rFonts w:ascii="Cascadia Mono" w:hAnsi="Cascadia Mono" w:cs="Cascadia Mono"/>
+          <w:color w:val="000000"/>
+          <w:sz w:val="19"/>
+          <w:szCs w:val="19"/>
+        </w:rPr>
+        <w:t>claims</w:t>
+      </w:r>
+      <w:proofErr w:type="gramEnd"/>
+      <w:r>
+        <w:rPr>
+          <w:rFonts w:ascii="Cascadia Mono" w:hAnsi="Cascadia Mono" w:cs="Cascadia Mono"/>
+          <w:color w:val="000000"/>
+          <w:sz w:val="19"/>
+          <w:szCs w:val="19"/>
+        </w:rPr>
+        <w:t>: claims, authenticationType: Microsoft.AspNetCore</w:t>
+      </w:r>
+    </w:p>
+    <w:p>
+      <w:pPr>
+        <w:autoSpaceDE w:val="0"/>
+        <w:autoSpaceDN w:val="0"/>
+        <w:adjustRightInd w:val="0"/>
+        <w:spacing w:after="0" w:line="240" w:lineRule="auto"/>
+        <w:rPr>
+          <w:rFonts w:ascii="Cascadia Mono" w:hAnsi="Cascadia Mono" w:cs="Cascadia Mono"/>
+          <w:color w:val="000000"/>
+          <w:sz w:val="19"/>
+          <w:szCs w:val="19"/>
+        </w:rPr>
+      </w:pPr>
+      <w:r>
+        <w:rPr>
+          <w:rFonts w:ascii="Cascadia Mono" w:hAnsi="Cascadia Mono" w:cs="Cascadia Mono"/>
+          <w:color w:val="000000"/>
+          <w:sz w:val="19"/>
+          <w:szCs w:val="19"/>
+        </w:rPr>
+        <w:tab/>
+        <w:t>.Authentication.Cookies.CookieAuthenticationDefaults.AuthenticationScheme</w:t>
+      </w:r>
+      <w:proofErr w:type="gramStart"/>
+      <w:r>
+        <w:rPr>
+          <w:rFonts w:ascii="Cascadia Mono" w:hAnsi="Cascadia Mono" w:cs="Cascadia Mono"/>
+          <w:color w:val="000000"/>
+          <w:sz w:val="19"/>
+          <w:szCs w:val="19"/>
+        </w:rPr>
+        <w:t>);</w:t>
+      </w:r>
+      <w:proofErr w:type="gramEnd"/>
+    </w:p>
+    <w:p>
+      <w:pPr>
+        <w:jc w:val="both"/>
+        <w:rPr>
+          <w:rFonts w:ascii="Courier New" w:hAnsi="Courier New" w:cs="Courier New"/>
+          <w:sz w:val="24"/>
+          <w:szCs w:val="24"/>
+          <w:lang w:bidi="fa-IR"/>
+        </w:rPr>
+      </w:pPr>
+    </w:p>
+    <w:p>
+      <w:pPr>
+        <w:bidi/>
+        <w:jc w:val="both"/>
+        <w:rPr>
+          <w:rFonts w:ascii="Courier New" w:hAnsi="Courier New" w:cs="Courier New"/>
+          <w:sz w:val="24"/>
+          <w:szCs w:val="24"/>
+          <w:rtl/>
+          <w:lang w:bidi="fa-IR"/>
+        </w:rPr>
+      </w:pPr>
+      <w:r>
+        <w:rPr>
+          <w:rFonts w:ascii="Courier New" w:hAnsi="Courier New" w:cs="Courier New" w:hint="cs"/>
+          <w:sz w:val="24"/>
+          <w:szCs w:val="24"/>
+          <w:rtl/>
+          <w:lang w:bidi="fa-IR"/>
+        </w:rPr>
+        <w:t xml:space="preserve">حال مجددا برنامه را اجرا کرده، </w:t>
+      </w:r>
+      <w:r>
+        <w:rPr>
+          <w:rFonts w:ascii="Courier New" w:hAnsi="Courier New" w:cs="Courier New"/>
+          <w:sz w:val="24"/>
+          <w:szCs w:val="24"/>
+          <w:lang w:bidi="fa-IR"/>
+        </w:rPr>
+        <w:t>Login</w:t>
+      </w:r>
+      <w:r>
+        <w:rPr>
+          <w:rFonts w:ascii="Courier New" w:hAnsi="Courier New" w:cs="Courier New" w:hint="cs"/>
+          <w:sz w:val="24"/>
+          <w:szCs w:val="24"/>
+          <w:rtl/>
+          <w:lang w:bidi="fa-IR"/>
+        </w:rPr>
+        <w:t xml:space="preserve"> می‌کنیم و مجددا وارد صفحه </w:t>
+      </w:r>
+      <w:r>
+        <w:rPr>
+          <w:rFonts w:ascii="Courier New" w:hAnsi="Courier New" w:cs="Courier New"/>
+          <w:sz w:val="24"/>
+          <w:szCs w:val="24"/>
+          <w:lang w:bidi="fa-IR"/>
+        </w:rPr>
+        <w:t>MySecuredPage</w:t>
+      </w:r>
+      <w:r>
+        <w:rPr>
+          <w:rFonts w:ascii="Courier New" w:hAnsi="Courier New" w:cs="Courier New" w:hint="cs"/>
+          <w:sz w:val="24"/>
+          <w:szCs w:val="24"/>
+          <w:rtl/>
+          <w:lang w:bidi="fa-IR"/>
+        </w:rPr>
+        <w:t xml:space="preserve"> می‌شویم، و خواهید دید که دیگر مشکلی وجود ندارد! و علاوه بر این فایل </w:t>
+      </w:r>
+      <w:r>
+        <w:rPr>
+          <w:rFonts w:ascii="Courier New" w:hAnsi="Courier New" w:cs="Courier New"/>
+          <w:sz w:val="24"/>
+          <w:szCs w:val="24"/>
+          <w:lang w:bidi="fa-IR"/>
+        </w:rPr>
+        <w:t>Cookie</w:t>
+      </w:r>
+      <w:r>
+        <w:rPr>
+          <w:rFonts w:ascii="Courier New" w:hAnsi="Courier New" w:cs="Courier New" w:hint="cs"/>
+          <w:sz w:val="24"/>
+          <w:szCs w:val="24"/>
+          <w:rtl/>
+          <w:lang w:bidi="fa-IR"/>
+        </w:rPr>
+        <w:t xml:space="preserve"> نیز به درستی ساخته شده است!</w:t>
+      </w:r>
+    </w:p>
+    <w:p>
+      <w:pPr>
+        <w:bidi/>
+        <w:jc w:val="both"/>
+        <w:rPr>
+          <w:rFonts w:ascii="Courier New" w:hAnsi="Courier New" w:cs="Courier New"/>
+          <w:sz w:val="24"/>
+          <w:szCs w:val="24"/>
+          <w:rtl/>
+          <w:lang w:bidi="fa-IR"/>
+        </w:rPr>
+      </w:pPr>
+    </w:p>
+    <w:p>
+      <w:pPr>
+        <w:bidi/>
+        <w:jc w:val="both"/>
+        <w:rPr>
+          <w:rFonts w:ascii="Courier New" w:hAnsi="Courier New" w:cs="Courier New"/>
+          <w:sz w:val="24"/>
+          <w:szCs w:val="24"/>
+          <w:rtl/>
+          <w:lang w:bidi="fa-IR"/>
+        </w:rPr>
+      </w:pPr>
+      <w:r>
+        <w:rPr>
+          <w:rFonts w:ascii="Courier New" w:hAnsi="Courier New" w:cs="Courier New" w:hint="cs"/>
+          <w:sz w:val="24"/>
+          <w:szCs w:val="24"/>
+          <w:rtl/>
+          <w:lang w:bidi="fa-IR"/>
+        </w:rPr>
+        <w:t xml:space="preserve">در جاهای دیگری نیز می‌توانیم به صراحت </w:t>
+      </w:r>
+      <w:r>
+        <w:rPr>
+          <w:rFonts w:ascii="Courier New" w:hAnsi="Courier New" w:cs="Courier New"/>
+          <w:sz w:val="24"/>
+          <w:szCs w:val="24"/>
+          <w:lang w:bidi="fa-IR"/>
+        </w:rPr>
+        <w:t>Scheme</w:t>
+      </w:r>
+      <w:r>
+        <w:rPr>
+          <w:rFonts w:ascii="Courier New" w:hAnsi="Courier New" w:cs="Courier New" w:hint="cs"/>
+          <w:sz w:val="24"/>
+          <w:szCs w:val="24"/>
+          <w:rtl/>
+          <w:lang w:bidi="fa-IR"/>
+        </w:rPr>
+        <w:t xml:space="preserve"> را اعلام نماییم، ولی این‌که جای دیگری معرفی نکرده‌ایم و سیستم به درستی کار می‌کند آن است که </w:t>
+      </w:r>
+      <w:r>
+        <w:rPr>
+          <w:rFonts w:ascii="Courier New" w:hAnsi="Courier New" w:cs="Courier New"/>
+          <w:sz w:val="24"/>
+          <w:szCs w:val="24"/>
+          <w:lang w:bidi="fa-IR"/>
+        </w:rPr>
+        <w:t>Scheme</w:t>
+      </w:r>
+      <w:r>
+        <w:rPr>
+          <w:rFonts w:ascii="Courier New" w:hAnsi="Courier New" w:cs="Courier New" w:hint="cs"/>
+          <w:sz w:val="24"/>
+          <w:szCs w:val="24"/>
+          <w:rtl/>
+          <w:lang w:bidi="fa-IR"/>
+        </w:rPr>
+        <w:t xml:space="preserve"> ذیل </w:t>
+      </w:r>
+      <w:r>
+        <w:rPr>
+          <w:rFonts w:ascii="Courier New" w:hAnsi="Courier New" w:cs="Courier New"/>
+          <w:sz w:val="24"/>
+          <w:szCs w:val="24"/>
+          <w:lang w:bidi="fa-IR"/>
+        </w:rPr>
+        <w:t>Scheme</w:t>
+      </w:r>
+      <w:r>
+        <w:rPr>
+          <w:rFonts w:ascii="Courier New" w:hAnsi="Courier New" w:cs="Courier New" w:hint="cs"/>
+          <w:sz w:val="24"/>
+          <w:szCs w:val="24"/>
+          <w:rtl/>
+          <w:lang w:bidi="fa-IR"/>
+        </w:rPr>
+        <w:t xml:space="preserve"> پیش‌فرض می‌باشد:</w:t>
+      </w:r>
+    </w:p>
+    <w:p>
+      <w:pPr>
+        <w:autoSpaceDE w:val="0"/>
+        <w:autoSpaceDN w:val="0"/>
+        <w:adjustRightInd w:val="0"/>
+        <w:spacing w:after="0" w:line="240" w:lineRule="auto"/>
+        <w:rPr>
+          <w:rFonts w:ascii="Cascadia Mono" w:hAnsi="Cascadia Mono" w:cs="Cascadia Mono"/>
+          <w:color w:val="000000"/>
+          <w:sz w:val="19"/>
+          <w:szCs w:val="19"/>
+        </w:rPr>
+      </w:pPr>
+      <w:r>
+        <w:rPr>
+          <w:rFonts w:ascii="Cascadia Mono" w:hAnsi="Cascadia Mono" w:cs="Cascadia Mono"/>
+          <w:color w:val="000000"/>
+          <w:sz w:val="19"/>
+          <w:szCs w:val="19"/>
+        </w:rPr>
+        <w:t>Microsoft.AspNetCore.Authentication.Cookies</w:t>
+      </w:r>
+    </w:p>
+    <w:p>
+      <w:pPr>
+        <w:autoSpaceDE w:val="0"/>
+        <w:autoSpaceDN w:val="0"/>
+        <w:adjustRightInd w:val="0"/>
+        <w:spacing w:after="0" w:line="240" w:lineRule="auto"/>
+        <w:ind w:firstLine="720"/>
+        <w:rPr>
+          <w:rFonts w:ascii="Courier New" w:hAnsi="Courier New" w:cs="Courier New"/>
+          <w:sz w:val="24"/>
+          <w:szCs w:val="24"/>
+          <w:lang w:bidi="fa-IR"/>
+        </w:rPr>
+      </w:pPr>
+      <w:r>
+        <w:rPr>
+          <w:rFonts w:ascii="Cascadia Mono" w:hAnsi="Cascadia Mono" w:cs="Cascadia Mono"/>
+          <w:color w:val="000000"/>
+          <w:sz w:val="19"/>
+          <w:szCs w:val="19"/>
+        </w:rPr>
+        <w:t>.CookieAuthenticationDefaults.AuthenticationScheme</w:t>
+      </w:r>
+    </w:p>
+    <w:p>
+      <w:pPr>
+        <w:bidi/>
+        <w:jc w:val="both"/>
+        <w:rPr>
+          <w:rFonts w:ascii="Courier New" w:hAnsi="Courier New" w:cs="Courier New"/>
+          <w:sz w:val="24"/>
+          <w:szCs w:val="24"/>
+          <w:rtl/>
+          <w:lang w:bidi="fa-IR"/>
+        </w:rPr>
+      </w:pPr>
+    </w:p>
+    <w:p>
+      <w:pPr>
+        <w:bidi/>
+        <w:jc w:val="both"/>
+        <w:rPr>
+          <w:rFonts w:ascii="Courier New" w:hAnsi="Courier New" w:cs="Courier New"/>
+          <w:b/>
+          <w:bCs/>
+          <w:sz w:val="24"/>
+          <w:szCs w:val="24"/>
+          <w:rtl/>
+          <w:lang w:bidi="fa-IR"/>
+        </w:rPr>
+      </w:pPr>
+      <w:r>
+        <w:rPr>
+          <w:rFonts w:ascii="Courier New" w:hAnsi="Courier New" w:cs="Courier New" w:hint="cs"/>
+          <w:b/>
+          <w:bCs/>
+          <w:sz w:val="24"/>
+          <w:szCs w:val="24"/>
+          <w:rtl/>
+          <w:lang w:bidi="fa-IR"/>
+        </w:rPr>
+        <w:t>قسمت سوم</w:t>
+      </w:r>
+    </w:p>
+    <w:p>
+      <w:pPr>
+        <w:bidi/>
+        <w:jc w:val="both"/>
+        <w:rPr>
+          <w:rFonts w:ascii="Courier New" w:hAnsi="Courier New" w:cs="Courier New"/>
+          <w:sz w:val="24"/>
+          <w:szCs w:val="24"/>
+          <w:lang w:bidi="fa-IR"/>
+        </w:rPr>
+      </w:pPr>
+      <w:r>
+        <w:rPr>
+          <w:rFonts w:ascii="Courier New" w:hAnsi="Courier New" w:cs="Courier New" w:hint="cs"/>
+          <w:sz w:val="24"/>
+          <w:szCs w:val="24"/>
+          <w:rtl/>
+          <w:lang w:bidi="fa-IR"/>
+        </w:rPr>
+        <w:t xml:space="preserve">با توجه به این‌که ممکن است به هر دلیلی بخواهیم </w:t>
+      </w:r>
+      <w:r>
+        <w:rPr>
+          <w:rFonts w:ascii="Courier New" w:hAnsi="Courier New" w:cs="Courier New"/>
+          <w:sz w:val="24"/>
+          <w:szCs w:val="24"/>
+          <w:lang w:bidi="fa-IR"/>
+        </w:rPr>
+        <w:t>Scheme</w:t>
+      </w:r>
+      <w:r>
+        <w:rPr>
+          <w:rFonts w:ascii="Courier New" w:hAnsi="Courier New" w:cs="Courier New" w:hint="cs"/>
+          <w:sz w:val="24"/>
+          <w:szCs w:val="24"/>
+          <w:rtl/>
+          <w:lang w:bidi="fa-IR"/>
+        </w:rPr>
+        <w:t xml:space="preserve"> پیش‌فرض را تغییر داده و یا تغییر نام دهیم و ممکن است که دچار مشکل شویم، ابتدا در پوشه‌ای به نام </w:t>
+      </w:r>
+      <w:r>
+        <w:rPr>
+          <w:rFonts w:ascii="Courier New" w:hAnsi="Courier New" w:cs="Courier New"/>
+          <w:sz w:val="24"/>
+          <w:szCs w:val="24"/>
+          <w:lang w:bidi="fa-IR"/>
+        </w:rPr>
+        <w:t>Infrastructure</w:t>
+      </w:r>
+      <w:r>
+        <w:rPr>
+          <w:rFonts w:ascii="Courier New" w:hAnsi="Courier New" w:cs="Courier New" w:hint="cs"/>
+          <w:sz w:val="24"/>
+          <w:szCs w:val="24"/>
+          <w:rtl/>
+          <w:lang w:bidi="fa-IR"/>
+        </w:rPr>
+        <w:t xml:space="preserve"> یک فایل به نام </w:t>
+      </w:r>
+      <w:r>
+        <w:rPr>
+          <w:rFonts w:ascii="Courier New" w:hAnsi="Courier New" w:cs="Courier New"/>
+          <w:sz w:val="24"/>
+          <w:szCs w:val="24"/>
+          <w:lang w:bidi="fa-IR"/>
+        </w:rPr>
+        <w:t>Authentication</w:t>
+      </w:r>
+      <w:r>
+        <w:rPr>
+          <w:rFonts w:ascii="Courier New" w:hAnsi="Courier New" w:cs="Courier New"/>
+          <w:sz w:val="24"/>
+          <w:szCs w:val="24"/>
+          <w:lang w:bidi="fa-IR"/>
+        </w:rPr>
+        <w:t>.cs</w:t>
+      </w:r>
+      <w:r>
+        <w:rPr>
+          <w:rFonts w:ascii="Courier New" w:hAnsi="Courier New" w:cs="Courier New" w:hint="cs"/>
+          <w:sz w:val="24"/>
+          <w:szCs w:val="24"/>
+          <w:rtl/>
+          <w:lang w:bidi="fa-IR"/>
+        </w:rPr>
+        <w:t xml:space="preserve"> ایجاد می‌کنیم و در داخل آن یک کلاس </w:t>
+      </w:r>
+      <w:r>
+        <w:rPr>
+          <w:rFonts w:ascii="Courier New" w:hAnsi="Courier New" w:cs="Courier New"/>
+          <w:sz w:val="24"/>
+          <w:szCs w:val="24"/>
+          <w:lang w:bidi="fa-IR"/>
+        </w:rPr>
+        <w:t>static</w:t>
+      </w:r>
+      <w:r>
+        <w:rPr>
+          <w:rFonts w:ascii="Courier New" w:hAnsi="Courier New" w:cs="Courier New" w:hint="cs"/>
+          <w:sz w:val="24"/>
+          <w:szCs w:val="24"/>
+          <w:rtl/>
+          <w:lang w:bidi="fa-IR"/>
+        </w:rPr>
+        <w:t xml:space="preserve"> به همین نام ایجاد می‌کنیم و یک </w:t>
+      </w:r>
+      <w:r>
+        <w:rPr>
+          <w:rFonts w:ascii="Courier New" w:hAnsi="Courier New" w:cs="Courier New"/>
+          <w:sz w:val="24"/>
+          <w:szCs w:val="24"/>
+          <w:lang w:bidi="fa-IR"/>
+        </w:rPr>
+        <w:t>Const</w:t>
+      </w:r>
+      <w:r>
+        <w:rPr>
+          <w:rFonts w:ascii="Courier New" w:hAnsi="Courier New" w:cs="Courier New" w:hint="cs"/>
+          <w:sz w:val="24"/>
+          <w:szCs w:val="24"/>
+          <w:rtl/>
+          <w:lang w:bidi="fa-IR"/>
+        </w:rPr>
+        <w:t xml:space="preserve"> با عنوان </w:t>
+      </w:r>
+      <w:r>
+        <w:rPr>
+          <w:rFonts w:ascii="Courier New" w:hAnsi="Courier New" w:cs="Courier New"/>
+          <w:sz w:val="24"/>
+          <w:szCs w:val="24"/>
+          <w:lang w:bidi="fa-IR"/>
+        </w:rPr>
+        <w:t>DefaultScheme</w:t>
+      </w:r>
+      <w:r>
+        <w:rPr>
+          <w:rFonts w:ascii="Courier New" w:hAnsi="Courier New" w:cs="Courier New" w:hint="cs"/>
+          <w:sz w:val="24"/>
+          <w:szCs w:val="24"/>
+          <w:rtl/>
+          <w:lang w:bidi="fa-IR"/>
+        </w:rPr>
+        <w:t xml:space="preserve"> در آن ایجاد می‌کنیم و سپس در همه جا به صراحت اعلام می‌کنیم که می‌خواهیم با این </w:t>
+      </w:r>
+      <w:r>
+        <w:rPr>
+          <w:rFonts w:ascii="Courier New" w:hAnsi="Courier New" w:cs="Courier New"/>
+          <w:sz w:val="24"/>
+          <w:szCs w:val="24"/>
+          <w:lang w:bidi="fa-IR"/>
+        </w:rPr>
+        <w:t>Scheme</w:t>
+      </w:r>
+      <w:r>
+        <w:rPr>
+          <w:rFonts w:ascii="Courier New" w:hAnsi="Courier New" w:cs="Courier New" w:hint="cs"/>
+          <w:sz w:val="24"/>
+          <w:szCs w:val="24"/>
+          <w:rtl/>
+          <w:lang w:bidi="fa-IR"/>
+        </w:rPr>
+        <w:t xml:space="preserve"> کار کنیم:</w:t>
+      </w:r>
+    </w:p>
+    <w:p>
+      <w:pPr>
+        <w:jc w:val="both"/>
+        <w:rPr>
+          <w:rFonts w:ascii="Courier New" w:hAnsi="Courier New" w:cs="Courier New"/>
+          <w:sz w:val="24"/>
+          <w:szCs w:val="24"/>
+          <w:lang w:bidi="fa-IR"/>
+        </w:rPr>
+      </w:pPr>
+      <w:r>
+        <w:rPr>
+          <w:rFonts w:ascii="Courier New" w:hAnsi="Courier New" w:cs="Courier New"/>
+          <w:sz w:val="24"/>
+          <w:szCs w:val="24"/>
+          <w:lang w:bidi="fa-IR"/>
+        </w:rPr>
+        <w:t>In Program.cs:</w:t>
+      </w:r>
+    </w:p>
+    <w:p>
+      <w:pPr>
+        <w:autoSpaceDE w:val="0"/>
+        <w:autoSpaceDN w:val="0"/>
+        <w:adjustRightInd w:val="0"/>
+        <w:spacing w:after="0" w:line="240" w:lineRule="auto"/>
+        <w:rPr>
+          <w:rFonts w:ascii="Cascadia Mono" w:hAnsi="Cascadia Mono" w:cs="Cascadia Mono"/>
+          <w:color w:val="000000"/>
+          <w:sz w:val="19"/>
+          <w:szCs w:val="19"/>
+        </w:rPr>
+      </w:pPr>
+      <w:r>
+        <w:rPr>
+          <w:rFonts w:ascii="Cascadia Mono" w:hAnsi="Cascadia Mono" w:cs="Cascadia Mono"/>
+          <w:color w:val="000000"/>
+          <w:sz w:val="19"/>
+          <w:szCs w:val="19"/>
+        </w:rPr>
+        <w:t>builder.Services</w:t>
+      </w:r>
+    </w:p>
+    <w:p>
+      <w:pPr>
+        <w:autoSpaceDE w:val="0"/>
+        <w:autoSpaceDN w:val="0"/>
+        <w:adjustRightInd w:val="0"/>
+        <w:spacing w:after="0" w:line="240" w:lineRule="auto"/>
+        <w:rPr>
+          <w:rFonts w:ascii="Cascadia Mono" w:hAnsi="Cascadia Mono" w:cs="Cascadia Mono"/>
+          <w:color w:val="000000"/>
+          <w:sz w:val="19"/>
+          <w:szCs w:val="19"/>
+        </w:rPr>
+      </w:pPr>
+      <w:r>
+        <w:rPr>
+          <w:rFonts w:ascii="Cascadia Mono" w:hAnsi="Cascadia Mono" w:cs="Cascadia Mono"/>
+          <w:color w:val="000000"/>
+          <w:sz w:val="19"/>
+          <w:szCs w:val="19"/>
+        </w:rPr>
+        <w:tab/>
+        <w:t>.AddAuthentication(defaultScheme:</w:t>
+      </w:r>
+    </w:p>
+    <w:p>
+      <w:pPr>
+        <w:autoSpaceDE w:val="0"/>
+        <w:autoSpaceDN w:val="0"/>
+        <w:adjustRightInd w:val="0"/>
+        <w:spacing w:after="0" w:line="240" w:lineRule="auto"/>
+        <w:rPr>
+          <w:rFonts w:ascii="Cascadia Mono" w:hAnsi="Cascadia Mono" w:cs="Cascadia Mono"/>
+          <w:color w:val="000000"/>
+          <w:sz w:val="19"/>
+          <w:szCs w:val="19"/>
+        </w:rPr>
+      </w:pPr>
+      <w:r>
+        <w:rPr>
+          <w:rFonts w:ascii="Cascadia Mono" w:hAnsi="Cascadia Mono" w:cs="Cascadia Mono"/>
+          <w:color w:val="000000"/>
+          <w:sz w:val="19"/>
+          <w:szCs w:val="19"/>
+        </w:rPr>
+        <w:tab/>
+      </w:r>
+      <w:r>
+        <w:rPr>
+          <w:rFonts w:ascii="Cascadia Mono" w:hAnsi="Cascadia Mono" w:cs="Cascadia Mono"/>
+          <w:color w:val="000000"/>
+          <w:sz w:val="19"/>
+          <w:szCs w:val="19"/>
+        </w:rPr>
+        <w:tab/>
+        <w:t>Infrastructure.Authentication.DefaultScheme)</w:t>
+      </w:r>
+    </w:p>
+    <w:p>
+      <w:pPr>
+        <w:autoSpaceDE w:val="0"/>
+        <w:autoSpaceDN w:val="0"/>
+        <w:adjustRightInd w:val="0"/>
+        <w:spacing w:after="0" w:line="240" w:lineRule="auto"/>
+        <w:rPr>
+          <w:rFonts w:ascii="Cascadia Mono" w:hAnsi="Cascadia Mono" w:cs="Cascadia Mono"/>
+          <w:color w:val="000000"/>
+          <w:sz w:val="19"/>
+          <w:szCs w:val="19"/>
+        </w:rPr>
+      </w:pPr>
+      <w:r>
+        <w:rPr>
+          <w:rFonts w:ascii="Cascadia Mono" w:hAnsi="Cascadia Mono" w:cs="Cascadia Mono"/>
+          <w:color w:val="000000"/>
+          <w:sz w:val="19"/>
+          <w:szCs w:val="19"/>
+        </w:rPr>
+        <w:tab/>
+      </w:r>
+    </w:p>
+    <w:p>
+      <w:pPr>
+        <w:autoSpaceDE w:val="0"/>
+        <w:autoSpaceDN w:val="0"/>
+        <w:adjustRightInd w:val="0"/>
+        <w:spacing w:after="0" w:line="240" w:lineRule="auto"/>
+        <w:rPr>
+          <w:rFonts w:ascii="Cascadia Mono" w:hAnsi="Cascadia Mono" w:cs="Cascadia Mono"/>
+          <w:color w:val="000000"/>
+          <w:sz w:val="19"/>
+          <w:szCs w:val="19"/>
+        </w:rPr>
+      </w:pPr>
+      <w:r>
+        <w:rPr>
+          <w:rFonts w:ascii="Cascadia Mono" w:hAnsi="Cascadia Mono" w:cs="Cascadia Mono"/>
+          <w:color w:val="000000"/>
+          <w:sz w:val="19"/>
+          <w:szCs w:val="19"/>
+        </w:rPr>
+        <w:tab/>
+        <w:t>.AddCookie(authenticationScheme:</w:t>
+      </w:r>
+    </w:p>
+    <w:p>
+      <w:pPr>
+        <w:autoSpaceDE w:val="0"/>
+        <w:autoSpaceDN w:val="0"/>
+        <w:adjustRightInd w:val="0"/>
+        <w:spacing w:after="0" w:line="240" w:lineRule="auto"/>
+        <w:rPr>
+          <w:rFonts w:ascii="Cascadia Mono" w:hAnsi="Cascadia Mono" w:cs="Cascadia Mono"/>
+          <w:color w:val="000000"/>
+          <w:sz w:val="19"/>
+          <w:szCs w:val="19"/>
+        </w:rPr>
+      </w:pPr>
+      <w:r>
+        <w:rPr>
+          <w:rFonts w:ascii="Cascadia Mono" w:hAnsi="Cascadia Mono" w:cs="Cascadia Mono"/>
+          <w:color w:val="000000"/>
+          <w:sz w:val="19"/>
+          <w:szCs w:val="19"/>
+        </w:rPr>
+        <w:tab/>
+      </w:r>
+      <w:r>
+        <w:rPr>
+          <w:rFonts w:ascii="Cascadia Mono" w:hAnsi="Cascadia Mono" w:cs="Cascadia Mono"/>
+          <w:color w:val="000000"/>
+          <w:sz w:val="19"/>
+          <w:szCs w:val="19"/>
+        </w:rPr>
+        <w:tab/>
+        <w:t>Infrastructure.Authentication.DefaultScheme)</w:t>
+      </w:r>
+    </w:p>
+    <w:p>
+      <w:pPr>
+        <w:autoSpaceDE w:val="0"/>
+        <w:autoSpaceDN w:val="0"/>
+        <w:adjustRightInd w:val="0"/>
+        <w:spacing w:after="0" w:line="240" w:lineRule="auto"/>
+        <w:rPr>
+          <w:rFonts w:ascii="Cascadia Mono" w:hAnsi="Cascadia Mono" w:cs="Cascadia Mono"/>
+          <w:color w:val="000000"/>
+          <w:sz w:val="19"/>
+          <w:szCs w:val="19"/>
+        </w:rPr>
+      </w:pPr>
+      <w:r>
+        <w:rPr>
+          <w:rFonts w:ascii="Cascadia Mono" w:hAnsi="Cascadia Mono" w:cs="Cascadia Mono"/>
+          <w:color w:val="000000"/>
+          <w:sz w:val="19"/>
+          <w:szCs w:val="19"/>
+        </w:rPr>
+        <w:tab/>
+        <w:t>;</w:t>
+      </w:r>
+    </w:p>
+    <w:p>
+      <w:pPr>
+        <w:jc w:val="both"/>
+        <w:rPr>
+          <w:rFonts w:ascii="Courier New" w:hAnsi="Courier New" w:cs="Courier New"/>
+          <w:sz w:val="24"/>
+          <w:szCs w:val="24"/>
+          <w:lang w:bidi="fa-IR"/>
+        </w:rPr>
+      </w:pPr>
+    </w:p>
+    <w:p>
+      <w:pPr>
+        <w:rPr>
+          <w:rFonts w:ascii="Courier New" w:hAnsi="Courier New" w:cs="Courier New"/>
+          <w:sz w:val="24"/>
+          <w:szCs w:val="24"/>
+          <w:lang w:bidi="fa-IR"/>
+        </w:rPr>
+      </w:pPr>
+      <w:r>
+        <w:rPr>
+          <w:rFonts w:ascii="Courier New" w:hAnsi="Courier New" w:cs="Courier New"/>
+          <w:sz w:val="24"/>
+          <w:szCs w:val="24"/>
+          <w:lang w:bidi="fa-IR"/>
+        </w:rPr>
+        <w:br w:type="page"/>
+      </w:r>
+    </w:p>
+    <w:p>
+      <w:pPr>
+        <w:jc w:val="both"/>
+        <w:rPr>
+          <w:rFonts w:ascii="Courier New" w:hAnsi="Courier New" w:cs="Courier New"/>
+          <w:sz w:val="24"/>
+          <w:szCs w:val="24"/>
+          <w:lang w:bidi="fa-IR"/>
+        </w:rPr>
+      </w:pPr>
+      <w:r>
+        <w:rPr>
+          <w:rFonts w:ascii="Courier New" w:hAnsi="Courier New" w:cs="Courier New"/>
+          <w:sz w:val="24"/>
+          <w:szCs w:val="24"/>
+          <w:lang w:bidi="fa-IR"/>
+        </w:rPr>
+        <w:lastRenderedPageBreak/>
+        <w:t>In Login.cshtml.cs:</w:t>
+      </w:r>
+    </w:p>
+    <w:p>
+      <w:pPr>
+        <w:autoSpaceDE w:val="0"/>
+        <w:autoSpaceDN w:val="0"/>
+        <w:adjustRightInd w:val="0"/>
+        <w:spacing w:after="0" w:line="240" w:lineRule="auto"/>
+        <w:rPr>
+          <w:rFonts w:ascii="Cascadia Mono" w:hAnsi="Cascadia Mono" w:cs="Cascadia Mono"/>
+          <w:color w:val="000000"/>
+          <w:sz w:val="19"/>
+          <w:szCs w:val="19"/>
+        </w:rPr>
+      </w:pPr>
+      <w:r>
+        <w:rPr>
+          <w:rFonts w:ascii="Cascadia Mono" w:hAnsi="Cascadia Mono" w:cs="Cascadia Mono"/>
+          <w:color w:val="0000FF"/>
+          <w:sz w:val="19"/>
+          <w:szCs w:val="19"/>
+        </w:rPr>
+        <w:t>var</w:t>
+      </w:r>
+      <w:r>
+        <w:rPr>
+          <w:rFonts w:ascii="Cascadia Mono" w:hAnsi="Cascadia Mono" w:cs="Cascadia Mono"/>
+          <w:color w:val="000000"/>
+          <w:sz w:val="19"/>
+          <w:szCs w:val="19"/>
+        </w:rPr>
+        <w:t xml:space="preserve"> identity =</w:t>
+      </w:r>
+    </w:p>
+    <w:p>
+      <w:pPr>
+        <w:autoSpaceDE w:val="0"/>
+        <w:autoSpaceDN w:val="0"/>
+        <w:adjustRightInd w:val="0"/>
+        <w:spacing w:after="0" w:line="240" w:lineRule="auto"/>
+        <w:rPr>
+          <w:rFonts w:ascii="Cascadia Mono" w:hAnsi="Cascadia Mono" w:cs="Cascadia Mono"/>
+          <w:color w:val="000000"/>
+          <w:sz w:val="19"/>
+          <w:szCs w:val="19"/>
+        </w:rPr>
+      </w:pPr>
+      <w:r>
+        <w:rPr>
+          <w:rFonts w:ascii="Cascadia Mono" w:hAnsi="Cascadia Mono" w:cs="Cascadia Mono"/>
+          <w:color w:val="000000"/>
+          <w:sz w:val="19"/>
+          <w:szCs w:val="19"/>
+        </w:rPr>
+        <w:tab/>
+      </w:r>
+      <w:r>
+        <w:rPr>
+          <w:rFonts w:ascii="Cascadia Mono" w:hAnsi="Cascadia Mono" w:cs="Cascadia Mono"/>
+          <w:color w:val="0000FF"/>
+          <w:sz w:val="19"/>
+          <w:szCs w:val="19"/>
+        </w:rPr>
+        <w:t>new</w:t>
+      </w:r>
+      <w:r>
+        <w:rPr>
+          <w:rFonts w:ascii="Cascadia Mono" w:hAnsi="Cascadia Mono" w:cs="Cascadia Mono"/>
+          <w:color w:val="000000"/>
+          <w:sz w:val="19"/>
+          <w:szCs w:val="19"/>
+        </w:rPr>
+        <w:t xml:space="preserve"> System.Security.Claims.ClaimsIdentity(claims: claims,</w:t>
+      </w:r>
+    </w:p>
+    <w:p>
+      <w:pPr>
+        <w:autoSpaceDE w:val="0"/>
+        <w:autoSpaceDN w:val="0"/>
+        <w:adjustRightInd w:val="0"/>
+        <w:spacing w:after="0" w:line="240" w:lineRule="auto"/>
+        <w:rPr>
+          <w:rFonts w:ascii="Cascadia Mono" w:hAnsi="Cascadia Mono" w:cs="Cascadia Mono"/>
+          <w:color w:val="000000"/>
+          <w:sz w:val="19"/>
+          <w:szCs w:val="19"/>
+        </w:rPr>
+      </w:pPr>
+      <w:r>
+        <w:rPr>
+          <w:rFonts w:ascii="Cascadia Mono" w:hAnsi="Cascadia Mono" w:cs="Cascadia Mono"/>
+          <w:color w:val="000000"/>
+          <w:sz w:val="19"/>
+          <w:szCs w:val="19"/>
+        </w:rPr>
+        <w:tab/>
+        <w:t>authenticationType: Infrastructure.Authentication.DefaultScheme</w:t>
+      </w:r>
+      <w:proofErr w:type="gramStart"/>
+      <w:r>
+        <w:rPr>
+          <w:rFonts w:ascii="Cascadia Mono" w:hAnsi="Cascadia Mono" w:cs="Cascadia Mono"/>
+          <w:color w:val="000000"/>
+          <w:sz w:val="19"/>
+          <w:szCs w:val="19"/>
+        </w:rPr>
+        <w:t>);</w:t>
+      </w:r>
+      <w:proofErr w:type="gramEnd"/>
+    </w:p>
+    <w:p>
+      <w:pPr>
+        <w:autoSpaceDE w:val="0"/>
+        <w:autoSpaceDN w:val="0"/>
+        <w:adjustRightInd w:val="0"/>
+        <w:spacing w:after="0" w:line="240" w:lineRule="auto"/>
+        <w:rPr>
+          <w:rFonts w:ascii="Cascadia Mono" w:hAnsi="Cascadia Mono" w:cs="Cascadia Mono"/>
+          <w:color w:val="000000"/>
+          <w:sz w:val="19"/>
+          <w:szCs w:val="19"/>
+        </w:rPr>
+      </w:pPr>
+    </w:p>
+    <w:p>
+      <w:pPr>
+        <w:autoSpaceDE w:val="0"/>
+        <w:autoSpaceDN w:val="0"/>
+        <w:adjustRightInd w:val="0"/>
+        <w:spacing w:after="0" w:line="240" w:lineRule="auto"/>
+        <w:rPr>
+          <w:rFonts w:ascii="Cascadia Mono" w:hAnsi="Cascadia Mono" w:cs="Cascadia Mono"/>
+          <w:color w:val="000000"/>
+          <w:sz w:val="19"/>
+          <w:szCs w:val="19"/>
+        </w:rPr>
+      </w:pPr>
+    </w:p>
+    <w:p>
+      <w:pPr>
+        <w:autoSpaceDE w:val="0"/>
+        <w:autoSpaceDN w:val="0"/>
+        <w:adjustRightInd w:val="0"/>
+        <w:spacing w:after="0" w:line="240" w:lineRule="auto"/>
+        <w:rPr>
+          <w:rFonts w:ascii="Cascadia Mono" w:hAnsi="Cascadia Mono" w:cs="Cascadia Mono"/>
+          <w:color w:val="000000"/>
+          <w:sz w:val="19"/>
+          <w:szCs w:val="19"/>
+        </w:rPr>
+      </w:pPr>
+      <w:r>
+        <w:rPr>
+          <w:rFonts w:ascii="Cascadia Mono" w:hAnsi="Cascadia Mono" w:cs="Cascadia Mono"/>
+          <w:color w:val="0000FF"/>
+          <w:sz w:val="19"/>
+          <w:szCs w:val="19"/>
+        </w:rPr>
+        <w:t>await</w:t>
+      </w:r>
+      <w:r>
+        <w:rPr>
+          <w:rFonts w:ascii="Cascadia Mono" w:hAnsi="Cascadia Mono" w:cs="Cascadia Mono"/>
+          <w:color w:val="000000"/>
+          <w:sz w:val="19"/>
+          <w:szCs w:val="19"/>
+        </w:rPr>
+        <w:t xml:space="preserve"> HttpContext.SignInAsync(scheme: Infrastructure</w:t>
+      </w:r>
+    </w:p>
+    <w:p>
+      <w:pPr>
+        <w:autoSpaceDE w:val="0"/>
+        <w:autoSpaceDN w:val="0"/>
+        <w:adjustRightInd w:val="0"/>
+        <w:spacing w:after="0" w:line="240" w:lineRule="auto"/>
+        <w:rPr>
+          <w:rFonts w:ascii="Cascadia Mono" w:hAnsi="Cascadia Mono" w:cs="Cascadia Mono"/>
+          <w:color w:val="000000"/>
+          <w:sz w:val="19"/>
+          <w:szCs w:val="19"/>
+        </w:rPr>
+      </w:pPr>
+      <w:r>
+        <w:rPr>
+          <w:rFonts w:ascii="Cascadia Mono" w:hAnsi="Cascadia Mono" w:cs="Cascadia Mono"/>
+          <w:color w:val="000000"/>
+          <w:sz w:val="19"/>
+          <w:szCs w:val="19"/>
+        </w:rPr>
+        <w:tab/>
+        <w:t>.Authentication.DefaultScheme, principal: claimsPrincipal</w:t>
+      </w:r>
+      <w:proofErr w:type="gramStart"/>
+      <w:r>
+        <w:rPr>
+          <w:rFonts w:ascii="Cascadia Mono" w:hAnsi="Cascadia Mono" w:cs="Cascadia Mono"/>
+          <w:color w:val="000000"/>
+          <w:sz w:val="19"/>
+          <w:szCs w:val="19"/>
+        </w:rPr>
+        <w:t>);</w:t>
+      </w:r>
+      <w:proofErr w:type="gramEnd"/>
+    </w:p>
+    <w:p>
+      <w:pPr>
+        <w:jc w:val="both"/>
+        <w:rPr>
+          <w:rFonts w:ascii="Courier New" w:hAnsi="Courier New" w:cs="Courier New"/>
+          <w:sz w:val="24"/>
+          <w:szCs w:val="24"/>
+          <w:lang w:bidi="fa-IR"/>
+        </w:rPr>
+      </w:pPr>
+    </w:p>
+    <w:p>
+      <w:pPr>
+        <w:bidi/>
+        <w:jc w:val="both"/>
+        <w:rPr>
+          <w:rFonts w:ascii="Courier New" w:hAnsi="Courier New" w:cs="Courier New"/>
+          <w:sz w:val="24"/>
+          <w:szCs w:val="24"/>
+          <w:rtl/>
+          <w:lang w:bidi="fa-IR"/>
+        </w:rPr>
+      </w:pPr>
+      <w:r>
+        <w:rPr>
+          <w:rFonts w:ascii="Courier New" w:hAnsi="Courier New" w:cs="Courier New" w:hint="cs"/>
+          <w:sz w:val="24"/>
+          <w:szCs w:val="24"/>
+          <w:rtl/>
+          <w:lang w:bidi="fa-IR"/>
+        </w:rPr>
+        <w:t xml:space="preserve">حال اگر در فایل </w:t>
+      </w:r>
+      <w:r>
+        <w:rPr>
+          <w:rFonts w:ascii="Courier New" w:hAnsi="Courier New" w:cs="Courier New"/>
+          <w:sz w:val="24"/>
+          <w:szCs w:val="24"/>
+          <w:lang w:bidi="fa-IR"/>
+        </w:rPr>
+        <w:t>Authentication.cs</w:t>
+      </w:r>
+      <w:r>
+        <w:rPr>
+          <w:rFonts w:ascii="Courier New" w:hAnsi="Courier New" w:cs="Courier New" w:hint="cs"/>
+          <w:sz w:val="24"/>
+          <w:szCs w:val="24"/>
+          <w:rtl/>
+          <w:lang w:bidi="fa-IR"/>
+        </w:rPr>
+        <w:t xml:space="preserve">، نام </w:t>
+      </w:r>
+      <w:r>
+        <w:rPr>
+          <w:rFonts w:ascii="Courier New" w:hAnsi="Courier New" w:cs="Courier New"/>
+          <w:sz w:val="24"/>
+          <w:szCs w:val="24"/>
+          <w:lang w:bidi="fa-IR"/>
+        </w:rPr>
+        <w:t>DefaultScheme</w:t>
+      </w:r>
+      <w:r>
+        <w:rPr>
+          <w:rFonts w:ascii="Courier New" w:hAnsi="Courier New" w:cs="Courier New" w:hint="cs"/>
+          <w:sz w:val="24"/>
+          <w:szCs w:val="24"/>
+          <w:rtl/>
+          <w:lang w:bidi="fa-IR"/>
+        </w:rPr>
+        <w:t xml:space="preserve"> را مثلا </w:t>
+      </w:r>
+      <w:r>
+        <w:rPr>
+          <w:rFonts w:ascii="Courier New" w:hAnsi="Courier New" w:cs="Courier New"/>
+          <w:sz w:val="24"/>
+          <w:szCs w:val="24"/>
+          <w:lang w:bidi="fa-IR"/>
+        </w:rPr>
+        <w:t>Googooli</w:t>
+      </w:r>
+      <w:r>
+        <w:rPr>
+          <w:rFonts w:ascii="Courier New" w:hAnsi="Courier New" w:cs="Courier New" w:hint="cs"/>
+          <w:sz w:val="24"/>
+          <w:szCs w:val="24"/>
+          <w:rtl/>
+          <w:lang w:bidi="fa-IR"/>
+        </w:rPr>
+        <w:t xml:space="preserve"> نیز تغییر دهیم، همه چیز به خوبی کار می‌کند!</w:t>
+      </w:r>
+    </w:p>
+    <w:p>
+      <w:pPr>
+        <w:rPr>
+          <w:rFonts w:ascii="Courier New" w:hAnsi="Courier New" w:cs="Courier New"/>
+          <w:sz w:val="24"/>
+          <w:szCs w:val="24"/>
+          <w:rtl/>
+          <w:lang w:bidi="fa-IR"/>
+        </w:rPr>
+      </w:pPr>
+      <w:r>
+        <w:rPr>
+          <w:rFonts w:ascii="Courier New" w:hAnsi="Courier New" w:cs="Courier New"/>
+          <w:sz w:val="24"/>
+          <w:szCs w:val="24"/>
+          <w:rtl/>
+          <w:lang w:bidi="fa-IR"/>
+        </w:rPr>
+        <w:br w:type="page"/>
+      </w:r>
+    </w:p>
+    <w:p>
+      <w:pPr>
+        <w:rPr>
+          <w:rFonts w:ascii="Courier New" w:hAnsi="Courier New" w:cs="Courier New"/>
+          <w:b/>
+          <w:bCs/>
+          <w:sz w:val="40"/>
+          <w:szCs w:val="40"/>
+        </w:rPr>
+      </w:pPr>
+      <w:r>
+        <w:rPr>
+          <w:rFonts w:ascii="Courier New" w:hAnsi="Courier New" w:cs="Courier New"/>
+          <w:b/>
+          <w:bCs/>
+          <w:sz w:val="40"/>
+          <w:szCs w:val="40"/>
+        </w:rPr>
+        <w:lastRenderedPageBreak/>
+        <w:t>Step 5</w:t>
+      </w:r>
+    </w:p>
+    <w:p>
+      <w:pPr>
+        <w:bidi/>
+        <w:jc w:val="both"/>
+        <w:rPr>
+          <w:rFonts w:ascii="Courier New" w:hAnsi="Courier New" w:cs="Courier New" w:hint="cs"/>
+          <w:sz w:val="24"/>
+          <w:szCs w:val="24"/>
+          <w:rtl/>
+          <w:lang w:bidi="fa-IR"/>
+        </w:rPr>
+      </w:pPr>
+      <w:r>
+        <w:rPr>
+          <w:rFonts w:ascii="Courier New" w:hAnsi="Courier New" w:cs="Courier New" w:hint="cs"/>
+          <w:sz w:val="24"/>
+          <w:szCs w:val="24"/>
+          <w:rtl/>
+          <w:lang w:bidi="fa-IR"/>
+        </w:rPr>
+        <w:t xml:space="preserve">ابتدا کد مربوط به </w:t>
+      </w:r>
+      <w:r>
+        <w:rPr>
+          <w:rFonts w:ascii="Courier New" w:hAnsi="Courier New" w:cs="Courier New"/>
+          <w:sz w:val="24"/>
+          <w:szCs w:val="24"/>
+          <w:lang w:bidi="fa-IR"/>
+        </w:rPr>
+        <w:t>Logout</w:t>
+      </w:r>
+      <w:r>
+        <w:rPr>
+          <w:rFonts w:ascii="Courier New" w:hAnsi="Courier New" w:cs="Courier New" w:hint="cs"/>
+          <w:sz w:val="24"/>
+          <w:szCs w:val="24"/>
+          <w:rtl/>
+          <w:lang w:bidi="fa-IR"/>
+        </w:rPr>
+        <w:t xml:space="preserve"> را در صفحه </w:t>
+      </w:r>
+      <w:r>
+        <w:rPr>
+          <w:rFonts w:ascii="Courier New" w:hAnsi="Courier New" w:cs="Courier New"/>
+          <w:sz w:val="24"/>
+          <w:szCs w:val="24"/>
+          <w:lang w:bidi="fa-IR"/>
+        </w:rPr>
+        <w:t>Logout.cshtml.cs</w:t>
+      </w:r>
+      <w:r>
+        <w:rPr>
+          <w:rFonts w:ascii="Courier New" w:hAnsi="Courier New" w:cs="Courier New" w:hint="cs"/>
+          <w:sz w:val="24"/>
+          <w:szCs w:val="24"/>
+          <w:rtl/>
+          <w:lang w:bidi="fa-IR"/>
+        </w:rPr>
+        <w:t xml:space="preserve"> تکمیل می‌کنیم و سپس در صفحه اول، منوها را به گونه‌ای اصلاح می‌کنیم که گزینه‌هایی که نیاز به </w:t>
+      </w:r>
+      <w:r>
+        <w:rPr>
+          <w:rFonts w:ascii="Courier New" w:hAnsi="Courier New" w:cs="Courier New"/>
+          <w:sz w:val="24"/>
+          <w:szCs w:val="24"/>
+          <w:lang w:bidi="fa-IR"/>
+        </w:rPr>
+        <w:t>Login</w:t>
+      </w:r>
+      <w:r>
+        <w:rPr>
+          <w:rFonts w:ascii="Courier New" w:hAnsi="Courier New" w:cs="Courier New" w:hint="cs"/>
+          <w:sz w:val="24"/>
+          <w:szCs w:val="24"/>
+          <w:rtl/>
+          <w:lang w:bidi="fa-IR"/>
+        </w:rPr>
+        <w:t xml:space="preserve"> دارند، تا وقتی که هنوز </w:t>
+      </w:r>
+      <w:r>
+        <w:rPr>
+          <w:rFonts w:ascii="Courier New" w:hAnsi="Courier New" w:cs="Courier New"/>
+          <w:sz w:val="24"/>
+          <w:szCs w:val="24"/>
+          <w:lang w:bidi="fa-IR"/>
+        </w:rPr>
+        <w:t>Login</w:t>
+      </w:r>
+      <w:r>
+        <w:rPr>
+          <w:rFonts w:ascii="Courier New" w:hAnsi="Courier New" w:cs="Courier New" w:hint="cs"/>
+          <w:sz w:val="24"/>
+          <w:szCs w:val="24"/>
+          <w:rtl/>
+          <w:lang w:bidi="fa-IR"/>
+        </w:rPr>
+        <w:t xml:space="preserve"> نکرده‌ایم ظاهر نشوند!</w:t>
+      </w:r>
+    </w:p>
+    <w:p>
+      <w:pPr>
+        <w:bidi/>
+        <w:jc w:val="both"/>
+        <w:rPr>
+          <w:rFonts w:ascii="Courier New" w:hAnsi="Courier New" w:cs="Courier New"/>
+          <w:sz w:val="24"/>
+          <w:szCs w:val="24"/>
+          <w:rtl/>
+          <w:lang w:bidi="fa-IR"/>
+        </w:rPr>
+      </w:pPr>
+      <w:r>
+        <w:rPr>
+          <w:rFonts w:ascii="Courier New" w:hAnsi="Courier New" w:cs="Courier New" w:hint="cs"/>
+          <w:sz w:val="24"/>
+          <w:szCs w:val="24"/>
+          <w:rtl/>
+          <w:lang w:bidi="fa-IR"/>
+        </w:rPr>
+        <w:t xml:space="preserve">با تغییراتی که در صفحه </w:t>
+      </w:r>
+      <w:r>
+        <w:rPr>
+          <w:rFonts w:ascii="Courier New" w:hAnsi="Courier New" w:cs="Courier New"/>
+          <w:sz w:val="24"/>
+          <w:szCs w:val="24"/>
+          <w:lang w:bidi="fa-IR"/>
+        </w:rPr>
+        <w:t>Logout</w:t>
+      </w:r>
+      <w:r>
+        <w:rPr>
+          <w:rFonts w:ascii="Courier New" w:hAnsi="Courier New" w:cs="Courier New" w:hint="cs"/>
+          <w:sz w:val="24"/>
+          <w:szCs w:val="24"/>
+          <w:rtl/>
+          <w:lang w:bidi="fa-IR"/>
+        </w:rPr>
+        <w:t xml:space="preserve"> می‌دهیم، خواهید دید که با </w:t>
+      </w:r>
+      <w:r>
+        <w:rPr>
+          <w:rFonts w:ascii="Courier New" w:hAnsi="Courier New" w:cs="Courier New"/>
+          <w:sz w:val="24"/>
+          <w:szCs w:val="24"/>
+          <w:lang w:bidi="fa-IR"/>
+        </w:rPr>
+        <w:t>Login</w:t>
+      </w:r>
+      <w:r>
+        <w:rPr>
+          <w:rFonts w:ascii="Courier New" w:hAnsi="Courier New" w:cs="Courier New" w:hint="cs"/>
+          <w:sz w:val="24"/>
+          <w:szCs w:val="24"/>
+          <w:rtl/>
+          <w:lang w:bidi="fa-IR"/>
+        </w:rPr>
+        <w:t xml:space="preserve"> کردن، یک فایل </w:t>
+      </w:r>
+      <w:r>
+        <w:rPr>
+          <w:rFonts w:ascii="Courier New" w:hAnsi="Courier New" w:cs="Courier New"/>
+          <w:sz w:val="24"/>
+          <w:szCs w:val="24"/>
+          <w:lang w:bidi="fa-IR"/>
+        </w:rPr>
+        <w:t>Cookie</w:t>
+      </w:r>
+      <w:r>
+        <w:rPr>
+          <w:rFonts w:ascii="Courier New" w:hAnsi="Courier New" w:cs="Courier New" w:hint="cs"/>
+          <w:sz w:val="24"/>
+          <w:szCs w:val="24"/>
+          <w:rtl/>
+          <w:lang w:bidi="fa-IR"/>
+        </w:rPr>
+        <w:t xml:space="preserve"> ایجاد می‌شود و با </w:t>
+      </w:r>
+      <w:r>
+        <w:rPr>
+          <w:rFonts w:ascii="Courier New" w:hAnsi="Courier New" w:cs="Courier New"/>
+          <w:sz w:val="24"/>
+          <w:szCs w:val="24"/>
+          <w:lang w:bidi="fa-IR"/>
+        </w:rPr>
+        <w:t>Logout</w:t>
+      </w:r>
+      <w:r>
+        <w:rPr>
+          <w:rFonts w:ascii="Courier New" w:hAnsi="Courier New" w:cs="Courier New" w:hint="cs"/>
+          <w:sz w:val="24"/>
+          <w:szCs w:val="24"/>
+          <w:rtl/>
+          <w:lang w:bidi="fa-IR"/>
+        </w:rPr>
+        <w:t xml:space="preserve"> کردن، این فایل </w:t>
+      </w:r>
+      <w:r>
+        <w:rPr>
+          <w:rFonts w:ascii="Courier New" w:hAnsi="Courier New" w:cs="Courier New"/>
+          <w:sz w:val="24"/>
+          <w:szCs w:val="24"/>
+          <w:lang w:bidi="fa-IR"/>
+        </w:rPr>
+        <w:t>Cookie</w:t>
+      </w:r>
+      <w:r>
+        <w:rPr>
+          <w:rFonts w:ascii="Courier New" w:hAnsi="Courier New" w:cs="Courier New" w:hint="cs"/>
+          <w:sz w:val="24"/>
+          <w:szCs w:val="24"/>
+          <w:rtl/>
+          <w:lang w:bidi="fa-IR"/>
+        </w:rPr>
+        <w:t xml:space="preserve"> حذف می‌گردد.</w:t>
+      </w:r>
+    </w:p>
+    <w:p>
+      <w:pPr>
+        <w:bidi/>
+        <w:jc w:val="both"/>
+        <w:rPr>
+          <w:rFonts w:ascii="Courier New" w:hAnsi="Courier New" w:cs="Courier New" w:hint="cs"/>
+          <w:sz w:val="24"/>
+          <w:szCs w:val="24"/>
+          <w:rtl/>
+          <w:lang w:bidi="fa-IR"/>
+        </w:rPr>
+      </w:pPr>
+    </w:p>
+    <w:p>
+      <w:pPr>
+        <w:bidi/>
+        <w:jc w:val="both"/>
+        <w:rPr>
+          <w:rFonts w:ascii="Courier New" w:hAnsi="Courier New" w:cs="Courier New" w:hint="cs"/>
+          <w:sz w:val="24"/>
+          <w:szCs w:val="24"/>
+          <w:rtl/>
           <w:lang w:bidi="fa-IR"/>
         </w:rPr>
       </w:pPr>
@@ -4020,6 +6449,7 @@
   <w:style w:type="paragraph" w:default="1" w:styleId="Normal">
     <w:name w:val="Normal"/>
     <w:qFormat/>
+    <w:rsid w:val="00737D64"/>
   </w:style>
   <w:style w:type="character" w:default="1" w:styleId="DefaultParagraphFont">
     <w:name w:val="Default Paragraph Font"/>

</xml_diff>

<commit_message>
Version 1.1.5 - Clean Code
</commit_message>
<xml_diff>
--- a/Documents/ReadMe.docx
+++ b/Documents/ReadMe.docx
@@ -2265,6 +2265,226 @@
     </w:p>
     <w:p>
       <w:pPr>
+        <w:bidi/>
+        <w:rPr>
+          <w:rFonts w:ascii="Courier New" w:hAnsi="Courier New" w:cs="Courier New"/>
+          <w:b/>
+          <w:bCs/>
+          <w:sz w:val="24"/>
+          <w:szCs w:val="24"/>
+          <w:rtl/>
+          <w:lang w:bidi="fa-IR"/>
+        </w:rPr>
+      </w:pPr>
+    </w:p>
+    <w:p>
+      <w:pPr>
+        <w:bidi/>
+        <w:jc w:val="both"/>
+        <w:rPr>
+          <w:rFonts w:ascii="Courier New" w:hAnsi="Courier New" w:cs="Courier New"/>
+          <w:sz w:val="24"/>
+          <w:szCs w:val="24"/>
+          <w:rtl/>
+          <w:lang w:bidi="fa-IR"/>
+        </w:rPr>
+      </w:pPr>
+      <w:r>
+        <w:rPr>
+          <w:rFonts w:ascii="Courier New" w:hAnsi="Courier New" w:cs="Courier New" w:hint="cs"/>
+          <w:b/>
+          <w:bCs/>
+          <w:sz w:val="24"/>
+          <w:szCs w:val="24"/>
+          <w:rtl/>
+          <w:lang w:bidi="fa-IR"/>
+        </w:rPr>
+        <w:t>نکته مهم:</w:t>
+      </w:r>
+      <w:r>
+        <w:rPr>
+          <w:rFonts w:ascii="Courier New" w:hAnsi="Courier New" w:cs="Courier New" w:hint="cs"/>
+          <w:sz w:val="24"/>
+          <w:szCs w:val="24"/>
+          <w:rtl/>
+          <w:lang w:bidi="fa-IR"/>
+        </w:rPr>
+        <w:t xml:space="preserve"> در </w:t>
+      </w:r>
+      <w:r>
+        <w:rPr>
+          <w:rFonts w:ascii="Courier New" w:hAnsi="Courier New" w:cs="Courier New"/>
+          <w:sz w:val="24"/>
+          <w:szCs w:val="24"/>
+          <w:lang w:bidi="fa-IR"/>
+        </w:rPr>
+        <w:t>ASP.NET Core MVC</w:t>
+      </w:r>
+      <w:r>
+        <w:rPr>
+          <w:rFonts w:ascii="Courier New" w:hAnsi="Courier New" w:cs="Courier New" w:hint="cs"/>
+          <w:sz w:val="24"/>
+          <w:szCs w:val="24"/>
+          <w:rtl/>
+          <w:lang w:bidi="fa-IR"/>
+        </w:rPr>
+        <w:t xml:space="preserve"> و </w:t>
+      </w:r>
+      <w:r>
+        <w:rPr>
+          <w:rFonts w:ascii="Courier New" w:hAnsi="Courier New" w:cs="Courier New"/>
+          <w:sz w:val="24"/>
+          <w:szCs w:val="24"/>
+          <w:lang w:bidi="fa-IR"/>
+        </w:rPr>
+        <w:t>ASP.NET Core Web API</w:t>
+      </w:r>
+      <w:r>
+        <w:rPr>
+          <w:rFonts w:ascii="Courier New" w:hAnsi="Courier New" w:cs="Courier New" w:hint="cs"/>
+          <w:sz w:val="24"/>
+          <w:szCs w:val="24"/>
+          <w:rtl/>
+          <w:lang w:bidi="fa-IR"/>
+        </w:rPr>
+        <w:t xml:space="preserve"> می‌توانیم </w:t>
+      </w:r>
+      <w:r>
+        <w:rPr>
+          <w:rFonts w:ascii="Courier New" w:hAnsi="Courier New" w:cs="Courier New"/>
+          <w:sz w:val="24"/>
+          <w:szCs w:val="24"/>
+          <w:lang w:bidi="fa-IR"/>
+        </w:rPr>
+        <w:t>Authorize Attribute</w:t>
+      </w:r>
+      <w:r>
+        <w:rPr>
+          <w:rFonts w:ascii="Courier New" w:hAnsi="Courier New" w:cs="Courier New" w:hint="cs"/>
+          <w:sz w:val="24"/>
+          <w:szCs w:val="24"/>
+          <w:rtl/>
+          <w:lang w:bidi="fa-IR"/>
+        </w:rPr>
+        <w:t xml:space="preserve"> را هم برای </w:t>
+      </w:r>
+      <w:r>
+        <w:rPr>
+          <w:rFonts w:ascii="Courier New" w:hAnsi="Courier New" w:cs="Courier New"/>
+          <w:sz w:val="24"/>
+          <w:szCs w:val="24"/>
+          <w:lang w:bidi="fa-IR"/>
+        </w:rPr>
+        <w:t>Controller</w:t>
+      </w:r>
+      <w:r>
+        <w:rPr>
+          <w:rFonts w:ascii="Courier New" w:hAnsi="Courier New" w:cs="Courier New" w:hint="cs"/>
+          <w:sz w:val="24"/>
+          <w:szCs w:val="24"/>
+          <w:rtl/>
+          <w:lang w:bidi="fa-IR"/>
+        </w:rPr>
+        <w:t xml:space="preserve"> و هم برای تک تک </w:t>
+      </w:r>
+      <w:r>
+        <w:rPr>
+          <w:rFonts w:ascii="Courier New" w:hAnsi="Courier New" w:cs="Courier New"/>
+          <w:sz w:val="24"/>
+          <w:szCs w:val="24"/>
+          <w:lang w:bidi="fa-IR"/>
+        </w:rPr>
+        <w:t>Action</w:t>
+      </w:r>
+      <w:r>
+        <w:rPr>
+          <w:rFonts w:ascii="Courier New" w:hAnsi="Courier New" w:cs="Courier New" w:hint="cs"/>
+          <w:sz w:val="24"/>
+          <w:szCs w:val="24"/>
+          <w:rtl/>
+          <w:lang w:bidi="fa-IR"/>
+        </w:rPr>
+        <w:t xml:space="preserve"> ها قرار دهیم، ولی در </w:t>
+      </w:r>
+      <w:r>
+        <w:rPr>
+          <w:rFonts w:ascii="Courier New" w:hAnsi="Courier New" w:cs="Courier New"/>
+          <w:sz w:val="24"/>
+          <w:szCs w:val="24"/>
+          <w:lang w:bidi="fa-IR"/>
+        </w:rPr>
+        <w:t>ASP.NET Core Razor Pages</w:t>
+      </w:r>
+      <w:r>
+        <w:rPr>
+          <w:rFonts w:ascii="Courier New" w:hAnsi="Courier New" w:cs="Courier New" w:hint="cs"/>
+          <w:sz w:val="24"/>
+          <w:szCs w:val="24"/>
+          <w:rtl/>
+          <w:lang w:bidi="fa-IR"/>
+        </w:rPr>
+        <w:t xml:space="preserve">، فقط می‌توانیم این </w:t>
+      </w:r>
+      <w:r>
+        <w:rPr>
+          <w:rFonts w:ascii="Courier New" w:hAnsi="Courier New" w:cs="Courier New"/>
+          <w:sz w:val="24"/>
+          <w:szCs w:val="24"/>
+          <w:lang w:bidi="fa-IR"/>
+        </w:rPr>
+        <w:t>Attribute</w:t>
+      </w:r>
+      <w:r>
+        <w:rPr>
+          <w:rFonts w:ascii="Courier New" w:hAnsi="Courier New" w:cs="Courier New" w:hint="cs"/>
+          <w:sz w:val="24"/>
+          <w:szCs w:val="24"/>
+          <w:rtl/>
+          <w:lang w:bidi="fa-IR"/>
+        </w:rPr>
+        <w:t xml:space="preserve"> را برای </w:t>
+      </w:r>
+      <w:r>
+        <w:rPr>
+          <w:rFonts w:ascii="Courier New" w:hAnsi="Courier New" w:cs="Courier New"/>
+          <w:sz w:val="24"/>
+          <w:szCs w:val="24"/>
+          <w:lang w:bidi="fa-IR"/>
+        </w:rPr>
+        <w:t>Class</w:t>
+      </w:r>
+      <w:r>
+        <w:rPr>
+          <w:rFonts w:ascii="Courier New" w:hAnsi="Courier New" w:cs="Courier New" w:hint="cs"/>
+          <w:sz w:val="24"/>
+          <w:szCs w:val="24"/>
+          <w:rtl/>
+          <w:lang w:bidi="fa-IR"/>
+        </w:rPr>
+        <w:t xml:space="preserve"> قرار داده و امکان قرار دادن آن برای </w:t>
+      </w:r>
+      <w:r>
+        <w:rPr>
+          <w:rFonts w:ascii="Courier New" w:hAnsi="Courier New" w:cs="Courier New"/>
+          <w:sz w:val="24"/>
+          <w:szCs w:val="24"/>
+          <w:lang w:bidi="fa-IR"/>
+        </w:rPr>
+        <w:t>Handler</w:t>
+      </w:r>
+      <w:r>
+        <w:rPr>
+          <w:rFonts w:ascii="Courier New" w:hAnsi="Courier New" w:cs="Courier New" w:hint="cs"/>
+          <w:sz w:val="24"/>
+          <w:szCs w:val="24"/>
+          <w:rtl/>
+          <w:lang w:bidi="fa-IR"/>
+        </w:rPr>
+        <w:t xml:space="preserve"> ها وجود ندارد!</w:t>
+      </w:r>
+    </w:p>
+    <w:p>
+      <w:pPr>
         <w:rPr>
           <w:rFonts w:ascii="Courier New" w:hAnsi="Courier New" w:cs="Courier New"/>
           <w:sz w:val="24"/>
@@ -2331,6 +2551,172 @@
         </w:rPr>
         <w:t>Run the application and check all end points!</w:t>
       </w:r>
+    </w:p>
+    <w:p>
+      <w:pPr>
+        <w:bidi/>
+        <w:jc w:val="both"/>
+        <w:rPr>
+          <w:rFonts w:ascii="Courier New" w:hAnsi="Courier New" w:cs="Courier New"/>
+          <w:sz w:val="24"/>
+          <w:szCs w:val="24"/>
+          <w:lang w:bidi="fa-IR"/>
+        </w:rPr>
+      </w:pPr>
+    </w:p>
+    <w:p>
+      <w:pPr>
+        <w:bidi/>
+        <w:jc w:val="both"/>
+        <w:rPr>
+          <w:rFonts w:ascii="Courier New" w:hAnsi="Courier New" w:cs="Courier New"/>
+          <w:sz w:val="24"/>
+          <w:szCs w:val="24"/>
+          <w:rtl/>
+          <w:lang w:bidi="fa-IR"/>
+        </w:rPr>
+      </w:pPr>
+      <w:r>
+        <w:rPr>
+          <w:rFonts w:ascii="Courier New" w:hAnsi="Courier New" w:cs="Courier New" w:hint="cs"/>
+          <w:sz w:val="24"/>
+          <w:szCs w:val="24"/>
+          <w:rtl/>
+          <w:lang w:bidi="fa-IR"/>
+        </w:rPr>
+        <w:t xml:space="preserve">با اجرای برنامه و در صورتی که بخواهیم وارد صفحاتی بشویم که برای </w:t>
+      </w:r>
+      <w:r>
+        <w:rPr>
+          <w:rFonts w:ascii="Courier New" w:hAnsi="Courier New" w:cs="Courier New"/>
+          <w:sz w:val="24"/>
+          <w:szCs w:val="24"/>
+          <w:lang w:bidi="fa-IR"/>
+        </w:rPr>
+        <w:t>Action</w:t>
+      </w:r>
+      <w:r>
+        <w:rPr>
+          <w:rFonts w:ascii="Courier New" w:hAnsi="Courier New" w:cs="Courier New" w:hint="cs"/>
+          <w:sz w:val="24"/>
+          <w:szCs w:val="24"/>
+          <w:rtl/>
+          <w:lang w:bidi="fa-IR"/>
+        </w:rPr>
+        <w:t xml:space="preserve"> و یا </w:t>
+      </w:r>
+      <w:r>
+        <w:rPr>
+          <w:rFonts w:ascii="Courier New" w:hAnsi="Courier New" w:cs="Courier New"/>
+          <w:sz w:val="24"/>
+          <w:szCs w:val="24"/>
+          <w:lang w:bidi="fa-IR"/>
+        </w:rPr>
+        <w:t>Handler</w:t>
+      </w:r>
+      <w:r>
+        <w:rPr>
+          <w:rFonts w:ascii="Courier New" w:hAnsi="Courier New" w:cs="Courier New" w:hint="cs"/>
+          <w:sz w:val="24"/>
+          <w:szCs w:val="24"/>
+          <w:rtl/>
+          <w:lang w:bidi="fa-IR"/>
+        </w:rPr>
+        <w:t xml:space="preserve"> آن‌ها از </w:t>
+      </w:r>
+      <w:r>
+        <w:rPr>
+          <w:rFonts w:ascii="Courier New" w:hAnsi="Courier New" w:cs="Courier New"/>
+          <w:sz w:val="24"/>
+          <w:szCs w:val="24"/>
+          <w:lang w:bidi="fa-IR"/>
+        </w:rPr>
+        <w:t>Attribute</w:t>
+      </w:r>
+      <w:r>
+        <w:rPr>
+          <w:rFonts w:ascii="Courier New" w:hAnsi="Courier New" w:cs="Courier New" w:hint="cs"/>
+          <w:sz w:val="24"/>
+          <w:szCs w:val="24"/>
+          <w:rtl/>
+          <w:lang w:bidi="fa-IR"/>
+        </w:rPr>
+        <w:t xml:space="preserve"> ای به نام </w:t>
+      </w:r>
+      <w:r>
+        <w:rPr>
+          <w:rFonts w:ascii="Courier New" w:hAnsi="Courier New" w:cs="Courier New"/>
+          <w:sz w:val="24"/>
+          <w:szCs w:val="24"/>
+          <w:lang w:bidi="fa-IR"/>
+        </w:rPr>
+        <w:t>Authorize</w:t>
+      </w:r>
+      <w:r>
+        <w:rPr>
+          <w:rFonts w:ascii="Courier New" w:hAnsi="Courier New" w:cs="Courier New" w:hint="cs"/>
+          <w:sz w:val="24"/>
+          <w:szCs w:val="24"/>
+          <w:rtl/>
+          <w:lang w:bidi="fa-IR"/>
+        </w:rPr>
+        <w:t xml:space="preserve"> استفاده کرده باشیم، با خطای </w:t>
+      </w:r>
+      <w:r>
+        <w:rPr>
+          <w:rFonts w:ascii="Courier New" w:hAnsi="Courier New" w:cs="Courier New" w:hint="cs"/>
+          <w:sz w:val="24"/>
+          <w:szCs w:val="24"/>
+          <w:rtl/>
+          <w:lang w:bidi="fa-IR"/>
+        </w:rPr>
+        <w:t>ذیل</w:t>
+      </w:r>
+      <w:r>
+        <w:rPr>
+          <w:rFonts w:ascii="Courier New" w:hAnsi="Courier New" w:cs="Courier New" w:hint="cs"/>
+          <w:sz w:val="24"/>
+          <w:szCs w:val="24"/>
+          <w:rtl/>
+          <w:lang w:bidi="fa-IR"/>
+        </w:rPr>
+        <w:t xml:space="preserve"> مواجه می‌شویم!</w:t>
+      </w:r>
+    </w:p>
+    <w:p>
+      <w:pPr>
+        <w:bidi/>
+        <w:rPr>
+          <w:rFonts w:ascii="Courier New" w:hAnsi="Courier New" w:cs="Courier New"/>
+          <w:sz w:val="24"/>
+          <w:szCs w:val="24"/>
+        </w:rPr>
+      </w:pPr>
+    </w:p>
+    <w:p>
+      <w:pPr>
+        <w:bidi/>
+        <w:rPr>
+          <w:rFonts w:ascii="Courier New" w:hAnsi="Courier New" w:cs="Courier New"/>
+          <w:b/>
+          <w:bCs/>
+          <w:sz w:val="24"/>
+          <w:szCs w:val="24"/>
+          <w:lang w:bidi="fa-IR"/>
+        </w:rPr>
+      </w:pPr>
+    </w:p>
+    <w:p>
+      <w:pPr>
+        <w:bidi/>
+        <w:rPr>
+          <w:rFonts w:ascii="Courier New" w:hAnsi="Courier New" w:cs="Courier New" w:hint="cs"/>
+          <w:sz w:val="24"/>
+          <w:szCs w:val="24"/>
+          <w:rtl/>
+          <w:lang w:bidi="fa-IR"/>
+        </w:rPr>
+      </w:pPr>
     </w:p>
     <w:p>
       <w:pPr>
@@ -2416,83 +2802,84 @@
           <w:rtl/>
           <w:lang w:bidi="fa-IR"/>
         </w:rPr>
-        <w:t xml:space="preserve">با اجرای برنامه و در صورتی که بخواهیم وارد صفحاتی بشویم که برای </w:t>
-      </w:r>
-      <w:r>
-        <w:rPr>
-          <w:rFonts w:ascii="Courier New" w:hAnsi="Courier New" w:cs="Courier New"/>
-          <w:sz w:val="24"/>
-          <w:szCs w:val="24"/>
-          <w:lang w:bidi="fa-IR"/>
-        </w:rPr>
-        <w:t>Action</w:t>
-      </w:r>
-      <w:r>
-        <w:rPr>
-          <w:rFonts w:ascii="Courier New" w:hAnsi="Courier New" w:cs="Courier New" w:hint="cs"/>
-          <w:sz w:val="24"/>
-          <w:szCs w:val="24"/>
-          <w:rtl/>
-          <w:lang w:bidi="fa-IR"/>
-        </w:rPr>
-        <w:t xml:space="preserve"> و یا </w:t>
-      </w:r>
-      <w:r>
-        <w:rPr>
-          <w:rFonts w:ascii="Courier New" w:hAnsi="Courier New" w:cs="Courier New"/>
-          <w:sz w:val="24"/>
-          <w:szCs w:val="24"/>
-          <w:lang w:bidi="fa-IR"/>
-        </w:rPr>
-        <w:t>Handler</w:t>
-      </w:r>
-      <w:r>
-        <w:rPr>
-          <w:rFonts w:ascii="Courier New" w:hAnsi="Courier New" w:cs="Courier New" w:hint="cs"/>
-          <w:sz w:val="24"/>
-          <w:szCs w:val="24"/>
-          <w:rtl/>
-          <w:lang w:bidi="fa-IR"/>
-        </w:rPr>
-        <w:t xml:space="preserve"> آن‌ها از </w:t>
-      </w:r>
-      <w:r>
-        <w:rPr>
-          <w:rFonts w:ascii="Courier New" w:hAnsi="Courier New" w:cs="Courier New"/>
-          <w:sz w:val="24"/>
-          <w:szCs w:val="24"/>
-          <w:lang w:bidi="fa-IR"/>
-        </w:rPr>
-        <w:t>Attribute</w:t>
-      </w:r>
-      <w:r>
-        <w:rPr>
-          <w:rFonts w:ascii="Courier New" w:hAnsi="Courier New" w:cs="Courier New" w:hint="cs"/>
-          <w:sz w:val="24"/>
-          <w:szCs w:val="24"/>
-          <w:rtl/>
-          <w:lang w:bidi="fa-IR"/>
-        </w:rPr>
-        <w:t xml:space="preserve"> ای به نام </w:t>
-      </w:r>
-      <w:r>
-        <w:rPr>
-          <w:rFonts w:ascii="Courier New" w:hAnsi="Courier New" w:cs="Courier New"/>
-          <w:sz w:val="24"/>
-          <w:szCs w:val="24"/>
-          <w:lang w:bidi="fa-IR"/>
-        </w:rPr>
-        <w:t>Authorize</w:t>
-      </w:r>
-      <w:r>
-        <w:rPr>
-          <w:rFonts w:ascii="Courier New" w:hAnsi="Courier New" w:cs="Courier New" w:hint="cs"/>
-          <w:sz w:val="24"/>
-          <w:szCs w:val="24"/>
-          <w:rtl/>
-          <w:lang w:bidi="fa-IR"/>
-        </w:rPr>
-        <w:t xml:space="preserve"> استفاده کرده باشیم، با خطای فوق مواجه می‌شویم!</w:t>
+        <w:t xml:space="preserve">برای حل این مشکل و بنابر توصیه </w:t>
+      </w:r>
+      <w:r>
+        <w:rPr>
+          <w:rFonts w:ascii="Courier New" w:hAnsi="Courier New" w:cs="Courier New" w:hint="cs"/>
+          <w:sz w:val="24"/>
+          <w:szCs w:val="24"/>
+          <w:rtl/>
+          <w:lang w:bidi="fa-IR"/>
+        </w:rPr>
+        <w:t xml:space="preserve">مندرج در </w:t>
+      </w:r>
+      <w:r>
+        <w:rPr>
+          <w:rFonts w:ascii="Courier New" w:hAnsi="Courier New" w:cs="Courier New" w:hint="cs"/>
+          <w:sz w:val="24"/>
+          <w:szCs w:val="24"/>
+          <w:rtl/>
+          <w:lang w:bidi="fa-IR"/>
+        </w:rPr>
+        <w:t xml:space="preserve">خطای فوق، باید </w:t>
+      </w:r>
+      <w:r>
+        <w:rPr>
+          <w:rFonts w:ascii="Courier New" w:hAnsi="Courier New" w:cs="Courier New"/>
+          <w:sz w:val="24"/>
+          <w:szCs w:val="24"/>
+          <w:lang w:bidi="fa-IR"/>
+        </w:rPr>
+        <w:t>UseAuthorization</w:t>
+      </w:r>
+      <w:r>
+        <w:rPr>
+          <w:rFonts w:ascii="Courier New" w:hAnsi="Courier New" w:cs="Courier New" w:hint="cs"/>
+          <w:sz w:val="24"/>
+          <w:szCs w:val="24"/>
+          <w:rtl/>
+          <w:lang w:bidi="fa-IR"/>
+        </w:rPr>
+        <w:t xml:space="preserve"> را بعد از </w:t>
+      </w:r>
+      <w:r>
+        <w:rPr>
+          <w:rFonts w:ascii="Courier New" w:hAnsi="Courier New" w:cs="Courier New"/>
+          <w:sz w:val="24"/>
+          <w:szCs w:val="24"/>
+          <w:lang w:bidi="fa-IR"/>
+        </w:rPr>
+        <w:t>UseRouting</w:t>
+      </w:r>
+      <w:r>
+        <w:rPr>
+          <w:rFonts w:ascii="Courier New" w:hAnsi="Courier New" w:cs="Courier New" w:hint="cs"/>
+          <w:sz w:val="24"/>
+          <w:szCs w:val="24"/>
+          <w:rtl/>
+          <w:lang w:bidi="fa-IR"/>
+        </w:rPr>
+        <w:t xml:space="preserve"> و قبل از هرگونه </w:t>
+      </w:r>
+      <w:r>
+        <w:rPr>
+          <w:rFonts w:ascii="Courier New" w:hAnsi="Courier New" w:cs="Courier New"/>
+          <w:sz w:val="24"/>
+          <w:szCs w:val="24"/>
+          <w:lang w:bidi="fa-IR"/>
+        </w:rPr>
+        <w:t>UseEndpoints</w:t>
+      </w:r>
+      <w:r>
+        <w:rPr>
+          <w:rFonts w:ascii="Courier New" w:hAnsi="Courier New" w:cs="Courier New" w:hint="cs"/>
+          <w:sz w:val="24"/>
+          <w:szCs w:val="24"/>
+          <w:rtl/>
+          <w:lang w:bidi="fa-IR"/>
+        </w:rPr>
+        <w:t xml:space="preserve"> قرار دهیم!</w:t>
       </w:r>
     </w:p>
     <w:p>
@@ -2515,7 +2902,27 @@
           <w:rtl/>
           <w:lang w:bidi="fa-IR"/>
         </w:rPr>
-        <w:t xml:space="preserve">برای حل این مشکل و بنابر توصیه خطای فوق، باید </w:t>
+        <w:t xml:space="preserve">ولی ابتدا می‌خواهیم </w:t>
+      </w:r>
+      <w:r>
+        <w:rPr>
+          <w:rFonts w:ascii="Courier New" w:hAnsi="Courier New" w:cs="Courier New" w:hint="cs"/>
+          <w:sz w:val="24"/>
+          <w:szCs w:val="24"/>
+          <w:rtl/>
+          <w:lang w:bidi="fa-IR"/>
+        </w:rPr>
+        <w:t xml:space="preserve">به اشتباه، </w:t>
+      </w:r>
+      <w:r>
+        <w:rPr>
+          <w:rFonts w:ascii="Courier New" w:hAnsi="Courier New" w:cs="Courier New" w:hint="cs"/>
+          <w:sz w:val="24"/>
+          <w:szCs w:val="24"/>
+          <w:rtl/>
+          <w:lang w:bidi="fa-IR"/>
+        </w:rPr>
+        <w:t xml:space="preserve">دستور </w:t>
       </w:r>
       <w:r>
         <w:rPr>
@@ -2534,7 +2941,7 @@
           <w:rtl/>
           <w:lang w:bidi="fa-IR"/>
         </w:rPr>
-        <w:t xml:space="preserve"> را بعد از </w:t>
+        <w:t xml:space="preserve"> را قبل از </w:t>
       </w:r>
       <w:r>
         <w:rPr>
@@ -2544,25 +2951,6 @@
           <w:lang w:bidi="fa-IR"/>
         </w:rPr>
         <w:t>UseRouting</w:t>
-      </w:r>
-      <w:r>
-        <w:rPr>
-          <w:rFonts w:ascii="Courier New" w:hAnsi="Courier New" w:cs="Courier New" w:hint="cs"/>
-          <w:sz w:val="24"/>
-          <w:szCs w:val="24"/>
-          <w:rtl/>
-          <w:lang w:bidi="fa-IR"/>
-        </w:rPr>
-        <w:t xml:space="preserve"> و قبل از هرگونه </w:t>
-      </w:r>
-      <w:r>
-        <w:rPr>
-          <w:rFonts w:ascii="Courier New" w:hAnsi="Courier New" w:cs="Courier New"/>
-          <w:sz w:val="24"/>
-          <w:szCs w:val="24"/>
-          <w:lang w:bidi="fa-IR"/>
-        </w:rPr>
-        <w:t>UseEndpoints</w:t>
       </w:r>
       <w:r>
         <w:rPr>
@@ -2595,45 +2983,26 @@
           <w:rtl/>
           <w:lang w:bidi="fa-IR"/>
         </w:rPr>
-        <w:t xml:space="preserve">ولی ابتدا می‌خواهیم دستور </w:t>
-      </w:r>
-      <w:r>
-        <w:rPr>
-          <w:rFonts w:ascii="Courier New" w:hAnsi="Courier New" w:cs="Courier New"/>
-          <w:sz w:val="24"/>
-          <w:szCs w:val="24"/>
-          <w:lang w:bidi="fa-IR"/>
-        </w:rPr>
-        <w:t>UseAuthorization</w:t>
-      </w:r>
-      <w:r>
-        <w:rPr>
-          <w:rFonts w:ascii="Courier New" w:hAnsi="Courier New" w:cs="Courier New" w:hint="cs"/>
-          <w:sz w:val="24"/>
-          <w:szCs w:val="24"/>
-          <w:rtl/>
-          <w:lang w:bidi="fa-IR"/>
-        </w:rPr>
-        <w:t xml:space="preserve"> را قبل از </w:t>
-      </w:r>
-      <w:r>
-        <w:rPr>
-          <w:rFonts w:ascii="Courier New" w:hAnsi="Courier New" w:cs="Courier New"/>
-          <w:sz w:val="24"/>
-          <w:szCs w:val="24"/>
-          <w:lang w:bidi="fa-IR"/>
-        </w:rPr>
-        <w:t>UseRouting</w:t>
-      </w:r>
-      <w:r>
-        <w:rPr>
-          <w:rFonts w:ascii="Courier New" w:hAnsi="Courier New" w:cs="Courier New" w:hint="cs"/>
-          <w:sz w:val="24"/>
-          <w:szCs w:val="24"/>
-          <w:rtl/>
-          <w:lang w:bidi="fa-IR"/>
-        </w:rPr>
-        <w:t xml:space="preserve"> قرار دهیم!</w:t>
+        <w:t xml:space="preserve">مجددا برنامه را اجرا کرده و سعی می‌کنیم که وارد صفحه </w:t>
+      </w:r>
+      <w:r>
+        <w:rPr>
+          <w:rFonts w:ascii="Courier New" w:hAnsi="Courier New" w:cs="Courier New"/>
+          <w:sz w:val="24"/>
+          <w:szCs w:val="24"/>
+          <w:lang w:bidi="fa-IR"/>
+        </w:rPr>
+        <w:t>MySecuredPage</w:t>
+      </w:r>
+      <w:r>
+        <w:rPr>
+          <w:rFonts w:ascii="Courier New" w:hAnsi="Courier New" w:cs="Courier New" w:hint="cs"/>
+          <w:sz w:val="24"/>
+          <w:szCs w:val="24"/>
+          <w:rtl/>
+          <w:lang w:bidi="fa-IR"/>
+        </w:rPr>
+        <w:t xml:space="preserve"> شویم.</w:t>
       </w:r>
     </w:p>
     <w:p>
@@ -2656,26 +3025,27 @@
           <w:rtl/>
           <w:lang w:bidi="fa-IR"/>
         </w:rPr>
-        <w:t xml:space="preserve">مجددا برنامه را اجرا کرده و سعی می‌کنیم که وارد صفحه </w:t>
-      </w:r>
-      <w:r>
-        <w:rPr>
-          <w:rFonts w:ascii="Courier New" w:hAnsi="Courier New" w:cs="Courier New"/>
-          <w:sz w:val="24"/>
-          <w:szCs w:val="24"/>
-          <w:lang w:bidi="fa-IR"/>
-        </w:rPr>
-        <w:t>MySecuredPage</w:t>
-      </w:r>
-      <w:r>
-        <w:rPr>
-          <w:rFonts w:ascii="Courier New" w:hAnsi="Courier New" w:cs="Courier New" w:hint="cs"/>
-          <w:sz w:val="24"/>
-          <w:szCs w:val="24"/>
-          <w:rtl/>
-          <w:lang w:bidi="fa-IR"/>
-        </w:rPr>
-        <w:t xml:space="preserve"> شویم.</w:t>
+        <w:t>مجددا</w:t>
+      </w:r>
+      <w:r>
+        <w:rPr>
+          <w:rFonts w:ascii="Courier New" w:hAnsi="Courier New" w:cs="Courier New" w:hint="cs"/>
+          <w:sz w:val="24"/>
+          <w:szCs w:val="24"/>
+          <w:rtl/>
+          <w:lang w:bidi="fa-IR"/>
+        </w:rPr>
+        <w:t>،</w:t>
+      </w:r>
+      <w:r>
+        <w:rPr>
+          <w:rFonts w:ascii="Courier New" w:hAnsi="Courier New" w:cs="Courier New" w:hint="cs"/>
+          <w:sz w:val="24"/>
+          <w:szCs w:val="24"/>
+          <w:rtl/>
+          <w:lang w:bidi="fa-IR"/>
+        </w:rPr>
+        <w:t xml:space="preserve"> دقیقا همان پیغام خطای فوق را خواهیم گرفت!</w:t>
       </w:r>
     </w:p>
     <w:p>
@@ -2690,16 +3060,6 @@
           <w:lang w:bidi="fa-IR"/>
         </w:rPr>
       </w:pPr>
-      <w:r>
-        <w:rPr>
-          <w:rFonts w:ascii="Courier New" w:hAnsi="Courier New" w:cs="Courier New" w:hint="cs"/>
-          <w:sz w:val="24"/>
-          <w:szCs w:val="24"/>
-          <w:rtl/>
-          <w:lang w:bidi="fa-IR"/>
-        </w:rPr>
-        <w:t>مجددا دقیقا همان پیغام خطای فوق را خواهیم گرفت!</w:t>
-      </w:r>
     </w:p>
     <w:p>
       <w:pPr>
@@ -2780,6 +3140,61 @@
         </w:rPr>
         <w:t xml:space="preserve"> می‌شویم.</w:t>
       </w:r>
+    </w:p>
+    <w:p>
+      <w:pPr>
+        <w:bidi/>
+        <w:jc w:val="both"/>
+        <w:rPr>
+          <w:rFonts w:ascii="Courier New" w:hAnsi="Courier New" w:cs="Courier New"/>
+          <w:sz w:val="24"/>
+          <w:szCs w:val="24"/>
+          <w:rtl/>
+          <w:lang w:bidi="fa-IR"/>
+        </w:rPr>
+      </w:pPr>
+      <w:r>
+        <w:rPr>
+          <w:rFonts w:ascii="Courier New" w:hAnsi="Courier New" w:cs="Courier New" w:hint="cs"/>
+          <w:sz w:val="24"/>
+          <w:szCs w:val="24"/>
+          <w:rtl/>
+          <w:lang w:bidi="fa-IR"/>
+        </w:rPr>
+        <w:t xml:space="preserve">این بار با خطای دیگری مواجه می‌شویم! خطایی که اعلام می‌کند که ما هیچ‌گونه </w:t>
+      </w:r>
+      <w:r>
+        <w:rPr>
+          <w:rFonts w:ascii="Courier New" w:hAnsi="Courier New" w:cs="Courier New"/>
+          <w:sz w:val="24"/>
+          <w:szCs w:val="24"/>
+          <w:lang w:bidi="fa-IR"/>
+        </w:rPr>
+        <w:t>Authentication Scheme</w:t>
+      </w:r>
+      <w:r>
+        <w:rPr>
+          <w:rFonts w:ascii="Courier New" w:hAnsi="Courier New" w:cs="Courier New" w:hint="cs"/>
+          <w:sz w:val="24"/>
+          <w:szCs w:val="24"/>
+          <w:rtl/>
+          <w:lang w:bidi="fa-IR"/>
+        </w:rPr>
+        <w:t xml:space="preserve"> هایی را مشخص نکرده‌ایم!</w:t>
+      </w:r>
+    </w:p>
+    <w:p>
+      <w:pPr>
+        <w:bidi/>
+        <w:jc w:val="both"/>
+        <w:rPr>
+          <w:rFonts w:ascii="Courier New" w:hAnsi="Courier New" w:cs="Courier New"/>
+          <w:sz w:val="24"/>
+          <w:szCs w:val="24"/>
+          <w:rtl/>
+          <w:lang w:bidi="fa-IR"/>
+        </w:rPr>
+      </w:pPr>
     </w:p>
     <w:p>
       <w:pPr>
@@ -2868,48 +3283,6 @@
           <w:rtl/>
           <w:lang w:bidi="fa-IR"/>
         </w:rPr>
-        <w:t xml:space="preserve">این بار با خطای دیگری مواجه می‌شویم! خطایی که اعلام می‌کند که ما هیچ‌گونه </w:t>
-      </w:r>
-      <w:r>
-        <w:rPr>
-          <w:rFonts w:ascii="Courier New" w:hAnsi="Courier New" w:cs="Courier New"/>
-          <w:sz w:val="24"/>
-          <w:szCs w:val="24"/>
-          <w:lang w:bidi="fa-IR"/>
-        </w:rPr>
-        <w:t>Authentication Scheme</w:t>
-      </w:r>
-      <w:r>
-        <w:rPr>
-          <w:rFonts w:ascii="Courier New" w:hAnsi="Courier New" w:cs="Courier New" w:hint="cs"/>
-          <w:sz w:val="24"/>
-          <w:szCs w:val="24"/>
-          <w:rtl/>
-          <w:lang w:bidi="fa-IR"/>
-        </w:rPr>
-        <w:t xml:space="preserve"> هایی را مشخص نکرده‌ایم!</w:t>
-      </w:r>
-    </w:p>
-    <w:p>
-      <w:pPr>
-        <w:bidi/>
-        <w:jc w:val="both"/>
-        <w:rPr>
-          <w:rFonts w:ascii="Courier New" w:hAnsi="Courier New" w:cs="Courier New"/>
-          <w:sz w:val="24"/>
-          <w:szCs w:val="24"/>
-          <w:rtl/>
-          <w:lang w:bidi="fa-IR"/>
-        </w:rPr>
-      </w:pPr>
-      <w:r>
-        <w:rPr>
-          <w:rFonts w:ascii="Courier New" w:hAnsi="Courier New" w:cs="Courier New" w:hint="cs"/>
-          <w:sz w:val="24"/>
-          <w:szCs w:val="24"/>
-          <w:rtl/>
-          <w:lang w:bidi="fa-IR"/>
-        </w:rPr>
         <w:t xml:space="preserve">برای حل این مشکل، قبل از دستور </w:t>
       </w:r>
       <w:r>
@@ -3051,35 +3424,6 @@
           <w:lang w:bidi="fa-IR"/>
         </w:rPr>
       </w:pPr>
-      <w:r>
-        <w:rPr>
-          <w:rFonts w:ascii="Courier New" w:hAnsi="Courier New" w:cs="Courier New" w:hint="cs"/>
-          <w:sz w:val="24"/>
-          <w:szCs w:val="24"/>
-          <w:rtl/>
-          <w:lang w:bidi="fa-IR"/>
-        </w:rPr>
-        <w:t xml:space="preserve">اگر مجددا برنامه را اجرا نماییم، مجددا با همان خطای قبلی مواجه می‌شویم! چرا که هنوز </w:t>
-      </w:r>
-      <w:r>
-        <w:rPr>
-          <w:rFonts w:ascii="Courier New" w:hAnsi="Courier New" w:cs="Courier New"/>
-          <w:sz w:val="24"/>
-          <w:szCs w:val="24"/>
-          <w:lang w:bidi="fa-IR"/>
-        </w:rPr>
-        <w:t>Default Scheme</w:t>
-      </w:r>
-      <w:r>
-        <w:rPr>
-          <w:rFonts w:ascii="Courier New" w:hAnsi="Courier New" w:cs="Courier New" w:hint="cs"/>
-          <w:sz w:val="24"/>
-          <w:szCs w:val="24"/>
-          <w:rtl/>
-          <w:lang w:bidi="fa-IR"/>
-        </w:rPr>
-        <w:t xml:space="preserve"> مورد نظر را انتخاب نکرده‌ایم!</w:t>
-      </w:r>
     </w:p>
     <w:p>
       <w:pPr>
@@ -3089,18 +3433,140 @@
           <w:rFonts w:ascii="Courier New" w:hAnsi="Courier New" w:cs="Courier New"/>
           <w:sz w:val="24"/>
           <w:szCs w:val="24"/>
-          <w:lang w:bidi="fa-IR"/>
-        </w:rPr>
-      </w:pPr>
-      <w:r>
-        <w:rPr>
-          <w:rFonts w:ascii="Courier New" w:hAnsi="Courier New" w:cs="Courier New" w:hint="cs"/>
-          <w:sz w:val="24"/>
-          <w:szCs w:val="24"/>
-          <w:rtl/>
-          <w:lang w:bidi="fa-IR"/>
-        </w:rPr>
-        <w:t>لذا برای حل این مشکل از دستور ذیل استفاده می‌کنیم:</w:t>
+          <w:rtl/>
+          <w:lang w:bidi="fa-IR"/>
+        </w:rPr>
+      </w:pPr>
+      <w:r>
+        <w:rPr>
+          <w:rFonts w:ascii="Courier New" w:hAnsi="Courier New" w:cs="Courier New" w:hint="cs"/>
+          <w:sz w:val="24"/>
+          <w:szCs w:val="24"/>
+          <w:rtl/>
+          <w:lang w:bidi="fa-IR"/>
+        </w:rPr>
+        <w:t xml:space="preserve">اگر مجددا برنامه را اجرا نماییم، مجددا با همان خطای قبلی مواجه می‌شویم! چرا که هنوز </w:t>
+      </w:r>
+      <w:r>
+        <w:rPr>
+          <w:rFonts w:ascii="Courier New" w:hAnsi="Courier New" w:cs="Courier New"/>
+          <w:sz w:val="24"/>
+          <w:szCs w:val="24"/>
+          <w:lang w:bidi="fa-IR"/>
+        </w:rPr>
+        <w:t>Default Scheme</w:t>
+      </w:r>
+      <w:r>
+        <w:rPr>
+          <w:rFonts w:ascii="Courier New" w:hAnsi="Courier New" w:cs="Courier New" w:hint="cs"/>
+          <w:sz w:val="24"/>
+          <w:szCs w:val="24"/>
+          <w:rtl/>
+          <w:lang w:bidi="fa-IR"/>
+        </w:rPr>
+        <w:t xml:space="preserve"> مورد نظر را انتخاب نکرده‌ایم!</w:t>
+      </w:r>
+    </w:p>
+    <w:p>
+      <w:pPr>
+        <w:bidi/>
+        <w:jc w:val="both"/>
+        <w:rPr>
+          <w:rFonts w:ascii="Courier New" w:hAnsi="Courier New" w:cs="Courier New"/>
+          <w:sz w:val="24"/>
+          <w:szCs w:val="24"/>
+          <w:lang w:bidi="fa-IR"/>
+        </w:rPr>
+      </w:pPr>
+      <w:r>
+        <w:rPr>
+          <w:rFonts w:ascii="Courier New" w:hAnsi="Courier New" w:cs="Courier New" w:hint="cs"/>
+          <w:sz w:val="24"/>
+          <w:szCs w:val="24"/>
+          <w:rtl/>
+          <w:lang w:bidi="fa-IR"/>
+        </w:rPr>
+        <w:t>لذا برای حل این مشکل</w:t>
+      </w:r>
+      <w:r>
+        <w:rPr>
+          <w:rFonts w:ascii="Courier New" w:hAnsi="Courier New" w:cs="Courier New" w:hint="cs"/>
+          <w:sz w:val="24"/>
+          <w:szCs w:val="24"/>
+          <w:rtl/>
+          <w:lang w:bidi="fa-IR"/>
+        </w:rPr>
+        <w:t>،</w:t>
+      </w:r>
+      <w:r>
+        <w:rPr>
+          <w:rFonts w:ascii="Courier New" w:hAnsi="Courier New" w:cs="Courier New" w:hint="cs"/>
+          <w:sz w:val="24"/>
+          <w:szCs w:val="24"/>
+          <w:rtl/>
+          <w:lang w:bidi="fa-IR"/>
+        </w:rPr>
+        <w:t xml:space="preserve"> </w:t>
+      </w:r>
+      <w:r>
+        <w:rPr>
+          <w:rFonts w:ascii="Courier New" w:hAnsi="Courier New" w:cs="Courier New" w:hint="cs"/>
+          <w:sz w:val="24"/>
+          <w:szCs w:val="24"/>
+          <w:rtl/>
+          <w:lang w:bidi="fa-IR"/>
+        </w:rPr>
+        <w:t xml:space="preserve">یکی از </w:t>
+      </w:r>
+      <w:r>
+        <w:rPr>
+          <w:rFonts w:ascii="Courier New" w:hAnsi="Courier New" w:cs="Courier New" w:hint="cs"/>
+          <w:sz w:val="24"/>
+          <w:szCs w:val="24"/>
+          <w:rtl/>
+          <w:lang w:bidi="fa-IR"/>
+        </w:rPr>
+        <w:t>دستور</w:t>
+      </w:r>
+      <w:r>
+        <w:rPr>
+          <w:rFonts w:ascii="Courier New" w:hAnsi="Courier New" w:cs="Courier New" w:hint="cs"/>
+          <w:sz w:val="24"/>
+          <w:szCs w:val="24"/>
+          <w:rtl/>
+          <w:lang w:bidi="fa-IR"/>
+        </w:rPr>
+        <w:t>ات</w:t>
+      </w:r>
+      <w:r>
+        <w:rPr>
+          <w:rFonts w:ascii="Courier New" w:hAnsi="Courier New" w:cs="Courier New" w:hint="cs"/>
+          <w:sz w:val="24"/>
+          <w:szCs w:val="24"/>
+          <w:rtl/>
+          <w:lang w:bidi="fa-IR"/>
+        </w:rPr>
+        <w:t xml:space="preserve"> ذیل </w:t>
+      </w:r>
+      <w:r>
+        <w:rPr>
+          <w:rFonts w:ascii="Courier New" w:hAnsi="Courier New" w:cs="Courier New" w:hint="cs"/>
+          <w:sz w:val="24"/>
+          <w:szCs w:val="24"/>
+          <w:rtl/>
+          <w:lang w:bidi="fa-IR"/>
+        </w:rPr>
+        <w:t>را می‌نویسیم</w:t>
+      </w:r>
+      <w:r>
+        <w:rPr>
+          <w:rFonts w:ascii="Courier New" w:hAnsi="Courier New" w:cs="Courier New" w:hint="cs"/>
+          <w:sz w:val="24"/>
+          <w:szCs w:val="24"/>
+          <w:rtl/>
+          <w:lang w:bidi="fa-IR"/>
+        </w:rPr>
+        <w:t>:</w:t>
       </w:r>
     </w:p>
     <w:p>
@@ -3255,29 +3721,14 @@
           <w:lang w:bidi="fa-IR"/>
         </w:rPr>
       </w:pPr>
-    </w:p>
-    <w:p>
-      <w:pPr>
-        <w:bidi/>
-        <w:jc w:val="both"/>
-        <w:rPr>
-          <w:rFonts w:ascii="Courier New" w:hAnsi="Courier New" w:cs="Courier New"/>
-          <w:sz w:val="24"/>
-          <w:szCs w:val="24"/>
-          <w:rtl/>
-          <w:lang w:bidi="fa-IR"/>
-        </w:rPr>
-      </w:pPr>
-      <w:r>
-        <w:rPr>
-          <w:rFonts w:ascii="Courier New" w:hAnsi="Courier New" w:cs="Courier New" w:hint="cs"/>
-          <w:sz w:val="24"/>
-          <w:szCs w:val="24"/>
-          <w:rtl/>
-          <w:lang w:bidi="fa-IR"/>
-        </w:rPr>
-        <w:lastRenderedPageBreak/>
-        <w:t>باید دقت داشته باشیم که اگر به جای دستور فوق، هر یک از دو دستور ذیل را بنویسیم، مجددا با همان خطای قبل مواجه خواهیم شد:</w:t>
+      <w:r>
+        <w:rPr>
+          <w:rFonts w:ascii="Courier New" w:hAnsi="Courier New" w:cs="Courier New"/>
+          <w:sz w:val="24"/>
+          <w:szCs w:val="24"/>
+          <w:lang w:bidi="fa-IR"/>
+        </w:rPr>
+        <w:t>OR</w:t>
       </w:r>
     </w:p>
     <w:p>
@@ -3324,25 +3775,7 @@
           <w:szCs w:val="19"/>
         </w:rPr>
         <w:tab/>
-        <w:t xml:space="preserve">.AddAuthentication(defaultScheme: </w:t>
-      </w:r>
-      <w:r>
-        <w:rPr>
-          <w:rFonts w:ascii="Cascadia Mono" w:hAnsi="Cascadia Mono" w:cs="Cascadia Mono"/>
-          <w:color w:val="A31515"/>
-          <w:sz w:val="19"/>
-          <w:szCs w:val="19"/>
-        </w:rPr>
-        <w:t>"Cookies"</w:t>
-      </w:r>
-      <w:r>
-        <w:rPr>
-          <w:rFonts w:ascii="Cascadia Mono" w:hAnsi="Cascadia Mono" w:cs="Cascadia Mono"/>
-          <w:color w:val="000000"/>
-          <w:sz w:val="19"/>
-          <w:szCs w:val="19"/>
-        </w:rPr>
-        <w:t>)</w:t>
+        <w:t>.AddAuthentication()</w:t>
       </w:r>
     </w:p>
     <w:p>
@@ -3366,7 +3799,7 @@
           <w:szCs w:val="19"/>
         </w:rPr>
         <w:tab/>
-        <w:t>;</w:t>
+        <w:t>.AddCookie()</w:t>
       </w:r>
     </w:p>
     <w:p>
@@ -3382,6 +3815,92 @@
           <w:szCs w:val="19"/>
         </w:rPr>
       </w:pPr>
+      <w:r>
+        <w:rPr>
+          <w:rFonts w:ascii="Cascadia Mono" w:hAnsi="Cascadia Mono" w:cs="Cascadia Mono"/>
+          <w:color w:val="000000"/>
+          <w:sz w:val="19"/>
+          <w:szCs w:val="19"/>
+        </w:rPr>
+        <w:tab/>
+        <w:t>;</w:t>
+      </w:r>
+    </w:p>
+    <w:p>
+      <w:pPr>
+        <w:jc w:val="both"/>
+        <w:rPr>
+          <w:rFonts w:ascii="Courier New" w:hAnsi="Courier New" w:cs="Courier New"/>
+          <w:sz w:val="24"/>
+          <w:szCs w:val="24"/>
+          <w:lang w:bidi="fa-IR"/>
+        </w:rPr>
+      </w:pPr>
+    </w:p>
+    <w:p>
+      <w:pPr>
+        <w:rPr>
+          <w:rFonts w:ascii="Courier New" w:hAnsi="Courier New" w:cs="Courier New"/>
+          <w:sz w:val="24"/>
+          <w:szCs w:val="24"/>
+          <w:rtl/>
+          <w:lang w:bidi="fa-IR"/>
+        </w:rPr>
+      </w:pPr>
+      <w:r>
+        <w:rPr>
+          <w:rFonts w:ascii="Courier New" w:hAnsi="Courier New" w:cs="Courier New"/>
+          <w:sz w:val="24"/>
+          <w:szCs w:val="24"/>
+          <w:rtl/>
+          <w:lang w:bidi="fa-IR"/>
+        </w:rPr>
+        <w:br w:type="page"/>
+      </w:r>
+    </w:p>
+    <w:p>
+      <w:pPr>
+        <w:bidi/>
+        <w:jc w:val="both"/>
+        <w:rPr>
+          <w:rFonts w:ascii="Courier New" w:hAnsi="Courier New" w:cs="Courier New"/>
+          <w:sz w:val="24"/>
+          <w:szCs w:val="24"/>
+          <w:rtl/>
+          <w:lang w:bidi="fa-IR"/>
+        </w:rPr>
+      </w:pPr>
+      <w:r>
+        <w:rPr>
+          <w:rFonts w:ascii="Courier New" w:hAnsi="Courier New" w:cs="Courier New" w:hint="cs"/>
+          <w:sz w:val="24"/>
+          <w:szCs w:val="24"/>
+          <w:rtl/>
+          <w:lang w:bidi="fa-IR"/>
+        </w:rPr>
+        <w:lastRenderedPageBreak/>
+        <w:t>باید دقت داشته باشیم که اگر به جای دستور</w:t>
+      </w:r>
+      <w:r>
+        <w:rPr>
+          <w:rFonts w:ascii="Courier New" w:hAnsi="Courier New" w:cs="Courier New" w:hint="cs"/>
+          <w:sz w:val="24"/>
+          <w:szCs w:val="24"/>
+          <w:rtl/>
+          <w:lang w:bidi="fa-IR"/>
+        </w:rPr>
+        <w:t>ات</w:t>
+      </w:r>
+      <w:r>
+        <w:rPr>
+          <w:rFonts w:ascii="Courier New" w:hAnsi="Courier New" w:cs="Courier New" w:hint="cs"/>
+          <w:sz w:val="24"/>
+          <w:szCs w:val="24"/>
+          <w:rtl/>
+          <w:lang w:bidi="fa-IR"/>
+        </w:rPr>
+        <w:t xml:space="preserve"> فوق، هر یک از دو دستور ذیل را بنویسیم، مجددا با همان خطای قبل مواجه خواهیم شد:</w:t>
+      </w:r>
     </w:p>
     <w:p>
       <w:pPr>
@@ -3427,7 +3946,25 @@
           <w:szCs w:val="19"/>
         </w:rPr>
         <w:tab/>
-        <w:t>.AddAuthentication(defaultScheme: Microsoft.AspNetCore</w:t>
+        <w:t xml:space="preserve">.AddAuthentication(defaultScheme: </w:t>
+      </w:r>
+      <w:r>
+        <w:rPr>
+          <w:rFonts w:ascii="Cascadia Mono" w:hAnsi="Cascadia Mono" w:cs="Cascadia Mono"/>
+          <w:color w:val="A31515"/>
+          <w:sz w:val="19"/>
+          <w:szCs w:val="19"/>
+        </w:rPr>
+        <w:t>"Cookies"</w:t>
+      </w:r>
+      <w:r>
+        <w:rPr>
+          <w:rFonts w:ascii="Cascadia Mono" w:hAnsi="Cascadia Mono" w:cs="Cascadia Mono"/>
+          <w:color w:val="000000"/>
+          <w:sz w:val="19"/>
+          <w:szCs w:val="19"/>
+        </w:rPr>
+        <w:t>)</w:t>
       </w:r>
     </w:p>
     <w:p>
@@ -3451,16 +3988,7 @@
           <w:szCs w:val="19"/>
         </w:rPr>
         <w:tab/>
-      </w:r>
-      <w:r>
-        <w:rPr>
-          <w:rFonts w:ascii="Cascadia Mono" w:hAnsi="Cascadia Mono" w:cs="Cascadia Mono"/>
-          <w:color w:val="000000"/>
-          <w:sz w:val="19"/>
-          <w:szCs w:val="19"/>
-        </w:rPr>
-        <w:tab/>
-        <w:t>.Authentication.Cookies.CookieAuthenticationDefaults.AuthenticationScheme)</w:t>
+        <w:t>;</w:t>
       </w:r>
     </w:p>
     <w:p>
@@ -3474,6 +4002,7 @@
           <w:color w:val="000000"/>
           <w:sz w:val="19"/>
           <w:szCs w:val="19"/>
+          <w:rtl/>
         </w:rPr>
       </w:pPr>
     </w:p>
@@ -3484,21 +4013,21 @@
         <w:adjustRightInd w:val="0"/>
         <w:spacing w:after="0" w:line="240" w:lineRule="auto"/>
         <w:rPr>
-          <w:rFonts w:ascii="Cascadia Mono" w:hAnsi="Cascadia Mono" w:cs="Cascadia Mono"/>
-          <w:color w:val="000000"/>
-          <w:sz w:val="19"/>
-          <w:szCs w:val="19"/>
-        </w:rPr>
-      </w:pPr>
-      <w:r>
-        <w:rPr>
-          <w:rFonts w:ascii="Cascadia Mono" w:hAnsi="Cascadia Mono" w:cs="Cascadia Mono"/>
-          <w:color w:val="000000"/>
-          <w:sz w:val="19"/>
-          <w:szCs w:val="19"/>
-        </w:rPr>
-        <w:tab/>
-        <w:t>.AddCookie()</w:t>
+          <w:rFonts w:ascii="Courier New" w:hAnsi="Courier New" w:cs="Courier New"/>
+          <w:sz w:val="24"/>
+          <w:szCs w:val="24"/>
+          <w:rtl/>
+          <w:lang w:bidi="fa-IR"/>
+        </w:rPr>
+      </w:pPr>
+      <w:r>
+        <w:rPr>
+          <w:rFonts w:ascii="Courier New" w:hAnsi="Courier New" w:cs="Courier New"/>
+          <w:sz w:val="24"/>
+          <w:szCs w:val="24"/>
+          <w:lang w:bidi="fa-IR"/>
+        </w:rPr>
+        <w:t>OR</w:t>
       </w:r>
     </w:p>
     <w:p>
@@ -3514,6 +4043,100 @@
           <w:szCs w:val="19"/>
         </w:rPr>
       </w:pPr>
+    </w:p>
+    <w:p>
+      <w:pPr>
+        <w:autoSpaceDE w:val="0"/>
+        <w:autoSpaceDN w:val="0"/>
+        <w:adjustRightInd w:val="0"/>
+        <w:spacing w:after="0" w:line="240" w:lineRule="auto"/>
+        <w:rPr>
+          <w:rFonts w:ascii="Cascadia Mono" w:hAnsi="Cascadia Mono" w:cs="Cascadia Mono"/>
+          <w:color w:val="000000"/>
+          <w:sz w:val="19"/>
+          <w:szCs w:val="19"/>
+        </w:rPr>
+      </w:pPr>
+      <w:r>
+        <w:rPr>
+          <w:rFonts w:ascii="Cascadia Mono" w:hAnsi="Cascadia Mono" w:cs="Cascadia Mono"/>
+          <w:color w:val="000000"/>
+          <w:sz w:val="19"/>
+          <w:szCs w:val="19"/>
+        </w:rPr>
+        <w:t>builder.Services</w:t>
+      </w:r>
+    </w:p>
+    <w:p>
+      <w:pPr>
+        <w:autoSpaceDE w:val="0"/>
+        <w:autoSpaceDN w:val="0"/>
+        <w:adjustRightInd w:val="0"/>
+        <w:spacing w:after="0" w:line="240" w:lineRule="auto"/>
+        <w:rPr>
+          <w:rFonts w:ascii="Cascadia Mono" w:hAnsi="Cascadia Mono" w:cs="Cascadia Mono"/>
+          <w:color w:val="000000"/>
+          <w:sz w:val="19"/>
+          <w:szCs w:val="19"/>
+        </w:rPr>
+      </w:pPr>
+      <w:r>
+        <w:rPr>
+          <w:rFonts w:ascii="Cascadia Mono" w:hAnsi="Cascadia Mono" w:cs="Cascadia Mono"/>
+          <w:color w:val="000000"/>
+          <w:sz w:val="19"/>
+          <w:szCs w:val="19"/>
+        </w:rPr>
+        <w:tab/>
+        <w:t>.AddAuthentication(defaultScheme: Microsoft.AspNetCore</w:t>
+      </w:r>
+    </w:p>
+    <w:p>
+      <w:pPr>
+        <w:autoSpaceDE w:val="0"/>
+        <w:autoSpaceDN w:val="0"/>
+        <w:adjustRightInd w:val="0"/>
+        <w:spacing w:after="0" w:line="240" w:lineRule="auto"/>
+        <w:rPr>
+          <w:rFonts w:ascii="Cascadia Mono" w:hAnsi="Cascadia Mono" w:cs="Cascadia Mono"/>
+          <w:color w:val="000000"/>
+          <w:sz w:val="19"/>
+          <w:szCs w:val="19"/>
+        </w:rPr>
+      </w:pPr>
+      <w:r>
+        <w:rPr>
+          <w:rFonts w:ascii="Cascadia Mono" w:hAnsi="Cascadia Mono" w:cs="Cascadia Mono"/>
+          <w:color w:val="000000"/>
+          <w:sz w:val="19"/>
+          <w:szCs w:val="19"/>
+        </w:rPr>
+        <w:tab/>
+      </w:r>
+      <w:r>
+        <w:rPr>
+          <w:rFonts w:ascii="Cascadia Mono" w:hAnsi="Cascadia Mono" w:cs="Cascadia Mono"/>
+          <w:color w:val="000000"/>
+          <w:sz w:val="19"/>
+          <w:szCs w:val="19"/>
+        </w:rPr>
+        <w:tab/>
+        <w:t>.Authentication.Cookies.CookieAuthenticationDefaults.AuthenticationScheme)</w:t>
+      </w:r>
+    </w:p>
+    <w:p>
+      <w:pPr>
+        <w:autoSpaceDE w:val="0"/>
+        <w:autoSpaceDN w:val="0"/>
+        <w:adjustRightInd w:val="0"/>
+        <w:spacing w:after="0" w:line="240" w:lineRule="auto"/>
+        <w:rPr>
+          <w:rFonts w:ascii="Cascadia Mono" w:hAnsi="Cascadia Mono" w:cs="Cascadia Mono"/>
+          <w:color w:val="000000"/>
+          <w:sz w:val="19"/>
+          <w:szCs w:val="19"/>
+        </w:rPr>
+      </w:pPr>
       <w:r>
         <w:rPr>
           <w:rFonts w:ascii="Cascadia Mono" w:hAnsi="Cascadia Mono" w:cs="Cascadia Mono"/>
@@ -3571,7 +4194,7 @@
         <w:bidi/>
         <w:jc w:val="both"/>
         <w:rPr>
-          <w:rFonts w:ascii="Courier New" w:hAnsi="Courier New" w:cs="Courier New" w:hint="cs"/>
+          <w:rFonts w:ascii="Courier New" w:hAnsi="Courier New" w:cs="Courier New"/>
           <w:b/>
           <w:bCs/>
           <w:sz w:val="24"/>
@@ -3851,7 +4474,7 @@
       <w:pPr>
         <w:jc w:val="both"/>
         <w:rPr>
-          <w:rFonts w:ascii="Courier New" w:hAnsi="Courier New" w:cs="Courier New" w:hint="cs"/>
+          <w:rFonts w:ascii="Courier New" w:hAnsi="Courier New" w:cs="Courier New"/>
           <w:sz w:val="24"/>
           <w:szCs w:val="24"/>
           <w:lang w:bidi="fa-IR"/>
@@ -4047,7 +4670,7 @@
         <w:bidi/>
         <w:jc w:val="both"/>
         <w:rPr>
-          <w:rFonts w:ascii="Courier New" w:hAnsi="Courier New" w:cs="Courier New" w:hint="cs"/>
+          <w:rFonts w:ascii="Courier New" w:hAnsi="Courier New" w:cs="Courier New"/>
           <w:sz w:val="24"/>
           <w:szCs w:val="24"/>
           <w:lang w:bidi="fa-IR"/>
@@ -5803,7 +6426,7 @@
         <w:bidi/>
         <w:jc w:val="both"/>
         <w:rPr>
-          <w:rFonts w:ascii="Courier New" w:hAnsi="Courier New" w:cs="Courier New" w:hint="cs"/>
+          <w:rFonts w:ascii="Courier New" w:hAnsi="Courier New" w:cs="Courier New"/>
           <w:sz w:val="24"/>
           <w:szCs w:val="24"/>
           <w:rtl/>
@@ -6020,7 +6643,7 @@
         <w:bidi/>
         <w:jc w:val="both"/>
         <w:rPr>
-          <w:rFonts w:ascii="Courier New" w:hAnsi="Courier New" w:cs="Courier New" w:hint="cs"/>
+          <w:rFonts w:ascii="Courier New" w:hAnsi="Courier New" w:cs="Courier New"/>
           <w:sz w:val="24"/>
           <w:szCs w:val="24"/>
           <w:rtl/>
@@ -6033,7 +6656,7 @@
         <w:bidi/>
         <w:jc w:val="both"/>
         <w:rPr>
-          <w:rFonts w:ascii="Courier New" w:hAnsi="Courier New" w:cs="Courier New" w:hint="cs"/>
+          <w:rFonts w:ascii="Courier New" w:hAnsi="Courier New" w:cs="Courier New"/>
           <w:sz w:val="24"/>
           <w:szCs w:val="24"/>
           <w:rtl/>
@@ -6043,7 +6666,7 @@
     </w:p>
     <w:sectPr>
       <w:pgSz w:w="12240" w:h="15840"/>
-      <w:pgMar w:top="1440" w:right="1440" w:bottom="1440" w:left="1440" w:header="720" w:footer="720" w:gutter="0"/>
+      <w:pgMar w:top="720" w:right="720" w:bottom="720" w:left="720" w:header="720" w:footer="720" w:gutter="0"/>
       <w:cols w:space="720"/>
       <w:docGrid w:linePitch="360"/>
     </w:sectPr>

</xml_diff>

<commit_message>
Version 1.1.7 - Clean Code
</commit_message>
<xml_diff>
--- a/Documents/ReadMe.docx
+++ b/Documents/ReadMe.docx
@@ -2576,14 +2576,49 @@
           <w:lang w:bidi="fa-IR"/>
         </w:rPr>
       </w:pPr>
-      <w:r>
-        <w:rPr>
-          <w:rFonts w:ascii="Courier New" w:hAnsi="Courier New" w:cs="Courier New" w:hint="cs"/>
-          <w:sz w:val="24"/>
-          <w:szCs w:val="24"/>
-          <w:rtl/>
-          <w:lang w:bidi="fa-IR"/>
-        </w:rPr>
+    </w:p>
+    <w:p>
+      <w:pPr>
+        <w:rPr>
+          <w:rFonts w:ascii="Courier New" w:hAnsi="Courier New" w:cs="Courier New"/>
+          <w:sz w:val="24"/>
+          <w:szCs w:val="24"/>
+          <w:rtl/>
+          <w:lang w:bidi="fa-IR"/>
+        </w:rPr>
+      </w:pPr>
+      <w:r>
+        <w:rPr>
+          <w:rFonts w:ascii="Courier New" w:hAnsi="Courier New" w:cs="Courier New"/>
+          <w:sz w:val="24"/>
+          <w:szCs w:val="24"/>
+          <w:rtl/>
+          <w:lang w:bidi="fa-IR"/>
+        </w:rPr>
+        <w:br w:type="page"/>
+      </w:r>
+    </w:p>
+    <w:p>
+      <w:pPr>
+        <w:bidi/>
+        <w:jc w:val="both"/>
+        <w:rPr>
+          <w:rFonts w:ascii="Courier New" w:hAnsi="Courier New" w:cs="Courier New"/>
+          <w:sz w:val="24"/>
+          <w:szCs w:val="24"/>
+          <w:rtl/>
+          <w:lang w:bidi="fa-IR"/>
+        </w:rPr>
+      </w:pPr>
+      <w:r>
+        <w:rPr>
+          <w:rFonts w:ascii="Courier New" w:hAnsi="Courier New" w:cs="Courier New" w:hint="cs"/>
+          <w:sz w:val="24"/>
+          <w:szCs w:val="24"/>
+          <w:rtl/>
+          <w:lang w:bidi="fa-IR"/>
+        </w:rPr>
+        <w:lastRenderedPageBreak/>
         <w:t xml:space="preserve">با اجرای برنامه و در صورتی که بخواهیم وارد صفحاتی بشویم که برای </w:t>
       </w:r>
       <w:r>
@@ -2660,63 +2695,8 @@
           <w:rtl/>
           <w:lang w:bidi="fa-IR"/>
         </w:rPr>
-        <w:t xml:space="preserve"> استفاده کرده باشیم، با خطای </w:t>
-      </w:r>
-      <w:r>
-        <w:rPr>
-          <w:rFonts w:ascii="Courier New" w:hAnsi="Courier New" w:cs="Courier New" w:hint="cs"/>
-          <w:sz w:val="24"/>
-          <w:szCs w:val="24"/>
-          <w:rtl/>
-          <w:lang w:bidi="fa-IR"/>
-        </w:rPr>
-        <w:t>ذیل</w:t>
-      </w:r>
-      <w:r>
-        <w:rPr>
-          <w:rFonts w:ascii="Courier New" w:hAnsi="Courier New" w:cs="Courier New" w:hint="cs"/>
-          <w:sz w:val="24"/>
-          <w:szCs w:val="24"/>
-          <w:rtl/>
-          <w:lang w:bidi="fa-IR"/>
-        </w:rPr>
-        <w:t xml:space="preserve"> مواجه می‌شویم!</w:t>
-      </w:r>
-    </w:p>
-    <w:p>
-      <w:pPr>
-        <w:bidi/>
-        <w:rPr>
-          <w:rFonts w:ascii="Courier New" w:hAnsi="Courier New" w:cs="Courier New"/>
-          <w:sz w:val="24"/>
-          <w:szCs w:val="24"/>
-        </w:rPr>
-      </w:pPr>
-    </w:p>
-    <w:p>
-      <w:pPr>
-        <w:bidi/>
-        <w:rPr>
-          <w:rFonts w:ascii="Courier New" w:hAnsi="Courier New" w:cs="Courier New"/>
-          <w:b/>
-          <w:bCs/>
-          <w:sz w:val="24"/>
-          <w:szCs w:val="24"/>
-          <w:lang w:bidi="fa-IR"/>
-        </w:rPr>
-      </w:pPr>
-    </w:p>
-    <w:p>
-      <w:pPr>
-        <w:bidi/>
-        <w:rPr>
-          <w:rFonts w:ascii="Courier New" w:hAnsi="Courier New" w:cs="Courier New" w:hint="cs"/>
-          <w:sz w:val="24"/>
-          <w:szCs w:val="24"/>
-          <w:rtl/>
-          <w:lang w:bidi="fa-IR"/>
-        </w:rPr>
-      </w:pPr>
+        <w:t xml:space="preserve"> استفاده کرده باشیم، با خطای ذیل مواجه می‌شویم!</w:t>
+      </w:r>
     </w:p>
     <w:p>
       <w:pPr>
@@ -2730,7 +2710,6 @@
         <w:rPr>
           <w:noProof/>
         </w:rPr>
-        <w:lastRenderedPageBreak/>
         <w:drawing>
           <wp:inline distT="0" distB="0" distL="0" distR="0" wp14:anchorId="1E88AE1B" wp14:editId="518E54C9">
             <wp:extent cx="5943600" cy="4984115"/>
@@ -4147,6 +4126,235 @@
         <w:tab/>
         <w:t>;</w:t>
       </w:r>
+    </w:p>
+    <w:p>
+      <w:pPr>
+        <w:autoSpaceDE w:val="0"/>
+        <w:autoSpaceDN w:val="0"/>
+        <w:bidi/>
+        <w:adjustRightInd w:val="0"/>
+        <w:spacing w:after="0" w:line="240" w:lineRule="auto"/>
+        <w:rPr>
+          <w:rFonts w:ascii="Cascadia Mono" w:hAnsi="Cascadia Mono" w:cs="Courier New"/>
+          <w:color w:val="000000"/>
+          <w:sz w:val="19"/>
+          <w:szCs w:val="19"/>
+          <w:lang w:bidi="fa-IR"/>
+        </w:rPr>
+      </w:pPr>
+    </w:p>
+    <w:p>
+      <w:pPr>
+        <w:autoSpaceDE w:val="0"/>
+        <w:autoSpaceDN w:val="0"/>
+        <w:bidi/>
+        <w:adjustRightInd w:val="0"/>
+        <w:spacing w:after="0" w:line="240" w:lineRule="auto"/>
+        <w:rPr>
+          <w:rFonts w:ascii="Cascadia Mono" w:hAnsi="Cascadia Mono" w:cs="Courier New"/>
+          <w:color w:val="000000"/>
+          <w:sz w:val="19"/>
+          <w:szCs w:val="19"/>
+          <w:rtl/>
+          <w:lang w:bidi="fa-IR"/>
+        </w:rPr>
+      </w:pPr>
+      <w:r>
+        <w:rPr>
+          <w:rFonts w:ascii="Cascadia Mono" w:hAnsi="Cascadia Mono" w:cs="Courier New" w:hint="cs"/>
+          <w:color w:val="000000"/>
+          <w:sz w:val="19"/>
+          <w:szCs w:val="19"/>
+          <w:rtl/>
+          <w:lang w:bidi="fa-IR"/>
+        </w:rPr>
+        <w:t xml:space="preserve">نکته: به پارامتر ورودی </w:t>
+      </w:r>
+      <w:r>
+        <w:rPr>
+          <w:rFonts w:ascii="Cascadia Mono" w:hAnsi="Cascadia Mono" w:cs="Courier New"/>
+          <w:color w:val="000000"/>
+          <w:sz w:val="19"/>
+          <w:szCs w:val="19"/>
+          <w:lang w:bidi="fa-IR"/>
+        </w:rPr>
+        <w:t>Login</w:t>
+      </w:r>
+      <w:r>
+        <w:rPr>
+          <w:rFonts w:ascii="Cascadia Mono" w:hAnsi="Cascadia Mono" w:cs="Courier New" w:hint="cs"/>
+          <w:color w:val="000000"/>
+          <w:sz w:val="19"/>
+          <w:szCs w:val="19"/>
+          <w:rtl/>
+          <w:lang w:bidi="fa-IR"/>
+        </w:rPr>
+        <w:t xml:space="preserve"> باید دقت داشته باشیم! زمانی که مستقیما وارد صفحه </w:t>
+      </w:r>
+      <w:r>
+        <w:rPr>
+          <w:rFonts w:ascii="Cascadia Mono" w:hAnsi="Cascadia Mono" w:cs="Courier New"/>
+          <w:color w:val="000000"/>
+          <w:sz w:val="19"/>
+          <w:szCs w:val="19"/>
+          <w:lang w:bidi="fa-IR"/>
+        </w:rPr>
+        <w:t>Login</w:t>
+      </w:r>
+      <w:r>
+        <w:rPr>
+          <w:rFonts w:ascii="Cascadia Mono" w:hAnsi="Cascadia Mono" w:cs="Courier New" w:hint="cs"/>
+          <w:color w:val="000000"/>
+          <w:sz w:val="19"/>
+          <w:szCs w:val="19"/>
+          <w:rtl/>
+          <w:lang w:bidi="fa-IR"/>
+        </w:rPr>
+        <w:t xml:space="preserve"> می‌شویم، این پارامتر </w:t>
+      </w:r>
+      <w:r>
+        <w:rPr>
+          <w:rFonts w:ascii="Cascadia Mono" w:hAnsi="Cascadia Mono" w:cs="Courier New"/>
+          <w:color w:val="000000"/>
+          <w:sz w:val="19"/>
+          <w:szCs w:val="19"/>
+          <w:lang w:bidi="fa-IR"/>
+        </w:rPr>
+        <w:t>null</w:t>
+      </w:r>
+      <w:r>
+        <w:rPr>
+          <w:rFonts w:ascii="Cascadia Mono" w:hAnsi="Cascadia Mono" w:cs="Courier New" w:hint="cs"/>
+          <w:color w:val="000000"/>
+          <w:sz w:val="19"/>
+          <w:szCs w:val="19"/>
+          <w:rtl/>
+          <w:lang w:bidi="fa-IR"/>
+        </w:rPr>
+        <w:t xml:space="preserve"> می‌باشد، ولی زمانی که </w:t>
+      </w:r>
+      <w:r>
+        <w:rPr>
+          <w:rFonts w:ascii="Cascadia Mono" w:hAnsi="Cascadia Mono" w:cs="Courier New"/>
+          <w:color w:val="000000"/>
+          <w:sz w:val="19"/>
+          <w:szCs w:val="19"/>
+          <w:lang w:bidi="fa-IR"/>
+        </w:rPr>
+        <w:t>Login</w:t>
+      </w:r>
+      <w:r>
+        <w:rPr>
+          <w:rFonts w:ascii="Cascadia Mono" w:hAnsi="Cascadia Mono" w:cs="Courier New" w:hint="cs"/>
+          <w:color w:val="000000"/>
+          <w:sz w:val="19"/>
+          <w:szCs w:val="19"/>
+          <w:rtl/>
+          <w:lang w:bidi="fa-IR"/>
+        </w:rPr>
+        <w:t xml:space="preserve"> نکرده باشیم و بخواهیم به صفحه‌ای برویم که </w:t>
+      </w:r>
+      <w:r>
+        <w:rPr>
+          <w:rFonts w:ascii="Cascadia Mono" w:hAnsi="Cascadia Mono" w:cs="Courier New"/>
+          <w:color w:val="000000"/>
+          <w:sz w:val="19"/>
+          <w:szCs w:val="19"/>
+          <w:lang w:bidi="fa-IR"/>
+        </w:rPr>
+        <w:t>Authorize Attribute</w:t>
+      </w:r>
+      <w:r>
+        <w:rPr>
+          <w:rFonts w:ascii="Cascadia Mono" w:hAnsi="Cascadia Mono" w:cs="Courier New" w:hint="cs"/>
+          <w:color w:val="000000"/>
+          <w:sz w:val="19"/>
+          <w:szCs w:val="19"/>
+          <w:rtl/>
+          <w:lang w:bidi="fa-IR"/>
+        </w:rPr>
+        <w:t xml:space="preserve"> داشته باشد، سیستم به طور خودکار ما را به صفحه </w:t>
+      </w:r>
+      <w:r>
+        <w:rPr>
+          <w:rFonts w:ascii="Cascadia Mono" w:hAnsi="Cascadia Mono" w:cs="Courier New"/>
+          <w:color w:val="000000"/>
+          <w:sz w:val="19"/>
+          <w:szCs w:val="19"/>
+          <w:lang w:bidi="fa-IR"/>
+        </w:rPr>
+        <w:t>Login</w:t>
+      </w:r>
+      <w:r>
+        <w:rPr>
+          <w:rFonts w:ascii="Cascadia Mono" w:hAnsi="Cascadia Mono" w:cs="Courier New" w:hint="cs"/>
+          <w:color w:val="000000"/>
+          <w:sz w:val="19"/>
+          <w:szCs w:val="19"/>
+          <w:rtl/>
+          <w:lang w:bidi="fa-IR"/>
+        </w:rPr>
+        <w:t xml:space="preserve">، اصطلاحا </w:t>
+      </w:r>
+      <w:r>
+        <w:rPr>
+          <w:rFonts w:ascii="Cascadia Mono" w:hAnsi="Cascadia Mono" w:cs="Courier New"/>
+          <w:color w:val="000000"/>
+          <w:sz w:val="19"/>
+          <w:szCs w:val="19"/>
+          <w:lang w:bidi="fa-IR"/>
+        </w:rPr>
+        <w:t>Redirect</w:t>
+      </w:r>
+      <w:r>
+        <w:rPr>
+          <w:rFonts w:ascii="Cascadia Mono" w:hAnsi="Cascadia Mono" w:cs="Courier New" w:hint="cs"/>
+          <w:color w:val="000000"/>
+          <w:sz w:val="19"/>
+          <w:szCs w:val="19"/>
+          <w:rtl/>
+          <w:lang w:bidi="fa-IR"/>
+        </w:rPr>
+        <w:t xml:space="preserve"> می‌کنم و پارامتر </w:t>
+      </w:r>
+      <w:r>
+        <w:rPr>
+          <w:rFonts w:ascii="Cascadia Mono" w:hAnsi="Cascadia Mono" w:cs="Courier New"/>
+          <w:color w:val="000000"/>
+          <w:sz w:val="19"/>
+          <w:szCs w:val="19"/>
+          <w:lang w:bidi="fa-IR"/>
+        </w:rPr>
+        <w:t>ReturnUrl</w:t>
+      </w:r>
+      <w:r>
+        <w:rPr>
+          <w:rFonts w:ascii="Cascadia Mono" w:hAnsi="Cascadia Mono" w:cs="Courier New" w:hint="cs"/>
+          <w:color w:val="000000"/>
+          <w:sz w:val="19"/>
+          <w:szCs w:val="19"/>
+          <w:rtl/>
+          <w:lang w:bidi="fa-IR"/>
+        </w:rPr>
+        <w:t xml:space="preserve"> مشخص می‌کند که کاربر می‌خواسته وارد چه صفحه‌ای شود!</w:t>
+      </w:r>
+    </w:p>
+    <w:p>
+      <w:pPr>
+        <w:autoSpaceDE w:val="0"/>
+        <w:autoSpaceDN w:val="0"/>
+        <w:bidi/>
+        <w:adjustRightInd w:val="0"/>
+        <w:spacing w:after="0" w:line="240" w:lineRule="auto"/>
+        <w:rPr>
+          <w:rFonts w:ascii="Cascadia Mono" w:hAnsi="Cascadia Mono" w:cs="Courier New" w:hint="cs"/>
+          <w:color w:val="000000"/>
+          <w:sz w:val="19"/>
+          <w:szCs w:val="19"/>
+          <w:rtl/>
+          <w:lang w:bidi="fa-IR"/>
+        </w:rPr>
+      </w:pPr>
     </w:p>
     <w:p>
       <w:pPr>

</xml_diff>

<commit_message>
Version 1.1.9 - Clean Code
</commit_message>
<xml_diff>
--- a/Documents/ReadMe.docx
+++ b/Documents/ReadMe.docx
@@ -4347,7 +4347,7 @@
         <w:adjustRightInd w:val="0"/>
         <w:spacing w:after="0" w:line="240" w:lineRule="auto"/>
         <w:rPr>
-          <w:rFonts w:ascii="Cascadia Mono" w:hAnsi="Cascadia Mono" w:cs="Courier New" w:hint="cs"/>
+          <w:rFonts w:ascii="Cascadia Mono" w:hAnsi="Cascadia Mono" w:cs="Courier New"/>
           <w:color w:val="000000"/>
           <w:sz w:val="19"/>
           <w:szCs w:val="19"/>
@@ -4443,475 +4443,45 @@
           <w:rtl/>
           <w:lang w:bidi="fa-IR"/>
         </w:rPr>
-        <w:t xml:space="preserve">ابتدا یک </w:t>
-      </w:r>
-      <w:r>
-        <w:rPr>
-          <w:rFonts w:ascii="Courier New" w:hAnsi="Courier New" w:cs="Courier New"/>
-          <w:sz w:val="24"/>
-          <w:szCs w:val="24"/>
-          <w:lang w:bidi="fa-IR"/>
-        </w:rPr>
-        <w:t>ViewModel</w:t>
-      </w:r>
-      <w:r>
-        <w:rPr>
-          <w:rFonts w:ascii="Courier New" w:hAnsi="Courier New" w:cs="Courier New" w:hint="cs"/>
-          <w:sz w:val="24"/>
-          <w:szCs w:val="24"/>
-          <w:rtl/>
-          <w:lang w:bidi="fa-IR"/>
-        </w:rPr>
-        <w:t xml:space="preserve"> مناسب برای </w:t>
-      </w:r>
-      <w:r>
-        <w:rPr>
-          <w:rFonts w:ascii="Courier New" w:hAnsi="Courier New" w:cs="Courier New"/>
-          <w:sz w:val="24"/>
-          <w:szCs w:val="24"/>
-          <w:lang w:bidi="fa-IR"/>
-        </w:rPr>
-        <w:t>Login</w:t>
-      </w:r>
-      <w:r>
-        <w:rPr>
-          <w:rFonts w:ascii="Courier New" w:hAnsi="Courier New" w:cs="Courier New" w:hint="cs"/>
-          <w:sz w:val="24"/>
-          <w:szCs w:val="24"/>
-          <w:rtl/>
-          <w:lang w:bidi="fa-IR"/>
-        </w:rPr>
-        <w:t xml:space="preserve"> ایجاد می‌کنیم:</w:t>
-      </w:r>
-    </w:p>
-    <w:p>
-      <w:pPr>
-        <w:jc w:val="both"/>
-        <w:rPr>
-          <w:rFonts w:ascii="Courier New" w:hAnsi="Courier New" w:cs="Courier New"/>
-          <w:sz w:val="24"/>
-          <w:szCs w:val="24"/>
-          <w:lang w:bidi="fa-IR"/>
-        </w:rPr>
-      </w:pPr>
-    </w:p>
-    <w:p>
-      <w:pPr>
-        <w:jc w:val="both"/>
-        <w:rPr>
-          <w:rFonts w:ascii="Courier New" w:hAnsi="Courier New" w:cs="Courier New"/>
-          <w:sz w:val="24"/>
-          <w:szCs w:val="24"/>
-          <w:lang w:bidi="fa-IR"/>
-        </w:rPr>
-      </w:pPr>
-      <w:r>
-        <w:rPr>
-          <w:rFonts w:ascii="Courier New" w:hAnsi="Courier New" w:cs="Courier New"/>
-          <w:sz w:val="24"/>
-          <w:szCs w:val="24"/>
-          <w:lang w:bidi="fa-IR"/>
-        </w:rPr>
-        <w:t>Create Folder: ‘ViewModels’</w:t>
-      </w:r>
-    </w:p>
-    <w:p>
-      <w:pPr>
-        <w:jc w:val="both"/>
-        <w:rPr>
-          <w:rFonts w:ascii="Courier New" w:hAnsi="Courier New" w:cs="Courier New"/>
-          <w:sz w:val="24"/>
-          <w:szCs w:val="24"/>
-          <w:lang w:bidi="fa-IR"/>
-        </w:rPr>
-      </w:pPr>
-      <w:r>
-        <w:rPr>
-          <w:rFonts w:ascii="Courier New" w:hAnsi="Courier New" w:cs="Courier New"/>
-          <w:sz w:val="24"/>
-          <w:szCs w:val="24"/>
-          <w:lang w:bidi="fa-IR"/>
-        </w:rPr>
-        <w:tab/>
-        <w:t>Create Folder: ‘Account’</w:t>
-      </w:r>
-    </w:p>
-    <w:p>
-      <w:pPr>
-        <w:jc w:val="both"/>
-        <w:rPr>
-          <w:rFonts w:ascii="Courier New" w:hAnsi="Courier New" w:cs="Courier New"/>
-          <w:sz w:val="24"/>
-          <w:szCs w:val="24"/>
-          <w:lang w:bidi="fa-IR"/>
-        </w:rPr>
-      </w:pPr>
-      <w:r>
-        <w:rPr>
-          <w:rFonts w:ascii="Courier New" w:hAnsi="Courier New" w:cs="Courier New"/>
-          <w:sz w:val="24"/>
-          <w:szCs w:val="24"/>
-          <w:lang w:bidi="fa-IR"/>
-        </w:rPr>
-        <w:tab/>
-      </w:r>
-      <w:r>
-        <w:rPr>
-          <w:rFonts w:ascii="Courier New" w:hAnsi="Courier New" w:cs="Courier New"/>
-          <w:sz w:val="24"/>
-          <w:szCs w:val="24"/>
-          <w:lang w:bidi="fa-IR"/>
-        </w:rPr>
-        <w:tab/>
-        <w:t>Create File: ‘LoginViewModel.cs’</w:t>
-      </w:r>
-    </w:p>
-    <w:p>
-      <w:pPr>
-        <w:bidi/>
-        <w:jc w:val="both"/>
-        <w:rPr>
-          <w:rFonts w:ascii="Courier New" w:hAnsi="Courier New" w:cs="Courier New"/>
-          <w:sz w:val="24"/>
-          <w:szCs w:val="24"/>
-          <w:lang w:bidi="fa-IR"/>
-        </w:rPr>
-      </w:pPr>
-    </w:p>
-    <w:p>
-      <w:pPr>
-        <w:bidi/>
-        <w:jc w:val="both"/>
-        <w:rPr>
-          <w:rFonts w:ascii="Courier New" w:hAnsi="Courier New" w:cs="Courier New"/>
-          <w:sz w:val="24"/>
-          <w:szCs w:val="24"/>
-          <w:lang w:bidi="fa-IR"/>
-        </w:rPr>
-      </w:pPr>
-      <w:r>
-        <w:rPr>
-          <w:rFonts w:ascii="Courier New" w:hAnsi="Courier New" w:cs="Courier New" w:hint="cs"/>
-          <w:sz w:val="24"/>
-          <w:szCs w:val="24"/>
-          <w:rtl/>
-          <w:lang w:bidi="fa-IR"/>
-        </w:rPr>
-        <w:t xml:space="preserve">حال صفحه </w:t>
-      </w:r>
-      <w:r>
-        <w:rPr>
-          <w:rFonts w:ascii="Courier New" w:hAnsi="Courier New" w:cs="Courier New"/>
-          <w:sz w:val="24"/>
-          <w:szCs w:val="24"/>
-          <w:lang w:bidi="fa-IR"/>
-        </w:rPr>
-        <w:t>Login</w:t>
-      </w:r>
-      <w:r>
-        <w:rPr>
-          <w:rFonts w:ascii="Courier New" w:hAnsi="Courier New" w:cs="Courier New" w:hint="cs"/>
-          <w:sz w:val="24"/>
-          <w:szCs w:val="24"/>
-          <w:rtl/>
-          <w:lang w:bidi="fa-IR"/>
-        </w:rPr>
-        <w:t xml:space="preserve"> را چه از نظر ظاهر و چه از نظر </w:t>
-      </w:r>
-      <w:r>
-        <w:rPr>
-          <w:rFonts w:ascii="Courier New" w:hAnsi="Courier New" w:cs="Courier New"/>
-          <w:sz w:val="24"/>
-          <w:szCs w:val="24"/>
-          <w:lang w:bidi="fa-IR"/>
-        </w:rPr>
-        <w:t>Code</w:t>
-      </w:r>
-      <w:r>
-        <w:rPr>
-          <w:rFonts w:ascii="Courier New" w:hAnsi="Courier New" w:cs="Courier New" w:hint="cs"/>
-          <w:sz w:val="24"/>
-          <w:szCs w:val="24"/>
-          <w:rtl/>
-          <w:lang w:bidi="fa-IR"/>
-        </w:rPr>
-        <w:t xml:space="preserve"> تکمیل می‌کنیم</w:t>
-      </w:r>
-      <w:r>
-        <w:rPr>
-          <w:rFonts w:ascii="Courier New" w:hAnsi="Courier New" w:cs="Courier New"/>
-          <w:sz w:val="24"/>
-          <w:szCs w:val="24"/>
-          <w:lang w:bidi="fa-IR"/>
-        </w:rPr>
-        <w:t>:</w:t>
-      </w:r>
-    </w:p>
-    <w:p>
-      <w:pPr>
-        <w:jc w:val="both"/>
-        <w:rPr>
-          <w:rFonts w:ascii="Courier New" w:hAnsi="Courier New" w:cs="Courier New"/>
-          <w:sz w:val="24"/>
-          <w:szCs w:val="24"/>
-          <w:lang w:bidi="fa-IR"/>
-        </w:rPr>
-      </w:pPr>
-    </w:p>
-    <w:p>
-      <w:pPr>
-        <w:jc w:val="both"/>
-        <w:rPr>
-          <w:rFonts w:ascii="Courier New" w:hAnsi="Courier New" w:cs="Courier New"/>
-          <w:sz w:val="24"/>
-          <w:szCs w:val="24"/>
-          <w:lang w:bidi="fa-IR"/>
-        </w:rPr>
-      </w:pPr>
-      <w:r>
-        <w:rPr>
-          <w:rFonts w:ascii="Courier New" w:hAnsi="Courier New" w:cs="Courier New"/>
-          <w:sz w:val="24"/>
-          <w:szCs w:val="24"/>
-          <w:lang w:bidi="fa-IR"/>
-        </w:rPr>
-        <w:t>In Folder: ‘Pages’</w:t>
-      </w:r>
-    </w:p>
-    <w:p>
-      <w:pPr>
-        <w:jc w:val="both"/>
-        <w:rPr>
-          <w:rFonts w:ascii="Courier New" w:hAnsi="Courier New" w:cs="Courier New"/>
-          <w:sz w:val="24"/>
-          <w:szCs w:val="24"/>
-          <w:lang w:bidi="fa-IR"/>
-        </w:rPr>
-      </w:pPr>
-      <w:r>
-        <w:rPr>
-          <w:rFonts w:ascii="Courier New" w:hAnsi="Courier New" w:cs="Courier New"/>
-          <w:sz w:val="24"/>
-          <w:szCs w:val="24"/>
-          <w:lang w:bidi="fa-IR"/>
-        </w:rPr>
-        <w:tab/>
-        <w:t>In Folder: ‘Account’</w:t>
-      </w:r>
-    </w:p>
-    <w:p>
-      <w:pPr>
-        <w:jc w:val="both"/>
-        <w:rPr>
-          <w:rFonts w:ascii="Courier New" w:hAnsi="Courier New" w:cs="Courier New"/>
-          <w:sz w:val="24"/>
-          <w:szCs w:val="24"/>
-          <w:lang w:bidi="fa-IR"/>
-        </w:rPr>
-      </w:pPr>
-      <w:r>
-        <w:rPr>
-          <w:rFonts w:ascii="Courier New" w:hAnsi="Courier New" w:cs="Courier New"/>
-          <w:sz w:val="24"/>
-          <w:szCs w:val="24"/>
-          <w:lang w:bidi="fa-IR"/>
-        </w:rPr>
-        <w:tab/>
-      </w:r>
-      <w:r>
-        <w:rPr>
-          <w:rFonts w:ascii="Courier New" w:hAnsi="Courier New" w:cs="Courier New"/>
-          <w:sz w:val="24"/>
-          <w:szCs w:val="24"/>
-          <w:lang w:bidi="fa-IR"/>
-        </w:rPr>
-        <w:tab/>
-        <w:t>Update Files:</w:t>
-      </w:r>
-    </w:p>
-    <w:p>
-      <w:pPr>
-        <w:jc w:val="both"/>
-        <w:rPr>
-          <w:rFonts w:ascii="Courier New" w:hAnsi="Courier New" w:cs="Courier New"/>
-          <w:sz w:val="24"/>
-          <w:szCs w:val="24"/>
-          <w:lang w:bidi="fa-IR"/>
-        </w:rPr>
-      </w:pPr>
-      <w:r>
-        <w:rPr>
-          <w:rFonts w:ascii="Courier New" w:hAnsi="Courier New" w:cs="Courier New"/>
-          <w:sz w:val="24"/>
-          <w:szCs w:val="24"/>
-          <w:lang w:bidi="fa-IR"/>
-        </w:rPr>
-        <w:tab/>
-      </w:r>
-      <w:r>
-        <w:rPr>
-          <w:rFonts w:ascii="Courier New" w:hAnsi="Courier New" w:cs="Courier New"/>
-          <w:sz w:val="24"/>
-          <w:szCs w:val="24"/>
-          <w:lang w:bidi="fa-IR"/>
-        </w:rPr>
-        <w:tab/>
-      </w:r>
-      <w:r>
-        <w:rPr>
-          <w:rFonts w:ascii="Courier New" w:hAnsi="Courier New" w:cs="Courier New"/>
-          <w:sz w:val="24"/>
-          <w:szCs w:val="24"/>
-          <w:lang w:bidi="fa-IR"/>
-        </w:rPr>
-        <w:tab/>
-        <w:t>Login.cshtml</w:t>
-      </w:r>
-    </w:p>
-    <w:p>
-      <w:pPr>
-        <w:jc w:val="both"/>
-        <w:rPr>
-          <w:rFonts w:ascii="Courier New" w:hAnsi="Courier New" w:cs="Courier New"/>
-          <w:sz w:val="24"/>
-          <w:szCs w:val="24"/>
-          <w:lang w:bidi="fa-IR"/>
-        </w:rPr>
-      </w:pPr>
-      <w:r>
-        <w:rPr>
-          <w:rFonts w:ascii="Courier New" w:hAnsi="Courier New" w:cs="Courier New"/>
-          <w:sz w:val="24"/>
-          <w:szCs w:val="24"/>
-          <w:lang w:bidi="fa-IR"/>
-        </w:rPr>
-        <w:tab/>
-      </w:r>
-      <w:r>
-        <w:rPr>
-          <w:rFonts w:ascii="Courier New" w:hAnsi="Courier New" w:cs="Courier New"/>
-          <w:sz w:val="24"/>
-          <w:szCs w:val="24"/>
-          <w:lang w:bidi="fa-IR"/>
-        </w:rPr>
-        <w:tab/>
-      </w:r>
-      <w:r>
-        <w:rPr>
-          <w:rFonts w:ascii="Courier New" w:hAnsi="Courier New" w:cs="Courier New"/>
-          <w:sz w:val="24"/>
-          <w:szCs w:val="24"/>
-          <w:lang w:bidi="fa-IR"/>
-        </w:rPr>
-        <w:tab/>
-        <w:t>Login.cshtml.cs</w:t>
-      </w:r>
-    </w:p>
-    <w:p>
-      <w:pPr>
-        <w:bidi/>
-        <w:jc w:val="both"/>
-        <w:rPr>
-          <w:rFonts w:ascii="Courier New" w:hAnsi="Courier New" w:cs="Courier New"/>
-          <w:sz w:val="24"/>
-          <w:szCs w:val="24"/>
-          <w:lang w:bidi="fa-IR"/>
-        </w:rPr>
-      </w:pPr>
-    </w:p>
-    <w:p>
-      <w:pPr>
-        <w:bidi/>
-        <w:jc w:val="both"/>
-        <w:rPr>
-          <w:rFonts w:ascii="Courier New" w:hAnsi="Courier New" w:cs="Courier New"/>
-          <w:sz w:val="24"/>
-          <w:szCs w:val="24"/>
-          <w:rtl/>
-          <w:lang w:bidi="fa-IR"/>
-        </w:rPr>
-      </w:pPr>
-      <w:r>
-        <w:rPr>
-          <w:rFonts w:ascii="Courier New" w:hAnsi="Courier New" w:cs="Courier New" w:hint="cs"/>
-          <w:sz w:val="24"/>
-          <w:szCs w:val="24"/>
-          <w:rtl/>
-          <w:lang w:bidi="fa-IR"/>
-        </w:rPr>
-        <w:t xml:space="preserve">کد </w:t>
-      </w:r>
-      <w:r>
-        <w:rPr>
-          <w:rFonts w:ascii="Courier New" w:hAnsi="Courier New" w:cs="Courier New"/>
-          <w:sz w:val="24"/>
-          <w:szCs w:val="24"/>
-          <w:lang w:bidi="fa-IR"/>
-        </w:rPr>
-        <w:t>Login.cshtml.cs</w:t>
-      </w:r>
-      <w:r>
-        <w:rPr>
-          <w:rFonts w:ascii="Courier New" w:hAnsi="Courier New" w:cs="Courier New" w:hint="cs"/>
-          <w:sz w:val="24"/>
-          <w:szCs w:val="24"/>
-          <w:rtl/>
-          <w:lang w:bidi="fa-IR"/>
-        </w:rPr>
-        <w:t xml:space="preserve"> را در دو حالت معمولی و حرفه‌ای می‌نویسیم!</w:t>
-      </w:r>
-    </w:p>
-    <w:p>
-      <w:pPr>
-        <w:bidi/>
-        <w:jc w:val="both"/>
-        <w:rPr>
-          <w:rFonts w:ascii="Courier New" w:hAnsi="Courier New" w:cs="Courier New"/>
-          <w:sz w:val="24"/>
-          <w:szCs w:val="24"/>
-          <w:lang w:bidi="fa-IR"/>
-        </w:rPr>
-      </w:pPr>
-    </w:p>
-    <w:p>
-      <w:pPr>
-        <w:bidi/>
-        <w:jc w:val="both"/>
-        <w:rPr>
-          <w:rFonts w:ascii="Courier New" w:hAnsi="Courier New" w:cs="Courier New"/>
-          <w:sz w:val="24"/>
-          <w:szCs w:val="24"/>
-          <w:lang w:bidi="fa-IR"/>
-        </w:rPr>
-      </w:pPr>
-      <w:r>
-        <w:rPr>
-          <w:rFonts w:ascii="Courier New" w:hAnsi="Courier New" w:cs="Courier New" w:hint="cs"/>
-          <w:sz w:val="24"/>
-          <w:szCs w:val="24"/>
-          <w:rtl/>
-          <w:lang w:bidi="fa-IR"/>
-        </w:rPr>
-        <w:t xml:space="preserve">در فایل </w:t>
-      </w:r>
-      <w:r>
-        <w:rPr>
-          <w:rFonts w:ascii="Courier New" w:hAnsi="Courier New" w:cs="Courier New"/>
-          <w:sz w:val="24"/>
-          <w:szCs w:val="24"/>
-          <w:lang w:bidi="fa-IR"/>
-        </w:rPr>
-        <w:t>Program.cs</w:t>
-      </w:r>
-      <w:r>
-        <w:rPr>
-          <w:rFonts w:ascii="Courier New" w:hAnsi="Courier New" w:cs="Courier New" w:hint="cs"/>
-          <w:sz w:val="24"/>
-          <w:szCs w:val="24"/>
-          <w:rtl/>
-          <w:lang w:bidi="fa-IR"/>
-        </w:rPr>
-        <w:t xml:space="preserve"> نیز، دستور ذیل را می‌نویسیم و باید دقت داشته باشیم که ترتیب و مکان نوشتن آن بسیار اهمیت دارد:</w:t>
+        <w:t>در صفحه (</w:t>
+      </w:r>
+      <w:r>
+        <w:rPr>
+          <w:rFonts w:ascii="Courier New" w:hAnsi="Courier New" w:cs="Courier New"/>
+          <w:sz w:val="24"/>
+          <w:szCs w:val="24"/>
+          <w:lang w:bidi="fa-IR"/>
+        </w:rPr>
+        <w:t>Page</w:t>
+      </w:r>
+      <w:r>
+        <w:rPr>
+          <w:rFonts w:ascii="Courier New" w:hAnsi="Courier New" w:cs="Courier New" w:hint="cs"/>
+          <w:sz w:val="24"/>
+          <w:szCs w:val="24"/>
+          <w:rtl/>
+          <w:lang w:bidi="fa-IR"/>
+        </w:rPr>
+        <w:t xml:space="preserve">) اول یعنی </w:t>
+      </w:r>
+      <w:r>
+        <w:rPr>
+          <w:rFonts w:ascii="Courier New" w:hAnsi="Courier New" w:cs="Courier New"/>
+          <w:sz w:val="24"/>
+          <w:szCs w:val="24"/>
+          <w:lang w:bidi="fa-IR"/>
+        </w:rPr>
+        <w:t>Index.cshtml</w:t>
+      </w:r>
+      <w:r>
+        <w:rPr>
+          <w:rFonts w:ascii="Courier New" w:hAnsi="Courier New" w:cs="Courier New" w:hint="cs"/>
+          <w:sz w:val="24"/>
+          <w:szCs w:val="24"/>
+          <w:rtl/>
+          <w:lang w:bidi="fa-IR"/>
+        </w:rPr>
+        <w:t xml:space="preserve"> کد ذیل را می‌نویسیم:</w:t>
       </w:r>
     </w:p>
     <w:p>
@@ -4930,11 +4500,137 @@
       <w:r>
         <w:rPr>
           <w:rFonts w:ascii="Cascadia Mono" w:hAnsi="Cascadia Mono" w:cs="Cascadia Mono"/>
-          <w:color w:val="008000"/>
-          <w:sz w:val="19"/>
-          <w:szCs w:val="19"/>
-        </w:rPr>
-        <w:t>// New - Who are you?</w:t>
+          <w:color w:val="000000"/>
+          <w:sz w:val="19"/>
+          <w:szCs w:val="19"/>
+        </w:rPr>
+        <w:t>@</w:t>
+      </w:r>
+      <w:r>
+        <w:rPr>
+          <w:rFonts w:ascii="Cascadia Mono" w:hAnsi="Cascadia Mono" w:cs="Cascadia Mono"/>
+          <w:color w:val="0000FF"/>
+          <w:sz w:val="19"/>
+          <w:szCs w:val="19"/>
+        </w:rPr>
+        <w:t>if</w:t>
+      </w:r>
+      <w:r>
+        <w:rPr>
+          <w:rFonts w:ascii="Cascadia Mono" w:hAnsi="Cascadia Mono" w:cs="Cascadia Mono"/>
+          <w:color w:val="000000"/>
+          <w:sz w:val="19"/>
+          <w:szCs w:val="19"/>
+        </w:rPr>
+        <w:t xml:space="preserve"> (User </w:t>
+      </w:r>
+      <w:r>
+        <w:rPr>
+          <w:rFonts w:ascii="Cascadia Mono" w:hAnsi="Cascadia Mono" w:cs="Cascadia Mono"/>
+          <w:color w:val="0000FF"/>
+          <w:sz w:val="19"/>
+          <w:szCs w:val="19"/>
+        </w:rPr>
+        <w:t>is</w:t>
+      </w:r>
+      <w:r>
+        <w:rPr>
+          <w:rFonts w:ascii="Cascadia Mono" w:hAnsi="Cascadia Mono" w:cs="Cascadia Mono"/>
+          <w:color w:val="000000"/>
+          <w:sz w:val="19"/>
+          <w:szCs w:val="19"/>
+        </w:rPr>
+        <w:t xml:space="preserve"> </w:t>
+      </w:r>
+      <w:r>
+        <w:rPr>
+          <w:rFonts w:ascii="Cascadia Mono" w:hAnsi="Cascadia Mono" w:cs="Cascadia Mono"/>
+          <w:color w:val="0000FF"/>
+          <w:sz w:val="19"/>
+          <w:szCs w:val="19"/>
+        </w:rPr>
+        <w:t>not</w:t>
+      </w:r>
+      <w:r>
+        <w:rPr>
+          <w:rFonts w:ascii="Cascadia Mono" w:hAnsi="Cascadia Mono" w:cs="Cascadia Mono"/>
+          <w:color w:val="000000"/>
+          <w:sz w:val="19"/>
+          <w:szCs w:val="19"/>
+        </w:rPr>
+        <w:t xml:space="preserve"> </w:t>
+      </w:r>
+      <w:r>
+        <w:rPr>
+          <w:rFonts w:ascii="Cascadia Mono" w:hAnsi="Cascadia Mono" w:cs="Cascadia Mono"/>
+          <w:color w:val="0000FF"/>
+          <w:sz w:val="19"/>
+          <w:szCs w:val="19"/>
+        </w:rPr>
+        <w:t>null</w:t>
+      </w:r>
+      <w:r>
+        <w:rPr>
+          <w:rFonts w:ascii="Cascadia Mono" w:hAnsi="Cascadia Mono" w:cs="Cascadia Mono"/>
+          <w:color w:val="000000"/>
+          <w:sz w:val="19"/>
+          <w:szCs w:val="19"/>
+        </w:rPr>
+        <w:t xml:space="preserve"> &amp;&amp; User.Identity </w:t>
+      </w:r>
+      <w:r>
+        <w:rPr>
+          <w:rFonts w:ascii="Cascadia Mono" w:hAnsi="Cascadia Mono" w:cs="Cascadia Mono"/>
+          <w:color w:val="0000FF"/>
+          <w:sz w:val="19"/>
+          <w:szCs w:val="19"/>
+        </w:rPr>
+        <w:t>is</w:t>
+      </w:r>
+      <w:r>
+        <w:rPr>
+          <w:rFonts w:ascii="Cascadia Mono" w:hAnsi="Cascadia Mono" w:cs="Cascadia Mono"/>
+          <w:color w:val="000000"/>
+          <w:sz w:val="19"/>
+          <w:szCs w:val="19"/>
+        </w:rPr>
+        <w:t xml:space="preserve"> </w:t>
+      </w:r>
+      <w:r>
+        <w:rPr>
+          <w:rFonts w:ascii="Cascadia Mono" w:hAnsi="Cascadia Mono" w:cs="Cascadia Mono"/>
+          <w:color w:val="0000FF"/>
+          <w:sz w:val="19"/>
+          <w:szCs w:val="19"/>
+        </w:rPr>
+        <w:t>not</w:t>
+      </w:r>
+      <w:r>
+        <w:rPr>
+          <w:rFonts w:ascii="Cascadia Mono" w:hAnsi="Cascadia Mono" w:cs="Cascadia Mono"/>
+          <w:color w:val="000000"/>
+          <w:sz w:val="19"/>
+          <w:szCs w:val="19"/>
+        </w:rPr>
+        <w:t xml:space="preserve"> </w:t>
+      </w:r>
+      <w:r>
+        <w:rPr>
+          <w:rFonts w:ascii="Cascadia Mono" w:hAnsi="Cascadia Mono" w:cs="Cascadia Mono"/>
+          <w:color w:val="0000FF"/>
+          <w:sz w:val="19"/>
+          <w:szCs w:val="19"/>
+        </w:rPr>
+        <w:t>null</w:t>
+      </w:r>
+      <w:r>
+        <w:rPr>
+          <w:rFonts w:ascii="Cascadia Mono" w:hAnsi="Cascadia Mono" w:cs="Cascadia Mono"/>
+          <w:color w:val="000000"/>
+          <w:sz w:val="19"/>
+          <w:szCs w:val="19"/>
+        </w:rPr>
+        <w:t xml:space="preserve"> &amp;&amp; User.Identity.IsAuthenticated)</w:t>
       </w:r>
     </w:p>
     <w:p>
@@ -4957,19 +4653,8 @@
           <w:sz w:val="19"/>
           <w:szCs w:val="19"/>
         </w:rPr>
-        <w:t>app.UseAuthentication(</w:t>
-      </w:r>
-      <w:proofErr w:type="gramStart"/>
-      <w:r>
-        <w:rPr>
-          <w:rFonts w:ascii="Cascadia Mono" w:hAnsi="Cascadia Mono" w:cs="Cascadia Mono"/>
-          <w:color w:val="000000"/>
-          <w:sz w:val="19"/>
-          <w:szCs w:val="19"/>
-        </w:rPr>
-        <w:t>);</w:t>
-      </w:r>
-      <w:proofErr w:type="gramEnd"/>
+        <w:t>{</w:t>
+      </w:r>
     </w:p>
     <w:p>
       <w:pPr>
@@ -4984,6 +4669,78 @@
           <w:szCs w:val="19"/>
         </w:rPr>
       </w:pPr>
+      <w:r>
+        <w:rPr>
+          <w:rFonts w:ascii="Cascadia Mono" w:hAnsi="Cascadia Mono" w:cs="Cascadia Mono"/>
+          <w:color w:val="000000"/>
+          <w:sz w:val="19"/>
+          <w:szCs w:val="19"/>
+        </w:rPr>
+        <w:tab/>
+      </w:r>
+      <w:r>
+        <w:rPr>
+          <w:rFonts w:ascii="Cascadia Mono" w:hAnsi="Cascadia Mono" w:cs="Cascadia Mono"/>
+          <w:color w:val="0000FF"/>
+          <w:sz w:val="19"/>
+          <w:szCs w:val="19"/>
+        </w:rPr>
+        <w:t>&lt;</w:t>
+      </w:r>
+      <w:r>
+        <w:rPr>
+          <w:rFonts w:ascii="Cascadia Mono" w:hAnsi="Cascadia Mono" w:cs="Cascadia Mono"/>
+          <w:color w:val="800000"/>
+          <w:sz w:val="19"/>
+          <w:szCs w:val="19"/>
+        </w:rPr>
+        <w:t>b</w:t>
+      </w:r>
+      <w:r>
+        <w:rPr>
+          <w:rFonts w:ascii="Cascadia Mono" w:hAnsi="Cascadia Mono" w:cs="Cascadia Mono"/>
+          <w:color w:val="0000FF"/>
+          <w:sz w:val="19"/>
+          <w:szCs w:val="19"/>
+        </w:rPr>
+        <w:t>&gt;</w:t>
+      </w:r>
+      <w:r>
+        <w:rPr>
+          <w:rFonts w:ascii="Cascadia Mono" w:hAnsi="Cascadia Mono" w:cs="Cascadia Mono"/>
+          <w:color w:val="000000"/>
+          <w:sz w:val="19"/>
+          <w:szCs w:val="19"/>
+        </w:rPr>
+        <w:t>Welcome @(User.Identity.Name)!</w:t>
+      </w:r>
+      <w:r>
+        <w:rPr>
+          <w:rFonts w:ascii="Cascadia Mono" w:hAnsi="Cascadia Mono" w:cs="Cascadia Mono"/>
+          <w:color w:val="0000FF"/>
+          <w:sz w:val="19"/>
+          <w:szCs w:val="19"/>
+        </w:rPr>
+        <w:t>&lt;/</w:t>
+      </w:r>
+      <w:r>
+        <w:rPr>
+          <w:rFonts w:ascii="Cascadia Mono" w:hAnsi="Cascadia Mono" w:cs="Cascadia Mono"/>
+          <w:color w:val="800000"/>
+          <w:sz w:val="19"/>
+          <w:szCs w:val="19"/>
+        </w:rPr>
+        <w:t>b</w:t>
+      </w:r>
+      <w:r>
+        <w:rPr>
+          <w:rFonts w:ascii="Cascadia Mono" w:hAnsi="Cascadia Mono" w:cs="Cascadia Mono"/>
+          <w:color w:val="0000FF"/>
+          <w:sz w:val="19"/>
+          <w:szCs w:val="19"/>
+        </w:rPr>
+        <w:t>&gt;</w:t>
+      </w:r>
     </w:p>
     <w:p>
       <w:pPr>
@@ -5001,11 +4758,47 @@
       <w:r>
         <w:rPr>
           <w:rFonts w:ascii="Cascadia Mono" w:hAnsi="Cascadia Mono" w:cs="Cascadia Mono"/>
-          <w:color w:val="008000"/>
-          <w:sz w:val="19"/>
-          <w:szCs w:val="19"/>
-        </w:rPr>
-        <w:t>// What do you allowed to access?</w:t>
+          <w:color w:val="000000"/>
+          <w:sz w:val="19"/>
+          <w:szCs w:val="19"/>
+        </w:rPr>
+        <w:tab/>
+      </w:r>
+      <w:r>
+        <w:rPr>
+          <w:rFonts w:ascii="Cascadia Mono" w:hAnsi="Cascadia Mono" w:cs="Cascadia Mono"/>
+          <w:color w:val="0000FF"/>
+          <w:sz w:val="19"/>
+          <w:szCs w:val="19"/>
+        </w:rPr>
+        <w:t>&lt;</w:t>
+      </w:r>
+      <w:r>
+        <w:rPr>
+          <w:rFonts w:ascii="Cascadia Mono" w:hAnsi="Cascadia Mono" w:cs="Cascadia Mono"/>
+          <w:color w:val="800000"/>
+          <w:sz w:val="19"/>
+          <w:szCs w:val="19"/>
+        </w:rPr>
+        <w:t>hr</w:t>
+      </w:r>
+      <w:r>
+        <w:rPr>
+          <w:rFonts w:ascii="Cascadia Mono" w:hAnsi="Cascadia Mono" w:cs="Cascadia Mono"/>
+          <w:color w:val="000000"/>
+          <w:sz w:val="19"/>
+          <w:szCs w:val="19"/>
+        </w:rPr>
+        <w:t xml:space="preserve"> </w:t>
+      </w:r>
+      <w:r>
+        <w:rPr>
+          <w:rFonts w:ascii="Cascadia Mono" w:hAnsi="Cascadia Mono" w:cs="Cascadia Mono"/>
+          <w:color w:val="0000FF"/>
+          <w:sz w:val="19"/>
+          <w:szCs w:val="19"/>
+        </w:rPr>
+        <w:t>/&gt;</w:t>
       </w:r>
     </w:p>
     <w:p>
@@ -5028,19 +4821,19 @@
           <w:sz w:val="19"/>
           <w:szCs w:val="19"/>
         </w:rPr>
-        <w:t>app.UseAuthorization(</w:t>
-      </w:r>
-      <w:proofErr w:type="gramStart"/>
-      <w:r>
-        <w:rPr>
-          <w:rFonts w:ascii="Cascadia Mono" w:hAnsi="Cascadia Mono" w:cs="Cascadia Mono"/>
-          <w:color w:val="000000"/>
-          <w:sz w:val="19"/>
-          <w:szCs w:val="19"/>
-        </w:rPr>
-        <w:t>);</w:t>
-      </w:r>
-      <w:proofErr w:type="gramEnd"/>
+        <w:t>}</w:t>
+      </w:r>
+    </w:p>
+    <w:p>
+      <w:pPr>
+        <w:jc w:val="both"/>
+        <w:rPr>
+          <w:rFonts w:ascii="Courier New" w:hAnsi="Courier New" w:cs="Courier New" w:hint="cs"/>
+          <w:sz w:val="24"/>
+          <w:szCs w:val="24"/>
+          <w:lang w:bidi="fa-IR"/>
+        </w:rPr>
+      </w:pPr>
     </w:p>
     <w:p>
       <w:pPr>
@@ -5054,6 +4847,125 @@
           <w:lang w:bidi="fa-IR"/>
         </w:rPr>
       </w:pPr>
+      <w:r>
+        <w:rPr>
+          <w:rFonts w:ascii="Courier New" w:hAnsi="Courier New" w:cs="Courier New" w:hint="cs"/>
+          <w:sz w:val="24"/>
+          <w:szCs w:val="24"/>
+          <w:rtl/>
+          <w:lang w:bidi="fa-IR"/>
+        </w:rPr>
+        <w:t xml:space="preserve">یک </w:t>
+      </w:r>
+      <w:r>
+        <w:rPr>
+          <w:rFonts w:ascii="Courier New" w:hAnsi="Courier New" w:cs="Courier New"/>
+          <w:sz w:val="24"/>
+          <w:szCs w:val="24"/>
+          <w:lang w:bidi="fa-IR"/>
+        </w:rPr>
+        <w:t>ViewModel</w:t>
+      </w:r>
+      <w:r>
+        <w:rPr>
+          <w:rFonts w:ascii="Courier New" w:hAnsi="Courier New" w:cs="Courier New" w:hint="cs"/>
+          <w:sz w:val="24"/>
+          <w:szCs w:val="24"/>
+          <w:rtl/>
+          <w:lang w:bidi="fa-IR"/>
+        </w:rPr>
+        <w:t xml:space="preserve"> مناسب برای </w:t>
+      </w:r>
+      <w:r>
+        <w:rPr>
+          <w:rFonts w:ascii="Courier New" w:hAnsi="Courier New" w:cs="Courier New"/>
+          <w:sz w:val="24"/>
+          <w:szCs w:val="24"/>
+          <w:lang w:bidi="fa-IR"/>
+        </w:rPr>
+        <w:t>Login</w:t>
+      </w:r>
+      <w:r>
+        <w:rPr>
+          <w:rFonts w:ascii="Courier New" w:hAnsi="Courier New" w:cs="Courier New" w:hint="cs"/>
+          <w:sz w:val="24"/>
+          <w:szCs w:val="24"/>
+          <w:rtl/>
+          <w:lang w:bidi="fa-IR"/>
+        </w:rPr>
+        <w:t xml:space="preserve"> ایجاد می‌کنیم:</w:t>
+      </w:r>
+    </w:p>
+    <w:p>
+      <w:pPr>
+        <w:jc w:val="both"/>
+        <w:rPr>
+          <w:rFonts w:ascii="Courier New" w:hAnsi="Courier New" w:cs="Courier New"/>
+          <w:sz w:val="24"/>
+          <w:szCs w:val="24"/>
+          <w:lang w:bidi="fa-IR"/>
+        </w:rPr>
+      </w:pPr>
+      <w:r>
+        <w:rPr>
+          <w:rFonts w:ascii="Courier New" w:hAnsi="Courier New" w:cs="Courier New"/>
+          <w:sz w:val="24"/>
+          <w:szCs w:val="24"/>
+          <w:lang w:bidi="fa-IR"/>
+        </w:rPr>
+        <w:t>Create Folder: ‘ViewModels’</w:t>
+      </w:r>
+    </w:p>
+    <w:p>
+      <w:pPr>
+        <w:jc w:val="both"/>
+        <w:rPr>
+          <w:rFonts w:ascii="Courier New" w:hAnsi="Courier New" w:cs="Courier New"/>
+          <w:sz w:val="24"/>
+          <w:szCs w:val="24"/>
+          <w:lang w:bidi="fa-IR"/>
+        </w:rPr>
+      </w:pPr>
+      <w:r>
+        <w:rPr>
+          <w:rFonts w:ascii="Courier New" w:hAnsi="Courier New" w:cs="Courier New"/>
+          <w:sz w:val="24"/>
+          <w:szCs w:val="24"/>
+          <w:lang w:bidi="fa-IR"/>
+        </w:rPr>
+        <w:tab/>
+        <w:t>Create Folder: ‘Account’</w:t>
+      </w:r>
+    </w:p>
+    <w:p>
+      <w:pPr>
+        <w:jc w:val="both"/>
+        <w:rPr>
+          <w:rFonts w:ascii="Courier New" w:hAnsi="Courier New" w:cs="Courier New"/>
+          <w:sz w:val="24"/>
+          <w:szCs w:val="24"/>
+          <w:lang w:bidi="fa-IR"/>
+        </w:rPr>
+      </w:pPr>
+      <w:r>
+        <w:rPr>
+          <w:rFonts w:ascii="Courier New" w:hAnsi="Courier New" w:cs="Courier New"/>
+          <w:sz w:val="24"/>
+          <w:szCs w:val="24"/>
+          <w:lang w:bidi="fa-IR"/>
+        </w:rPr>
+        <w:tab/>
+      </w:r>
+      <w:r>
+        <w:rPr>
+          <w:rFonts w:ascii="Courier New" w:hAnsi="Courier New" w:cs="Courier New"/>
+          <w:sz w:val="24"/>
+          <w:szCs w:val="24"/>
+          <w:lang w:bidi="fa-IR"/>
+        </w:rPr>
+        <w:tab/>
+        <w:t>Create File: ‘LoginViewModel.cs’</w:t>
+      </w:r>
     </w:p>
     <w:p>
       <w:pPr>
@@ -5063,6 +4975,441 @@
           <w:rFonts w:ascii="Courier New" w:hAnsi="Courier New" w:cs="Courier New"/>
           <w:sz w:val="24"/>
           <w:szCs w:val="24"/>
+          <w:lang w:bidi="fa-IR"/>
+        </w:rPr>
+      </w:pPr>
+    </w:p>
+    <w:p>
+      <w:pPr>
+        <w:bidi/>
+        <w:jc w:val="both"/>
+        <w:rPr>
+          <w:rFonts w:ascii="Courier New" w:hAnsi="Courier New" w:cs="Courier New"/>
+          <w:sz w:val="24"/>
+          <w:szCs w:val="24"/>
+          <w:lang w:bidi="fa-IR"/>
+        </w:rPr>
+      </w:pPr>
+      <w:r>
+        <w:rPr>
+          <w:rFonts w:ascii="Courier New" w:hAnsi="Courier New" w:cs="Courier New" w:hint="cs"/>
+          <w:sz w:val="24"/>
+          <w:szCs w:val="24"/>
+          <w:rtl/>
+          <w:lang w:bidi="fa-IR"/>
+        </w:rPr>
+        <w:t xml:space="preserve">حال صفحه </w:t>
+      </w:r>
+      <w:r>
+        <w:rPr>
+          <w:rFonts w:ascii="Courier New" w:hAnsi="Courier New" w:cs="Courier New"/>
+          <w:sz w:val="24"/>
+          <w:szCs w:val="24"/>
+          <w:lang w:bidi="fa-IR"/>
+        </w:rPr>
+        <w:t>Login</w:t>
+      </w:r>
+      <w:r>
+        <w:rPr>
+          <w:rFonts w:ascii="Courier New" w:hAnsi="Courier New" w:cs="Courier New" w:hint="cs"/>
+          <w:sz w:val="24"/>
+          <w:szCs w:val="24"/>
+          <w:rtl/>
+          <w:lang w:bidi="fa-IR"/>
+        </w:rPr>
+        <w:t xml:space="preserve"> را چه از نظر ظاهر و چه از نظر </w:t>
+      </w:r>
+      <w:r>
+        <w:rPr>
+          <w:rFonts w:ascii="Courier New" w:hAnsi="Courier New" w:cs="Courier New"/>
+          <w:sz w:val="24"/>
+          <w:szCs w:val="24"/>
+          <w:lang w:bidi="fa-IR"/>
+        </w:rPr>
+        <w:t>Code</w:t>
+      </w:r>
+      <w:r>
+        <w:rPr>
+          <w:rFonts w:ascii="Courier New" w:hAnsi="Courier New" w:cs="Courier New" w:hint="cs"/>
+          <w:sz w:val="24"/>
+          <w:szCs w:val="24"/>
+          <w:rtl/>
+          <w:lang w:bidi="fa-IR"/>
+        </w:rPr>
+        <w:t xml:space="preserve"> تکمیل می‌کنیم</w:t>
+      </w:r>
+      <w:r>
+        <w:rPr>
+          <w:rFonts w:ascii="Courier New" w:hAnsi="Courier New" w:cs="Courier New"/>
+          <w:sz w:val="24"/>
+          <w:szCs w:val="24"/>
+          <w:lang w:bidi="fa-IR"/>
+        </w:rPr>
+        <w:t>:</w:t>
+      </w:r>
+    </w:p>
+    <w:p>
+      <w:pPr>
+        <w:jc w:val="both"/>
+        <w:rPr>
+          <w:rFonts w:ascii="Courier New" w:hAnsi="Courier New" w:cs="Courier New"/>
+          <w:sz w:val="24"/>
+          <w:szCs w:val="24"/>
+          <w:lang w:bidi="fa-IR"/>
+        </w:rPr>
+      </w:pPr>
+    </w:p>
+    <w:p>
+      <w:pPr>
+        <w:jc w:val="both"/>
+        <w:rPr>
+          <w:rFonts w:ascii="Courier New" w:hAnsi="Courier New" w:cs="Courier New"/>
+          <w:sz w:val="24"/>
+          <w:szCs w:val="24"/>
+          <w:lang w:bidi="fa-IR"/>
+        </w:rPr>
+      </w:pPr>
+      <w:r>
+        <w:rPr>
+          <w:rFonts w:ascii="Courier New" w:hAnsi="Courier New" w:cs="Courier New"/>
+          <w:sz w:val="24"/>
+          <w:szCs w:val="24"/>
+          <w:lang w:bidi="fa-IR"/>
+        </w:rPr>
+        <w:t>In Folder: ‘Pages’</w:t>
+      </w:r>
+    </w:p>
+    <w:p>
+      <w:pPr>
+        <w:jc w:val="both"/>
+        <w:rPr>
+          <w:rFonts w:ascii="Courier New" w:hAnsi="Courier New" w:cs="Courier New"/>
+          <w:sz w:val="24"/>
+          <w:szCs w:val="24"/>
+          <w:lang w:bidi="fa-IR"/>
+        </w:rPr>
+      </w:pPr>
+      <w:r>
+        <w:rPr>
+          <w:rFonts w:ascii="Courier New" w:hAnsi="Courier New" w:cs="Courier New"/>
+          <w:sz w:val="24"/>
+          <w:szCs w:val="24"/>
+          <w:lang w:bidi="fa-IR"/>
+        </w:rPr>
+        <w:tab/>
+        <w:t>In Folder: ‘Account’</w:t>
+      </w:r>
+    </w:p>
+    <w:p>
+      <w:pPr>
+        <w:jc w:val="both"/>
+        <w:rPr>
+          <w:rFonts w:ascii="Courier New" w:hAnsi="Courier New" w:cs="Courier New"/>
+          <w:sz w:val="24"/>
+          <w:szCs w:val="24"/>
+          <w:lang w:bidi="fa-IR"/>
+        </w:rPr>
+      </w:pPr>
+      <w:r>
+        <w:rPr>
+          <w:rFonts w:ascii="Courier New" w:hAnsi="Courier New" w:cs="Courier New"/>
+          <w:sz w:val="24"/>
+          <w:szCs w:val="24"/>
+          <w:lang w:bidi="fa-IR"/>
+        </w:rPr>
+        <w:tab/>
+      </w:r>
+      <w:r>
+        <w:rPr>
+          <w:rFonts w:ascii="Courier New" w:hAnsi="Courier New" w:cs="Courier New"/>
+          <w:sz w:val="24"/>
+          <w:szCs w:val="24"/>
+          <w:lang w:bidi="fa-IR"/>
+        </w:rPr>
+        <w:tab/>
+        <w:t>Update Files:</w:t>
+      </w:r>
+    </w:p>
+    <w:p>
+      <w:pPr>
+        <w:jc w:val="both"/>
+        <w:rPr>
+          <w:rFonts w:ascii="Courier New" w:hAnsi="Courier New" w:cs="Courier New"/>
+          <w:sz w:val="24"/>
+          <w:szCs w:val="24"/>
+          <w:lang w:bidi="fa-IR"/>
+        </w:rPr>
+      </w:pPr>
+      <w:r>
+        <w:rPr>
+          <w:rFonts w:ascii="Courier New" w:hAnsi="Courier New" w:cs="Courier New"/>
+          <w:sz w:val="24"/>
+          <w:szCs w:val="24"/>
+          <w:lang w:bidi="fa-IR"/>
+        </w:rPr>
+        <w:tab/>
+      </w:r>
+      <w:r>
+        <w:rPr>
+          <w:rFonts w:ascii="Courier New" w:hAnsi="Courier New" w:cs="Courier New"/>
+          <w:sz w:val="24"/>
+          <w:szCs w:val="24"/>
+          <w:lang w:bidi="fa-IR"/>
+        </w:rPr>
+        <w:tab/>
+      </w:r>
+      <w:r>
+        <w:rPr>
+          <w:rFonts w:ascii="Courier New" w:hAnsi="Courier New" w:cs="Courier New"/>
+          <w:sz w:val="24"/>
+          <w:szCs w:val="24"/>
+          <w:lang w:bidi="fa-IR"/>
+        </w:rPr>
+        <w:tab/>
+        <w:t>Login.cshtml</w:t>
+      </w:r>
+    </w:p>
+    <w:p>
+      <w:pPr>
+        <w:jc w:val="both"/>
+        <w:rPr>
+          <w:rFonts w:ascii="Courier New" w:hAnsi="Courier New" w:cs="Courier New"/>
+          <w:sz w:val="24"/>
+          <w:szCs w:val="24"/>
+          <w:lang w:bidi="fa-IR"/>
+        </w:rPr>
+      </w:pPr>
+      <w:r>
+        <w:rPr>
+          <w:rFonts w:ascii="Courier New" w:hAnsi="Courier New" w:cs="Courier New"/>
+          <w:sz w:val="24"/>
+          <w:szCs w:val="24"/>
+          <w:lang w:bidi="fa-IR"/>
+        </w:rPr>
+        <w:tab/>
+      </w:r>
+      <w:r>
+        <w:rPr>
+          <w:rFonts w:ascii="Courier New" w:hAnsi="Courier New" w:cs="Courier New"/>
+          <w:sz w:val="24"/>
+          <w:szCs w:val="24"/>
+          <w:lang w:bidi="fa-IR"/>
+        </w:rPr>
+        <w:tab/>
+      </w:r>
+      <w:r>
+        <w:rPr>
+          <w:rFonts w:ascii="Courier New" w:hAnsi="Courier New" w:cs="Courier New"/>
+          <w:sz w:val="24"/>
+          <w:szCs w:val="24"/>
+          <w:lang w:bidi="fa-IR"/>
+        </w:rPr>
+        <w:tab/>
+        <w:t>Login.cshtml.cs</w:t>
+      </w:r>
+    </w:p>
+    <w:p>
+      <w:pPr>
+        <w:bidi/>
+        <w:jc w:val="both"/>
+        <w:rPr>
+          <w:rFonts w:ascii="Courier New" w:hAnsi="Courier New" w:cs="Courier New"/>
+          <w:sz w:val="24"/>
+          <w:szCs w:val="24"/>
+          <w:lang w:bidi="fa-IR"/>
+        </w:rPr>
+      </w:pPr>
+    </w:p>
+    <w:p>
+      <w:pPr>
+        <w:bidi/>
+        <w:jc w:val="both"/>
+        <w:rPr>
+          <w:rFonts w:ascii="Courier New" w:hAnsi="Courier New" w:cs="Courier New"/>
+          <w:sz w:val="24"/>
+          <w:szCs w:val="24"/>
+          <w:lang w:bidi="fa-IR"/>
+        </w:rPr>
+      </w:pPr>
+      <w:r>
+        <w:rPr>
+          <w:rFonts w:ascii="Courier New" w:hAnsi="Courier New" w:cs="Courier New" w:hint="cs"/>
+          <w:sz w:val="24"/>
+          <w:szCs w:val="24"/>
+          <w:rtl/>
+          <w:lang w:bidi="fa-IR"/>
+        </w:rPr>
+        <w:t xml:space="preserve">در فایل </w:t>
+      </w:r>
+      <w:r>
+        <w:rPr>
+          <w:rFonts w:ascii="Courier New" w:hAnsi="Courier New" w:cs="Courier New"/>
+          <w:sz w:val="24"/>
+          <w:szCs w:val="24"/>
+          <w:lang w:bidi="fa-IR"/>
+        </w:rPr>
+        <w:t>Program.cs</w:t>
+      </w:r>
+      <w:r>
+        <w:rPr>
+          <w:rFonts w:ascii="Courier New" w:hAnsi="Courier New" w:cs="Courier New" w:hint="cs"/>
+          <w:sz w:val="24"/>
+          <w:szCs w:val="24"/>
+          <w:rtl/>
+          <w:lang w:bidi="fa-IR"/>
+        </w:rPr>
+        <w:t xml:space="preserve"> نیز، دستور ذیل را می‌نویسیم و باید دقت داشته باشیم که ترتیب و مکان نوشتن آن بسیار اهمیت دارد:</w:t>
+      </w:r>
+    </w:p>
+    <w:p>
+      <w:pPr>
+        <w:autoSpaceDE w:val="0"/>
+        <w:autoSpaceDN w:val="0"/>
+        <w:adjustRightInd w:val="0"/>
+        <w:spacing w:after="0" w:line="240" w:lineRule="auto"/>
+        <w:rPr>
+          <w:rFonts w:ascii="Cascadia Mono" w:hAnsi="Cascadia Mono" w:cs="Cascadia Mono"/>
+          <w:color w:val="000000"/>
+          <w:sz w:val="19"/>
+          <w:szCs w:val="19"/>
+        </w:rPr>
+      </w:pPr>
+      <w:r>
+        <w:rPr>
+          <w:rFonts w:ascii="Cascadia Mono" w:hAnsi="Cascadia Mono" w:cs="Cascadia Mono"/>
+          <w:color w:val="008000"/>
+          <w:sz w:val="19"/>
+          <w:szCs w:val="19"/>
+        </w:rPr>
+        <w:t>// New - Who are you?</w:t>
+      </w:r>
+    </w:p>
+    <w:p>
+      <w:pPr>
+        <w:autoSpaceDE w:val="0"/>
+        <w:autoSpaceDN w:val="0"/>
+        <w:adjustRightInd w:val="0"/>
+        <w:spacing w:after="0" w:line="240" w:lineRule="auto"/>
+        <w:rPr>
+          <w:rFonts w:ascii="Cascadia Mono" w:hAnsi="Cascadia Mono" w:cs="Cascadia Mono"/>
+          <w:color w:val="000000"/>
+          <w:sz w:val="19"/>
+          <w:szCs w:val="19"/>
+        </w:rPr>
+      </w:pPr>
+      <w:r>
+        <w:rPr>
+          <w:rFonts w:ascii="Cascadia Mono" w:hAnsi="Cascadia Mono" w:cs="Cascadia Mono"/>
+          <w:color w:val="000000"/>
+          <w:sz w:val="19"/>
+          <w:szCs w:val="19"/>
+        </w:rPr>
+        <w:t>app.UseAuthentication(</w:t>
+      </w:r>
+      <w:proofErr w:type="gramStart"/>
+      <w:r>
+        <w:rPr>
+          <w:rFonts w:ascii="Cascadia Mono" w:hAnsi="Cascadia Mono" w:cs="Cascadia Mono"/>
+          <w:color w:val="000000"/>
+          <w:sz w:val="19"/>
+          <w:szCs w:val="19"/>
+        </w:rPr>
+        <w:t>);</w:t>
+      </w:r>
+      <w:proofErr w:type="gramEnd"/>
+    </w:p>
+    <w:p>
+      <w:pPr>
+        <w:autoSpaceDE w:val="0"/>
+        <w:autoSpaceDN w:val="0"/>
+        <w:adjustRightInd w:val="0"/>
+        <w:spacing w:after="0" w:line="240" w:lineRule="auto"/>
+        <w:rPr>
+          <w:rFonts w:ascii="Cascadia Mono" w:hAnsi="Cascadia Mono" w:cs="Cascadia Mono"/>
+          <w:color w:val="000000"/>
+          <w:sz w:val="19"/>
+          <w:szCs w:val="19"/>
+        </w:rPr>
+      </w:pPr>
+    </w:p>
+    <w:p>
+      <w:pPr>
+        <w:autoSpaceDE w:val="0"/>
+        <w:autoSpaceDN w:val="0"/>
+        <w:adjustRightInd w:val="0"/>
+        <w:spacing w:after="0" w:line="240" w:lineRule="auto"/>
+        <w:rPr>
+          <w:rFonts w:ascii="Cascadia Mono" w:hAnsi="Cascadia Mono" w:cs="Cascadia Mono"/>
+          <w:color w:val="000000"/>
+          <w:sz w:val="19"/>
+          <w:szCs w:val="19"/>
+        </w:rPr>
+      </w:pPr>
+      <w:r>
+        <w:rPr>
+          <w:rFonts w:ascii="Cascadia Mono" w:hAnsi="Cascadia Mono" w:cs="Cascadia Mono"/>
+          <w:color w:val="008000"/>
+          <w:sz w:val="19"/>
+          <w:szCs w:val="19"/>
+        </w:rPr>
+        <w:t>// What do you allowed to access?</w:t>
+      </w:r>
+    </w:p>
+    <w:p>
+      <w:pPr>
+        <w:autoSpaceDE w:val="0"/>
+        <w:autoSpaceDN w:val="0"/>
+        <w:adjustRightInd w:val="0"/>
+        <w:spacing w:after="0" w:line="240" w:lineRule="auto"/>
+        <w:rPr>
+          <w:rFonts w:ascii="Cascadia Mono" w:hAnsi="Cascadia Mono" w:cs="Cascadia Mono"/>
+          <w:color w:val="000000"/>
+          <w:sz w:val="19"/>
+          <w:szCs w:val="19"/>
+        </w:rPr>
+      </w:pPr>
+      <w:r>
+        <w:rPr>
+          <w:rFonts w:ascii="Cascadia Mono" w:hAnsi="Cascadia Mono" w:cs="Cascadia Mono"/>
+          <w:color w:val="000000"/>
+          <w:sz w:val="19"/>
+          <w:szCs w:val="19"/>
+        </w:rPr>
+        <w:t>app.UseAuthorization(</w:t>
+      </w:r>
+      <w:proofErr w:type="gramStart"/>
+      <w:r>
+        <w:rPr>
+          <w:rFonts w:ascii="Cascadia Mono" w:hAnsi="Cascadia Mono" w:cs="Cascadia Mono"/>
+          <w:color w:val="000000"/>
+          <w:sz w:val="19"/>
+          <w:szCs w:val="19"/>
+        </w:rPr>
+        <w:t>);</w:t>
+      </w:r>
+      <w:proofErr w:type="gramEnd"/>
+    </w:p>
+    <w:p>
+      <w:pPr>
+        <w:bidi/>
+        <w:jc w:val="both"/>
+        <w:rPr>
+          <w:rFonts w:ascii="Courier New" w:hAnsi="Courier New" w:cs="Courier New"/>
+          <w:sz w:val="24"/>
+          <w:szCs w:val="24"/>
+          <w:rtl/>
+          <w:lang w:bidi="fa-IR"/>
+        </w:rPr>
+      </w:pPr>
+    </w:p>
+    <w:p>
+      <w:pPr>
+        <w:bidi/>
+        <w:jc w:val="both"/>
+        <w:rPr>
+          <w:rFonts w:ascii="Courier New" w:hAnsi="Courier New" w:cs="Courier New"/>
+          <w:sz w:val="24"/>
+          <w:szCs w:val="24"/>
           <w:rtl/>
           <w:lang w:bidi="fa-IR"/>
         </w:rPr>
@@ -5237,8 +5584,50 @@
           <w:rtl/>
           <w:lang w:bidi="fa-IR"/>
         </w:rPr>
-        <w:t xml:space="preserve"> ایجاد نشده است!</w:t>
-      </w:r>
+        <w:t xml:space="preserve"> ایجاد نشده است</w:t>
+      </w:r>
+      <w:r>
+        <w:rPr>
+          <w:rFonts w:ascii="Courier New" w:hAnsi="Courier New" w:cs="Courier New" w:hint="cs"/>
+          <w:sz w:val="24"/>
+          <w:szCs w:val="24"/>
+          <w:rtl/>
+          <w:lang w:bidi="fa-IR"/>
+        </w:rPr>
+        <w:t xml:space="preserve">! و در ضمن در صفحه اول نیز عبارت </w:t>
+      </w:r>
+      <w:r>
+        <w:rPr>
+          <w:rFonts w:ascii="Courier New" w:hAnsi="Courier New" w:cs="Courier New"/>
+          <w:sz w:val="24"/>
+          <w:szCs w:val="24"/>
+          <w:lang w:bidi="fa-IR"/>
+        </w:rPr>
+        <w:t>Welcome</w:t>
+      </w:r>
+      <w:r>
+        <w:rPr>
+          <w:rFonts w:ascii="Courier New" w:hAnsi="Courier New" w:cs="Courier New" w:hint="cs"/>
+          <w:sz w:val="24"/>
+          <w:szCs w:val="24"/>
+          <w:rtl/>
+          <w:lang w:bidi="fa-IR"/>
+        </w:rPr>
+        <w:t xml:space="preserve"> ظاهر نمی‌شود!</w:t>
+      </w:r>
+    </w:p>
+    <w:p>
+      <w:pPr>
+        <w:bidi/>
+        <w:jc w:val="both"/>
+        <w:rPr>
+          <w:rFonts w:ascii="Courier New" w:hAnsi="Courier New" w:cs="Courier New" w:hint="cs"/>
+          <w:sz w:val="24"/>
+          <w:szCs w:val="24"/>
+          <w:rtl/>
+          <w:lang w:bidi="fa-IR"/>
+        </w:rPr>
+      </w:pPr>
     </w:p>
     <w:p>
       <w:pPr>
@@ -5930,54 +6319,64 @@
           <w:rtl/>
           <w:lang w:bidi="fa-IR"/>
         </w:rPr>
-        <w:t xml:space="preserve"> یک فایل به نام </w:t>
-      </w:r>
-      <w:r>
-        <w:rPr>
-          <w:rFonts w:ascii="Courier New" w:hAnsi="Courier New" w:cs="Courier New"/>
-          <w:sz w:val="24"/>
-          <w:szCs w:val="24"/>
-          <w:lang w:bidi="fa-IR"/>
-        </w:rPr>
-        <w:t>Authentication</w:t>
-      </w:r>
-      <w:r>
-        <w:rPr>
-          <w:rFonts w:ascii="Courier New" w:hAnsi="Courier New" w:cs="Courier New"/>
-          <w:sz w:val="24"/>
-          <w:szCs w:val="24"/>
-          <w:lang w:bidi="fa-IR"/>
-        </w:rPr>
-        <w:t>.cs</w:t>
-      </w:r>
-      <w:r>
-        <w:rPr>
-          <w:rFonts w:ascii="Courier New" w:hAnsi="Courier New" w:cs="Courier New" w:hint="cs"/>
-          <w:sz w:val="24"/>
-          <w:szCs w:val="24"/>
-          <w:rtl/>
-          <w:lang w:bidi="fa-IR"/>
-        </w:rPr>
-        <w:t xml:space="preserve"> ایجاد می‌کنیم و در داخل آن یک کلاس </w:t>
-      </w:r>
-      <w:r>
-        <w:rPr>
-          <w:rFonts w:ascii="Courier New" w:hAnsi="Courier New" w:cs="Courier New"/>
-          <w:sz w:val="24"/>
-          <w:szCs w:val="24"/>
-          <w:lang w:bidi="fa-IR"/>
-        </w:rPr>
-        <w:t>static</w:t>
-      </w:r>
-      <w:r>
-        <w:rPr>
-          <w:rFonts w:ascii="Courier New" w:hAnsi="Courier New" w:cs="Courier New" w:hint="cs"/>
-          <w:sz w:val="24"/>
-          <w:szCs w:val="24"/>
-          <w:rtl/>
-          <w:lang w:bidi="fa-IR"/>
-        </w:rPr>
-        <w:t xml:space="preserve"> به همین نام ایجاد می‌کنیم و یک </w:t>
+        <w:t xml:space="preserve">، پوشه‌ای به نام </w:t>
+      </w:r>
+      <w:r>
+        <w:rPr>
+          <w:rFonts w:ascii="Courier New" w:hAnsi="Courier New" w:cs="Courier New"/>
+          <w:sz w:val="24"/>
+          <w:szCs w:val="24"/>
+          <w:lang w:bidi="fa-IR"/>
+        </w:rPr>
+        <w:t>Security</w:t>
+      </w:r>
+      <w:r>
+        <w:rPr>
+          <w:rFonts w:ascii="Courier New" w:hAnsi="Courier New" w:cs="Courier New" w:hint="cs"/>
+          <w:sz w:val="24"/>
+          <w:szCs w:val="24"/>
+          <w:rtl/>
+          <w:lang w:bidi="fa-IR"/>
+        </w:rPr>
+        <w:t xml:space="preserve"> ایجاد کرده و در داخل آن کلاسی </w:t>
+      </w:r>
+      <w:r>
+        <w:rPr>
+          <w:rFonts w:ascii="Courier New" w:hAnsi="Courier New" w:cs="Courier New"/>
+          <w:sz w:val="24"/>
+          <w:szCs w:val="24"/>
+          <w:lang w:bidi="fa-IR"/>
+        </w:rPr>
+        <w:t>Static</w:t>
+      </w:r>
+      <w:r>
+        <w:rPr>
+          <w:rFonts w:ascii="Courier New" w:hAnsi="Courier New" w:cs="Courier New" w:hint="cs"/>
+          <w:sz w:val="24"/>
+          <w:szCs w:val="24"/>
+          <w:rtl/>
+          <w:lang w:bidi="fa-IR"/>
+        </w:rPr>
+        <w:t xml:space="preserve">‌ای به نام </w:t>
+      </w:r>
+      <w:r>
+        <w:rPr>
+          <w:rFonts w:ascii="Courier New" w:hAnsi="Courier New" w:cs="Courier New"/>
+          <w:sz w:val="24"/>
+          <w:szCs w:val="24"/>
+          <w:lang w:bidi="fa-IR"/>
+        </w:rPr>
+        <w:t>Constants</w:t>
+      </w:r>
+      <w:r>
+        <w:rPr>
+          <w:rFonts w:ascii="Courier New" w:hAnsi="Courier New" w:cs="Courier New" w:hint="cs"/>
+          <w:sz w:val="24"/>
+          <w:szCs w:val="24"/>
+          <w:rtl/>
+          <w:lang w:bidi="fa-IR"/>
+        </w:rPr>
+        <w:t xml:space="preserve"> ایجاد کرده و در داخل کلاس یک </w:t>
       </w:r>
       <w:r>
         <w:rPr>
@@ -5996,7 +6395,7 @@
           <w:rtl/>
           <w:lang w:bidi="fa-IR"/>
         </w:rPr>
-        <w:t xml:space="preserve"> با عنوان </w:t>
+        <w:t xml:space="preserve"> به نام </w:t>
       </w:r>
       <w:r>
         <w:rPr>
@@ -6015,7 +6414,26 @@
           <w:rtl/>
           <w:lang w:bidi="fa-IR"/>
         </w:rPr>
-        <w:t xml:space="preserve"> در آن ایجاد می‌کنیم و سپس در همه جا به صراحت اعلام می‌کنیم که می‌خواهیم با این </w:t>
+        <w:t xml:space="preserve"> ایجاد می‌کنیم</w:t>
+      </w:r>
+      <w:r>
+        <w:rPr>
+          <w:rFonts w:ascii="Courier New" w:hAnsi="Courier New" w:cs="Courier New"/>
+          <w:sz w:val="24"/>
+          <w:szCs w:val="24"/>
+          <w:lang w:bidi="fa-IR"/>
+        </w:rPr>
+        <w:t xml:space="preserve"> </w:t>
+      </w:r>
+      <w:r>
+        <w:rPr>
+          <w:rFonts w:ascii="Courier New" w:hAnsi="Courier New" w:cs="Courier New" w:hint="cs"/>
+          <w:sz w:val="24"/>
+          <w:szCs w:val="24"/>
+          <w:rtl/>
+          <w:lang w:bidi="fa-IR"/>
+        </w:rPr>
+        <w:t xml:space="preserve">و سپس در همه جا به صراحت اعلام می‌کنیم که می‌خواهیم با این </w:t>
       </w:r>
       <w:r>
         <w:rPr>
@@ -6535,17 +6953,37 @@
           <w:szCs w:val="24"/>
           <w:lang w:bidi="fa-IR"/>
         </w:rPr>
-        <w:t>Authentication.cs</w:t>
-      </w:r>
-      <w:r>
-        <w:rPr>
-          <w:rFonts w:ascii="Courier New" w:hAnsi="Courier New" w:cs="Courier New" w:hint="cs"/>
-          <w:sz w:val="24"/>
-          <w:szCs w:val="24"/>
-          <w:rtl/>
-          <w:lang w:bidi="fa-IR"/>
-        </w:rPr>
-        <w:t xml:space="preserve">، نام </w:t>
+        <w:t>Constants.cs</w:t>
+      </w:r>
+      <w:r>
+        <w:rPr>
+          <w:rFonts w:ascii="Courier New" w:hAnsi="Courier New" w:cs="Courier New" w:hint="cs"/>
+          <w:sz w:val="24"/>
+          <w:szCs w:val="24"/>
+          <w:rtl/>
+          <w:lang w:bidi="fa-IR"/>
+        </w:rPr>
+        <w:t xml:space="preserve">، </w:t>
+      </w:r>
+      <w:r>
+        <w:rPr>
+          <w:rFonts w:ascii="Courier New" w:hAnsi="Courier New" w:cs="Courier New" w:hint="cs"/>
+          <w:sz w:val="24"/>
+          <w:szCs w:val="24"/>
+          <w:rtl/>
+          <w:lang w:bidi="fa-IR"/>
+        </w:rPr>
+        <w:t>مقدار</w:t>
+      </w:r>
+      <w:r>
+        <w:rPr>
+          <w:rFonts w:ascii="Courier New" w:hAnsi="Courier New" w:cs="Courier New" w:hint="cs"/>
+          <w:sz w:val="24"/>
+          <w:szCs w:val="24"/>
+          <w:rtl/>
+          <w:lang w:bidi="fa-IR"/>
+        </w:rPr>
+        <w:t xml:space="preserve"> </w:t>
       </w:r>
       <w:r>
         <w:rPr>
@@ -6564,7 +7002,27 @@
           <w:rtl/>
           <w:lang w:bidi="fa-IR"/>
         </w:rPr>
-        <w:t xml:space="preserve"> را مثلا </w:t>
+        <w:t xml:space="preserve"> را </w:t>
+      </w:r>
+      <w:r>
+        <w:rPr>
+          <w:rFonts w:ascii="Courier New" w:hAnsi="Courier New" w:cs="Courier New" w:hint="cs"/>
+          <w:sz w:val="24"/>
+          <w:szCs w:val="24"/>
+          <w:rtl/>
+          <w:lang w:bidi="fa-IR"/>
+        </w:rPr>
+        <w:t xml:space="preserve">به </w:t>
+      </w:r>
+      <w:r>
+        <w:rPr>
+          <w:rFonts w:ascii="Courier New" w:hAnsi="Courier New" w:cs="Courier New" w:hint="cs"/>
+          <w:sz w:val="24"/>
+          <w:szCs w:val="24"/>
+          <w:rtl/>
+          <w:lang w:bidi="fa-IR"/>
+        </w:rPr>
+        <w:t xml:space="preserve">مثلا </w:t>
       </w:r>
       <w:r>
         <w:rPr>
@@ -6583,7 +7041,27 @@
           <w:rtl/>
           <w:lang w:bidi="fa-IR"/>
         </w:rPr>
-        <w:t xml:space="preserve"> نیز تغییر دهیم، همه چیز به خوبی کار می‌کند!</w:t>
+        <w:t xml:space="preserve"> تغییر دهیم، </w:t>
+      </w:r>
+      <w:r>
+        <w:rPr>
+          <w:rFonts w:ascii="Courier New" w:hAnsi="Courier New" w:cs="Courier New" w:hint="cs"/>
+          <w:sz w:val="24"/>
+          <w:szCs w:val="24"/>
+          <w:rtl/>
+          <w:lang w:bidi="fa-IR"/>
+        </w:rPr>
+        <w:t xml:space="preserve">باز هم، </w:t>
+      </w:r>
+      <w:r>
+        <w:rPr>
+          <w:rFonts w:ascii="Courier New" w:hAnsi="Courier New" w:cs="Courier New" w:hint="cs"/>
+          <w:sz w:val="24"/>
+          <w:szCs w:val="24"/>
+          <w:rtl/>
+          <w:lang w:bidi="fa-IR"/>
+        </w:rPr>
+        <w:t>همه چیز به خوبی کار می‌کند!</w:t>
       </w:r>
     </w:p>
     <w:p>

</xml_diff>

<commit_message>
Version 1.2.0 - Clean Code
</commit_message>
<xml_diff>
--- a/Documents/ReadMe.docx
+++ b/Documents/ReadMe.docx
@@ -4998,247 +4998,6 @@
           <w:rtl/>
           <w:lang w:bidi="fa-IR"/>
         </w:rPr>
-        <w:t xml:space="preserve">حال صفحه </w:t>
-      </w:r>
-      <w:r>
-        <w:rPr>
-          <w:rFonts w:ascii="Courier New" w:hAnsi="Courier New" w:cs="Courier New"/>
-          <w:sz w:val="24"/>
-          <w:szCs w:val="24"/>
-          <w:lang w:bidi="fa-IR"/>
-        </w:rPr>
-        <w:t>Login</w:t>
-      </w:r>
-      <w:r>
-        <w:rPr>
-          <w:rFonts w:ascii="Courier New" w:hAnsi="Courier New" w:cs="Courier New" w:hint="cs"/>
-          <w:sz w:val="24"/>
-          <w:szCs w:val="24"/>
-          <w:rtl/>
-          <w:lang w:bidi="fa-IR"/>
-        </w:rPr>
-        <w:t xml:space="preserve"> را چه از نظر ظاهر و چه از نظر </w:t>
-      </w:r>
-      <w:r>
-        <w:rPr>
-          <w:rFonts w:ascii="Courier New" w:hAnsi="Courier New" w:cs="Courier New"/>
-          <w:sz w:val="24"/>
-          <w:szCs w:val="24"/>
-          <w:lang w:bidi="fa-IR"/>
-        </w:rPr>
-        <w:t>Code</w:t>
-      </w:r>
-      <w:r>
-        <w:rPr>
-          <w:rFonts w:ascii="Courier New" w:hAnsi="Courier New" w:cs="Courier New" w:hint="cs"/>
-          <w:sz w:val="24"/>
-          <w:szCs w:val="24"/>
-          <w:rtl/>
-          <w:lang w:bidi="fa-IR"/>
-        </w:rPr>
-        <w:t xml:space="preserve"> تکمیل می‌کنیم</w:t>
-      </w:r>
-      <w:r>
-        <w:rPr>
-          <w:rFonts w:ascii="Courier New" w:hAnsi="Courier New" w:cs="Courier New"/>
-          <w:sz w:val="24"/>
-          <w:szCs w:val="24"/>
-          <w:lang w:bidi="fa-IR"/>
-        </w:rPr>
-        <w:t>:</w:t>
-      </w:r>
-    </w:p>
-    <w:p>
-      <w:pPr>
-        <w:jc w:val="both"/>
-        <w:rPr>
-          <w:rFonts w:ascii="Courier New" w:hAnsi="Courier New" w:cs="Courier New"/>
-          <w:sz w:val="24"/>
-          <w:szCs w:val="24"/>
-          <w:lang w:bidi="fa-IR"/>
-        </w:rPr>
-      </w:pPr>
-    </w:p>
-    <w:p>
-      <w:pPr>
-        <w:jc w:val="both"/>
-        <w:rPr>
-          <w:rFonts w:ascii="Courier New" w:hAnsi="Courier New" w:cs="Courier New"/>
-          <w:sz w:val="24"/>
-          <w:szCs w:val="24"/>
-          <w:lang w:bidi="fa-IR"/>
-        </w:rPr>
-      </w:pPr>
-      <w:r>
-        <w:rPr>
-          <w:rFonts w:ascii="Courier New" w:hAnsi="Courier New" w:cs="Courier New"/>
-          <w:sz w:val="24"/>
-          <w:szCs w:val="24"/>
-          <w:lang w:bidi="fa-IR"/>
-        </w:rPr>
-        <w:t>In Folder: ‘Pages’</w:t>
-      </w:r>
-    </w:p>
-    <w:p>
-      <w:pPr>
-        <w:jc w:val="both"/>
-        <w:rPr>
-          <w:rFonts w:ascii="Courier New" w:hAnsi="Courier New" w:cs="Courier New"/>
-          <w:sz w:val="24"/>
-          <w:szCs w:val="24"/>
-          <w:lang w:bidi="fa-IR"/>
-        </w:rPr>
-      </w:pPr>
-      <w:r>
-        <w:rPr>
-          <w:rFonts w:ascii="Courier New" w:hAnsi="Courier New" w:cs="Courier New"/>
-          <w:sz w:val="24"/>
-          <w:szCs w:val="24"/>
-          <w:lang w:bidi="fa-IR"/>
-        </w:rPr>
-        <w:tab/>
-        <w:t>In Folder: ‘Account’</w:t>
-      </w:r>
-    </w:p>
-    <w:p>
-      <w:pPr>
-        <w:jc w:val="both"/>
-        <w:rPr>
-          <w:rFonts w:ascii="Courier New" w:hAnsi="Courier New" w:cs="Courier New"/>
-          <w:sz w:val="24"/>
-          <w:szCs w:val="24"/>
-          <w:lang w:bidi="fa-IR"/>
-        </w:rPr>
-      </w:pPr>
-      <w:r>
-        <w:rPr>
-          <w:rFonts w:ascii="Courier New" w:hAnsi="Courier New" w:cs="Courier New"/>
-          <w:sz w:val="24"/>
-          <w:szCs w:val="24"/>
-          <w:lang w:bidi="fa-IR"/>
-        </w:rPr>
-        <w:tab/>
-      </w:r>
-      <w:r>
-        <w:rPr>
-          <w:rFonts w:ascii="Courier New" w:hAnsi="Courier New" w:cs="Courier New"/>
-          <w:sz w:val="24"/>
-          <w:szCs w:val="24"/>
-          <w:lang w:bidi="fa-IR"/>
-        </w:rPr>
-        <w:tab/>
-        <w:t>Update Files:</w:t>
-      </w:r>
-    </w:p>
-    <w:p>
-      <w:pPr>
-        <w:jc w:val="both"/>
-        <w:rPr>
-          <w:rFonts w:ascii="Courier New" w:hAnsi="Courier New" w:cs="Courier New"/>
-          <w:sz w:val="24"/>
-          <w:szCs w:val="24"/>
-          <w:lang w:bidi="fa-IR"/>
-        </w:rPr>
-      </w:pPr>
-      <w:r>
-        <w:rPr>
-          <w:rFonts w:ascii="Courier New" w:hAnsi="Courier New" w:cs="Courier New"/>
-          <w:sz w:val="24"/>
-          <w:szCs w:val="24"/>
-          <w:lang w:bidi="fa-IR"/>
-        </w:rPr>
-        <w:tab/>
-      </w:r>
-      <w:r>
-        <w:rPr>
-          <w:rFonts w:ascii="Courier New" w:hAnsi="Courier New" w:cs="Courier New"/>
-          <w:sz w:val="24"/>
-          <w:szCs w:val="24"/>
-          <w:lang w:bidi="fa-IR"/>
-        </w:rPr>
-        <w:tab/>
-      </w:r>
-      <w:r>
-        <w:rPr>
-          <w:rFonts w:ascii="Courier New" w:hAnsi="Courier New" w:cs="Courier New"/>
-          <w:sz w:val="24"/>
-          <w:szCs w:val="24"/>
-          <w:lang w:bidi="fa-IR"/>
-        </w:rPr>
-        <w:tab/>
-        <w:t>Login.cshtml</w:t>
-      </w:r>
-    </w:p>
-    <w:p>
-      <w:pPr>
-        <w:jc w:val="both"/>
-        <w:rPr>
-          <w:rFonts w:ascii="Courier New" w:hAnsi="Courier New" w:cs="Courier New"/>
-          <w:sz w:val="24"/>
-          <w:szCs w:val="24"/>
-          <w:lang w:bidi="fa-IR"/>
-        </w:rPr>
-      </w:pPr>
-      <w:r>
-        <w:rPr>
-          <w:rFonts w:ascii="Courier New" w:hAnsi="Courier New" w:cs="Courier New"/>
-          <w:sz w:val="24"/>
-          <w:szCs w:val="24"/>
-          <w:lang w:bidi="fa-IR"/>
-        </w:rPr>
-        <w:tab/>
-      </w:r>
-      <w:r>
-        <w:rPr>
-          <w:rFonts w:ascii="Courier New" w:hAnsi="Courier New" w:cs="Courier New"/>
-          <w:sz w:val="24"/>
-          <w:szCs w:val="24"/>
-          <w:lang w:bidi="fa-IR"/>
-        </w:rPr>
-        <w:tab/>
-      </w:r>
-      <w:r>
-        <w:rPr>
-          <w:rFonts w:ascii="Courier New" w:hAnsi="Courier New" w:cs="Courier New"/>
-          <w:sz w:val="24"/>
-          <w:szCs w:val="24"/>
-          <w:lang w:bidi="fa-IR"/>
-        </w:rPr>
-        <w:tab/>
-        <w:t>Login.cshtml.cs</w:t>
-      </w:r>
-    </w:p>
-    <w:p>
-      <w:pPr>
-        <w:bidi/>
-        <w:jc w:val="both"/>
-        <w:rPr>
-          <w:rFonts w:ascii="Courier New" w:hAnsi="Courier New" w:cs="Courier New"/>
-          <w:sz w:val="24"/>
-          <w:szCs w:val="24"/>
-          <w:lang w:bidi="fa-IR"/>
-        </w:rPr>
-      </w:pPr>
-    </w:p>
-    <w:p>
-      <w:pPr>
-        <w:bidi/>
-        <w:jc w:val="both"/>
-        <w:rPr>
-          <w:rFonts w:ascii="Courier New" w:hAnsi="Courier New" w:cs="Courier New"/>
-          <w:sz w:val="24"/>
-          <w:szCs w:val="24"/>
-          <w:lang w:bidi="fa-IR"/>
-        </w:rPr>
-      </w:pPr>
-      <w:r>
-        <w:rPr>
-          <w:rFonts w:ascii="Courier New" w:hAnsi="Courier New" w:cs="Courier New" w:hint="cs"/>
-          <w:sz w:val="24"/>
-          <w:szCs w:val="24"/>
-          <w:rtl/>
-          <w:lang w:bidi="fa-IR"/>
-        </w:rPr>
         <w:t xml:space="preserve">در فایل </w:t>
       </w:r>
       <w:r>
@@ -5277,12 +5036,23 @@
       <w:r>
         <w:rPr>
           <w:rFonts w:ascii="Cascadia Mono" w:hAnsi="Cascadia Mono" w:cs="Cascadia Mono"/>
-          <w:color w:val="008000"/>
-          <w:sz w:val="19"/>
-          <w:szCs w:val="19"/>
-        </w:rPr>
-        <w:t>// New - Who are you?</w:t>
-      </w:r>
+          <w:color w:val="000000"/>
+          <w:sz w:val="19"/>
+          <w:szCs w:val="19"/>
+        </w:rPr>
+        <w:t>app.UseRouting(</w:t>
+      </w:r>
+      <w:proofErr w:type="gramStart"/>
+      <w:r>
+        <w:rPr>
+          <w:rFonts w:ascii="Cascadia Mono" w:hAnsi="Cascadia Mono" w:cs="Cascadia Mono"/>
+          <w:color w:val="000000"/>
+          <w:sz w:val="19"/>
+          <w:szCs w:val="19"/>
+        </w:rPr>
+        <w:t>);</w:t>
+      </w:r>
+      <w:proofErr w:type="gramEnd"/>
     </w:p>
     <w:p>
       <w:pPr>
@@ -5292,31 +5062,11 @@
         <w:spacing w:after="0" w:line="240" w:lineRule="auto"/>
         <w:rPr>
           <w:rFonts w:ascii="Cascadia Mono" w:hAnsi="Cascadia Mono" w:cs="Cascadia Mono"/>
-          <w:color w:val="000000"/>
-          <w:sz w:val="19"/>
-          <w:szCs w:val="19"/>
-        </w:rPr>
-      </w:pPr>
-      <w:r>
-        <w:rPr>
-          <w:rFonts w:ascii="Cascadia Mono" w:hAnsi="Cascadia Mono" w:cs="Cascadia Mono"/>
-          <w:color w:val="000000"/>
-          <w:sz w:val="19"/>
-          <w:szCs w:val="19"/>
-        </w:rPr>
-        <w:t>app.UseAuthentication(</w:t>
-      </w:r>
-      <w:proofErr w:type="gramStart"/>
-      <w:r>
-        <w:rPr>
-          <w:rFonts w:ascii="Cascadia Mono" w:hAnsi="Cascadia Mono" w:cs="Cascadia Mono"/>
-          <w:color w:val="000000"/>
-          <w:sz w:val="19"/>
-          <w:szCs w:val="19"/>
-        </w:rPr>
-        <w:t>);</w:t>
-      </w:r>
-      <w:proofErr w:type="gramEnd"/>
+          <w:color w:val="008000"/>
+          <w:sz w:val="19"/>
+          <w:szCs w:val="19"/>
+        </w:rPr>
+      </w:pPr>
     </w:p>
     <w:p>
       <w:pPr>
@@ -5331,6 +5081,15 @@
           <w:szCs w:val="19"/>
         </w:rPr>
       </w:pPr>
+      <w:r>
+        <w:rPr>
+          <w:rFonts w:ascii="Cascadia Mono" w:hAnsi="Cascadia Mono" w:cs="Cascadia Mono"/>
+          <w:color w:val="008000"/>
+          <w:sz w:val="19"/>
+          <w:szCs w:val="19"/>
+        </w:rPr>
+        <w:t>// New - Who are you?</w:t>
+      </w:r>
     </w:p>
     <w:p>
       <w:pPr>
@@ -5348,12 +5107,25 @@
       <w:r>
         <w:rPr>
           <w:rFonts w:ascii="Cascadia Mono" w:hAnsi="Cascadia Mono" w:cs="Cascadia Mono"/>
-          <w:color w:val="008000"/>
-          <w:sz w:val="19"/>
-          <w:szCs w:val="19"/>
-        </w:rPr>
-        <w:t>// What do you allowed to access?</w:t>
-      </w:r>
+          <w:color w:val="000000"/>
+          <w:sz w:val="19"/>
+          <w:szCs w:val="19"/>
+          <w:highlight w:val="yellow"/>
+        </w:rPr>
+        <w:t>app.UseAuthentication(</w:t>
+      </w:r>
+      <w:proofErr w:type="gramStart"/>
+      <w:r>
+        <w:rPr>
+          <w:rFonts w:ascii="Cascadia Mono" w:hAnsi="Cascadia Mono" w:cs="Cascadia Mono"/>
+          <w:color w:val="000000"/>
+          <w:sz w:val="19"/>
+          <w:szCs w:val="19"/>
+          <w:highlight w:val="yellow"/>
+        </w:rPr>
+        <w:t>);</w:t>
+      </w:r>
+      <w:proofErr w:type="gramEnd"/>
     </w:p>
     <w:p>
       <w:pPr>
@@ -5368,6 +5140,43 @@
           <w:szCs w:val="19"/>
         </w:rPr>
       </w:pPr>
+    </w:p>
+    <w:p>
+      <w:pPr>
+        <w:autoSpaceDE w:val="0"/>
+        <w:autoSpaceDN w:val="0"/>
+        <w:adjustRightInd w:val="0"/>
+        <w:spacing w:after="0" w:line="240" w:lineRule="auto"/>
+        <w:rPr>
+          <w:rFonts w:ascii="Cascadia Mono" w:hAnsi="Cascadia Mono" w:cs="Cascadia Mono"/>
+          <w:color w:val="000000"/>
+          <w:sz w:val="19"/>
+          <w:szCs w:val="19"/>
+        </w:rPr>
+      </w:pPr>
+      <w:r>
+        <w:rPr>
+          <w:rFonts w:ascii="Cascadia Mono" w:hAnsi="Cascadia Mono" w:cs="Cascadia Mono"/>
+          <w:color w:val="008000"/>
+          <w:sz w:val="19"/>
+          <w:szCs w:val="19"/>
+        </w:rPr>
+        <w:t>// What do you allowed to access?</w:t>
+      </w:r>
+    </w:p>
+    <w:p>
+      <w:pPr>
+        <w:autoSpaceDE w:val="0"/>
+        <w:autoSpaceDN w:val="0"/>
+        <w:adjustRightInd w:val="0"/>
+        <w:spacing w:after="0" w:line="240" w:lineRule="auto"/>
+        <w:rPr>
+          <w:rFonts w:ascii="Cascadia Mono" w:hAnsi="Cascadia Mono" w:cs="Cascadia Mono"/>
+          <w:color w:val="000000"/>
+          <w:sz w:val="19"/>
+          <w:szCs w:val="19"/>
+        </w:rPr>
+      </w:pPr>
       <w:r>
         <w:rPr>
           <w:rFonts w:ascii="Cascadia Mono" w:hAnsi="Cascadia Mono" w:cs="Cascadia Mono"/>
@@ -5395,6 +5204,248 @@
         <w:jc w:val="both"/>
         <w:rPr>
           <w:rFonts w:ascii="Courier New" w:hAnsi="Courier New" w:cs="Courier New"/>
+          <w:sz w:val="24"/>
+          <w:szCs w:val="24"/>
+          <w:rtl/>
+          <w:lang w:bidi="fa-IR"/>
+        </w:rPr>
+      </w:pPr>
+    </w:p>
+    <w:p>
+      <w:pPr>
+        <w:bidi/>
+        <w:jc w:val="both"/>
+        <w:rPr>
+          <w:rFonts w:ascii="Courier New" w:hAnsi="Courier New" w:cs="Courier New"/>
+          <w:sz w:val="24"/>
+          <w:szCs w:val="24"/>
+          <w:lang w:bidi="fa-IR"/>
+        </w:rPr>
+      </w:pPr>
+      <w:r>
+        <w:rPr>
+          <w:rFonts w:ascii="Courier New" w:hAnsi="Courier New" w:cs="Courier New" w:hint="cs"/>
+          <w:sz w:val="24"/>
+          <w:szCs w:val="24"/>
+          <w:rtl/>
+          <w:lang w:bidi="fa-IR"/>
+        </w:rPr>
+        <w:t xml:space="preserve">حال صفحه </w:t>
+      </w:r>
+      <w:r>
+        <w:rPr>
+          <w:rFonts w:ascii="Courier New" w:hAnsi="Courier New" w:cs="Courier New"/>
+          <w:sz w:val="24"/>
+          <w:szCs w:val="24"/>
+          <w:lang w:bidi="fa-IR"/>
+        </w:rPr>
+        <w:t>Login</w:t>
+      </w:r>
+      <w:r>
+        <w:rPr>
+          <w:rFonts w:ascii="Courier New" w:hAnsi="Courier New" w:cs="Courier New" w:hint="cs"/>
+          <w:sz w:val="24"/>
+          <w:szCs w:val="24"/>
+          <w:rtl/>
+          <w:lang w:bidi="fa-IR"/>
+        </w:rPr>
+        <w:t xml:space="preserve"> را چه از نظر ظاهر و چه از نظر </w:t>
+      </w:r>
+      <w:r>
+        <w:rPr>
+          <w:rFonts w:ascii="Courier New" w:hAnsi="Courier New" w:cs="Courier New"/>
+          <w:sz w:val="24"/>
+          <w:szCs w:val="24"/>
+          <w:lang w:bidi="fa-IR"/>
+        </w:rPr>
+        <w:t>Code</w:t>
+      </w:r>
+      <w:r>
+        <w:rPr>
+          <w:rFonts w:ascii="Courier New" w:hAnsi="Courier New" w:cs="Courier New" w:hint="cs"/>
+          <w:sz w:val="24"/>
+          <w:szCs w:val="24"/>
+          <w:rtl/>
+          <w:lang w:bidi="fa-IR"/>
+        </w:rPr>
+        <w:t xml:space="preserve"> تکمیل می‌کنیم</w:t>
+      </w:r>
+      <w:r>
+        <w:rPr>
+          <w:rFonts w:ascii="Courier New" w:hAnsi="Courier New" w:cs="Courier New"/>
+          <w:sz w:val="24"/>
+          <w:szCs w:val="24"/>
+          <w:lang w:bidi="fa-IR"/>
+        </w:rPr>
+        <w:t>:</w:t>
+      </w:r>
+    </w:p>
+    <w:p>
+      <w:pPr>
+        <w:jc w:val="both"/>
+        <w:rPr>
+          <w:rFonts w:ascii="Courier New" w:hAnsi="Courier New" w:cs="Courier New"/>
+          <w:sz w:val="24"/>
+          <w:szCs w:val="24"/>
+          <w:lang w:bidi="fa-IR"/>
+        </w:rPr>
+      </w:pPr>
+    </w:p>
+    <w:p>
+      <w:pPr>
+        <w:jc w:val="both"/>
+        <w:rPr>
+          <w:rFonts w:ascii="Courier New" w:hAnsi="Courier New" w:cs="Courier New"/>
+          <w:sz w:val="24"/>
+          <w:szCs w:val="24"/>
+          <w:lang w:bidi="fa-IR"/>
+        </w:rPr>
+      </w:pPr>
+      <w:r>
+        <w:rPr>
+          <w:rFonts w:ascii="Courier New" w:hAnsi="Courier New" w:cs="Courier New"/>
+          <w:sz w:val="24"/>
+          <w:szCs w:val="24"/>
+          <w:lang w:bidi="fa-IR"/>
+        </w:rPr>
+        <w:t>In Folder: ‘Pages’</w:t>
+      </w:r>
+    </w:p>
+    <w:p>
+      <w:pPr>
+        <w:jc w:val="both"/>
+        <w:rPr>
+          <w:rFonts w:ascii="Courier New" w:hAnsi="Courier New" w:cs="Courier New"/>
+          <w:sz w:val="24"/>
+          <w:szCs w:val="24"/>
+          <w:lang w:bidi="fa-IR"/>
+        </w:rPr>
+      </w:pPr>
+      <w:r>
+        <w:rPr>
+          <w:rFonts w:ascii="Courier New" w:hAnsi="Courier New" w:cs="Courier New"/>
+          <w:sz w:val="24"/>
+          <w:szCs w:val="24"/>
+          <w:lang w:bidi="fa-IR"/>
+        </w:rPr>
+        <w:tab/>
+        <w:t>In Folder: ‘Account’</w:t>
+      </w:r>
+    </w:p>
+    <w:p>
+      <w:pPr>
+        <w:jc w:val="both"/>
+        <w:rPr>
+          <w:rFonts w:ascii="Courier New" w:hAnsi="Courier New" w:cs="Courier New"/>
+          <w:sz w:val="24"/>
+          <w:szCs w:val="24"/>
+          <w:lang w:bidi="fa-IR"/>
+        </w:rPr>
+      </w:pPr>
+      <w:r>
+        <w:rPr>
+          <w:rFonts w:ascii="Courier New" w:hAnsi="Courier New" w:cs="Courier New"/>
+          <w:sz w:val="24"/>
+          <w:szCs w:val="24"/>
+          <w:lang w:bidi="fa-IR"/>
+        </w:rPr>
+        <w:tab/>
+      </w:r>
+      <w:r>
+        <w:rPr>
+          <w:rFonts w:ascii="Courier New" w:hAnsi="Courier New" w:cs="Courier New"/>
+          <w:sz w:val="24"/>
+          <w:szCs w:val="24"/>
+          <w:lang w:bidi="fa-IR"/>
+        </w:rPr>
+        <w:tab/>
+        <w:t>Update Files:</w:t>
+      </w:r>
+    </w:p>
+    <w:p>
+      <w:pPr>
+        <w:jc w:val="both"/>
+        <w:rPr>
+          <w:rFonts w:ascii="Courier New" w:hAnsi="Courier New" w:cs="Courier New"/>
+          <w:sz w:val="24"/>
+          <w:szCs w:val="24"/>
+          <w:lang w:bidi="fa-IR"/>
+        </w:rPr>
+      </w:pPr>
+      <w:r>
+        <w:rPr>
+          <w:rFonts w:ascii="Courier New" w:hAnsi="Courier New" w:cs="Courier New"/>
+          <w:sz w:val="24"/>
+          <w:szCs w:val="24"/>
+          <w:lang w:bidi="fa-IR"/>
+        </w:rPr>
+        <w:tab/>
+      </w:r>
+      <w:r>
+        <w:rPr>
+          <w:rFonts w:ascii="Courier New" w:hAnsi="Courier New" w:cs="Courier New"/>
+          <w:sz w:val="24"/>
+          <w:szCs w:val="24"/>
+          <w:lang w:bidi="fa-IR"/>
+        </w:rPr>
+        <w:tab/>
+      </w:r>
+      <w:r>
+        <w:rPr>
+          <w:rFonts w:ascii="Courier New" w:hAnsi="Courier New" w:cs="Courier New"/>
+          <w:sz w:val="24"/>
+          <w:szCs w:val="24"/>
+          <w:lang w:bidi="fa-IR"/>
+        </w:rPr>
+        <w:tab/>
+        <w:t>Login.cshtml</w:t>
+      </w:r>
+    </w:p>
+    <w:p>
+      <w:pPr>
+        <w:jc w:val="both"/>
+        <w:rPr>
+          <w:rFonts w:ascii="Courier New" w:hAnsi="Courier New" w:cs="Courier New"/>
+          <w:sz w:val="24"/>
+          <w:szCs w:val="24"/>
+          <w:lang w:bidi="fa-IR"/>
+        </w:rPr>
+      </w:pPr>
+      <w:r>
+        <w:rPr>
+          <w:rFonts w:ascii="Courier New" w:hAnsi="Courier New" w:cs="Courier New"/>
+          <w:sz w:val="24"/>
+          <w:szCs w:val="24"/>
+          <w:lang w:bidi="fa-IR"/>
+        </w:rPr>
+        <w:tab/>
+      </w:r>
+      <w:r>
+        <w:rPr>
+          <w:rFonts w:ascii="Courier New" w:hAnsi="Courier New" w:cs="Courier New"/>
+          <w:sz w:val="24"/>
+          <w:szCs w:val="24"/>
+          <w:lang w:bidi="fa-IR"/>
+        </w:rPr>
+        <w:tab/>
+      </w:r>
+      <w:r>
+        <w:rPr>
+          <w:rFonts w:ascii="Courier New" w:hAnsi="Courier New" w:cs="Courier New"/>
+          <w:sz w:val="24"/>
+          <w:szCs w:val="24"/>
+          <w:lang w:bidi="fa-IR"/>
+        </w:rPr>
+        <w:tab/>
+        <w:t>Login.cshtml.cs</w:t>
+      </w:r>
+    </w:p>
+    <w:p>
+      <w:pPr>
+        <w:bidi/>
+        <w:jc w:val="both"/>
+        <w:rPr>
+          <w:rFonts w:ascii="Courier New" w:hAnsi="Courier New" w:cs="Courier New" w:hint="cs"/>
           <w:sz w:val="24"/>
           <w:szCs w:val="24"/>
           <w:rtl/>

</xml_diff>

<commit_message>
Version 1.2.1 - Clean Code
</commit_message>
<xml_diff>
--- a/Documents/ReadMe.docx
+++ b/Documents/ReadMe.docx
@@ -5022,6 +5022,18 @@
     </w:p>
     <w:p>
       <w:pPr>
+        <w:bidi/>
+        <w:jc w:val="both"/>
+        <w:rPr>
+          <w:rFonts w:ascii="Courier New" w:hAnsi="Courier New" w:cs="Courier New"/>
+          <w:sz w:val="24"/>
+          <w:szCs w:val="24"/>
+          <w:lang w:bidi="fa-IR"/>
+        </w:rPr>
+      </w:pPr>
+    </w:p>
+    <w:p>
+      <w:pPr>
         <w:autoSpaceDE w:val="0"/>
         <w:autoSpaceDN w:val="0"/>
         <w:adjustRightInd w:val="0"/>
@@ -5036,23 +5048,12 @@
       <w:r>
         <w:rPr>
           <w:rFonts w:ascii="Cascadia Mono" w:hAnsi="Cascadia Mono" w:cs="Cascadia Mono"/>
-          <w:color w:val="000000"/>
-          <w:sz w:val="19"/>
-          <w:szCs w:val="19"/>
-        </w:rPr>
-        <w:t>app.UseRouting(</w:t>
-      </w:r>
-      <w:proofErr w:type="gramStart"/>
-      <w:r>
-        <w:rPr>
-          <w:rFonts w:ascii="Cascadia Mono" w:hAnsi="Cascadia Mono" w:cs="Cascadia Mono"/>
-          <w:color w:val="000000"/>
-          <w:sz w:val="19"/>
-          <w:szCs w:val="19"/>
-        </w:rPr>
-        <w:t>);</w:t>
-      </w:r>
-      <w:proofErr w:type="gramEnd"/>
+          <w:color w:val="008000"/>
+          <w:sz w:val="19"/>
+          <w:szCs w:val="19"/>
+        </w:rPr>
+        <w:t>// Where do you want to go?</w:t>
+      </w:r>
     </w:p>
     <w:p>
       <w:pPr>
@@ -5062,11 +5063,31 @@
         <w:spacing w:after="0" w:line="240" w:lineRule="auto"/>
         <w:rPr>
           <w:rFonts w:ascii="Cascadia Mono" w:hAnsi="Cascadia Mono" w:cs="Cascadia Mono"/>
-          <w:color w:val="008000"/>
-          <w:sz w:val="19"/>
-          <w:szCs w:val="19"/>
-        </w:rPr>
-      </w:pPr>
+          <w:color w:val="000000"/>
+          <w:sz w:val="19"/>
+          <w:szCs w:val="19"/>
+        </w:rPr>
+      </w:pPr>
+      <w:r>
+        <w:rPr>
+          <w:rFonts w:ascii="Cascadia Mono" w:hAnsi="Cascadia Mono" w:cs="Cascadia Mono"/>
+          <w:color w:val="000000"/>
+          <w:sz w:val="19"/>
+          <w:szCs w:val="19"/>
+        </w:rPr>
+        <w:t>app.UseRouting(</w:t>
+      </w:r>
+      <w:proofErr w:type="gramStart"/>
+      <w:r>
+        <w:rPr>
+          <w:rFonts w:ascii="Cascadia Mono" w:hAnsi="Cascadia Mono" w:cs="Cascadia Mono"/>
+          <w:color w:val="000000"/>
+          <w:sz w:val="19"/>
+          <w:szCs w:val="19"/>
+        </w:rPr>
+        <w:t>);</w:t>
+      </w:r>
+      <w:proofErr w:type="gramEnd"/>
     </w:p>
     <w:p>
       <w:pPr>
@@ -5081,15 +5102,6 @@
           <w:szCs w:val="19"/>
         </w:rPr>
       </w:pPr>
-      <w:r>
-        <w:rPr>
-          <w:rFonts w:ascii="Cascadia Mono" w:hAnsi="Cascadia Mono" w:cs="Cascadia Mono"/>
-          <w:color w:val="008000"/>
-          <w:sz w:val="19"/>
-          <w:szCs w:val="19"/>
-        </w:rPr>
-        <w:t>// New - Who are you?</w:t>
-      </w:r>
     </w:p>
     <w:p>
       <w:pPr>
@@ -5107,25 +5119,12 @@
       <w:r>
         <w:rPr>
           <w:rFonts w:ascii="Cascadia Mono" w:hAnsi="Cascadia Mono" w:cs="Cascadia Mono"/>
-          <w:color w:val="000000"/>
-          <w:sz w:val="19"/>
-          <w:szCs w:val="19"/>
-          <w:highlight w:val="yellow"/>
-        </w:rPr>
-        <w:t>app.UseAuthentication(</w:t>
-      </w:r>
-      <w:proofErr w:type="gramStart"/>
-      <w:r>
-        <w:rPr>
-          <w:rFonts w:ascii="Cascadia Mono" w:hAnsi="Cascadia Mono" w:cs="Cascadia Mono"/>
-          <w:color w:val="000000"/>
-          <w:sz w:val="19"/>
-          <w:szCs w:val="19"/>
-          <w:highlight w:val="yellow"/>
-        </w:rPr>
-        <w:t>);</w:t>
-      </w:r>
-      <w:proofErr w:type="gramEnd"/>
+          <w:color w:val="008000"/>
+          <w:sz w:val="19"/>
+          <w:szCs w:val="19"/>
+        </w:rPr>
+        <w:t>// New - Who are you?</w:t>
+      </w:r>
     </w:p>
     <w:p>
       <w:pPr>
@@ -5140,6 +5139,26 @@
           <w:szCs w:val="19"/>
         </w:rPr>
       </w:pPr>
+      <w:r>
+        <w:rPr>
+          <w:rFonts w:ascii="Cascadia Mono" w:hAnsi="Cascadia Mono" w:cs="Cascadia Mono"/>
+          <w:color w:val="000000"/>
+          <w:sz w:val="19"/>
+          <w:szCs w:val="19"/>
+        </w:rPr>
+        <w:t>app.UseAuthentication(</w:t>
+      </w:r>
+      <w:proofErr w:type="gramStart"/>
+      <w:r>
+        <w:rPr>
+          <w:rFonts w:ascii="Cascadia Mono" w:hAnsi="Cascadia Mono" w:cs="Cascadia Mono"/>
+          <w:color w:val="000000"/>
+          <w:sz w:val="19"/>
+          <w:szCs w:val="19"/>
+        </w:rPr>
+        <w:t>);</w:t>
+      </w:r>
+      <w:proofErr w:type="gramEnd"/>
     </w:p>
     <w:p>
       <w:pPr>
@@ -5154,15 +5173,6 @@
           <w:szCs w:val="19"/>
         </w:rPr>
       </w:pPr>
-      <w:r>
-        <w:rPr>
-          <w:rFonts w:ascii="Cascadia Mono" w:hAnsi="Cascadia Mono" w:cs="Cascadia Mono"/>
-          <w:color w:val="008000"/>
-          <w:sz w:val="19"/>
-          <w:szCs w:val="19"/>
-        </w:rPr>
-        <w:t>// What do you allowed to access?</w:t>
-      </w:r>
     </w:p>
     <w:p>
       <w:pPr>
@@ -5180,6 +5190,29 @@
       <w:r>
         <w:rPr>
           <w:rFonts w:ascii="Cascadia Mono" w:hAnsi="Cascadia Mono" w:cs="Cascadia Mono"/>
+          <w:color w:val="008000"/>
+          <w:sz w:val="19"/>
+          <w:szCs w:val="19"/>
+        </w:rPr>
+        <w:t>// What do you allowed to access?</w:t>
+      </w:r>
+    </w:p>
+    <w:p>
+      <w:pPr>
+        <w:autoSpaceDE w:val="0"/>
+        <w:autoSpaceDN w:val="0"/>
+        <w:adjustRightInd w:val="0"/>
+        <w:spacing w:after="0" w:line="240" w:lineRule="auto"/>
+        <w:rPr>
+          <w:rFonts w:ascii="Cascadia Mono" w:hAnsi="Cascadia Mono" w:cs="Cascadia Mono"/>
+          <w:color w:val="000000"/>
+          <w:sz w:val="19"/>
+          <w:szCs w:val="19"/>
+        </w:rPr>
+      </w:pPr>
+      <w:r>
+        <w:rPr>
+          <w:rFonts w:ascii="Cascadia Mono" w:hAnsi="Cascadia Mono" w:cs="Cascadia Mono"/>
           <w:color w:val="000000"/>
           <w:sz w:val="19"/>
           <w:szCs w:val="19"/>
@@ -5197,6 +5230,89 @@
         <w:t>);</w:t>
       </w:r>
       <w:proofErr w:type="gramEnd"/>
+    </w:p>
+    <w:p>
+      <w:pPr>
+        <w:autoSpaceDE w:val="0"/>
+        <w:autoSpaceDN w:val="0"/>
+        <w:adjustRightInd w:val="0"/>
+        <w:spacing w:after="0" w:line="240" w:lineRule="auto"/>
+        <w:rPr>
+          <w:rFonts w:ascii="Cascadia Mono" w:hAnsi="Cascadia Mono" w:cs="Cascadia Mono"/>
+          <w:color w:val="000000"/>
+          <w:sz w:val="19"/>
+          <w:szCs w:val="19"/>
+        </w:rPr>
+      </w:pPr>
+    </w:p>
+    <w:p>
+      <w:pPr>
+        <w:autoSpaceDE w:val="0"/>
+        <w:autoSpaceDN w:val="0"/>
+        <w:adjustRightInd w:val="0"/>
+        <w:spacing w:after="0" w:line="240" w:lineRule="auto"/>
+        <w:rPr>
+          <w:rFonts w:ascii="Cascadia Mono" w:hAnsi="Cascadia Mono" w:cs="Cascadia Mono"/>
+          <w:color w:val="000000"/>
+          <w:sz w:val="19"/>
+          <w:szCs w:val="19"/>
+        </w:rPr>
+      </w:pPr>
+      <w:r>
+        <w:rPr>
+          <w:rFonts w:ascii="Cascadia Mono" w:hAnsi="Cascadia Mono" w:cs="Cascadia Mono"/>
+          <w:color w:val="008000"/>
+          <w:sz w:val="19"/>
+          <w:szCs w:val="19"/>
+        </w:rPr>
+        <w:t>// let me lead you to that endpoint!</w:t>
+      </w:r>
+    </w:p>
+    <w:p>
+      <w:pPr>
+        <w:autoSpaceDE w:val="0"/>
+        <w:autoSpaceDN w:val="0"/>
+        <w:adjustRightInd w:val="0"/>
+        <w:spacing w:after="0" w:line="240" w:lineRule="auto"/>
+        <w:rPr>
+          <w:rFonts w:ascii="Cascadia Mono" w:hAnsi="Cascadia Mono" w:cs="Cascadia Mono"/>
+          <w:color w:val="000000"/>
+          <w:sz w:val="19"/>
+          <w:szCs w:val="19"/>
+        </w:rPr>
+      </w:pPr>
+      <w:r>
+        <w:rPr>
+          <w:rFonts w:ascii="Cascadia Mono" w:hAnsi="Cascadia Mono" w:cs="Cascadia Mono"/>
+          <w:color w:val="000000"/>
+          <w:sz w:val="19"/>
+          <w:szCs w:val="19"/>
+        </w:rPr>
+        <w:t>app.MapRazorPages(</w:t>
+      </w:r>
+      <w:proofErr w:type="gramStart"/>
+      <w:r>
+        <w:rPr>
+          <w:rFonts w:ascii="Cascadia Mono" w:hAnsi="Cascadia Mono" w:cs="Cascadia Mono"/>
+          <w:color w:val="000000"/>
+          <w:sz w:val="19"/>
+          <w:szCs w:val="19"/>
+        </w:rPr>
+        <w:t>);</w:t>
+      </w:r>
+      <w:proofErr w:type="gramEnd"/>
+    </w:p>
+    <w:p>
+      <w:pPr>
+        <w:jc w:val="both"/>
+        <w:rPr>
+          <w:rFonts w:ascii="Courier New" w:hAnsi="Courier New" w:cs="Courier New"/>
+          <w:sz w:val="24"/>
+          <w:szCs w:val="24"/>
+          <w:rtl/>
+          <w:lang w:bidi="fa-IR"/>
+        </w:rPr>
+      </w:pPr>
     </w:p>
     <w:p>
       <w:pPr>
@@ -5206,258 +5322,245 @@
           <w:rFonts w:ascii="Courier New" w:hAnsi="Courier New" w:cs="Courier New"/>
           <w:sz w:val="24"/>
           <w:szCs w:val="24"/>
-          <w:rtl/>
-          <w:lang w:bidi="fa-IR"/>
-        </w:rPr>
-      </w:pPr>
+          <w:lang w:bidi="fa-IR"/>
+        </w:rPr>
+      </w:pPr>
+      <w:r>
+        <w:rPr>
+          <w:rFonts w:ascii="Courier New" w:hAnsi="Courier New" w:cs="Courier New" w:hint="cs"/>
+          <w:sz w:val="24"/>
+          <w:szCs w:val="24"/>
+          <w:rtl/>
+          <w:lang w:bidi="fa-IR"/>
+        </w:rPr>
+        <w:t xml:space="preserve">حال صفحه </w:t>
+      </w:r>
+      <w:r>
+        <w:rPr>
+          <w:rFonts w:ascii="Courier New" w:hAnsi="Courier New" w:cs="Courier New"/>
+          <w:sz w:val="24"/>
+          <w:szCs w:val="24"/>
+          <w:lang w:bidi="fa-IR"/>
+        </w:rPr>
+        <w:t>Login</w:t>
+      </w:r>
+      <w:r>
+        <w:rPr>
+          <w:rFonts w:ascii="Courier New" w:hAnsi="Courier New" w:cs="Courier New" w:hint="cs"/>
+          <w:sz w:val="24"/>
+          <w:szCs w:val="24"/>
+          <w:rtl/>
+          <w:lang w:bidi="fa-IR"/>
+        </w:rPr>
+        <w:t xml:space="preserve"> را چه از نظر ظاهر و چه از نظر </w:t>
+      </w:r>
+      <w:r>
+        <w:rPr>
+          <w:rFonts w:ascii="Courier New" w:hAnsi="Courier New" w:cs="Courier New"/>
+          <w:sz w:val="24"/>
+          <w:szCs w:val="24"/>
+          <w:lang w:bidi="fa-IR"/>
+        </w:rPr>
+        <w:t>Code</w:t>
+      </w:r>
+      <w:r>
+        <w:rPr>
+          <w:rFonts w:ascii="Courier New" w:hAnsi="Courier New" w:cs="Courier New" w:hint="cs"/>
+          <w:sz w:val="24"/>
+          <w:szCs w:val="24"/>
+          <w:rtl/>
+          <w:lang w:bidi="fa-IR"/>
+        </w:rPr>
+        <w:t xml:space="preserve"> تکمیل می‌کنیم</w:t>
+      </w:r>
+      <w:r>
+        <w:rPr>
+          <w:rFonts w:ascii="Courier New" w:hAnsi="Courier New" w:cs="Courier New"/>
+          <w:sz w:val="24"/>
+          <w:szCs w:val="24"/>
+          <w:lang w:bidi="fa-IR"/>
+        </w:rPr>
+        <w:t>:</w:t>
+      </w:r>
+    </w:p>
+    <w:p>
+      <w:pPr>
+        <w:jc w:val="both"/>
+        <w:rPr>
+          <w:rFonts w:ascii="Courier New" w:hAnsi="Courier New" w:cs="Courier New"/>
+          <w:sz w:val="24"/>
+          <w:szCs w:val="24"/>
+          <w:lang w:bidi="fa-IR"/>
+        </w:rPr>
+      </w:pPr>
+    </w:p>
+    <w:p>
+      <w:pPr>
+        <w:jc w:val="both"/>
+        <w:rPr>
+          <w:rFonts w:ascii="Courier New" w:hAnsi="Courier New" w:cs="Courier New"/>
+          <w:sz w:val="24"/>
+          <w:szCs w:val="24"/>
+          <w:lang w:bidi="fa-IR"/>
+        </w:rPr>
+      </w:pPr>
+      <w:r>
+        <w:rPr>
+          <w:rFonts w:ascii="Courier New" w:hAnsi="Courier New" w:cs="Courier New"/>
+          <w:sz w:val="24"/>
+          <w:szCs w:val="24"/>
+          <w:lang w:bidi="fa-IR"/>
+        </w:rPr>
+        <w:t>In Folder: ‘Pages’</w:t>
+      </w:r>
+    </w:p>
+    <w:p>
+      <w:pPr>
+        <w:jc w:val="both"/>
+        <w:rPr>
+          <w:rFonts w:ascii="Courier New" w:hAnsi="Courier New" w:cs="Courier New"/>
+          <w:sz w:val="24"/>
+          <w:szCs w:val="24"/>
+          <w:lang w:bidi="fa-IR"/>
+        </w:rPr>
+      </w:pPr>
+      <w:r>
+        <w:rPr>
+          <w:rFonts w:ascii="Courier New" w:hAnsi="Courier New" w:cs="Courier New"/>
+          <w:sz w:val="24"/>
+          <w:szCs w:val="24"/>
+          <w:lang w:bidi="fa-IR"/>
+        </w:rPr>
+        <w:tab/>
+        <w:t>In Folder: ‘Account’</w:t>
+      </w:r>
+    </w:p>
+    <w:p>
+      <w:pPr>
+        <w:jc w:val="both"/>
+        <w:rPr>
+          <w:rFonts w:ascii="Courier New" w:hAnsi="Courier New" w:cs="Courier New"/>
+          <w:sz w:val="24"/>
+          <w:szCs w:val="24"/>
+          <w:lang w:bidi="fa-IR"/>
+        </w:rPr>
+      </w:pPr>
+      <w:r>
+        <w:rPr>
+          <w:rFonts w:ascii="Courier New" w:hAnsi="Courier New" w:cs="Courier New"/>
+          <w:sz w:val="24"/>
+          <w:szCs w:val="24"/>
+          <w:lang w:bidi="fa-IR"/>
+        </w:rPr>
+        <w:tab/>
+      </w:r>
+      <w:r>
+        <w:rPr>
+          <w:rFonts w:ascii="Courier New" w:hAnsi="Courier New" w:cs="Courier New"/>
+          <w:sz w:val="24"/>
+          <w:szCs w:val="24"/>
+          <w:lang w:bidi="fa-IR"/>
+        </w:rPr>
+        <w:tab/>
+        <w:t>Update Files:</w:t>
+      </w:r>
+    </w:p>
+    <w:p>
+      <w:pPr>
+        <w:jc w:val="both"/>
+        <w:rPr>
+          <w:rFonts w:ascii="Courier New" w:hAnsi="Courier New" w:cs="Courier New"/>
+          <w:sz w:val="24"/>
+          <w:szCs w:val="24"/>
+          <w:lang w:bidi="fa-IR"/>
+        </w:rPr>
+      </w:pPr>
+      <w:r>
+        <w:rPr>
+          <w:rFonts w:ascii="Courier New" w:hAnsi="Courier New" w:cs="Courier New"/>
+          <w:sz w:val="24"/>
+          <w:szCs w:val="24"/>
+          <w:lang w:bidi="fa-IR"/>
+        </w:rPr>
+        <w:tab/>
+      </w:r>
+      <w:r>
+        <w:rPr>
+          <w:rFonts w:ascii="Courier New" w:hAnsi="Courier New" w:cs="Courier New"/>
+          <w:sz w:val="24"/>
+          <w:szCs w:val="24"/>
+          <w:lang w:bidi="fa-IR"/>
+        </w:rPr>
+        <w:tab/>
+      </w:r>
+      <w:r>
+        <w:rPr>
+          <w:rFonts w:ascii="Courier New" w:hAnsi="Courier New" w:cs="Courier New"/>
+          <w:sz w:val="24"/>
+          <w:szCs w:val="24"/>
+          <w:lang w:bidi="fa-IR"/>
+        </w:rPr>
+        <w:tab/>
+        <w:t>Login.cshtml</w:t>
+      </w:r>
+    </w:p>
+    <w:p>
+      <w:pPr>
+        <w:jc w:val="both"/>
+        <w:rPr>
+          <w:rFonts w:ascii="Courier New" w:hAnsi="Courier New" w:cs="Courier New"/>
+          <w:sz w:val="24"/>
+          <w:szCs w:val="24"/>
+          <w:lang w:bidi="fa-IR"/>
+        </w:rPr>
+      </w:pPr>
+      <w:r>
+        <w:rPr>
+          <w:rFonts w:ascii="Courier New" w:hAnsi="Courier New" w:cs="Courier New"/>
+          <w:sz w:val="24"/>
+          <w:szCs w:val="24"/>
+          <w:lang w:bidi="fa-IR"/>
+        </w:rPr>
+        <w:tab/>
+      </w:r>
+      <w:r>
+        <w:rPr>
+          <w:rFonts w:ascii="Courier New" w:hAnsi="Courier New" w:cs="Courier New"/>
+          <w:sz w:val="24"/>
+          <w:szCs w:val="24"/>
+          <w:lang w:bidi="fa-IR"/>
+        </w:rPr>
+        <w:tab/>
+      </w:r>
+      <w:r>
+        <w:rPr>
+          <w:rFonts w:ascii="Courier New" w:hAnsi="Courier New" w:cs="Courier New"/>
+          <w:sz w:val="24"/>
+          <w:szCs w:val="24"/>
+          <w:lang w:bidi="fa-IR"/>
+        </w:rPr>
+        <w:tab/>
+        <w:t>Login.cshtml.cs</w:t>
+      </w:r>
     </w:p>
     <w:p>
       <w:pPr>
         <w:bidi/>
         <w:jc w:val="both"/>
         <w:rPr>
-          <w:rFonts w:ascii="Courier New" w:hAnsi="Courier New" w:cs="Courier New"/>
-          <w:sz w:val="24"/>
-          <w:szCs w:val="24"/>
-          <w:lang w:bidi="fa-IR"/>
-        </w:rPr>
-      </w:pPr>
-      <w:r>
-        <w:rPr>
-          <w:rFonts w:ascii="Courier New" w:hAnsi="Courier New" w:cs="Courier New" w:hint="cs"/>
-          <w:sz w:val="24"/>
-          <w:szCs w:val="24"/>
-          <w:rtl/>
-          <w:lang w:bidi="fa-IR"/>
-        </w:rPr>
-        <w:t xml:space="preserve">حال صفحه </w:t>
-      </w:r>
-      <w:r>
-        <w:rPr>
-          <w:rFonts w:ascii="Courier New" w:hAnsi="Courier New" w:cs="Courier New"/>
-          <w:sz w:val="24"/>
-          <w:szCs w:val="24"/>
-          <w:lang w:bidi="fa-IR"/>
-        </w:rPr>
-        <w:t>Login</w:t>
-      </w:r>
-      <w:r>
-        <w:rPr>
-          <w:rFonts w:ascii="Courier New" w:hAnsi="Courier New" w:cs="Courier New" w:hint="cs"/>
-          <w:sz w:val="24"/>
-          <w:szCs w:val="24"/>
-          <w:rtl/>
-          <w:lang w:bidi="fa-IR"/>
-        </w:rPr>
-        <w:t xml:space="preserve"> را چه از نظر ظاهر و چه از نظر </w:t>
-      </w:r>
-      <w:r>
-        <w:rPr>
-          <w:rFonts w:ascii="Courier New" w:hAnsi="Courier New" w:cs="Courier New"/>
-          <w:sz w:val="24"/>
-          <w:szCs w:val="24"/>
-          <w:lang w:bidi="fa-IR"/>
-        </w:rPr>
-        <w:t>Code</w:t>
-      </w:r>
-      <w:r>
-        <w:rPr>
-          <w:rFonts w:ascii="Courier New" w:hAnsi="Courier New" w:cs="Courier New" w:hint="cs"/>
-          <w:sz w:val="24"/>
-          <w:szCs w:val="24"/>
-          <w:rtl/>
-          <w:lang w:bidi="fa-IR"/>
-        </w:rPr>
-        <w:t xml:space="preserve"> تکمیل می‌کنیم</w:t>
-      </w:r>
-      <w:r>
-        <w:rPr>
-          <w:rFonts w:ascii="Courier New" w:hAnsi="Courier New" w:cs="Courier New"/>
-          <w:sz w:val="24"/>
-          <w:szCs w:val="24"/>
-          <w:lang w:bidi="fa-IR"/>
-        </w:rPr>
-        <w:t>:</w:t>
-      </w:r>
-    </w:p>
-    <w:p>
-      <w:pPr>
-        <w:jc w:val="both"/>
-        <w:rPr>
-          <w:rFonts w:ascii="Courier New" w:hAnsi="Courier New" w:cs="Courier New"/>
-          <w:sz w:val="24"/>
-          <w:szCs w:val="24"/>
-          <w:lang w:bidi="fa-IR"/>
-        </w:rPr>
-      </w:pPr>
-    </w:p>
-    <w:p>
-      <w:pPr>
-        <w:jc w:val="both"/>
-        <w:rPr>
-          <w:rFonts w:ascii="Courier New" w:hAnsi="Courier New" w:cs="Courier New"/>
-          <w:sz w:val="24"/>
-          <w:szCs w:val="24"/>
-          <w:lang w:bidi="fa-IR"/>
-        </w:rPr>
-      </w:pPr>
-      <w:r>
-        <w:rPr>
-          <w:rFonts w:ascii="Courier New" w:hAnsi="Courier New" w:cs="Courier New"/>
-          <w:sz w:val="24"/>
-          <w:szCs w:val="24"/>
-          <w:lang w:bidi="fa-IR"/>
-        </w:rPr>
-        <w:t>In Folder: ‘Pages’</w:t>
-      </w:r>
-    </w:p>
-    <w:p>
-      <w:pPr>
-        <w:jc w:val="both"/>
-        <w:rPr>
-          <w:rFonts w:ascii="Courier New" w:hAnsi="Courier New" w:cs="Courier New"/>
-          <w:sz w:val="24"/>
-          <w:szCs w:val="24"/>
-          <w:lang w:bidi="fa-IR"/>
-        </w:rPr>
-      </w:pPr>
-      <w:r>
-        <w:rPr>
-          <w:rFonts w:ascii="Courier New" w:hAnsi="Courier New" w:cs="Courier New"/>
-          <w:sz w:val="24"/>
-          <w:szCs w:val="24"/>
-          <w:lang w:bidi="fa-IR"/>
-        </w:rPr>
-        <w:tab/>
-        <w:t>In Folder: ‘Account’</w:t>
-      </w:r>
-    </w:p>
-    <w:p>
-      <w:pPr>
-        <w:jc w:val="both"/>
-        <w:rPr>
-          <w:rFonts w:ascii="Courier New" w:hAnsi="Courier New" w:cs="Courier New"/>
-          <w:sz w:val="24"/>
-          <w:szCs w:val="24"/>
-          <w:lang w:bidi="fa-IR"/>
-        </w:rPr>
-      </w:pPr>
-      <w:r>
-        <w:rPr>
-          <w:rFonts w:ascii="Courier New" w:hAnsi="Courier New" w:cs="Courier New"/>
-          <w:sz w:val="24"/>
-          <w:szCs w:val="24"/>
-          <w:lang w:bidi="fa-IR"/>
-        </w:rPr>
-        <w:tab/>
-      </w:r>
-      <w:r>
-        <w:rPr>
-          <w:rFonts w:ascii="Courier New" w:hAnsi="Courier New" w:cs="Courier New"/>
-          <w:sz w:val="24"/>
-          <w:szCs w:val="24"/>
-          <w:lang w:bidi="fa-IR"/>
-        </w:rPr>
-        <w:tab/>
-        <w:t>Update Files:</w:t>
-      </w:r>
-    </w:p>
-    <w:p>
-      <w:pPr>
-        <w:jc w:val="both"/>
-        <w:rPr>
-          <w:rFonts w:ascii="Courier New" w:hAnsi="Courier New" w:cs="Courier New"/>
-          <w:sz w:val="24"/>
-          <w:szCs w:val="24"/>
-          <w:lang w:bidi="fa-IR"/>
-        </w:rPr>
-      </w:pPr>
-      <w:r>
-        <w:rPr>
-          <w:rFonts w:ascii="Courier New" w:hAnsi="Courier New" w:cs="Courier New"/>
-          <w:sz w:val="24"/>
-          <w:szCs w:val="24"/>
-          <w:lang w:bidi="fa-IR"/>
-        </w:rPr>
-        <w:tab/>
-      </w:r>
-      <w:r>
-        <w:rPr>
-          <w:rFonts w:ascii="Courier New" w:hAnsi="Courier New" w:cs="Courier New"/>
-          <w:sz w:val="24"/>
-          <w:szCs w:val="24"/>
-          <w:lang w:bidi="fa-IR"/>
-        </w:rPr>
-        <w:tab/>
-      </w:r>
-      <w:r>
-        <w:rPr>
-          <w:rFonts w:ascii="Courier New" w:hAnsi="Courier New" w:cs="Courier New"/>
-          <w:sz w:val="24"/>
-          <w:szCs w:val="24"/>
-          <w:lang w:bidi="fa-IR"/>
-        </w:rPr>
-        <w:tab/>
-        <w:t>Login.cshtml</w:t>
-      </w:r>
-    </w:p>
-    <w:p>
-      <w:pPr>
-        <w:jc w:val="both"/>
-        <w:rPr>
-          <w:rFonts w:ascii="Courier New" w:hAnsi="Courier New" w:cs="Courier New"/>
-          <w:sz w:val="24"/>
-          <w:szCs w:val="24"/>
-          <w:lang w:bidi="fa-IR"/>
-        </w:rPr>
-      </w:pPr>
-      <w:r>
-        <w:rPr>
-          <w:rFonts w:ascii="Courier New" w:hAnsi="Courier New" w:cs="Courier New"/>
-          <w:sz w:val="24"/>
-          <w:szCs w:val="24"/>
-          <w:lang w:bidi="fa-IR"/>
-        </w:rPr>
-        <w:tab/>
-      </w:r>
-      <w:r>
-        <w:rPr>
-          <w:rFonts w:ascii="Courier New" w:hAnsi="Courier New" w:cs="Courier New"/>
-          <w:sz w:val="24"/>
-          <w:szCs w:val="24"/>
-          <w:lang w:bidi="fa-IR"/>
-        </w:rPr>
-        <w:tab/>
-      </w:r>
-      <w:r>
-        <w:rPr>
-          <w:rFonts w:ascii="Courier New" w:hAnsi="Courier New" w:cs="Courier New"/>
-          <w:sz w:val="24"/>
-          <w:szCs w:val="24"/>
-          <w:lang w:bidi="fa-IR"/>
-        </w:rPr>
-        <w:tab/>
-        <w:t>Login.cshtml.cs</w:t>
-      </w:r>
+          <w:rFonts w:ascii="Courier New" w:hAnsi="Courier New" w:cs="Courier New" w:hint="cs"/>
+          <w:sz w:val="24"/>
+          <w:szCs w:val="24"/>
+          <w:rtl/>
+          <w:lang w:bidi="fa-IR"/>
+        </w:rPr>
+      </w:pPr>
     </w:p>
     <w:p>
       <w:pPr>
         <w:bidi/>
         <w:jc w:val="both"/>
         <w:rPr>
-          <w:rFonts w:ascii="Courier New" w:hAnsi="Courier New" w:cs="Courier New" w:hint="cs"/>
-          <w:sz w:val="24"/>
-          <w:szCs w:val="24"/>
-          <w:rtl/>
-          <w:lang w:bidi="fa-IR"/>
-        </w:rPr>
-      </w:pPr>
-    </w:p>
-    <w:p>
-      <w:pPr>
-        <w:bidi/>
-        <w:jc w:val="both"/>
-        <w:rPr>
           <w:rFonts w:ascii="Courier New" w:hAnsi="Courier New" w:cs="Courier New"/>
           <w:sz w:val="24"/>
           <w:szCs w:val="24"/>
@@ -5616,7 +5719,18 @@
           <w:rtl/>
           <w:lang w:bidi="fa-IR"/>
         </w:rPr>
-        <w:t xml:space="preserve"> شویم، خواهیم دید که هیچ </w:t>
+        <w:t xml:space="preserve"> شویم، خواهیم </w:t>
+      </w:r>
+      <w:r>
+        <w:rPr>
+          <w:rFonts w:ascii="Courier New" w:hAnsi="Courier New" w:cs="Courier New" w:hint="cs"/>
+          <w:sz w:val="24"/>
+          <w:szCs w:val="24"/>
+          <w:rtl/>
+          <w:lang w:bidi="fa-IR"/>
+        </w:rPr>
+        <w:lastRenderedPageBreak/>
+        <w:t xml:space="preserve">دید که هیچ </w:t>
       </w:r>
       <w:r>
         <w:rPr>

</xml_diff>

<commit_message>
Version 1.2.2 - Clean Code
</commit_message>
<xml_diff>
--- a/Documents/ReadMe.docx
+++ b/Documents/ReadMe.docx
@@ -4828,7 +4828,7 @@
       <w:pPr>
         <w:jc w:val="both"/>
         <w:rPr>
-          <w:rFonts w:ascii="Courier New" w:hAnsi="Courier New" w:cs="Courier New" w:hint="cs"/>
+          <w:rFonts w:ascii="Courier New" w:hAnsi="Courier New" w:cs="Courier New"/>
           <w:sz w:val="24"/>
           <w:szCs w:val="24"/>
           <w:lang w:bidi="fa-IR"/>
@@ -5548,7 +5548,7 @@
         <w:bidi/>
         <w:jc w:val="both"/>
         <w:rPr>
-          <w:rFonts w:ascii="Courier New" w:hAnsi="Courier New" w:cs="Courier New" w:hint="cs"/>
+          <w:rFonts w:ascii="Courier New" w:hAnsi="Courier New" w:cs="Courier New"/>
           <w:sz w:val="24"/>
           <w:szCs w:val="24"/>
           <w:rtl/>
@@ -5786,7 +5786,7 @@
         <w:bidi/>
         <w:jc w:val="both"/>
         <w:rPr>
-          <w:rFonts w:ascii="Courier New" w:hAnsi="Courier New" w:cs="Courier New" w:hint="cs"/>
+          <w:rFonts w:ascii="Courier New" w:hAnsi="Courier New" w:cs="Courier New"/>
           <w:sz w:val="24"/>
           <w:szCs w:val="24"/>
           <w:rtl/>
@@ -6393,6 +6393,120 @@
         <w:jc w:val="both"/>
         <w:rPr>
           <w:rFonts w:ascii="Courier New" w:hAnsi="Courier New" w:cs="Courier New"/>
+          <w:sz w:val="24"/>
+          <w:szCs w:val="24"/>
+          <w:rtl/>
+          <w:lang w:bidi="fa-IR"/>
+        </w:rPr>
+      </w:pPr>
+    </w:p>
+    <w:p>
+      <w:pPr>
+        <w:bidi/>
+        <w:jc w:val="both"/>
+        <w:rPr>
+          <w:rFonts w:ascii="Courier New" w:hAnsi="Courier New" w:cs="Courier New" w:hint="cs"/>
+          <w:sz w:val="24"/>
+          <w:szCs w:val="24"/>
+          <w:rtl/>
+          <w:lang w:bidi="fa-IR"/>
+        </w:rPr>
+      </w:pPr>
+      <w:r>
+        <w:rPr>
+          <w:rFonts w:ascii="Courier New" w:hAnsi="Courier New" w:cs="Courier New" w:hint="cs"/>
+          <w:sz w:val="24"/>
+          <w:szCs w:val="24"/>
+          <w:rtl/>
+          <w:lang w:bidi="fa-IR"/>
+        </w:rPr>
+        <w:t xml:space="preserve">وارد صفحه </w:t>
+      </w:r>
+      <w:r>
+        <w:rPr>
+          <w:rFonts w:ascii="Courier New" w:hAnsi="Courier New" w:cs="Courier New"/>
+          <w:sz w:val="24"/>
+          <w:szCs w:val="24"/>
+          <w:lang w:bidi="fa-IR"/>
+        </w:rPr>
+        <w:t>Logout</w:t>
+      </w:r>
+      <w:r>
+        <w:rPr>
+          <w:rFonts w:ascii="Courier New" w:hAnsi="Courier New" w:cs="Courier New" w:hint="cs"/>
+          <w:sz w:val="24"/>
+          <w:szCs w:val="24"/>
+          <w:rtl/>
+          <w:lang w:bidi="fa-IR"/>
+        </w:rPr>
+        <w:t xml:space="preserve"> می‌شویم تا عملیات </w:t>
+      </w:r>
+      <w:r>
+        <w:rPr>
+          <w:rFonts w:ascii="Courier New" w:hAnsi="Courier New" w:cs="Courier New"/>
+          <w:sz w:val="24"/>
+          <w:szCs w:val="24"/>
+          <w:lang w:bidi="fa-IR"/>
+        </w:rPr>
+        <w:t>Sign Out</w:t>
+      </w:r>
+      <w:r>
+        <w:rPr>
+          <w:rFonts w:ascii="Courier New" w:hAnsi="Courier New" w:cs="Courier New" w:hint="cs"/>
+          <w:sz w:val="24"/>
+          <w:szCs w:val="24"/>
+          <w:rtl/>
+          <w:lang w:bidi="fa-IR"/>
+        </w:rPr>
+        <w:t xml:space="preserve"> (</w:t>
+      </w:r>
+      <w:r>
+        <w:rPr>
+          <w:rFonts w:ascii="Courier New" w:hAnsi="Courier New" w:cs="Courier New"/>
+          <w:sz w:val="24"/>
+          <w:szCs w:val="24"/>
+          <w:lang w:bidi="fa-IR"/>
+        </w:rPr>
+        <w:t>Logout</w:t>
+      </w:r>
+      <w:r>
+        <w:rPr>
+          <w:rFonts w:ascii="Courier New" w:hAnsi="Courier New" w:cs="Courier New" w:hint="cs"/>
+          <w:sz w:val="24"/>
+          <w:szCs w:val="24"/>
+          <w:rtl/>
+          <w:lang w:bidi="fa-IR"/>
+        </w:rPr>
+        <w:t xml:space="preserve">) نیز صورت گیرد و </w:t>
+      </w:r>
+      <w:r>
+        <w:rPr>
+          <w:rFonts w:ascii="Courier New" w:hAnsi="Courier New" w:cs="Courier New"/>
+          <w:sz w:val="24"/>
+          <w:szCs w:val="24"/>
+          <w:lang w:bidi="fa-IR"/>
+        </w:rPr>
+        <w:t>Cookie</w:t>
+      </w:r>
+      <w:r>
+        <w:rPr>
+          <w:rFonts w:ascii="Courier New" w:hAnsi="Courier New" w:cs="Courier New" w:hint="cs"/>
+          <w:sz w:val="24"/>
+          <w:szCs w:val="24"/>
+          <w:rtl/>
+          <w:lang w:bidi="fa-IR"/>
+        </w:rPr>
+        <w:t xml:space="preserve"> حذف می‌گردد.</w:t>
+      </w:r>
+    </w:p>
+    <w:p>
+      <w:pPr>
+        <w:bidi/>
+        <w:jc w:val="both"/>
+        <w:rPr>
+          <w:rFonts w:ascii="Courier New" w:hAnsi="Courier New" w:cs="Courier New"/>
+          <w:b/>
+          <w:bCs/>
           <w:sz w:val="24"/>
           <w:szCs w:val="24"/>
           <w:rtl/>

</xml_diff>

<commit_message>
Version 1.2.4 - Clean Code
</commit_message>
<xml_diff>
--- a/Documents/ReadMe.docx
+++ b/Documents/ReadMe.docx
@@ -6405,22 +6405,60 @@
         <w:bidi/>
         <w:jc w:val="both"/>
         <w:rPr>
-          <w:rFonts w:ascii="Courier New" w:hAnsi="Courier New" w:cs="Courier New" w:hint="cs"/>
-          <w:sz w:val="24"/>
-          <w:szCs w:val="24"/>
-          <w:rtl/>
-          <w:lang w:bidi="fa-IR"/>
-        </w:rPr>
-      </w:pPr>
-      <w:r>
-        <w:rPr>
-          <w:rFonts w:ascii="Courier New" w:hAnsi="Courier New" w:cs="Courier New" w:hint="cs"/>
-          <w:sz w:val="24"/>
-          <w:szCs w:val="24"/>
-          <w:rtl/>
-          <w:lang w:bidi="fa-IR"/>
-        </w:rPr>
-        <w:t xml:space="preserve">وارد صفحه </w:t>
+          <w:rFonts w:ascii="Courier New" w:hAnsi="Courier New" w:cs="Courier New"/>
+          <w:sz w:val="24"/>
+          <w:szCs w:val="24"/>
+          <w:rtl/>
+          <w:lang w:bidi="fa-IR"/>
+        </w:rPr>
+      </w:pPr>
+      <w:r>
+        <w:rPr>
+          <w:rFonts w:ascii="Courier New" w:hAnsi="Courier New" w:cs="Courier New" w:hint="cs"/>
+          <w:sz w:val="24"/>
+          <w:szCs w:val="24"/>
+          <w:rtl/>
+          <w:lang w:bidi="fa-IR"/>
+        </w:rPr>
+        <w:t xml:space="preserve">با </w:t>
+      </w:r>
+      <w:r>
+        <w:rPr>
+          <w:rFonts w:ascii="Courier New" w:hAnsi="Courier New" w:cs="Courier New"/>
+          <w:sz w:val="24"/>
+          <w:szCs w:val="24"/>
+          <w:lang w:bidi="fa-IR"/>
+        </w:rPr>
+        <w:t>Login</w:t>
+      </w:r>
+      <w:r>
+        <w:rPr>
+          <w:rFonts w:ascii="Courier New" w:hAnsi="Courier New" w:cs="Courier New" w:hint="cs"/>
+          <w:sz w:val="24"/>
+          <w:szCs w:val="24"/>
+          <w:rtl/>
+          <w:lang w:bidi="fa-IR"/>
+        </w:rPr>
+        <w:t xml:space="preserve"> کردن، یک فایل </w:t>
+      </w:r>
+      <w:r>
+        <w:rPr>
+          <w:rFonts w:ascii="Courier New" w:hAnsi="Courier New" w:cs="Courier New"/>
+          <w:sz w:val="24"/>
+          <w:szCs w:val="24"/>
+          <w:lang w:bidi="fa-IR"/>
+        </w:rPr>
+        <w:t>Cookie</w:t>
+      </w:r>
+      <w:r>
+        <w:rPr>
+          <w:rFonts w:ascii="Courier New" w:hAnsi="Courier New" w:cs="Courier New" w:hint="cs"/>
+          <w:sz w:val="24"/>
+          <w:szCs w:val="24"/>
+          <w:rtl/>
+          <w:lang w:bidi="fa-IR"/>
+        </w:rPr>
+        <w:t xml:space="preserve"> ایجاد می‌شود و با </w:t>
       </w:r>
       <w:r>
         <w:rPr>
@@ -6439,45 +6477,7 @@
           <w:rtl/>
           <w:lang w:bidi="fa-IR"/>
         </w:rPr>
-        <w:t xml:space="preserve"> می‌شویم تا عملیات </w:t>
-      </w:r>
-      <w:r>
-        <w:rPr>
-          <w:rFonts w:ascii="Courier New" w:hAnsi="Courier New" w:cs="Courier New"/>
-          <w:sz w:val="24"/>
-          <w:szCs w:val="24"/>
-          <w:lang w:bidi="fa-IR"/>
-        </w:rPr>
-        <w:t>Sign Out</w:t>
-      </w:r>
-      <w:r>
-        <w:rPr>
-          <w:rFonts w:ascii="Courier New" w:hAnsi="Courier New" w:cs="Courier New" w:hint="cs"/>
-          <w:sz w:val="24"/>
-          <w:szCs w:val="24"/>
-          <w:rtl/>
-          <w:lang w:bidi="fa-IR"/>
-        </w:rPr>
-        <w:t xml:space="preserve"> (</w:t>
-      </w:r>
-      <w:r>
-        <w:rPr>
-          <w:rFonts w:ascii="Courier New" w:hAnsi="Courier New" w:cs="Courier New"/>
-          <w:sz w:val="24"/>
-          <w:szCs w:val="24"/>
-          <w:lang w:bidi="fa-IR"/>
-        </w:rPr>
-        <w:t>Logout</w:t>
-      </w:r>
-      <w:r>
-        <w:rPr>
-          <w:rFonts w:ascii="Courier New" w:hAnsi="Courier New" w:cs="Courier New" w:hint="cs"/>
-          <w:sz w:val="24"/>
-          <w:szCs w:val="24"/>
-          <w:rtl/>
-          <w:lang w:bidi="fa-IR"/>
-        </w:rPr>
-        <w:t xml:space="preserve">) نیز صورت گیرد و </w:t>
+        <w:t xml:space="preserve"> کردن، این فایل </w:t>
       </w:r>
       <w:r>
         <w:rPr>
@@ -7394,57 +7394,18 @@
           <w:rFonts w:ascii="Courier New" w:hAnsi="Courier New" w:cs="Courier New"/>
           <w:sz w:val="24"/>
           <w:szCs w:val="24"/>
-          <w:rtl/>
-          <w:lang w:bidi="fa-IR"/>
-        </w:rPr>
-      </w:pPr>
-      <w:r>
-        <w:rPr>
-          <w:rFonts w:ascii="Courier New" w:hAnsi="Courier New" w:cs="Courier New" w:hint="cs"/>
-          <w:sz w:val="24"/>
-          <w:szCs w:val="24"/>
-          <w:rtl/>
-          <w:lang w:bidi="fa-IR"/>
-        </w:rPr>
-        <w:t xml:space="preserve">ابتدا کد مربوط به </w:t>
-      </w:r>
-      <w:r>
-        <w:rPr>
-          <w:rFonts w:ascii="Courier New" w:hAnsi="Courier New" w:cs="Courier New"/>
-          <w:sz w:val="24"/>
-          <w:szCs w:val="24"/>
-          <w:lang w:bidi="fa-IR"/>
-        </w:rPr>
-        <w:t>Logout</w:t>
-      </w:r>
-      <w:r>
-        <w:rPr>
-          <w:rFonts w:ascii="Courier New" w:hAnsi="Courier New" w:cs="Courier New" w:hint="cs"/>
-          <w:sz w:val="24"/>
-          <w:szCs w:val="24"/>
-          <w:rtl/>
-          <w:lang w:bidi="fa-IR"/>
-        </w:rPr>
-        <w:t xml:space="preserve"> را در صفحه </w:t>
-      </w:r>
-      <w:r>
-        <w:rPr>
-          <w:rFonts w:ascii="Courier New" w:hAnsi="Courier New" w:cs="Courier New"/>
-          <w:sz w:val="24"/>
-          <w:szCs w:val="24"/>
-          <w:lang w:bidi="fa-IR"/>
-        </w:rPr>
-        <w:t>Logout.cshtml.cs</w:t>
-      </w:r>
-      <w:r>
-        <w:rPr>
-          <w:rFonts w:ascii="Courier New" w:hAnsi="Courier New" w:cs="Courier New" w:hint="cs"/>
-          <w:sz w:val="24"/>
-          <w:szCs w:val="24"/>
-          <w:rtl/>
-          <w:lang w:bidi="fa-IR"/>
-        </w:rPr>
-        <w:t xml:space="preserve"> تکمیل می‌کنیم و سپس در صفحه اول، منوها را به گونه‌ای اصلاح می‌کنیم که گزینه‌هایی که نیاز به </w:t>
+          <w:lang w:bidi="fa-IR"/>
+        </w:rPr>
+      </w:pPr>
+      <w:r>
+        <w:rPr>
+          <w:rFonts w:ascii="Courier New" w:hAnsi="Courier New" w:cs="Courier New" w:hint="cs"/>
+          <w:sz w:val="24"/>
+          <w:szCs w:val="24"/>
+          <w:rtl/>
+          <w:lang w:bidi="fa-IR"/>
+        </w:rPr>
+        <w:t xml:space="preserve">در صفحه اول، منوها را به گونه‌ای اصلاح می‌کنیم که گزینه‌هایی که نیاز به </w:t>
       </w:r>
       <w:r>
         <w:rPr>
@@ -7491,40 +7452,73 @@
         <w:jc w:val="both"/>
         <w:rPr>
           <w:rFonts w:ascii="Courier New" w:hAnsi="Courier New" w:cs="Courier New"/>
-          <w:sz w:val="24"/>
-          <w:szCs w:val="24"/>
-          <w:rtl/>
-          <w:lang w:bidi="fa-IR"/>
-        </w:rPr>
-      </w:pPr>
-      <w:r>
-        <w:rPr>
-          <w:rFonts w:ascii="Courier New" w:hAnsi="Courier New" w:cs="Courier New" w:hint="cs"/>
-          <w:sz w:val="24"/>
-          <w:szCs w:val="24"/>
-          <w:rtl/>
-          <w:lang w:bidi="fa-IR"/>
-        </w:rPr>
-        <w:t xml:space="preserve">با تغییراتی که در صفحه </w:t>
-      </w:r>
-      <w:r>
-        <w:rPr>
-          <w:rFonts w:ascii="Courier New" w:hAnsi="Courier New" w:cs="Courier New"/>
-          <w:sz w:val="24"/>
-          <w:szCs w:val="24"/>
-          <w:lang w:bidi="fa-IR"/>
-        </w:rPr>
-        <w:t>Logout</w:t>
-      </w:r>
-      <w:r>
-        <w:rPr>
-          <w:rFonts w:ascii="Courier New" w:hAnsi="Courier New" w:cs="Courier New" w:hint="cs"/>
-          <w:sz w:val="24"/>
-          <w:szCs w:val="24"/>
-          <w:rtl/>
-          <w:lang w:bidi="fa-IR"/>
-        </w:rPr>
-        <w:t xml:space="preserve"> می‌دهیم، خواهید دید که با </w:t>
+          <w:b/>
+          <w:bCs/>
+          <w:sz w:val="24"/>
+          <w:szCs w:val="24"/>
+          <w:lang w:bidi="fa-IR"/>
+        </w:rPr>
+      </w:pPr>
+    </w:p>
+    <w:p>
+      <w:pPr>
+        <w:bidi/>
+        <w:jc w:val="both"/>
+        <w:rPr>
+          <w:rFonts w:ascii="Courier New" w:hAnsi="Courier New" w:cs="Courier New"/>
+          <w:b/>
+          <w:bCs/>
+          <w:sz w:val="24"/>
+          <w:szCs w:val="24"/>
+          <w:rtl/>
+          <w:lang w:bidi="fa-IR"/>
+        </w:rPr>
+      </w:pPr>
+      <w:r>
+        <w:rPr>
+          <w:rFonts w:ascii="Courier New" w:hAnsi="Courier New" w:cs="Courier New" w:hint="cs"/>
+          <w:b/>
+          <w:bCs/>
+          <w:sz w:val="24"/>
+          <w:szCs w:val="24"/>
+          <w:rtl/>
+          <w:lang w:bidi="fa-IR"/>
+        </w:rPr>
+        <w:t xml:space="preserve">ایجاد یک صفحه به نام </w:t>
+      </w:r>
+      <w:r>
+        <w:rPr>
+          <w:rFonts w:ascii="Courier New" w:hAnsi="Courier New" w:cs="Courier New"/>
+          <w:b/>
+          <w:bCs/>
+          <w:sz w:val="24"/>
+          <w:szCs w:val="24"/>
+          <w:lang w:bidi="fa-IR"/>
+        </w:rPr>
+        <w:t>Admin Page</w:t>
+      </w:r>
+    </w:p>
+    <w:p>
+      <w:pPr>
+        <w:bidi/>
+        <w:jc w:val="both"/>
+        <w:rPr>
+          <w:rFonts w:ascii="Courier New" w:hAnsi="Courier New" w:cs="Courier New"/>
+          <w:sz w:val="24"/>
+          <w:szCs w:val="24"/>
+          <w:rtl/>
+          <w:lang w:bidi="fa-IR"/>
+        </w:rPr>
+      </w:pPr>
+      <w:r>
+        <w:rPr>
+          <w:rFonts w:ascii="Courier New" w:hAnsi="Courier New" w:cs="Courier New" w:hint="cs"/>
+          <w:sz w:val="24"/>
+          <w:szCs w:val="24"/>
+          <w:rtl/>
+          <w:lang w:bidi="fa-IR"/>
+        </w:rPr>
+        <w:t xml:space="preserve">این صفحه را به گونه‌ای ایجاد می‌کنیم که برای روئت آن توسط کاربر، نه تنها کاربر باید </w:t>
       </w:r>
       <w:r>
         <w:rPr>
@@ -7543,65 +7537,113 @@
           <w:rtl/>
           <w:lang w:bidi="fa-IR"/>
         </w:rPr>
-        <w:t xml:space="preserve"> کردن، یک فایل </w:t>
-      </w:r>
-      <w:r>
-        <w:rPr>
-          <w:rFonts w:ascii="Courier New" w:hAnsi="Courier New" w:cs="Courier New"/>
-          <w:sz w:val="24"/>
-          <w:szCs w:val="24"/>
-          <w:lang w:bidi="fa-IR"/>
-        </w:rPr>
-        <w:t>Cookie</w:t>
-      </w:r>
-      <w:r>
-        <w:rPr>
-          <w:rFonts w:ascii="Courier New" w:hAnsi="Courier New" w:cs="Courier New" w:hint="cs"/>
-          <w:sz w:val="24"/>
-          <w:szCs w:val="24"/>
-          <w:rtl/>
-          <w:lang w:bidi="fa-IR"/>
-        </w:rPr>
-        <w:t xml:space="preserve"> ایجاد می‌شود و با </w:t>
-      </w:r>
-      <w:r>
-        <w:rPr>
-          <w:rFonts w:ascii="Courier New" w:hAnsi="Courier New" w:cs="Courier New"/>
-          <w:sz w:val="24"/>
-          <w:szCs w:val="24"/>
-          <w:lang w:bidi="fa-IR"/>
-        </w:rPr>
-        <w:t>Logout</w:t>
-      </w:r>
-      <w:r>
-        <w:rPr>
-          <w:rFonts w:ascii="Courier New" w:hAnsi="Courier New" w:cs="Courier New" w:hint="cs"/>
-          <w:sz w:val="24"/>
-          <w:szCs w:val="24"/>
-          <w:rtl/>
-          <w:lang w:bidi="fa-IR"/>
-        </w:rPr>
-        <w:t xml:space="preserve"> کردن، این فایل </w:t>
-      </w:r>
-      <w:r>
-        <w:rPr>
-          <w:rFonts w:ascii="Courier New" w:hAnsi="Courier New" w:cs="Courier New"/>
-          <w:sz w:val="24"/>
-          <w:szCs w:val="24"/>
-          <w:lang w:bidi="fa-IR"/>
-        </w:rPr>
-        <w:t>Cookie</w:t>
-      </w:r>
-      <w:r>
-        <w:rPr>
-          <w:rFonts w:ascii="Courier New" w:hAnsi="Courier New" w:cs="Courier New" w:hint="cs"/>
-          <w:sz w:val="24"/>
-          <w:szCs w:val="24"/>
-          <w:rtl/>
-          <w:lang w:bidi="fa-IR"/>
-        </w:rPr>
-        <w:t xml:space="preserve"> حذف می‌گردد.</w:t>
-      </w:r>
+        <w:t xml:space="preserve"> کرده باشد! بلکه باید نقش </w:t>
+      </w:r>
+      <w:r>
+        <w:rPr>
+          <w:rFonts w:ascii="Courier New" w:hAnsi="Courier New" w:cs="Courier New"/>
+          <w:sz w:val="24"/>
+          <w:szCs w:val="24"/>
+          <w:lang w:bidi="fa-IR"/>
+        </w:rPr>
+        <w:t>Admin</w:t>
+      </w:r>
+      <w:r>
+        <w:rPr>
+          <w:rFonts w:ascii="Courier New" w:hAnsi="Courier New" w:cs="Courier New" w:hint="cs"/>
+          <w:sz w:val="24"/>
+          <w:szCs w:val="24"/>
+          <w:rtl/>
+          <w:lang w:bidi="fa-IR"/>
+        </w:rPr>
+        <w:t xml:space="preserve"> هم داشته باشد!</w:t>
+      </w:r>
+    </w:p>
+    <w:p>
+      <w:pPr>
+        <w:bidi/>
+        <w:jc w:val="both"/>
+        <w:rPr>
+          <w:rFonts w:ascii="Courier New" w:hAnsi="Courier New" w:cs="Courier New"/>
+          <w:sz w:val="24"/>
+          <w:szCs w:val="24"/>
+          <w:lang w:bidi="fa-IR"/>
+        </w:rPr>
+      </w:pPr>
+    </w:p>
+    <w:p>
+      <w:pPr>
+        <w:bidi/>
+        <w:jc w:val="both"/>
+        <w:rPr>
+          <w:rFonts w:ascii="Courier New" w:hAnsi="Courier New" w:cs="Courier New" w:hint="cs"/>
+          <w:sz w:val="24"/>
+          <w:szCs w:val="24"/>
+          <w:rtl/>
+          <w:lang w:bidi="fa-IR"/>
+        </w:rPr>
+      </w:pPr>
+      <w:r>
+        <w:rPr>
+          <w:rFonts w:ascii="Courier New" w:hAnsi="Courier New" w:cs="Courier New" w:hint="cs"/>
+          <w:sz w:val="24"/>
+          <w:szCs w:val="24"/>
+          <w:rtl/>
+          <w:lang w:bidi="fa-IR"/>
+        </w:rPr>
+        <w:t xml:space="preserve">در صفحه </w:t>
+      </w:r>
+      <w:r>
+        <w:rPr>
+          <w:rFonts w:ascii="Courier New" w:hAnsi="Courier New" w:cs="Courier New"/>
+          <w:sz w:val="24"/>
+          <w:szCs w:val="24"/>
+          <w:lang w:bidi="fa-IR"/>
+        </w:rPr>
+        <w:t>Login</w:t>
+      </w:r>
+      <w:r>
+        <w:rPr>
+          <w:rFonts w:ascii="Courier New" w:hAnsi="Courier New" w:cs="Courier New" w:hint="cs"/>
+          <w:sz w:val="24"/>
+          <w:szCs w:val="24"/>
+          <w:rtl/>
+          <w:lang w:bidi="fa-IR"/>
+        </w:rPr>
+        <w:t xml:space="preserve">، گزینه </w:t>
+      </w:r>
+      <w:r>
+        <w:rPr>
+          <w:rFonts w:ascii="Courier New" w:hAnsi="Courier New" w:cs="Courier New"/>
+          <w:sz w:val="24"/>
+          <w:szCs w:val="24"/>
+          <w:lang w:bidi="fa-IR"/>
+        </w:rPr>
+        <w:t>Remember Me</w:t>
+      </w:r>
+      <w:r>
+        <w:rPr>
+          <w:rFonts w:ascii="Courier New" w:hAnsi="Courier New" w:cs="Courier New" w:hint="cs"/>
+          <w:sz w:val="24"/>
+          <w:szCs w:val="24"/>
+          <w:rtl/>
+          <w:lang w:bidi="fa-IR"/>
+        </w:rPr>
+        <w:t xml:space="preserve"> را نیز فعال می‌کنیم.</w:t>
+      </w:r>
+    </w:p>
+    <w:p>
+      <w:pPr>
+        <w:bidi/>
+        <w:jc w:val="both"/>
+        <w:rPr>
+          <w:rFonts w:ascii="Courier New" w:hAnsi="Courier New" w:cs="Courier New"/>
+          <w:sz w:val="24"/>
+          <w:szCs w:val="24"/>
+          <w:rtl/>
+          <w:lang w:bidi="fa-IR"/>
+        </w:rPr>
+      </w:pPr>
     </w:p>
     <w:p>
       <w:pPr>

</xml_diff>

<commit_message>
Version 1.2.5 - Clean Code
</commit_message>
<xml_diff>
--- a/Documents/ReadMe.docx
+++ b/Documents/ReadMe.docx
@@ -357,7 +357,7 @@
                     <pic:cNvPicPr/>
                   </pic:nvPicPr>
                   <pic:blipFill>
-                    <a:blip r:embed="rId5"/>
+                    <a:blip r:embed="rId6"/>
                     <a:stretch>
                       <a:fillRect/>
                     </a:stretch>
@@ -410,7 +410,7 @@
                     <pic:cNvPicPr/>
                   </pic:nvPicPr>
                   <pic:blipFill>
-                    <a:blip r:embed="rId6"/>
+                    <a:blip r:embed="rId7"/>
                     <a:stretch>
                       <a:fillRect/>
                     </a:stretch>
@@ -2726,7 +2726,7 @@
                     <pic:cNvPicPr/>
                   </pic:nvPicPr>
                   <pic:blipFill>
-                    <a:blip r:embed="rId7"/>
+                    <a:blip r:embed="rId8"/>
                     <a:stretch>
                       <a:fillRect/>
                     </a:stretch>
@@ -3207,7 +3207,7 @@
                     <pic:cNvPicPr/>
                   </pic:nvPicPr>
                   <pic:blipFill>
-                    <a:blip r:embed="rId8"/>
+                    <a:blip r:embed="rId9"/>
                     <a:stretch>
                       <a:fillRect/>
                     </a:stretch>
@@ -7495,6 +7495,17 @@
           <w:szCs w:val="24"/>
           <w:lang w:bidi="fa-IR"/>
         </w:rPr>
+        <w:t xml:space="preserve">My </w:t>
+      </w:r>
+      <w:r>
+        <w:rPr>
+          <w:rFonts w:ascii="Courier New" w:hAnsi="Courier New" w:cs="Courier New"/>
+          <w:b/>
+          <w:bCs/>
+          <w:sz w:val="24"/>
+          <w:szCs w:val="24"/>
+          <w:lang w:bidi="fa-IR"/>
+        </w:rPr>
         <w:t>Admin Page</w:t>
       </w:r>
     </w:p>
@@ -7506,7 +7517,6 @@
           <w:rFonts w:ascii="Courier New" w:hAnsi="Courier New" w:cs="Courier New"/>
           <w:sz w:val="24"/>
           <w:szCs w:val="24"/>
-          <w:rtl/>
           <w:lang w:bidi="fa-IR"/>
         </w:rPr>
       </w:pPr>
@@ -7557,6 +7567,48 @@
           <w:lang w:bidi="fa-IR"/>
         </w:rPr>
         <w:t xml:space="preserve"> هم داشته باشد!</w:t>
+      </w:r>
+    </w:p>
+    <w:p>
+      <w:pPr>
+        <w:autoSpaceDE w:val="0"/>
+        <w:autoSpaceDN w:val="0"/>
+        <w:adjustRightInd w:val="0"/>
+        <w:spacing w:after="0" w:line="240" w:lineRule="auto"/>
+        <w:rPr>
+          <w:rFonts w:ascii="Courier New" w:hAnsi="Courier New" w:cs="Courier New" w:hint="cs"/>
+          <w:sz w:val="24"/>
+          <w:szCs w:val="24"/>
+          <w:rtl/>
+          <w:lang w:bidi="fa-IR"/>
+        </w:rPr>
+      </w:pPr>
+      <w:r>
+        <w:rPr>
+          <w:rFonts w:ascii="Cascadia Mono" w:hAnsi="Cascadia Mono" w:cs="Cascadia Mono"/>
+          <w:color w:val="000000"/>
+          <w:sz w:val="19"/>
+          <w:szCs w:val="19"/>
+        </w:rPr>
+        <w:t xml:space="preserve">[Microsoft.AspNetCore.Authorization.Authorize(Roles = </w:t>
+      </w:r>
+      <w:r>
+        <w:rPr>
+          <w:rFonts w:ascii="Cascadia Mono" w:hAnsi="Cascadia Mono" w:cs="Cascadia Mono"/>
+          <w:color w:val="A31515"/>
+          <w:sz w:val="19"/>
+          <w:szCs w:val="19"/>
+        </w:rPr>
+        <w:t>"Admin"</w:t>
+      </w:r>
+      <w:r>
+        <w:rPr>
+          <w:rFonts w:ascii="Cascadia Mono" w:hAnsi="Cascadia Mono" w:cs="Cascadia Mono"/>
+          <w:color w:val="000000"/>
+          <w:sz w:val="19"/>
+          <w:szCs w:val="19"/>
+        </w:rPr>
+        <w:t>)]</w:t>
       </w:r>
     </w:p>
     <w:p>
@@ -7567,6 +7619,7 @@
           <w:rFonts w:ascii="Courier New" w:hAnsi="Courier New" w:cs="Courier New"/>
           <w:sz w:val="24"/>
           <w:szCs w:val="24"/>
+          <w:rtl/>
           <w:lang w:bidi="fa-IR"/>
         </w:rPr>
       </w:pPr>
@@ -7576,16 +7629,19 @@
         <w:bidi/>
         <w:jc w:val="both"/>
         <w:rPr>
-          <w:rFonts w:ascii="Courier New" w:hAnsi="Courier New" w:cs="Courier New" w:hint="cs"/>
-          <w:sz w:val="24"/>
-          <w:szCs w:val="24"/>
-          <w:rtl/>
-          <w:lang w:bidi="fa-IR"/>
-        </w:rPr>
-      </w:pPr>
-      <w:r>
-        <w:rPr>
-          <w:rFonts w:ascii="Courier New" w:hAnsi="Courier New" w:cs="Courier New" w:hint="cs"/>
+          <w:rFonts w:ascii="Courier New" w:hAnsi="Courier New" w:cs="Courier New"/>
+          <w:b/>
+          <w:bCs/>
+          <w:sz w:val="24"/>
+          <w:szCs w:val="24"/>
+          <w:lang w:bidi="fa-IR"/>
+        </w:rPr>
+      </w:pPr>
+      <w:r>
+        <w:rPr>
+          <w:rFonts w:ascii="Courier New" w:hAnsi="Courier New" w:cs="Courier New" w:hint="cs"/>
+          <w:b/>
+          <w:bCs/>
           <w:sz w:val="24"/>
           <w:szCs w:val="24"/>
           <w:rtl/>
@@ -7596,21 +7652,77 @@
       <w:r>
         <w:rPr>
           <w:rFonts w:ascii="Courier New" w:hAnsi="Courier New" w:cs="Courier New"/>
+          <w:b/>
+          <w:bCs/>
           <w:sz w:val="24"/>
           <w:szCs w:val="24"/>
           <w:lang w:bidi="fa-IR"/>
         </w:rPr>
         <w:t>Login</w:t>
       </w:r>
-      <w:r>
-        <w:rPr>
-          <w:rFonts w:ascii="Courier New" w:hAnsi="Courier New" w:cs="Courier New" w:hint="cs"/>
-          <w:sz w:val="24"/>
-          <w:szCs w:val="24"/>
-          <w:rtl/>
-          <w:lang w:bidi="fa-IR"/>
-        </w:rPr>
-        <w:t xml:space="preserve">، گزینه </w:t>
+    </w:p>
+    <w:p>
+      <w:pPr>
+        <w:pStyle w:val="ListParagraph"/>
+        <w:numPr>
+          <w:ilvl w:val="0"/>
+          <w:numId w:val="1"/>
+        </w:numPr>
+        <w:bidi/>
+        <w:jc w:val="both"/>
+        <w:rPr>
+          <w:rFonts w:ascii="Courier New" w:hAnsi="Courier New" w:cs="Courier New" w:hint="cs"/>
+          <w:sz w:val="24"/>
+          <w:szCs w:val="24"/>
+          <w:rtl/>
+          <w:lang w:bidi="fa-IR"/>
+        </w:rPr>
+      </w:pPr>
+      <w:r>
+        <w:rPr>
+          <w:rFonts w:ascii="Courier New" w:hAnsi="Courier New" w:cs="Courier New"/>
+          <w:sz w:val="24"/>
+          <w:szCs w:val="24"/>
+          <w:lang w:bidi="fa-IR"/>
+        </w:rPr>
+        <w:t>Role Claim</w:t>
+      </w:r>
+      <w:r>
+        <w:rPr>
+          <w:rFonts w:ascii="Courier New" w:hAnsi="Courier New" w:cs="Courier New" w:hint="cs"/>
+          <w:sz w:val="24"/>
+          <w:szCs w:val="24"/>
+          <w:rtl/>
+          <w:lang w:bidi="fa-IR"/>
+        </w:rPr>
+        <w:t xml:space="preserve"> را نیز اضافه می‌کنیم.</w:t>
+      </w:r>
+    </w:p>
+    <w:p>
+      <w:pPr>
+        <w:pStyle w:val="ListParagraph"/>
+        <w:numPr>
+          <w:ilvl w:val="0"/>
+          <w:numId w:val="1"/>
+        </w:numPr>
+        <w:bidi/>
+        <w:jc w:val="both"/>
+        <w:rPr>
+          <w:rFonts w:ascii="Courier New" w:hAnsi="Courier New" w:cs="Courier New"/>
+          <w:sz w:val="24"/>
+          <w:szCs w:val="24"/>
+          <w:lang w:bidi="fa-IR"/>
+        </w:rPr>
+      </w:pPr>
+      <w:r>
+        <w:rPr>
+          <w:rFonts w:ascii="Courier New" w:hAnsi="Courier New" w:cs="Courier New" w:hint="cs"/>
+          <w:sz w:val="24"/>
+          <w:szCs w:val="24"/>
+          <w:rtl/>
+          <w:lang w:bidi="fa-IR"/>
+        </w:rPr>
+        <w:t xml:space="preserve">گزینه </w:t>
       </w:r>
       <w:r>
         <w:rPr>
@@ -7631,6 +7743,662 @@
         </w:rPr>
         <w:t xml:space="preserve"> را نیز فعال می‌کنیم.</w:t>
       </w:r>
+    </w:p>
+    <w:p>
+      <w:pPr>
+        <w:pStyle w:val="ListParagraph"/>
+        <w:numPr>
+          <w:ilvl w:val="0"/>
+          <w:numId w:val="1"/>
+        </w:numPr>
+        <w:bidi/>
+        <w:jc w:val="both"/>
+        <w:rPr>
+          <w:rFonts w:ascii="Courier New" w:hAnsi="Courier New" w:cs="Courier New"/>
+          <w:sz w:val="24"/>
+          <w:szCs w:val="24"/>
+          <w:lang w:bidi="fa-IR"/>
+        </w:rPr>
+      </w:pPr>
+      <w:r>
+        <w:rPr>
+          <w:rFonts w:ascii="Courier New" w:hAnsi="Courier New" w:cs="Courier New" w:hint="cs"/>
+          <w:sz w:val="24"/>
+          <w:szCs w:val="24"/>
+          <w:rtl/>
+          <w:lang w:bidi="fa-IR"/>
+        </w:rPr>
+        <w:t>دو کاربر در نظر می‌گیریم:</w:t>
+      </w:r>
+    </w:p>
+    <w:p>
+      <w:pPr>
+        <w:pStyle w:val="ListParagraph"/>
+        <w:numPr>
+          <w:ilvl w:val="1"/>
+          <w:numId w:val="1"/>
+        </w:numPr>
+        <w:bidi/>
+        <w:jc w:val="both"/>
+        <w:rPr>
+          <w:rFonts w:ascii="Courier New" w:hAnsi="Courier New" w:cs="Courier New"/>
+          <w:sz w:val="24"/>
+          <w:szCs w:val="24"/>
+          <w:lang w:bidi="fa-IR"/>
+        </w:rPr>
+      </w:pPr>
+      <w:r>
+        <w:rPr>
+          <w:rFonts w:ascii="Courier New" w:hAnsi="Courier New" w:cs="Courier New" w:hint="cs"/>
+          <w:sz w:val="24"/>
+          <w:szCs w:val="24"/>
+          <w:rtl/>
+          <w:lang w:bidi="fa-IR"/>
+        </w:rPr>
+        <w:t xml:space="preserve">کاربر </w:t>
+      </w:r>
+      <w:r>
+        <w:rPr>
+          <w:rFonts w:ascii="Courier New" w:hAnsi="Courier New" w:cs="Courier New"/>
+          <w:sz w:val="24"/>
+          <w:szCs w:val="24"/>
+          <w:lang w:bidi="fa-IR"/>
+        </w:rPr>
+        <w:t>Dariush</w:t>
+      </w:r>
+      <w:r>
+        <w:rPr>
+          <w:rFonts w:ascii="Courier New" w:hAnsi="Courier New" w:cs="Courier New" w:hint="cs"/>
+          <w:sz w:val="24"/>
+          <w:szCs w:val="24"/>
+          <w:rtl/>
+          <w:lang w:bidi="fa-IR"/>
+        </w:rPr>
+        <w:t xml:space="preserve">، که </w:t>
+      </w:r>
+      <w:r>
+        <w:rPr>
+          <w:rFonts w:ascii="Courier New" w:hAnsi="Courier New" w:cs="Courier New"/>
+          <w:sz w:val="24"/>
+          <w:szCs w:val="24"/>
+          <w:lang w:bidi="fa-IR"/>
+        </w:rPr>
+        <w:t>Admin</w:t>
+      </w:r>
+      <w:r>
+        <w:rPr>
+          <w:rFonts w:ascii="Courier New" w:hAnsi="Courier New" w:cs="Courier New" w:hint="cs"/>
+          <w:sz w:val="24"/>
+          <w:szCs w:val="24"/>
+          <w:rtl/>
+          <w:lang w:bidi="fa-IR"/>
+        </w:rPr>
+        <w:t xml:space="preserve"> است.</w:t>
+      </w:r>
+    </w:p>
+    <w:p>
+      <w:pPr>
+        <w:pStyle w:val="ListParagraph"/>
+        <w:numPr>
+          <w:ilvl w:val="2"/>
+          <w:numId w:val="1"/>
+        </w:numPr>
+        <w:bidi/>
+        <w:jc w:val="both"/>
+        <w:rPr>
+          <w:rFonts w:ascii="Courier New" w:hAnsi="Courier New" w:cs="Courier New"/>
+          <w:sz w:val="24"/>
+          <w:szCs w:val="24"/>
+          <w:lang w:bidi="fa-IR"/>
+        </w:rPr>
+      </w:pPr>
+      <w:r>
+        <w:rPr>
+          <w:rFonts w:ascii="Courier New" w:hAnsi="Courier New" w:cs="Courier New" w:hint="cs"/>
+          <w:sz w:val="24"/>
+          <w:szCs w:val="24"/>
+          <w:rtl/>
+          <w:lang w:bidi="fa-IR"/>
+        </w:rPr>
+        <w:t xml:space="preserve">وارد صفحه </w:t>
+      </w:r>
+      <w:r>
+        <w:rPr>
+          <w:rFonts w:ascii="Courier New" w:hAnsi="Courier New" w:cs="Courier New"/>
+          <w:sz w:val="24"/>
+          <w:szCs w:val="24"/>
+          <w:lang w:bidi="fa-IR"/>
+        </w:rPr>
+        <w:t>My Admin Page</w:t>
+      </w:r>
+      <w:r>
+        <w:rPr>
+          <w:rFonts w:ascii="Courier New" w:hAnsi="Courier New" w:cs="Courier New" w:hint="cs"/>
+          <w:sz w:val="24"/>
+          <w:szCs w:val="24"/>
+          <w:rtl/>
+          <w:lang w:bidi="fa-IR"/>
+        </w:rPr>
+        <w:t xml:space="preserve"> می‌شویم </w:t>
+      </w:r>
+      <w:r>
+        <w:rPr>
+          <w:rFonts w:ascii="Courier New" w:hAnsi="Courier New" w:cs="Courier New"/>
+          <w:sz w:val="24"/>
+          <w:szCs w:val="24"/>
+          <w:lang w:bidi="fa-IR"/>
+        </w:rPr>
+        <w:sym w:font="Wingdings" w:char="F0DF"/>
+      </w:r>
+      <w:r>
+        <w:rPr>
+          <w:rFonts w:ascii="Courier New" w:hAnsi="Courier New" w:cs="Courier New" w:hint="cs"/>
+          <w:sz w:val="24"/>
+          <w:szCs w:val="24"/>
+          <w:rtl/>
+          <w:lang w:bidi="fa-IR"/>
+        </w:rPr>
+        <w:t xml:space="preserve"> صفحه نمایش داده می‌شود.</w:t>
+      </w:r>
+    </w:p>
+    <w:p>
+      <w:pPr>
+        <w:pStyle w:val="ListParagraph"/>
+        <w:numPr>
+          <w:ilvl w:val="1"/>
+          <w:numId w:val="1"/>
+        </w:numPr>
+        <w:bidi/>
+        <w:jc w:val="both"/>
+        <w:rPr>
+          <w:rFonts w:ascii="Courier New" w:hAnsi="Courier New" w:cs="Courier New"/>
+          <w:sz w:val="24"/>
+          <w:szCs w:val="24"/>
+          <w:lang w:bidi="fa-IR"/>
+        </w:rPr>
+      </w:pPr>
+      <w:r>
+        <w:rPr>
+          <w:rFonts w:ascii="Courier New" w:hAnsi="Courier New" w:cs="Courier New" w:hint="cs"/>
+          <w:sz w:val="24"/>
+          <w:szCs w:val="24"/>
+          <w:rtl/>
+          <w:lang w:bidi="fa-IR"/>
+        </w:rPr>
+        <w:t xml:space="preserve">کاربر </w:t>
+      </w:r>
+      <w:r>
+        <w:rPr>
+          <w:rFonts w:ascii="Courier New" w:hAnsi="Courier New" w:cs="Courier New"/>
+          <w:sz w:val="24"/>
+          <w:szCs w:val="24"/>
+          <w:lang w:bidi="fa-IR"/>
+        </w:rPr>
+        <w:t>AliReza</w:t>
+      </w:r>
+      <w:r>
+        <w:rPr>
+          <w:rFonts w:ascii="Courier New" w:hAnsi="Courier New" w:cs="Courier New" w:hint="cs"/>
+          <w:sz w:val="24"/>
+          <w:szCs w:val="24"/>
+          <w:rtl/>
+          <w:lang w:bidi="fa-IR"/>
+        </w:rPr>
+        <w:t>، که کاربر معمولی است.</w:t>
+      </w:r>
+    </w:p>
+    <w:p>
+      <w:pPr>
+        <w:pStyle w:val="ListParagraph"/>
+        <w:numPr>
+          <w:ilvl w:val="2"/>
+          <w:numId w:val="1"/>
+        </w:numPr>
+        <w:bidi/>
+        <w:jc w:val="both"/>
+        <w:rPr>
+          <w:rFonts w:ascii="Courier New" w:hAnsi="Courier New" w:cs="Courier New"/>
+          <w:sz w:val="24"/>
+          <w:szCs w:val="24"/>
+          <w:lang w:bidi="fa-IR"/>
+        </w:rPr>
+      </w:pPr>
+      <w:r>
+        <w:rPr>
+          <w:rFonts w:ascii="Courier New" w:hAnsi="Courier New" w:cs="Courier New" w:hint="cs"/>
+          <w:sz w:val="24"/>
+          <w:szCs w:val="24"/>
+          <w:rtl/>
+          <w:lang w:bidi="fa-IR"/>
+        </w:rPr>
+        <w:t xml:space="preserve">وارد صفحه </w:t>
+      </w:r>
+      <w:r>
+        <w:rPr>
+          <w:rFonts w:ascii="Courier New" w:hAnsi="Courier New" w:cs="Courier New"/>
+          <w:sz w:val="24"/>
+          <w:szCs w:val="24"/>
+          <w:lang w:bidi="fa-IR"/>
+        </w:rPr>
+        <w:t>My Admin Page</w:t>
+      </w:r>
+      <w:r>
+        <w:rPr>
+          <w:rFonts w:ascii="Courier New" w:hAnsi="Courier New" w:cs="Courier New" w:hint="cs"/>
+          <w:sz w:val="24"/>
+          <w:szCs w:val="24"/>
+          <w:rtl/>
+          <w:lang w:bidi="fa-IR"/>
+        </w:rPr>
+        <w:t xml:space="preserve"> می‌شویم </w:t>
+      </w:r>
+      <w:r>
+        <w:rPr>
+          <w:rFonts w:ascii="Courier New" w:hAnsi="Courier New" w:cs="Courier New"/>
+          <w:sz w:val="24"/>
+          <w:szCs w:val="24"/>
+          <w:lang w:bidi="fa-IR"/>
+        </w:rPr>
+        <w:sym w:font="Wingdings" w:char="F0DF"/>
+      </w:r>
+      <w:r>
+        <w:rPr>
+          <w:rFonts w:ascii="Courier New" w:hAnsi="Courier New" w:cs="Courier New" w:hint="cs"/>
+          <w:sz w:val="24"/>
+          <w:szCs w:val="24"/>
+          <w:rtl/>
+          <w:lang w:bidi="fa-IR"/>
+        </w:rPr>
+        <w:t xml:space="preserve"> صفحه </w:t>
+      </w:r>
+      <w:r>
+        <w:rPr>
+          <w:rFonts w:ascii="Courier New" w:hAnsi="Courier New" w:cs="Courier New"/>
+          <w:sz w:val="24"/>
+          <w:szCs w:val="24"/>
+          <w:lang w:bidi="fa-IR"/>
+        </w:rPr>
+        <w:t>Access Denied</w:t>
+      </w:r>
+      <w:r>
+        <w:rPr>
+          <w:rFonts w:ascii="Courier New" w:hAnsi="Courier New" w:cs="Courier New" w:hint="cs"/>
+          <w:sz w:val="24"/>
+          <w:szCs w:val="24"/>
+          <w:rtl/>
+          <w:lang w:bidi="fa-IR"/>
+        </w:rPr>
+        <w:t xml:space="preserve"> نمایش داده می‌شود!</w:t>
+      </w:r>
+    </w:p>
+    <w:p>
+      <w:pPr>
+        <w:pStyle w:val="ListParagraph"/>
+        <w:numPr>
+          <w:ilvl w:val="0"/>
+          <w:numId w:val="1"/>
+        </w:numPr>
+        <w:bidi/>
+        <w:jc w:val="both"/>
+        <w:rPr>
+          <w:rFonts w:ascii="Courier New" w:hAnsi="Courier New" w:cs="Courier New"/>
+          <w:sz w:val="24"/>
+          <w:szCs w:val="24"/>
+          <w:lang w:bidi="fa-IR"/>
+        </w:rPr>
+      </w:pPr>
+      <w:r>
+        <w:rPr>
+          <w:rFonts w:ascii="Courier New" w:hAnsi="Courier New" w:cs="Courier New" w:hint="cs"/>
+          <w:sz w:val="24"/>
+          <w:szCs w:val="24"/>
+          <w:rtl/>
+          <w:lang w:bidi="fa-IR"/>
+        </w:rPr>
+        <w:t xml:space="preserve">گزینه  را فعال می‌کنیم تا </w:t>
+      </w:r>
+      <w:r>
+        <w:rPr>
+          <w:rFonts w:ascii="Courier New" w:hAnsi="Courier New" w:cs="Courier New"/>
+          <w:sz w:val="24"/>
+          <w:szCs w:val="24"/>
+          <w:lang w:bidi="fa-IR"/>
+        </w:rPr>
+        <w:t>Remember Me</w:t>
+      </w:r>
+      <w:r>
+        <w:rPr>
+          <w:rFonts w:ascii="Courier New" w:hAnsi="Courier New" w:cs="Courier New" w:hint="cs"/>
+          <w:sz w:val="24"/>
+          <w:szCs w:val="24"/>
+          <w:rtl/>
+          <w:lang w:bidi="fa-IR"/>
+        </w:rPr>
+        <w:t xml:space="preserve"> فعال شود!</w:t>
+      </w:r>
+    </w:p>
+    <w:p>
+      <w:pPr>
+        <w:autoSpaceDE w:val="0"/>
+        <w:autoSpaceDN w:val="0"/>
+        <w:adjustRightInd w:val="0"/>
+        <w:spacing w:after="0" w:line="240" w:lineRule="auto"/>
+        <w:rPr>
+          <w:rFonts w:ascii="Cascadia Mono" w:hAnsi="Cascadia Mono" w:cs="Cascadia Mono"/>
+          <w:color w:val="000000"/>
+          <w:sz w:val="19"/>
+          <w:szCs w:val="19"/>
+        </w:rPr>
+      </w:pPr>
+      <w:r>
+        <w:rPr>
+          <w:rFonts w:ascii="Cascadia Mono" w:hAnsi="Cascadia Mono" w:cs="Cascadia Mono"/>
+          <w:color w:val="0000FF"/>
+          <w:sz w:val="19"/>
+          <w:szCs w:val="19"/>
+        </w:rPr>
+        <w:t>var</w:t>
+      </w:r>
+      <w:r>
+        <w:rPr>
+          <w:rFonts w:ascii="Cascadia Mono" w:hAnsi="Cascadia Mono" w:cs="Cascadia Mono"/>
+          <w:color w:val="000000"/>
+          <w:sz w:val="19"/>
+          <w:szCs w:val="19"/>
+        </w:rPr>
+        <w:t xml:space="preserve"> authenticationProperties = </w:t>
+      </w:r>
+      <w:r>
+        <w:rPr>
+          <w:rFonts w:ascii="Cascadia Mono" w:hAnsi="Cascadia Mono" w:cs="Cascadia Mono"/>
+          <w:color w:val="0000FF"/>
+          <w:sz w:val="19"/>
+          <w:szCs w:val="19"/>
+        </w:rPr>
+        <w:t>new</w:t>
+      </w:r>
+      <w:r>
+        <w:rPr>
+          <w:rFonts w:ascii="Cascadia Mono" w:hAnsi="Cascadia Mono" w:cs="Cascadia Mono"/>
+          <w:color w:val="000000"/>
+          <w:sz w:val="19"/>
+          <w:szCs w:val="19"/>
+        </w:rPr>
+        <w:t xml:space="preserve"> Microsoft</w:t>
+      </w:r>
+    </w:p>
+    <w:p>
+      <w:pPr>
+        <w:autoSpaceDE w:val="0"/>
+        <w:autoSpaceDN w:val="0"/>
+        <w:adjustRightInd w:val="0"/>
+        <w:spacing w:after="0" w:line="240" w:lineRule="auto"/>
+        <w:rPr>
+          <w:rFonts w:ascii="Cascadia Mono" w:hAnsi="Cascadia Mono" w:cs="Cascadia Mono"/>
+          <w:color w:val="000000"/>
+          <w:sz w:val="19"/>
+          <w:szCs w:val="19"/>
+        </w:rPr>
+      </w:pPr>
+      <w:r>
+        <w:rPr>
+          <w:rFonts w:ascii="Cascadia Mono" w:hAnsi="Cascadia Mono" w:cs="Cascadia Mono"/>
+          <w:color w:val="000000"/>
+          <w:sz w:val="19"/>
+          <w:szCs w:val="19"/>
+        </w:rPr>
+        <w:tab/>
+        <w:t>.AspNetCore.Authentication.AuthenticationProperties</w:t>
+      </w:r>
+    </w:p>
+    <w:p>
+      <w:pPr>
+        <w:autoSpaceDE w:val="0"/>
+        <w:autoSpaceDN w:val="0"/>
+        <w:adjustRightInd w:val="0"/>
+        <w:spacing w:after="0" w:line="240" w:lineRule="auto"/>
+        <w:rPr>
+          <w:rFonts w:ascii="Cascadia Mono" w:hAnsi="Cascadia Mono" w:cs="Cascadia Mono"/>
+          <w:color w:val="000000"/>
+          <w:sz w:val="19"/>
+          <w:szCs w:val="19"/>
+        </w:rPr>
+      </w:pPr>
+      <w:r>
+        <w:rPr>
+          <w:rFonts w:ascii="Cascadia Mono" w:hAnsi="Cascadia Mono" w:cs="Cascadia Mono"/>
+          <w:color w:val="000000"/>
+          <w:sz w:val="19"/>
+          <w:szCs w:val="19"/>
+        </w:rPr>
+        <w:t>{</w:t>
+      </w:r>
+    </w:p>
+    <w:p>
+      <w:pPr>
+        <w:autoSpaceDE w:val="0"/>
+        <w:autoSpaceDN w:val="0"/>
+        <w:adjustRightInd w:val="0"/>
+        <w:spacing w:after="0" w:line="240" w:lineRule="auto"/>
+        <w:rPr>
+          <w:rFonts w:ascii="Cascadia Mono" w:hAnsi="Cascadia Mono" w:cs="Cascadia Mono"/>
+          <w:color w:val="000000"/>
+          <w:sz w:val="19"/>
+          <w:szCs w:val="19"/>
+        </w:rPr>
+      </w:pPr>
+      <w:r>
+        <w:rPr>
+          <w:rFonts w:ascii="Cascadia Mono" w:hAnsi="Cascadia Mono" w:cs="Cascadia Mono"/>
+          <w:color w:val="000000"/>
+          <w:sz w:val="19"/>
+          <w:szCs w:val="19"/>
+        </w:rPr>
+        <w:tab/>
+        <w:t>IsPersistent = ViewModel.RememberMe,</w:t>
+      </w:r>
+    </w:p>
+    <w:p>
+      <w:pPr>
+        <w:autoSpaceDE w:val="0"/>
+        <w:autoSpaceDN w:val="0"/>
+        <w:adjustRightInd w:val="0"/>
+        <w:spacing w:after="0" w:line="240" w:lineRule="auto"/>
+        <w:rPr>
+          <w:rFonts w:ascii="Cascadia Mono" w:hAnsi="Cascadia Mono" w:cs="Cascadia Mono"/>
+          <w:color w:val="000000"/>
+          <w:sz w:val="19"/>
+          <w:szCs w:val="19"/>
+        </w:rPr>
+      </w:pPr>
+      <w:r>
+        <w:rPr>
+          <w:rFonts w:ascii="Cascadia Mono" w:hAnsi="Cascadia Mono" w:cs="Cascadia Mono"/>
+          <w:color w:val="000000"/>
+          <w:sz w:val="19"/>
+          <w:szCs w:val="19"/>
+        </w:rPr>
+        <w:t>};</w:t>
+      </w:r>
+    </w:p>
+    <w:p>
+      <w:pPr>
+        <w:autoSpaceDE w:val="0"/>
+        <w:autoSpaceDN w:val="0"/>
+        <w:adjustRightInd w:val="0"/>
+        <w:spacing w:after="0" w:line="240" w:lineRule="auto"/>
+        <w:rPr>
+          <w:rFonts w:ascii="Cascadia Mono" w:hAnsi="Cascadia Mono" w:cs="Cascadia Mono"/>
+          <w:color w:val="000000"/>
+          <w:sz w:val="19"/>
+          <w:szCs w:val="19"/>
+        </w:rPr>
+      </w:pPr>
+    </w:p>
+    <w:p>
+      <w:pPr>
+        <w:autoSpaceDE w:val="0"/>
+        <w:autoSpaceDN w:val="0"/>
+        <w:adjustRightInd w:val="0"/>
+        <w:spacing w:after="0" w:line="240" w:lineRule="auto"/>
+        <w:rPr>
+          <w:rFonts w:ascii="Cascadia Mono" w:hAnsi="Cascadia Mono" w:cs="Cascadia Mono"/>
+          <w:color w:val="000000"/>
+          <w:sz w:val="19"/>
+          <w:szCs w:val="19"/>
+        </w:rPr>
+      </w:pPr>
+      <w:r>
+        <w:rPr>
+          <w:rFonts w:ascii="Cascadia Mono" w:hAnsi="Cascadia Mono" w:cs="Cascadia Mono"/>
+          <w:color w:val="0000FF"/>
+          <w:sz w:val="19"/>
+          <w:szCs w:val="19"/>
+        </w:rPr>
+        <w:t>await</w:t>
+      </w:r>
+      <w:r>
+        <w:rPr>
+          <w:rFonts w:ascii="Cascadia Mono" w:hAnsi="Cascadia Mono" w:cs="Cascadia Mono"/>
+          <w:color w:val="000000"/>
+          <w:sz w:val="19"/>
+          <w:szCs w:val="19"/>
+        </w:rPr>
+        <w:t xml:space="preserve"> HttpContext.SignInAsync(scheme: Infrastructure.Security.Constants</w:t>
+      </w:r>
+    </w:p>
+    <w:p>
+      <w:pPr>
+        <w:autoSpaceDE w:val="0"/>
+        <w:autoSpaceDN w:val="0"/>
+        <w:adjustRightInd w:val="0"/>
+        <w:spacing w:after="0" w:line="240" w:lineRule="auto"/>
+        <w:rPr>
+          <w:rFonts w:ascii="Cascadia Mono" w:hAnsi="Cascadia Mono" w:cs="Cascadia Mono"/>
+          <w:color w:val="000000"/>
+          <w:sz w:val="19"/>
+          <w:szCs w:val="19"/>
+        </w:rPr>
+      </w:pPr>
+      <w:r>
+        <w:rPr>
+          <w:rFonts w:ascii="Cascadia Mono" w:hAnsi="Cascadia Mono" w:cs="Cascadia Mono"/>
+          <w:color w:val="000000"/>
+          <w:sz w:val="19"/>
+          <w:szCs w:val="19"/>
+        </w:rPr>
+        <w:tab/>
+        <w:t>.DefaultScheme, principal: claimsPrincipal, properties: authenticationProperties</w:t>
+      </w:r>
+      <w:proofErr w:type="gramStart"/>
+      <w:r>
+        <w:rPr>
+          <w:rFonts w:ascii="Cascadia Mono" w:hAnsi="Cascadia Mono" w:cs="Cascadia Mono"/>
+          <w:color w:val="000000"/>
+          <w:sz w:val="19"/>
+          <w:szCs w:val="19"/>
+        </w:rPr>
+        <w:t>);</w:t>
+      </w:r>
+      <w:proofErr w:type="gramEnd"/>
+    </w:p>
+    <w:p>
+      <w:pPr>
+        <w:jc w:val="both"/>
+        <w:rPr>
+          <w:rFonts w:ascii="Courier New" w:hAnsi="Courier New" w:cs="Courier New"/>
+          <w:sz w:val="24"/>
+          <w:szCs w:val="24"/>
+          <w:rtl/>
+          <w:lang w:bidi="fa-IR"/>
+        </w:rPr>
+      </w:pPr>
+    </w:p>
+    <w:p>
+      <w:pPr>
+        <w:bidi/>
+        <w:jc w:val="both"/>
+        <w:rPr>
+          <w:rFonts w:ascii="Courier New" w:hAnsi="Courier New" w:cs="Courier New" w:hint="cs"/>
+          <w:sz w:val="24"/>
+          <w:szCs w:val="24"/>
+          <w:rtl/>
+          <w:lang w:bidi="fa-IR"/>
+        </w:rPr>
+      </w:pPr>
+    </w:p>
+    <w:p>
+      <w:pPr>
+        <w:jc w:val="both"/>
+        <w:rPr>
+          <w:rFonts w:ascii="Courier New" w:hAnsi="Courier New" w:cs="Courier New"/>
+          <w:sz w:val="24"/>
+          <w:szCs w:val="24"/>
+          <w:lang w:bidi="fa-IR"/>
+        </w:rPr>
+      </w:pPr>
+    </w:p>
+    <w:p>
+      <w:pPr>
+        <w:jc w:val="both"/>
+        <w:rPr>
+          <w:rFonts w:ascii="Courier New" w:hAnsi="Courier New" w:cs="Courier New" w:hint="cs"/>
+          <w:sz w:val="24"/>
+          <w:szCs w:val="24"/>
+          <w:rtl/>
+          <w:lang w:bidi="fa-IR"/>
+        </w:rPr>
+      </w:pPr>
+    </w:p>
+    <w:p>
+      <w:pPr>
+        <w:bidi/>
+        <w:jc w:val="both"/>
+        <w:rPr>
+          <w:rFonts w:ascii="Courier New" w:hAnsi="Courier New" w:cs="Courier New"/>
+          <w:sz w:val="24"/>
+          <w:szCs w:val="24"/>
+          <w:lang w:bidi="fa-IR"/>
+        </w:rPr>
+      </w:pPr>
+    </w:p>
+    <w:p>
+      <w:pPr>
+        <w:bidi/>
+        <w:jc w:val="both"/>
+        <w:rPr>
+          <w:rFonts w:ascii="Courier New" w:hAnsi="Courier New" w:cs="Courier New"/>
+          <w:sz w:val="24"/>
+          <w:szCs w:val="24"/>
+          <w:rtl/>
+          <w:lang w:bidi="fa-IR"/>
+        </w:rPr>
+      </w:pPr>
+    </w:p>
+    <w:p>
+      <w:pPr>
+        <w:bidi/>
+        <w:jc w:val="both"/>
+        <w:rPr>
+          <w:rFonts w:ascii="Courier New" w:hAnsi="Courier New" w:cs="Courier New"/>
+          <w:sz w:val="24"/>
+          <w:szCs w:val="24"/>
+          <w:rtl/>
+          <w:lang w:bidi="fa-IR"/>
+        </w:rPr>
+      </w:pPr>
+    </w:p>
+    <w:p>
+      <w:pPr>
+        <w:bidi/>
+        <w:jc w:val="both"/>
+        <w:rPr>
+          <w:rFonts w:ascii="Courier New" w:hAnsi="Courier New" w:cs="Courier New"/>
+          <w:sz w:val="24"/>
+          <w:szCs w:val="24"/>
+          <w:lang w:bidi="fa-IR"/>
+        </w:rPr>
+      </w:pPr>
     </w:p>
     <w:p>
       <w:pPr>
@@ -7679,6 +8447,127 @@
     </w:sectPr>
   </w:body>
 </w:document>
+</file>
+
+<file path=word/numbering.xml><?xml version="1.0" encoding="utf-8"?>
+<w:numbering xmlns:wpc="http://schemas.microsoft.com/office/word/2010/wordprocessingCanvas" xmlns:cx="http://schemas.microsoft.com/office/drawing/2014/chartex" xmlns:cx1="http://schemas.microsoft.com/office/drawing/2015/9/8/chartex" xmlns:cx2="http://schemas.microsoft.com/office/drawing/2015/10/21/chartex" xmlns:cx3="http://schemas.microsoft.com/office/drawing/2016/5/9/chartex" xmlns:cx4="http://schemas.microsoft.com/office/drawing/2016/5/10/chartex" xmlns:cx5="http://schemas.microsoft.com/office/drawing/2016/5/11/chartex" xmlns:cx6="http://schemas.microsoft.com/office/drawing/2016/5/12/chartex" xmlns:cx7="http://schemas.microsoft.com/office/drawing/2016/5/13/chartex" xmlns:cx8="http://schemas.microsoft.com/office/drawing/2016/5/14/chartex" xmlns:mc="http://schemas.openxmlformats.org/markup-compatibility/2006" xmlns:aink="http://schemas.microsoft.com/office/drawing/2016/ink" xmlns:am3d="http://schemas.microsoft.com/office/drawing/2017/model3d" xmlns:o="urn:schemas-microsoft-com:office:office" xmlns:oel="http://schemas.microsoft.com/office/2019/extlst" xmlns:r="http://schemas.openxmlformats.org/officeDocument/2006/relationships" xmlns:m="http://schemas.openxmlformats.org/officeDocument/2006/math" xmlns:v="urn:schemas-microsoft-com:vml" xmlns:wp14="http://schemas.microsoft.com/office/word/2010/wordprocessingDrawing" xmlns:wp="http://schemas.openxmlformats.org/drawingml/2006/wordprocessingDrawing" xmlns:w10="urn:schemas-microsoft-com:office:word" xmlns:w="http://schemas.openxmlformats.org/wordprocessingml/2006/main" xmlns:w14="http://schemas.microsoft.com/office/word/2010/wordml" xmlns:w15="http://schemas.microsoft.com/office/word/2012/wordml" xmlns:w16cex="http://schemas.microsoft.com/office/word/2018/wordml/cex" xmlns:w16cid="http://schemas.microsoft.com/office/word/2016/wordml/cid" xmlns:w16="http://schemas.microsoft.com/office/word/2018/wordml" xmlns:w16sdtdh="http://schemas.microsoft.com/office/word/2020/wordml/sdtdatahash" xmlns:w16se="http://schemas.microsoft.com/office/word/2015/wordml/symex" xmlns:wpg="http://schemas.microsoft.com/office/word/2010/wordprocessingGroup" xmlns:wpi="http://schemas.microsoft.com/office/word/2010/wordprocessingInk" xmlns:wne="http://schemas.microsoft.com/office/word/2006/wordml" xmlns:wps="http://schemas.microsoft.com/office/word/2010/wordprocessingShape" mc:Ignorable="w14 w15 w16se w16cid w16 w16cex w16sdtdh wp14">
+  <w:abstractNum w:abstractNumId="0" w15:restartNumberingAfterBreak="0">
+    <w:nsid w:val="33EA5E2E"/>
+    <w:multiLevelType w:val="hybridMultilevel"/>
+    <w:tmpl w:val="B6AA3C5A"/>
+    <w:lvl w:ilvl="0" w:tplc="04090001">
+      <w:start w:val="1"/>
+      <w:numFmt w:val="bullet"/>
+      <w:lvlText w:val=""/>
+      <w:lvlJc w:val="left"/>
+      <w:pPr>
+        <w:ind w:left="720" w:hanging="360"/>
+      </w:pPr>
+      <w:rPr>
+        <w:rFonts w:ascii="Symbol" w:hAnsi="Symbol" w:hint="default"/>
+      </w:rPr>
+    </w:lvl>
+    <w:lvl w:ilvl="1" w:tplc="04090003">
+      <w:start w:val="1"/>
+      <w:numFmt w:val="bullet"/>
+      <w:lvlText w:val="o"/>
+      <w:lvlJc w:val="left"/>
+      <w:pPr>
+        <w:ind w:left="1440" w:hanging="360"/>
+      </w:pPr>
+      <w:rPr>
+        <w:rFonts w:ascii="Courier New" w:hAnsi="Courier New" w:cs="Courier New" w:hint="default"/>
+      </w:rPr>
+    </w:lvl>
+    <w:lvl w:ilvl="2" w:tplc="04090005">
+      <w:start w:val="1"/>
+      <w:numFmt w:val="bullet"/>
+      <w:lvlText w:val=""/>
+      <w:lvlJc w:val="left"/>
+      <w:pPr>
+        <w:ind w:left="2160" w:hanging="360"/>
+      </w:pPr>
+      <w:rPr>
+        <w:rFonts w:ascii="Wingdings" w:hAnsi="Wingdings" w:hint="default"/>
+      </w:rPr>
+    </w:lvl>
+    <w:lvl w:ilvl="3" w:tplc="04090001" w:tentative="1">
+      <w:start w:val="1"/>
+      <w:numFmt w:val="bullet"/>
+      <w:lvlText w:val=""/>
+      <w:lvlJc w:val="left"/>
+      <w:pPr>
+        <w:ind w:left="2880" w:hanging="360"/>
+      </w:pPr>
+      <w:rPr>
+        <w:rFonts w:ascii="Symbol" w:hAnsi="Symbol" w:hint="default"/>
+      </w:rPr>
+    </w:lvl>
+    <w:lvl w:ilvl="4" w:tplc="04090003" w:tentative="1">
+      <w:start w:val="1"/>
+      <w:numFmt w:val="bullet"/>
+      <w:lvlText w:val="o"/>
+      <w:lvlJc w:val="left"/>
+      <w:pPr>
+        <w:ind w:left="3600" w:hanging="360"/>
+      </w:pPr>
+      <w:rPr>
+        <w:rFonts w:ascii="Courier New" w:hAnsi="Courier New" w:cs="Courier New" w:hint="default"/>
+      </w:rPr>
+    </w:lvl>
+    <w:lvl w:ilvl="5" w:tplc="04090005" w:tentative="1">
+      <w:start w:val="1"/>
+      <w:numFmt w:val="bullet"/>
+      <w:lvlText w:val=""/>
+      <w:lvlJc w:val="left"/>
+      <w:pPr>
+        <w:ind w:left="4320" w:hanging="360"/>
+      </w:pPr>
+      <w:rPr>
+        <w:rFonts w:ascii="Wingdings" w:hAnsi="Wingdings" w:hint="default"/>
+      </w:rPr>
+    </w:lvl>
+    <w:lvl w:ilvl="6" w:tplc="04090001" w:tentative="1">
+      <w:start w:val="1"/>
+      <w:numFmt w:val="bullet"/>
+      <w:lvlText w:val=""/>
+      <w:lvlJc w:val="left"/>
+      <w:pPr>
+        <w:ind w:left="5040" w:hanging="360"/>
+      </w:pPr>
+      <w:rPr>
+        <w:rFonts w:ascii="Symbol" w:hAnsi="Symbol" w:hint="default"/>
+      </w:rPr>
+    </w:lvl>
+    <w:lvl w:ilvl="7" w:tplc="04090003" w:tentative="1">
+      <w:start w:val="1"/>
+      <w:numFmt w:val="bullet"/>
+      <w:lvlText w:val="o"/>
+      <w:lvlJc w:val="left"/>
+      <w:pPr>
+        <w:ind w:left="5760" w:hanging="360"/>
+      </w:pPr>
+      <w:rPr>
+        <w:rFonts w:ascii="Courier New" w:hAnsi="Courier New" w:cs="Courier New" w:hint="default"/>
+      </w:rPr>
+    </w:lvl>
+    <w:lvl w:ilvl="8" w:tplc="04090005" w:tentative="1">
+      <w:start w:val="1"/>
+      <w:numFmt w:val="bullet"/>
+      <w:lvlText w:val=""/>
+      <w:lvlJc w:val="left"/>
+      <w:pPr>
+        <w:ind w:left="6480" w:hanging="360"/>
+      </w:pPr>
+      <w:rPr>
+        <w:rFonts w:ascii="Wingdings" w:hAnsi="Wingdings" w:hint="default"/>
+      </w:rPr>
+    </w:lvl>
+  </w:abstractNum>
+  <w:num w:numId="1" w16cid:durableId="256014014">
+    <w:abstractNumId w:val="0"/>
+  </w:num>
+</w:numbering>
 </file>
 
 <file path=word/styles.xml><?xml version="1.0" encoding="utf-8"?>
@@ -8108,6 +8997,17 @@
     <w:semiHidden/>
     <w:unhideWhenUsed/>
   </w:style>
+  <w:style w:type="paragraph" w:styleId="ListParagraph">
+    <w:name w:val="List Paragraph"/>
+    <w:basedOn w:val="Normal"/>
+    <w:uiPriority w:val="34"/>
+    <w:qFormat/>
+    <w:rsid w:val="007D536B"/>
+    <w:pPr>
+      <w:ind w:left="720"/>
+      <w:contextualSpacing/>
+    </w:pPr>
+  </w:style>
 </w:styles>
 </file>
 

</xml_diff>

<commit_message>
Version 1.2.6 - Clean Code
</commit_message>
<xml_diff>
--- a/Documents/ReadMe.docx
+++ b/Documents/ReadMe.docx
@@ -7394,56 +7394,38 @@
           <w:rFonts w:ascii="Courier New" w:hAnsi="Courier New" w:cs="Courier New"/>
           <w:sz w:val="24"/>
           <w:szCs w:val="24"/>
-          <w:lang w:bidi="fa-IR"/>
-        </w:rPr>
-      </w:pPr>
-      <w:r>
-        <w:rPr>
-          <w:rFonts w:ascii="Courier New" w:hAnsi="Courier New" w:cs="Courier New" w:hint="cs"/>
-          <w:sz w:val="24"/>
-          <w:szCs w:val="24"/>
-          <w:rtl/>
-          <w:lang w:bidi="fa-IR"/>
-        </w:rPr>
-        <w:t xml:space="preserve">در صفحه اول، منوها را به گونه‌ای اصلاح می‌کنیم که گزینه‌هایی که نیاز به </w:t>
-      </w:r>
-      <w:r>
-        <w:rPr>
-          <w:rFonts w:ascii="Courier New" w:hAnsi="Courier New" w:cs="Courier New"/>
-          <w:sz w:val="24"/>
-          <w:szCs w:val="24"/>
-          <w:lang w:bidi="fa-IR"/>
-        </w:rPr>
-        <w:t>Login</w:t>
-      </w:r>
-      <w:r>
-        <w:rPr>
-          <w:rFonts w:ascii="Courier New" w:hAnsi="Courier New" w:cs="Courier New" w:hint="cs"/>
-          <w:sz w:val="24"/>
-          <w:szCs w:val="24"/>
-          <w:rtl/>
-          <w:lang w:bidi="fa-IR"/>
-        </w:rPr>
-        <w:t xml:space="preserve"> دارند، تا وقتی که هنوز </w:t>
-      </w:r>
-      <w:r>
-        <w:rPr>
-          <w:rFonts w:ascii="Courier New" w:hAnsi="Courier New" w:cs="Courier New"/>
-          <w:sz w:val="24"/>
-          <w:szCs w:val="24"/>
-          <w:lang w:bidi="fa-IR"/>
-        </w:rPr>
-        <w:t>Login</w:t>
-      </w:r>
-      <w:r>
-        <w:rPr>
-          <w:rFonts w:ascii="Courier New" w:hAnsi="Courier New" w:cs="Courier New" w:hint="cs"/>
-          <w:sz w:val="24"/>
-          <w:szCs w:val="24"/>
-          <w:rtl/>
-          <w:lang w:bidi="fa-IR"/>
-        </w:rPr>
-        <w:t xml:space="preserve"> نکرده‌ایم ظاهر نشوند!</w:t>
+          <w:rtl/>
+          <w:lang w:bidi="fa-IR"/>
+        </w:rPr>
+      </w:pPr>
+      <w:r>
+        <w:rPr>
+          <w:rFonts w:ascii="Courier New" w:hAnsi="Courier New" w:cs="Courier New" w:hint="cs"/>
+          <w:sz w:val="24"/>
+          <w:szCs w:val="24"/>
+          <w:rtl/>
+          <w:lang w:bidi="fa-IR"/>
+        </w:rPr>
+        <w:t xml:space="preserve">در این درس، فایل </w:t>
+      </w:r>
+      <w:r>
+        <w:rPr>
+          <w:rFonts w:ascii="Courier New" w:hAnsi="Courier New" w:cs="Courier New"/>
+          <w:sz w:val="24"/>
+          <w:szCs w:val="24"/>
+          <w:lang w:bidi="fa-IR"/>
+        </w:rPr>
+        <w:t>Program.cs</w:t>
+      </w:r>
+      <w:r>
+        <w:rPr>
+          <w:rFonts w:ascii="Courier New" w:hAnsi="Courier New" w:cs="Courier New" w:hint="cs"/>
+          <w:sz w:val="24"/>
+          <w:szCs w:val="24"/>
+          <w:rtl/>
+          <w:lang w:bidi="fa-IR"/>
+        </w:rPr>
+        <w:t xml:space="preserve"> تغییری ندارد!</w:t>
       </w:r>
     </w:p>
     <w:p>
@@ -7609,6 +7591,226 @@
           <w:szCs w:val="19"/>
         </w:rPr>
         <w:t>)]</w:t>
+      </w:r>
+    </w:p>
+    <w:p>
+      <w:pPr>
+        <w:bidi/>
+        <w:jc w:val="both"/>
+        <w:rPr>
+          <w:rFonts w:ascii="Courier New" w:hAnsi="Courier New" w:cs="Courier New" w:hint="cs"/>
+          <w:sz w:val="24"/>
+          <w:szCs w:val="24"/>
+          <w:lang w:bidi="fa-IR"/>
+        </w:rPr>
+      </w:pPr>
+    </w:p>
+    <w:p>
+      <w:pPr>
+        <w:bidi/>
+        <w:jc w:val="both"/>
+        <w:rPr>
+          <w:rFonts w:ascii="Courier New" w:hAnsi="Courier New" w:cs="Courier New"/>
+          <w:b/>
+          <w:bCs/>
+          <w:sz w:val="24"/>
+          <w:szCs w:val="24"/>
+          <w:lang w:bidi="fa-IR"/>
+        </w:rPr>
+      </w:pPr>
+      <w:r>
+        <w:rPr>
+          <w:rFonts w:ascii="Courier New" w:hAnsi="Courier New" w:cs="Courier New" w:hint="cs"/>
+          <w:b/>
+          <w:bCs/>
+          <w:sz w:val="24"/>
+          <w:szCs w:val="24"/>
+          <w:rtl/>
+          <w:lang w:bidi="fa-IR"/>
+        </w:rPr>
+        <w:t>در صفحه اول (</w:t>
+      </w:r>
+      <w:r>
+        <w:rPr>
+          <w:rFonts w:ascii="Courier New" w:hAnsi="Courier New" w:cs="Courier New"/>
+          <w:b/>
+          <w:bCs/>
+          <w:sz w:val="24"/>
+          <w:szCs w:val="24"/>
+          <w:lang w:bidi="fa-IR"/>
+        </w:rPr>
+        <w:t>Index.cshtml</w:t>
+      </w:r>
+      <w:r>
+        <w:rPr>
+          <w:rFonts w:ascii="Courier New" w:hAnsi="Courier New" w:cs="Courier New" w:hint="cs"/>
+          <w:b/>
+          <w:bCs/>
+          <w:sz w:val="24"/>
+          <w:szCs w:val="24"/>
+          <w:rtl/>
+          <w:lang w:bidi="fa-IR"/>
+        </w:rPr>
+        <w:t>)</w:t>
+      </w:r>
+    </w:p>
+    <w:p>
+      <w:pPr>
+        <w:pStyle w:val="ListParagraph"/>
+        <w:numPr>
+          <w:ilvl w:val="0"/>
+          <w:numId w:val="2"/>
+        </w:numPr>
+        <w:bidi/>
+        <w:jc w:val="both"/>
+        <w:rPr>
+          <w:rFonts w:ascii="Courier New" w:hAnsi="Courier New" w:cs="Courier New"/>
+          <w:sz w:val="24"/>
+          <w:szCs w:val="24"/>
+          <w:rtl/>
+          <w:lang w:bidi="fa-IR"/>
+        </w:rPr>
+      </w:pPr>
+      <w:r>
+        <w:rPr>
+          <w:rFonts w:ascii="Courier New" w:hAnsi="Courier New" w:cs="Courier New" w:hint="cs"/>
+          <w:sz w:val="24"/>
+          <w:szCs w:val="24"/>
+          <w:rtl/>
+          <w:lang w:bidi="fa-IR"/>
+        </w:rPr>
+        <w:t xml:space="preserve">یک لینک به صفحه </w:t>
+      </w:r>
+      <w:r>
+        <w:rPr>
+          <w:rFonts w:ascii="Courier New" w:hAnsi="Courier New" w:cs="Courier New"/>
+          <w:sz w:val="24"/>
+          <w:szCs w:val="24"/>
+          <w:lang w:bidi="fa-IR"/>
+        </w:rPr>
+        <w:t>My Admin Page</w:t>
+      </w:r>
+      <w:r>
+        <w:rPr>
+          <w:rFonts w:ascii="Courier New" w:hAnsi="Courier New" w:cs="Courier New" w:hint="cs"/>
+          <w:sz w:val="24"/>
+          <w:szCs w:val="24"/>
+          <w:rtl/>
+          <w:lang w:bidi="fa-IR"/>
+        </w:rPr>
+        <w:t xml:space="preserve"> ایجاد می‌کنیم.</w:t>
+      </w:r>
+    </w:p>
+    <w:p>
+      <w:pPr>
+        <w:pStyle w:val="ListParagraph"/>
+        <w:numPr>
+          <w:ilvl w:val="0"/>
+          <w:numId w:val="2"/>
+        </w:numPr>
+        <w:bidi/>
+        <w:jc w:val="both"/>
+        <w:rPr>
+          <w:rFonts w:ascii="Courier New" w:hAnsi="Courier New" w:cs="Courier New" w:hint="cs"/>
+          <w:sz w:val="24"/>
+          <w:szCs w:val="24"/>
+          <w:rtl/>
+          <w:lang w:bidi="fa-IR"/>
+        </w:rPr>
+      </w:pPr>
+      <w:r>
+        <w:rPr>
+          <w:rFonts w:ascii="Courier New" w:hAnsi="Courier New" w:cs="Courier New" w:hint="cs"/>
+          <w:sz w:val="24"/>
+          <w:szCs w:val="24"/>
+          <w:rtl/>
+          <w:lang w:bidi="fa-IR"/>
+        </w:rPr>
+        <w:t xml:space="preserve">یک لینک به صفحه </w:t>
+      </w:r>
+      <w:r>
+        <w:rPr>
+          <w:rFonts w:ascii="Courier New" w:hAnsi="Courier New" w:cs="Courier New"/>
+          <w:sz w:val="24"/>
+          <w:szCs w:val="24"/>
+          <w:lang w:bidi="fa-IR"/>
+        </w:rPr>
+        <w:t>User Security Information</w:t>
+      </w:r>
+      <w:r>
+        <w:rPr>
+          <w:rFonts w:ascii="Courier New" w:hAnsi="Courier New" w:cs="Courier New" w:hint="cs"/>
+          <w:sz w:val="24"/>
+          <w:szCs w:val="24"/>
+          <w:rtl/>
+          <w:lang w:bidi="fa-IR"/>
+        </w:rPr>
+        <w:t xml:space="preserve"> ایجاد می‌کنیم.</w:t>
+      </w:r>
+    </w:p>
+    <w:p>
+      <w:pPr>
+        <w:pStyle w:val="ListParagraph"/>
+        <w:numPr>
+          <w:ilvl w:val="0"/>
+          <w:numId w:val="2"/>
+        </w:numPr>
+        <w:bidi/>
+        <w:jc w:val="both"/>
+        <w:rPr>
+          <w:rFonts w:ascii="Courier New" w:hAnsi="Courier New" w:cs="Courier New"/>
+          <w:sz w:val="24"/>
+          <w:szCs w:val="24"/>
+          <w:lang w:bidi="fa-IR"/>
+        </w:rPr>
+      </w:pPr>
+      <w:r>
+        <w:rPr>
+          <w:rFonts w:ascii="Courier New" w:hAnsi="Courier New" w:cs="Courier New" w:hint="cs"/>
+          <w:sz w:val="24"/>
+          <w:szCs w:val="24"/>
+          <w:rtl/>
+          <w:lang w:bidi="fa-IR"/>
+        </w:rPr>
+        <w:t xml:space="preserve">منوها را به گونه‌ای اصلاح می‌کنیم که گزینه‌هایی که نیاز به </w:t>
+      </w:r>
+      <w:r>
+        <w:rPr>
+          <w:rFonts w:ascii="Courier New" w:hAnsi="Courier New" w:cs="Courier New"/>
+          <w:sz w:val="24"/>
+          <w:szCs w:val="24"/>
+          <w:lang w:bidi="fa-IR"/>
+        </w:rPr>
+        <w:t>Login</w:t>
+      </w:r>
+      <w:r>
+        <w:rPr>
+          <w:rFonts w:ascii="Courier New" w:hAnsi="Courier New" w:cs="Courier New" w:hint="cs"/>
+          <w:sz w:val="24"/>
+          <w:szCs w:val="24"/>
+          <w:rtl/>
+          <w:lang w:bidi="fa-IR"/>
+        </w:rPr>
+        <w:t xml:space="preserve"> دارند، تا وقتی که هنوز </w:t>
+      </w:r>
+      <w:r>
+        <w:rPr>
+          <w:rFonts w:ascii="Courier New" w:hAnsi="Courier New" w:cs="Courier New"/>
+          <w:sz w:val="24"/>
+          <w:szCs w:val="24"/>
+          <w:lang w:bidi="fa-IR"/>
+        </w:rPr>
+        <w:t>Login</w:t>
+      </w:r>
+      <w:r>
+        <w:rPr>
+          <w:rFonts w:ascii="Courier New" w:hAnsi="Courier New" w:cs="Courier New" w:hint="cs"/>
+          <w:sz w:val="24"/>
+          <w:szCs w:val="24"/>
+          <w:rtl/>
+          <w:lang w:bidi="fa-IR"/>
+        </w:rPr>
+        <w:t xml:space="preserve"> نکرده‌ایم ظاهر نشوند!</w:t>
       </w:r>
     </w:p>
     <w:p>
@@ -8310,6 +8512,147 @@
           <w:sz w:val="24"/>
           <w:szCs w:val="24"/>
           <w:rtl/>
+          <w:lang w:bidi="fa-IR"/>
+        </w:rPr>
+      </w:pPr>
+    </w:p>
+    <w:p>
+      <w:pPr>
+        <w:bidi/>
+        <w:jc w:val="both"/>
+        <w:rPr>
+          <w:rFonts w:ascii="Courier New" w:hAnsi="Courier New" w:cs="Courier New"/>
+          <w:sz w:val="24"/>
+          <w:szCs w:val="24"/>
+          <w:rtl/>
+          <w:lang w:bidi="fa-IR"/>
+        </w:rPr>
+      </w:pPr>
+      <w:r>
+        <w:rPr>
+          <w:rFonts w:ascii="Courier New" w:hAnsi="Courier New" w:cs="Courier New" w:hint="cs"/>
+          <w:sz w:val="24"/>
+          <w:szCs w:val="24"/>
+          <w:rtl/>
+          <w:lang w:bidi="fa-IR"/>
+        </w:rPr>
+        <w:t xml:space="preserve">در پوشه </w:t>
+      </w:r>
+      <w:r>
+        <w:rPr>
+          <w:rFonts w:ascii="Courier New" w:hAnsi="Courier New" w:cs="Courier New"/>
+          <w:sz w:val="24"/>
+          <w:szCs w:val="24"/>
+          <w:lang w:bidi="fa-IR"/>
+        </w:rPr>
+        <w:t>Account</w:t>
+      </w:r>
+      <w:r>
+        <w:rPr>
+          <w:rFonts w:ascii="Courier New" w:hAnsi="Courier New" w:cs="Courier New" w:hint="cs"/>
+          <w:sz w:val="24"/>
+          <w:szCs w:val="24"/>
+          <w:rtl/>
+          <w:lang w:bidi="fa-IR"/>
+        </w:rPr>
+        <w:t xml:space="preserve">، </w:t>
+      </w:r>
+      <w:r>
+        <w:rPr>
+          <w:rFonts w:ascii="Courier New" w:hAnsi="Courier New" w:cs="Courier New" w:hint="cs"/>
+          <w:sz w:val="24"/>
+          <w:szCs w:val="24"/>
+          <w:rtl/>
+          <w:lang w:bidi="fa-IR"/>
+        </w:rPr>
+        <w:t xml:space="preserve">یک صفحه به نام </w:t>
+      </w:r>
+      <w:r>
+        <w:rPr>
+          <w:rFonts w:ascii="Courier New" w:hAnsi="Courier New" w:cs="Courier New"/>
+          <w:sz w:val="24"/>
+          <w:szCs w:val="24"/>
+          <w:lang w:bidi="fa-IR"/>
+        </w:rPr>
+        <w:t>User Security Information</w:t>
+      </w:r>
+      <w:r>
+        <w:rPr>
+          <w:rFonts w:ascii="Courier New" w:hAnsi="Courier New" w:cs="Courier New" w:hint="cs"/>
+          <w:sz w:val="24"/>
+          <w:szCs w:val="24"/>
+          <w:rtl/>
+          <w:lang w:bidi="fa-IR"/>
+        </w:rPr>
+        <w:t>،</w:t>
+      </w:r>
+      <w:r>
+        <w:rPr>
+          <w:rFonts w:ascii="Courier New" w:hAnsi="Courier New" w:cs="Courier New" w:hint="cs"/>
+          <w:sz w:val="24"/>
+          <w:szCs w:val="24"/>
+          <w:rtl/>
+          <w:lang w:bidi="fa-IR"/>
+        </w:rPr>
+        <w:t xml:space="preserve"> برای نمایش اطلاعات </w:t>
+      </w:r>
+      <w:r>
+        <w:rPr>
+          <w:rFonts w:ascii="Courier New" w:hAnsi="Courier New" w:cs="Courier New"/>
+          <w:sz w:val="24"/>
+          <w:szCs w:val="24"/>
+          <w:lang w:bidi="fa-IR"/>
+        </w:rPr>
+        <w:t>Identity</w:t>
+      </w:r>
+      <w:r>
+        <w:rPr>
+          <w:rFonts w:ascii="Courier New" w:hAnsi="Courier New" w:cs="Courier New" w:hint="cs"/>
+          <w:sz w:val="24"/>
+          <w:szCs w:val="24"/>
+          <w:rtl/>
+          <w:lang w:bidi="fa-IR"/>
+        </w:rPr>
+        <w:t xml:space="preserve"> و </w:t>
+      </w:r>
+      <w:r>
+        <w:rPr>
+          <w:rFonts w:ascii="Courier New" w:hAnsi="Courier New" w:cs="Courier New"/>
+          <w:sz w:val="24"/>
+          <w:szCs w:val="24"/>
+          <w:lang w:bidi="fa-IR"/>
+        </w:rPr>
+        <w:t>Claim</w:t>
+      </w:r>
+      <w:r>
+        <w:rPr>
+          <w:rFonts w:ascii="Courier New" w:hAnsi="Courier New" w:cs="Courier New" w:hint="cs"/>
+          <w:sz w:val="24"/>
+          <w:szCs w:val="24"/>
+          <w:rtl/>
+          <w:lang w:bidi="fa-IR"/>
+        </w:rPr>
+        <w:t xml:space="preserve"> های کاربر</w:t>
+      </w:r>
+      <w:r>
+        <w:rPr>
+          <w:rFonts w:ascii="Courier New" w:hAnsi="Courier New" w:cs="Courier New" w:hint="cs"/>
+          <w:sz w:val="24"/>
+          <w:szCs w:val="24"/>
+          <w:rtl/>
+          <w:lang w:bidi="fa-IR"/>
+        </w:rPr>
+        <w:t xml:space="preserve"> ایجاد می‌کنیم.</w:t>
+      </w:r>
+    </w:p>
+    <w:p>
+      <w:pPr>
+        <w:bidi/>
+        <w:jc w:val="both"/>
+        <w:rPr>
+          <w:rFonts w:ascii="Courier New" w:hAnsi="Courier New" w:cs="Courier New"/>
+          <w:sz w:val="24"/>
+          <w:szCs w:val="24"/>
           <w:lang w:bidi="fa-IR"/>
         </w:rPr>
       </w:pPr>
@@ -8564,8 +8907,124 @@
       </w:rPr>
     </w:lvl>
   </w:abstractNum>
+  <w:abstractNum w:abstractNumId="1" w15:restartNumberingAfterBreak="0">
+    <w:nsid w:val="6B514879"/>
+    <w:multiLevelType w:val="hybridMultilevel"/>
+    <w:tmpl w:val="2E96A584"/>
+    <w:lvl w:ilvl="0" w:tplc="04090001">
+      <w:start w:val="1"/>
+      <w:numFmt w:val="bullet"/>
+      <w:lvlText w:val=""/>
+      <w:lvlJc w:val="left"/>
+      <w:pPr>
+        <w:ind w:left="720" w:hanging="360"/>
+      </w:pPr>
+      <w:rPr>
+        <w:rFonts w:ascii="Symbol" w:hAnsi="Symbol" w:hint="default"/>
+      </w:rPr>
+    </w:lvl>
+    <w:lvl w:ilvl="1" w:tplc="04090003" w:tentative="1">
+      <w:start w:val="1"/>
+      <w:numFmt w:val="bullet"/>
+      <w:lvlText w:val="o"/>
+      <w:lvlJc w:val="left"/>
+      <w:pPr>
+        <w:ind w:left="1440" w:hanging="360"/>
+      </w:pPr>
+      <w:rPr>
+        <w:rFonts w:ascii="Courier New" w:hAnsi="Courier New" w:cs="Courier New" w:hint="default"/>
+      </w:rPr>
+    </w:lvl>
+    <w:lvl w:ilvl="2" w:tplc="04090005" w:tentative="1">
+      <w:start w:val="1"/>
+      <w:numFmt w:val="bullet"/>
+      <w:lvlText w:val=""/>
+      <w:lvlJc w:val="left"/>
+      <w:pPr>
+        <w:ind w:left="2160" w:hanging="360"/>
+      </w:pPr>
+      <w:rPr>
+        <w:rFonts w:ascii="Wingdings" w:hAnsi="Wingdings" w:hint="default"/>
+      </w:rPr>
+    </w:lvl>
+    <w:lvl w:ilvl="3" w:tplc="04090001" w:tentative="1">
+      <w:start w:val="1"/>
+      <w:numFmt w:val="bullet"/>
+      <w:lvlText w:val=""/>
+      <w:lvlJc w:val="left"/>
+      <w:pPr>
+        <w:ind w:left="2880" w:hanging="360"/>
+      </w:pPr>
+      <w:rPr>
+        <w:rFonts w:ascii="Symbol" w:hAnsi="Symbol" w:hint="default"/>
+      </w:rPr>
+    </w:lvl>
+    <w:lvl w:ilvl="4" w:tplc="04090003" w:tentative="1">
+      <w:start w:val="1"/>
+      <w:numFmt w:val="bullet"/>
+      <w:lvlText w:val="o"/>
+      <w:lvlJc w:val="left"/>
+      <w:pPr>
+        <w:ind w:left="3600" w:hanging="360"/>
+      </w:pPr>
+      <w:rPr>
+        <w:rFonts w:ascii="Courier New" w:hAnsi="Courier New" w:cs="Courier New" w:hint="default"/>
+      </w:rPr>
+    </w:lvl>
+    <w:lvl w:ilvl="5" w:tplc="04090005" w:tentative="1">
+      <w:start w:val="1"/>
+      <w:numFmt w:val="bullet"/>
+      <w:lvlText w:val=""/>
+      <w:lvlJc w:val="left"/>
+      <w:pPr>
+        <w:ind w:left="4320" w:hanging="360"/>
+      </w:pPr>
+      <w:rPr>
+        <w:rFonts w:ascii="Wingdings" w:hAnsi="Wingdings" w:hint="default"/>
+      </w:rPr>
+    </w:lvl>
+    <w:lvl w:ilvl="6" w:tplc="04090001" w:tentative="1">
+      <w:start w:val="1"/>
+      <w:numFmt w:val="bullet"/>
+      <w:lvlText w:val=""/>
+      <w:lvlJc w:val="left"/>
+      <w:pPr>
+        <w:ind w:left="5040" w:hanging="360"/>
+      </w:pPr>
+      <w:rPr>
+        <w:rFonts w:ascii="Symbol" w:hAnsi="Symbol" w:hint="default"/>
+      </w:rPr>
+    </w:lvl>
+    <w:lvl w:ilvl="7" w:tplc="04090003" w:tentative="1">
+      <w:start w:val="1"/>
+      <w:numFmt w:val="bullet"/>
+      <w:lvlText w:val="o"/>
+      <w:lvlJc w:val="left"/>
+      <w:pPr>
+        <w:ind w:left="5760" w:hanging="360"/>
+      </w:pPr>
+      <w:rPr>
+        <w:rFonts w:ascii="Courier New" w:hAnsi="Courier New" w:cs="Courier New" w:hint="default"/>
+      </w:rPr>
+    </w:lvl>
+    <w:lvl w:ilvl="8" w:tplc="04090005" w:tentative="1">
+      <w:start w:val="1"/>
+      <w:numFmt w:val="bullet"/>
+      <w:lvlText w:val=""/>
+      <w:lvlJc w:val="left"/>
+      <w:pPr>
+        <w:ind w:left="6480" w:hanging="360"/>
+      </w:pPr>
+      <w:rPr>
+        <w:rFonts w:ascii="Wingdings" w:hAnsi="Wingdings" w:hint="default"/>
+      </w:rPr>
+    </w:lvl>
+  </w:abstractNum>
   <w:num w:numId="1" w16cid:durableId="256014014">
     <w:abstractNumId w:val="0"/>
+  </w:num>
+  <w:num w:numId="2" w16cid:durableId="1413772331">
+    <w:abstractNumId w:val="1"/>
   </w:num>
 </w:numbering>
 </file>

</xml_diff>

<commit_message>
Version 1.2.7 - Clean Code
</commit_message>
<xml_diff>
--- a/Documents/ReadMe.docx
+++ b/Documents/ReadMe.docx
@@ -7392,40 +7392,59 @@
         <w:jc w:val="both"/>
         <w:rPr>
           <w:rFonts w:ascii="Courier New" w:hAnsi="Courier New" w:cs="Courier New"/>
-          <w:sz w:val="24"/>
-          <w:szCs w:val="24"/>
-          <w:rtl/>
-          <w:lang w:bidi="fa-IR"/>
-        </w:rPr>
-      </w:pPr>
-      <w:r>
-        <w:rPr>
-          <w:rFonts w:ascii="Courier New" w:hAnsi="Courier New" w:cs="Courier New" w:hint="cs"/>
-          <w:sz w:val="24"/>
-          <w:szCs w:val="24"/>
-          <w:rtl/>
-          <w:lang w:bidi="fa-IR"/>
-        </w:rPr>
-        <w:t xml:space="preserve">در این درس، فایل </w:t>
-      </w:r>
-      <w:r>
-        <w:rPr>
-          <w:rFonts w:ascii="Courier New" w:hAnsi="Courier New" w:cs="Courier New"/>
+          <w:b/>
+          <w:bCs/>
+          <w:sz w:val="24"/>
+          <w:szCs w:val="24"/>
+          <w:rtl/>
+          <w:lang w:bidi="fa-IR"/>
+        </w:rPr>
+      </w:pPr>
+      <w:r>
+        <w:rPr>
+          <w:rFonts w:ascii="Courier New" w:hAnsi="Courier New" w:cs="Courier New" w:hint="cs"/>
+          <w:b/>
+          <w:bCs/>
+          <w:sz w:val="24"/>
+          <w:szCs w:val="24"/>
+          <w:rtl/>
+          <w:lang w:bidi="fa-IR"/>
+        </w:rPr>
+        <w:t xml:space="preserve">فایل </w:t>
+      </w:r>
+      <w:r>
+        <w:rPr>
+          <w:rFonts w:ascii="Courier New" w:hAnsi="Courier New" w:cs="Courier New"/>
+          <w:b/>
+          <w:bCs/>
           <w:sz w:val="24"/>
           <w:szCs w:val="24"/>
           <w:lang w:bidi="fa-IR"/>
         </w:rPr>
         <w:t>Program.cs</w:t>
       </w:r>
-      <w:r>
-        <w:rPr>
-          <w:rFonts w:ascii="Courier New" w:hAnsi="Courier New" w:cs="Courier New" w:hint="cs"/>
-          <w:sz w:val="24"/>
-          <w:szCs w:val="24"/>
-          <w:rtl/>
-          <w:lang w:bidi="fa-IR"/>
-        </w:rPr>
-        <w:t xml:space="preserve"> تغییری ندارد!</w:t>
+    </w:p>
+    <w:p>
+      <w:pPr>
+        <w:bidi/>
+        <w:jc w:val="both"/>
+        <w:rPr>
+          <w:rFonts w:ascii="Courier New" w:hAnsi="Courier New" w:cs="Courier New"/>
+          <w:sz w:val="24"/>
+          <w:szCs w:val="24"/>
+          <w:rtl/>
+          <w:lang w:bidi="fa-IR"/>
+        </w:rPr>
+      </w:pPr>
+      <w:r>
+        <w:rPr>
+          <w:rFonts w:ascii="Courier New" w:hAnsi="Courier New" w:cs="Courier New" w:hint="cs"/>
+          <w:sz w:val="24"/>
+          <w:szCs w:val="24"/>
+          <w:rtl/>
+          <w:lang w:bidi="fa-IR"/>
+        </w:rPr>
+        <w:t>در این درس، تغییری ندارد!</w:t>
       </w:r>
     </w:p>
     <w:p>
@@ -7821,7 +7840,6 @@
           <w:rFonts w:ascii="Courier New" w:hAnsi="Courier New" w:cs="Courier New"/>
           <w:sz w:val="24"/>
           <w:szCs w:val="24"/>
-          <w:rtl/>
           <w:lang w:bidi="fa-IR"/>
         </w:rPr>
       </w:pPr>
@@ -7836,6 +7854,7 @@
           <w:bCs/>
           <w:sz w:val="24"/>
           <w:szCs w:val="24"/>
+          <w:rtl/>
           <w:lang w:bidi="fa-IR"/>
         </w:rPr>
       </w:pPr>
@@ -7849,7 +7868,7 @@
           <w:rtl/>
           <w:lang w:bidi="fa-IR"/>
         </w:rPr>
-        <w:t xml:space="preserve">در صفحه </w:t>
+        <w:t xml:space="preserve">در فایل </w:t>
       </w:r>
       <w:r>
         <w:rPr>
@@ -7860,7 +7879,236 @@
           <w:szCs w:val="24"/>
           <w:lang w:bidi="fa-IR"/>
         </w:rPr>
+        <w:t>LoginViewModel</w:t>
+      </w:r>
+    </w:p>
+    <w:p>
+      <w:pPr>
+        <w:pStyle w:val="ListParagraph"/>
+        <w:numPr>
+          <w:ilvl w:val="0"/>
+          <w:numId w:val="3"/>
+        </w:numPr>
+        <w:bidi/>
+        <w:jc w:val="both"/>
+        <w:rPr>
+          <w:rFonts w:ascii="Courier New" w:hAnsi="Courier New" w:cs="Courier New"/>
+          <w:sz w:val="24"/>
+          <w:szCs w:val="24"/>
+          <w:rtl/>
+          <w:lang w:bidi="fa-IR"/>
+        </w:rPr>
+      </w:pPr>
+      <w:r>
+        <w:rPr>
+          <w:rFonts w:ascii="Courier New" w:hAnsi="Courier New" w:cs="Courier New" w:hint="cs"/>
+          <w:sz w:val="24"/>
+          <w:szCs w:val="24"/>
+          <w:rtl/>
+          <w:lang w:bidi="fa-IR"/>
+        </w:rPr>
+        <w:t xml:space="preserve">فیلدی به نام </w:t>
+      </w:r>
+      <w:r>
+        <w:rPr>
+          <w:rFonts w:ascii="Courier New" w:hAnsi="Courier New" w:cs="Courier New"/>
+          <w:sz w:val="24"/>
+          <w:szCs w:val="24"/>
+          <w:lang w:bidi="fa-IR"/>
+        </w:rPr>
+        <w:t>Remember Me</w:t>
+      </w:r>
+      <w:r>
+        <w:rPr>
+          <w:rFonts w:ascii="Courier New" w:hAnsi="Courier New" w:cs="Courier New" w:hint="cs"/>
+          <w:sz w:val="24"/>
+          <w:szCs w:val="24"/>
+          <w:rtl/>
+          <w:lang w:bidi="fa-IR"/>
+        </w:rPr>
+        <w:t xml:space="preserve"> اضافه می‌کنیم.</w:t>
+      </w:r>
+    </w:p>
+    <w:p>
+      <w:pPr>
+        <w:bidi/>
+        <w:jc w:val="both"/>
+        <w:rPr>
+          <w:rFonts w:ascii="Courier New" w:hAnsi="Courier New" w:cs="Courier New"/>
+          <w:sz w:val="24"/>
+          <w:szCs w:val="24"/>
+          <w:rtl/>
+          <w:lang w:bidi="fa-IR"/>
+        </w:rPr>
+      </w:pPr>
+    </w:p>
+    <w:p>
+      <w:pPr>
+        <w:bidi/>
+        <w:jc w:val="both"/>
+        <w:rPr>
+          <w:rFonts w:ascii="Courier New" w:hAnsi="Courier New" w:cs="Courier New"/>
+          <w:b/>
+          <w:bCs/>
+          <w:sz w:val="24"/>
+          <w:szCs w:val="24"/>
+          <w:lang w:bidi="fa-IR"/>
+        </w:rPr>
+      </w:pPr>
+      <w:r>
+        <w:rPr>
+          <w:rFonts w:ascii="Courier New" w:hAnsi="Courier New" w:cs="Courier New" w:hint="cs"/>
+          <w:b/>
+          <w:bCs/>
+          <w:sz w:val="24"/>
+          <w:szCs w:val="24"/>
+          <w:rtl/>
+          <w:lang w:bidi="fa-IR"/>
+        </w:rPr>
+        <w:t xml:space="preserve">در صفحه </w:t>
+      </w:r>
+      <w:r>
+        <w:rPr>
+          <w:rFonts w:ascii="Courier New" w:hAnsi="Courier New" w:cs="Courier New"/>
+          <w:b/>
+          <w:bCs/>
+          <w:sz w:val="24"/>
+          <w:szCs w:val="24"/>
+          <w:lang w:bidi="fa-IR"/>
+        </w:rPr>
+        <w:t>Login.cshtml</w:t>
+      </w:r>
+    </w:p>
+    <w:p>
+      <w:pPr>
+        <w:pStyle w:val="ListParagraph"/>
+        <w:numPr>
+          <w:ilvl w:val="0"/>
+          <w:numId w:val="3"/>
+        </w:numPr>
+        <w:bidi/>
+        <w:jc w:val="both"/>
+        <w:rPr>
+          <w:rFonts w:ascii="Courier New" w:hAnsi="Courier New" w:cs="Courier New"/>
+          <w:sz w:val="24"/>
+          <w:szCs w:val="24"/>
+          <w:rtl/>
+          <w:lang w:bidi="fa-IR"/>
+        </w:rPr>
+      </w:pPr>
+      <w:r>
+        <w:rPr>
+          <w:rFonts w:ascii="Courier New" w:hAnsi="Courier New" w:cs="Courier New" w:hint="cs"/>
+          <w:sz w:val="24"/>
+          <w:szCs w:val="24"/>
+          <w:rtl/>
+          <w:lang w:bidi="fa-IR"/>
+        </w:rPr>
+        <w:t xml:space="preserve">کنترل مربوط به </w:t>
+      </w:r>
+      <w:r>
+        <w:rPr>
+          <w:rFonts w:ascii="Courier New" w:hAnsi="Courier New" w:cs="Courier New"/>
+          <w:sz w:val="24"/>
+          <w:szCs w:val="24"/>
+          <w:lang w:bidi="fa-IR"/>
+        </w:rPr>
+        <w:t>Remember Me</w:t>
+      </w:r>
+      <w:r>
+        <w:rPr>
+          <w:rFonts w:ascii="Courier New" w:hAnsi="Courier New" w:cs="Courier New" w:hint="cs"/>
+          <w:sz w:val="24"/>
+          <w:szCs w:val="24"/>
+          <w:rtl/>
+          <w:lang w:bidi="fa-IR"/>
+        </w:rPr>
+        <w:t xml:space="preserve"> را اضافه می‌کنیم.</w:t>
+      </w:r>
+    </w:p>
+    <w:p>
+      <w:pPr>
+        <w:bidi/>
+        <w:jc w:val="both"/>
+        <w:rPr>
+          <w:rFonts w:ascii="Courier New" w:hAnsi="Courier New" w:cs="Courier New" w:hint="cs"/>
+          <w:sz w:val="24"/>
+          <w:szCs w:val="24"/>
+          <w:rtl/>
+          <w:lang w:bidi="fa-IR"/>
+        </w:rPr>
+      </w:pPr>
+    </w:p>
+    <w:p>
+      <w:pPr>
+        <w:bidi/>
+        <w:jc w:val="both"/>
+        <w:rPr>
+          <w:rFonts w:ascii="Courier New" w:hAnsi="Courier New" w:cs="Courier New"/>
+          <w:b/>
+          <w:bCs/>
+          <w:sz w:val="24"/>
+          <w:szCs w:val="24"/>
+          <w:lang w:bidi="fa-IR"/>
+        </w:rPr>
+      </w:pPr>
+      <w:r>
+        <w:rPr>
+          <w:rFonts w:ascii="Courier New" w:hAnsi="Courier New" w:cs="Courier New" w:hint="cs"/>
+          <w:b/>
+          <w:bCs/>
+          <w:sz w:val="24"/>
+          <w:szCs w:val="24"/>
+          <w:rtl/>
+          <w:lang w:bidi="fa-IR"/>
+        </w:rPr>
+        <w:t xml:space="preserve">در </w:t>
+      </w:r>
+      <w:r>
+        <w:rPr>
+          <w:rFonts w:ascii="Courier New" w:hAnsi="Courier New" w:cs="Courier New" w:hint="cs"/>
+          <w:b/>
+          <w:bCs/>
+          <w:sz w:val="24"/>
+          <w:szCs w:val="24"/>
+          <w:rtl/>
+          <w:lang w:bidi="fa-IR"/>
+        </w:rPr>
+        <w:t>فایل</w:t>
+      </w:r>
+      <w:r>
+        <w:rPr>
+          <w:rFonts w:ascii="Courier New" w:hAnsi="Courier New" w:cs="Courier New" w:hint="cs"/>
+          <w:b/>
+          <w:bCs/>
+          <w:sz w:val="24"/>
+          <w:szCs w:val="24"/>
+          <w:rtl/>
+          <w:lang w:bidi="fa-IR"/>
+        </w:rPr>
+        <w:t xml:space="preserve"> </w:t>
+      </w:r>
+      <w:r>
+        <w:rPr>
+          <w:rFonts w:ascii="Courier New" w:hAnsi="Courier New" w:cs="Courier New"/>
+          <w:b/>
+          <w:bCs/>
+          <w:sz w:val="24"/>
+          <w:szCs w:val="24"/>
+          <w:lang w:bidi="fa-IR"/>
+        </w:rPr>
         <w:t>Login</w:t>
+      </w:r>
+      <w:r>
+        <w:rPr>
+          <w:rFonts w:ascii="Courier New" w:hAnsi="Courier New" w:cs="Courier New"/>
+          <w:b/>
+          <w:bCs/>
+          <w:sz w:val="24"/>
+          <w:szCs w:val="24"/>
+          <w:lang w:bidi="fa-IR"/>
+        </w:rPr>
+        <w:t>.cshtml.cs</w:t>
       </w:r>
     </w:p>
     <w:p>
@@ -8522,15 +8770,18 @@
         <w:jc w:val="both"/>
         <w:rPr>
           <w:rFonts w:ascii="Courier New" w:hAnsi="Courier New" w:cs="Courier New"/>
-          <w:sz w:val="24"/>
-          <w:szCs w:val="24"/>
-          <w:rtl/>
-          <w:lang w:bidi="fa-IR"/>
-        </w:rPr>
-      </w:pPr>
-      <w:r>
-        <w:rPr>
-          <w:rFonts w:ascii="Courier New" w:hAnsi="Courier New" w:cs="Courier New" w:hint="cs"/>
+          <w:b/>
+          <w:bCs/>
+          <w:sz w:val="24"/>
+          <w:szCs w:val="24"/>
+          <w:lang w:bidi="fa-IR"/>
+        </w:rPr>
+      </w:pPr>
+      <w:r>
+        <w:rPr>
+          <w:rFonts w:ascii="Courier New" w:hAnsi="Courier New" w:cs="Courier New" w:hint="cs"/>
+          <w:b/>
+          <w:bCs/>
           <w:sz w:val="24"/>
           <w:szCs w:val="24"/>
           <w:rtl/>
@@ -8541,22 +8792,32 @@
       <w:r>
         <w:rPr>
           <w:rFonts w:ascii="Courier New" w:hAnsi="Courier New" w:cs="Courier New"/>
+          <w:b/>
+          <w:bCs/>
           <w:sz w:val="24"/>
           <w:szCs w:val="24"/>
           <w:lang w:bidi="fa-IR"/>
         </w:rPr>
         <w:t>Account</w:t>
       </w:r>
-      <w:r>
-        <w:rPr>
-          <w:rFonts w:ascii="Courier New" w:hAnsi="Courier New" w:cs="Courier New" w:hint="cs"/>
-          <w:sz w:val="24"/>
-          <w:szCs w:val="24"/>
-          <w:rtl/>
-          <w:lang w:bidi="fa-IR"/>
-        </w:rPr>
-        <w:t xml:space="preserve">، </w:t>
-      </w:r>
+    </w:p>
+    <w:p>
+      <w:pPr>
+        <w:pStyle w:val="ListParagraph"/>
+        <w:numPr>
+          <w:ilvl w:val="0"/>
+          <w:numId w:val="4"/>
+        </w:numPr>
+        <w:bidi/>
+        <w:jc w:val="both"/>
+        <w:rPr>
+          <w:rFonts w:ascii="Courier New" w:hAnsi="Courier New" w:cs="Courier New"/>
+          <w:sz w:val="24"/>
+          <w:szCs w:val="24"/>
+          <w:rtl/>
+          <w:lang w:bidi="fa-IR"/>
+        </w:rPr>
+      </w:pPr>
       <w:r>
         <w:rPr>
           <w:rFonts w:ascii="Courier New" w:hAnsi="Courier New" w:cs="Courier New" w:hint="cs"/>
@@ -8908,9 +9169,9 @@
     </w:lvl>
   </w:abstractNum>
   <w:abstractNum w:abstractNumId="1" w15:restartNumberingAfterBreak="0">
-    <w:nsid w:val="6B514879"/>
+    <w:nsid w:val="57297B76"/>
     <w:multiLevelType w:val="hybridMultilevel"/>
-    <w:tmpl w:val="2E96A584"/>
+    <w:tmpl w:val="4A864DFA"/>
     <w:lvl w:ilvl="0" w:tplc="04090001">
       <w:start w:val="1"/>
       <w:numFmt w:val="bullet"/>
@@ -9020,10 +9281,242 @@
       </w:rPr>
     </w:lvl>
   </w:abstractNum>
+  <w:abstractNum w:abstractNumId="2" w15:restartNumberingAfterBreak="0">
+    <w:nsid w:val="5BB9026F"/>
+    <w:multiLevelType w:val="hybridMultilevel"/>
+    <w:tmpl w:val="48EE41FE"/>
+    <w:lvl w:ilvl="0" w:tplc="04090001">
+      <w:start w:val="1"/>
+      <w:numFmt w:val="bullet"/>
+      <w:lvlText w:val=""/>
+      <w:lvlJc w:val="left"/>
+      <w:pPr>
+        <w:ind w:left="720" w:hanging="360"/>
+      </w:pPr>
+      <w:rPr>
+        <w:rFonts w:ascii="Symbol" w:hAnsi="Symbol" w:hint="default"/>
+      </w:rPr>
+    </w:lvl>
+    <w:lvl w:ilvl="1" w:tplc="04090003" w:tentative="1">
+      <w:start w:val="1"/>
+      <w:numFmt w:val="bullet"/>
+      <w:lvlText w:val="o"/>
+      <w:lvlJc w:val="left"/>
+      <w:pPr>
+        <w:ind w:left="1440" w:hanging="360"/>
+      </w:pPr>
+      <w:rPr>
+        <w:rFonts w:ascii="Courier New" w:hAnsi="Courier New" w:cs="Courier New" w:hint="default"/>
+      </w:rPr>
+    </w:lvl>
+    <w:lvl w:ilvl="2" w:tplc="04090005" w:tentative="1">
+      <w:start w:val="1"/>
+      <w:numFmt w:val="bullet"/>
+      <w:lvlText w:val=""/>
+      <w:lvlJc w:val="left"/>
+      <w:pPr>
+        <w:ind w:left="2160" w:hanging="360"/>
+      </w:pPr>
+      <w:rPr>
+        <w:rFonts w:ascii="Wingdings" w:hAnsi="Wingdings" w:hint="default"/>
+      </w:rPr>
+    </w:lvl>
+    <w:lvl w:ilvl="3" w:tplc="04090001" w:tentative="1">
+      <w:start w:val="1"/>
+      <w:numFmt w:val="bullet"/>
+      <w:lvlText w:val=""/>
+      <w:lvlJc w:val="left"/>
+      <w:pPr>
+        <w:ind w:left="2880" w:hanging="360"/>
+      </w:pPr>
+      <w:rPr>
+        <w:rFonts w:ascii="Symbol" w:hAnsi="Symbol" w:hint="default"/>
+      </w:rPr>
+    </w:lvl>
+    <w:lvl w:ilvl="4" w:tplc="04090003" w:tentative="1">
+      <w:start w:val="1"/>
+      <w:numFmt w:val="bullet"/>
+      <w:lvlText w:val="o"/>
+      <w:lvlJc w:val="left"/>
+      <w:pPr>
+        <w:ind w:left="3600" w:hanging="360"/>
+      </w:pPr>
+      <w:rPr>
+        <w:rFonts w:ascii="Courier New" w:hAnsi="Courier New" w:cs="Courier New" w:hint="default"/>
+      </w:rPr>
+    </w:lvl>
+    <w:lvl w:ilvl="5" w:tplc="04090005" w:tentative="1">
+      <w:start w:val="1"/>
+      <w:numFmt w:val="bullet"/>
+      <w:lvlText w:val=""/>
+      <w:lvlJc w:val="left"/>
+      <w:pPr>
+        <w:ind w:left="4320" w:hanging="360"/>
+      </w:pPr>
+      <w:rPr>
+        <w:rFonts w:ascii="Wingdings" w:hAnsi="Wingdings" w:hint="default"/>
+      </w:rPr>
+    </w:lvl>
+    <w:lvl w:ilvl="6" w:tplc="04090001" w:tentative="1">
+      <w:start w:val="1"/>
+      <w:numFmt w:val="bullet"/>
+      <w:lvlText w:val=""/>
+      <w:lvlJc w:val="left"/>
+      <w:pPr>
+        <w:ind w:left="5040" w:hanging="360"/>
+      </w:pPr>
+      <w:rPr>
+        <w:rFonts w:ascii="Symbol" w:hAnsi="Symbol" w:hint="default"/>
+      </w:rPr>
+    </w:lvl>
+    <w:lvl w:ilvl="7" w:tplc="04090003" w:tentative="1">
+      <w:start w:val="1"/>
+      <w:numFmt w:val="bullet"/>
+      <w:lvlText w:val="o"/>
+      <w:lvlJc w:val="left"/>
+      <w:pPr>
+        <w:ind w:left="5760" w:hanging="360"/>
+      </w:pPr>
+      <w:rPr>
+        <w:rFonts w:ascii="Courier New" w:hAnsi="Courier New" w:cs="Courier New" w:hint="default"/>
+      </w:rPr>
+    </w:lvl>
+    <w:lvl w:ilvl="8" w:tplc="04090005" w:tentative="1">
+      <w:start w:val="1"/>
+      <w:numFmt w:val="bullet"/>
+      <w:lvlText w:val=""/>
+      <w:lvlJc w:val="left"/>
+      <w:pPr>
+        <w:ind w:left="6480" w:hanging="360"/>
+      </w:pPr>
+      <w:rPr>
+        <w:rFonts w:ascii="Wingdings" w:hAnsi="Wingdings" w:hint="default"/>
+      </w:rPr>
+    </w:lvl>
+  </w:abstractNum>
+  <w:abstractNum w:abstractNumId="3" w15:restartNumberingAfterBreak="0">
+    <w:nsid w:val="6B514879"/>
+    <w:multiLevelType w:val="hybridMultilevel"/>
+    <w:tmpl w:val="2E96A584"/>
+    <w:lvl w:ilvl="0" w:tplc="04090001">
+      <w:start w:val="1"/>
+      <w:numFmt w:val="bullet"/>
+      <w:lvlText w:val=""/>
+      <w:lvlJc w:val="left"/>
+      <w:pPr>
+        <w:ind w:left="720" w:hanging="360"/>
+      </w:pPr>
+      <w:rPr>
+        <w:rFonts w:ascii="Symbol" w:hAnsi="Symbol" w:hint="default"/>
+      </w:rPr>
+    </w:lvl>
+    <w:lvl w:ilvl="1" w:tplc="04090003" w:tentative="1">
+      <w:start w:val="1"/>
+      <w:numFmt w:val="bullet"/>
+      <w:lvlText w:val="o"/>
+      <w:lvlJc w:val="left"/>
+      <w:pPr>
+        <w:ind w:left="1440" w:hanging="360"/>
+      </w:pPr>
+      <w:rPr>
+        <w:rFonts w:ascii="Courier New" w:hAnsi="Courier New" w:cs="Courier New" w:hint="default"/>
+      </w:rPr>
+    </w:lvl>
+    <w:lvl w:ilvl="2" w:tplc="04090005" w:tentative="1">
+      <w:start w:val="1"/>
+      <w:numFmt w:val="bullet"/>
+      <w:lvlText w:val=""/>
+      <w:lvlJc w:val="left"/>
+      <w:pPr>
+        <w:ind w:left="2160" w:hanging="360"/>
+      </w:pPr>
+      <w:rPr>
+        <w:rFonts w:ascii="Wingdings" w:hAnsi="Wingdings" w:hint="default"/>
+      </w:rPr>
+    </w:lvl>
+    <w:lvl w:ilvl="3" w:tplc="04090001" w:tentative="1">
+      <w:start w:val="1"/>
+      <w:numFmt w:val="bullet"/>
+      <w:lvlText w:val=""/>
+      <w:lvlJc w:val="left"/>
+      <w:pPr>
+        <w:ind w:left="2880" w:hanging="360"/>
+      </w:pPr>
+      <w:rPr>
+        <w:rFonts w:ascii="Symbol" w:hAnsi="Symbol" w:hint="default"/>
+      </w:rPr>
+    </w:lvl>
+    <w:lvl w:ilvl="4" w:tplc="04090003" w:tentative="1">
+      <w:start w:val="1"/>
+      <w:numFmt w:val="bullet"/>
+      <w:lvlText w:val="o"/>
+      <w:lvlJc w:val="left"/>
+      <w:pPr>
+        <w:ind w:left="3600" w:hanging="360"/>
+      </w:pPr>
+      <w:rPr>
+        <w:rFonts w:ascii="Courier New" w:hAnsi="Courier New" w:cs="Courier New" w:hint="default"/>
+      </w:rPr>
+    </w:lvl>
+    <w:lvl w:ilvl="5" w:tplc="04090005" w:tentative="1">
+      <w:start w:val="1"/>
+      <w:numFmt w:val="bullet"/>
+      <w:lvlText w:val=""/>
+      <w:lvlJc w:val="left"/>
+      <w:pPr>
+        <w:ind w:left="4320" w:hanging="360"/>
+      </w:pPr>
+      <w:rPr>
+        <w:rFonts w:ascii="Wingdings" w:hAnsi="Wingdings" w:hint="default"/>
+      </w:rPr>
+    </w:lvl>
+    <w:lvl w:ilvl="6" w:tplc="04090001" w:tentative="1">
+      <w:start w:val="1"/>
+      <w:numFmt w:val="bullet"/>
+      <w:lvlText w:val=""/>
+      <w:lvlJc w:val="left"/>
+      <w:pPr>
+        <w:ind w:left="5040" w:hanging="360"/>
+      </w:pPr>
+      <w:rPr>
+        <w:rFonts w:ascii="Symbol" w:hAnsi="Symbol" w:hint="default"/>
+      </w:rPr>
+    </w:lvl>
+    <w:lvl w:ilvl="7" w:tplc="04090003" w:tentative="1">
+      <w:start w:val="1"/>
+      <w:numFmt w:val="bullet"/>
+      <w:lvlText w:val="o"/>
+      <w:lvlJc w:val="left"/>
+      <w:pPr>
+        <w:ind w:left="5760" w:hanging="360"/>
+      </w:pPr>
+      <w:rPr>
+        <w:rFonts w:ascii="Courier New" w:hAnsi="Courier New" w:cs="Courier New" w:hint="default"/>
+      </w:rPr>
+    </w:lvl>
+    <w:lvl w:ilvl="8" w:tplc="04090005" w:tentative="1">
+      <w:start w:val="1"/>
+      <w:numFmt w:val="bullet"/>
+      <w:lvlText w:val=""/>
+      <w:lvlJc w:val="left"/>
+      <w:pPr>
+        <w:ind w:left="6480" w:hanging="360"/>
+      </w:pPr>
+      <w:rPr>
+        <w:rFonts w:ascii="Wingdings" w:hAnsi="Wingdings" w:hint="default"/>
+      </w:rPr>
+    </w:lvl>
+  </w:abstractNum>
   <w:num w:numId="1" w16cid:durableId="256014014">
     <w:abstractNumId w:val="0"/>
   </w:num>
   <w:num w:numId="2" w16cid:durableId="1413772331">
+    <w:abstractNumId w:val="3"/>
+  </w:num>
+  <w:num w:numId="3" w16cid:durableId="1177307045">
+    <w:abstractNumId w:val="2"/>
+  </w:num>
+  <w:num w:numId="4" w16cid:durableId="2131586177">
     <w:abstractNumId w:val="1"/>
   </w:num>
 </w:numbering>

</xml_diff>

<commit_message>
Version 1.2.9 - Change name UserSecurityInformation to AuthenticatedUserInformation
</commit_message>
<xml_diff>
--- a/Documents/ReadMe.docx
+++ b/Documents/ReadMe.docx
@@ -2522,18 +2522,8 @@
           <w:sz w:val="24"/>
           <w:szCs w:val="24"/>
         </w:rPr>
-        <w:t xml:space="preserve"> Set as startup </w:t>
-      </w:r>
-      <w:proofErr w:type="gramStart"/>
-      <w:r>
-        <w:rPr>
-          <w:rFonts w:ascii="Courier New" w:hAnsi="Courier New" w:cs="Courier New"/>
-          <w:sz w:val="24"/>
-          <w:szCs w:val="24"/>
-        </w:rPr>
-        <w:t>project</w:t>
-      </w:r>
-      <w:proofErr w:type="gramEnd"/>
+        <w:t xml:space="preserve"> Set as startup project</w:t>
+      </w:r>
     </w:p>
     <w:p>
       <w:pPr>
@@ -3377,19 +3367,8 @@
           <w:szCs w:val="19"/>
         </w:rPr>
         <w:tab/>
-        <w:t>.AddAuthentication(</w:t>
-      </w:r>
-      <w:proofErr w:type="gramStart"/>
-      <w:r>
-        <w:rPr>
-          <w:rFonts w:ascii="Cascadia Mono" w:hAnsi="Cascadia Mono" w:cs="Cascadia Mono"/>
-          <w:color w:val="000000"/>
-          <w:sz w:val="19"/>
-          <w:szCs w:val="19"/>
-        </w:rPr>
-        <w:t>);</w:t>
-      </w:r>
-      <w:proofErr w:type="gramEnd"/>
+        <w:t>.AddAuthentication();</w:t>
+      </w:r>
     </w:p>
     <w:p>
       <w:pPr>
@@ -5075,19 +5054,8 @@
           <w:sz w:val="19"/>
           <w:szCs w:val="19"/>
         </w:rPr>
-        <w:t>app.UseRouting(</w:t>
-      </w:r>
-      <w:proofErr w:type="gramStart"/>
-      <w:r>
-        <w:rPr>
-          <w:rFonts w:ascii="Cascadia Mono" w:hAnsi="Cascadia Mono" w:cs="Cascadia Mono"/>
-          <w:color w:val="000000"/>
-          <w:sz w:val="19"/>
-          <w:szCs w:val="19"/>
-        </w:rPr>
-        <w:t>);</w:t>
-      </w:r>
-      <w:proofErr w:type="gramEnd"/>
+        <w:t>app.UseRouting();</w:t>
+      </w:r>
     </w:p>
     <w:p>
       <w:pPr>
@@ -5146,19 +5114,8 @@
           <w:sz w:val="19"/>
           <w:szCs w:val="19"/>
         </w:rPr>
-        <w:t>app.UseAuthentication(</w:t>
-      </w:r>
-      <w:proofErr w:type="gramStart"/>
-      <w:r>
-        <w:rPr>
-          <w:rFonts w:ascii="Cascadia Mono" w:hAnsi="Cascadia Mono" w:cs="Cascadia Mono"/>
-          <w:color w:val="000000"/>
-          <w:sz w:val="19"/>
-          <w:szCs w:val="19"/>
-        </w:rPr>
-        <w:t>);</w:t>
-      </w:r>
-      <w:proofErr w:type="gramEnd"/>
+        <w:t>app.UseAuthentication();</w:t>
+      </w:r>
     </w:p>
     <w:p>
       <w:pPr>
@@ -5217,19 +5174,8 @@
           <w:sz w:val="19"/>
           <w:szCs w:val="19"/>
         </w:rPr>
-        <w:t>app.UseAuthorization(</w:t>
-      </w:r>
-      <w:proofErr w:type="gramStart"/>
-      <w:r>
-        <w:rPr>
-          <w:rFonts w:ascii="Cascadia Mono" w:hAnsi="Cascadia Mono" w:cs="Cascadia Mono"/>
-          <w:color w:val="000000"/>
-          <w:sz w:val="19"/>
-          <w:szCs w:val="19"/>
-        </w:rPr>
-        <w:t>);</w:t>
-      </w:r>
-      <w:proofErr w:type="gramEnd"/>
+        <w:t>app.UseAuthorization();</w:t>
+      </w:r>
     </w:p>
     <w:p>
       <w:pPr>
@@ -5288,19 +5234,8 @@
           <w:sz w:val="19"/>
           <w:szCs w:val="19"/>
         </w:rPr>
-        <w:t>app.MapRazorPages(</w:t>
-      </w:r>
-      <w:proofErr w:type="gramStart"/>
-      <w:r>
-        <w:rPr>
-          <w:rFonts w:ascii="Cascadia Mono" w:hAnsi="Cascadia Mono" w:cs="Cascadia Mono"/>
-          <w:color w:val="000000"/>
-          <w:sz w:val="19"/>
-          <w:szCs w:val="19"/>
-        </w:rPr>
-        <w:t>);</w:t>
-      </w:r>
-      <w:proofErr w:type="gramEnd"/>
+        <w:t>app.MapRazorPages();</w:t>
+      </w:r>
     </w:p>
     <w:p>
       <w:pPr>
@@ -5976,19 +5911,8 @@
           <w:szCs w:val="19"/>
         </w:rPr>
         <w:tab/>
-        <w:t>new System.Security.Claims.ClaimsIdentity(claims: claims</w:t>
-      </w:r>
-      <w:proofErr w:type="gramStart"/>
-      <w:r>
-        <w:rPr>
-          <w:rFonts w:ascii="Cascadia Mono" w:hAnsi="Cascadia Mono" w:cs="Cascadia Mono"/>
-          <w:color w:val="008000"/>
-          <w:sz w:val="19"/>
-          <w:szCs w:val="19"/>
-        </w:rPr>
-        <w:t>);</w:t>
-      </w:r>
-      <w:proofErr w:type="gramEnd"/>
+        <w:t>new System.Security.Claims.ClaimsIdentity(claims: claims);</w:t>
+      </w:r>
     </w:p>
     <w:p>
       <w:pPr>
@@ -6098,27 +6022,7 @@
           <w:szCs w:val="19"/>
         </w:rPr>
         <w:tab/>
-        <w:t>(</w:t>
-      </w:r>
-      <w:proofErr w:type="gramStart"/>
-      <w:r>
-        <w:rPr>
-          <w:rFonts w:ascii="Cascadia Mono" w:hAnsi="Cascadia Mono" w:cs="Cascadia Mono"/>
-          <w:color w:val="000000"/>
-          <w:sz w:val="19"/>
-          <w:szCs w:val="19"/>
-        </w:rPr>
-        <w:t>claims</w:t>
-      </w:r>
-      <w:proofErr w:type="gramEnd"/>
-      <w:r>
-        <w:rPr>
-          <w:rFonts w:ascii="Cascadia Mono" w:hAnsi="Cascadia Mono" w:cs="Cascadia Mono"/>
-          <w:color w:val="000000"/>
-          <w:sz w:val="19"/>
-          <w:szCs w:val="19"/>
-        </w:rPr>
-        <w:t>: claims, authenticationType: Microsoft.AspNetCore</w:t>
+        <w:t>(claims: claims, authenticationType: Microsoft.AspNetCore</w:t>
       </w:r>
     </w:p>
     <w:p>
@@ -6142,19 +6046,8 @@
           <w:szCs w:val="19"/>
         </w:rPr>
         <w:tab/>
-        <w:t>.Authentication.Cookies.CookieAuthenticationDefaults.AuthenticationScheme</w:t>
-      </w:r>
-      <w:proofErr w:type="gramStart"/>
-      <w:r>
-        <w:rPr>
-          <w:rFonts w:ascii="Cascadia Mono" w:hAnsi="Cascadia Mono" w:cs="Cascadia Mono"/>
-          <w:color w:val="000000"/>
-          <w:sz w:val="19"/>
-          <w:szCs w:val="19"/>
-        </w:rPr>
-        <w:t>);</w:t>
-      </w:r>
-      <w:proofErr w:type="gramEnd"/>
+        <w:t>.Authentication.Cookies.CookieAuthenticationDefaults.AuthenticationScheme);</w:t>
+      </w:r>
     </w:p>
     <w:p>
       <w:pPr>
@@ -7083,19 +6976,8 @@
           <w:szCs w:val="19"/>
         </w:rPr>
         <w:tab/>
-        <w:t>authenticationType: Infrastructure.Authentication.DefaultScheme</w:t>
-      </w:r>
-      <w:proofErr w:type="gramStart"/>
-      <w:r>
-        <w:rPr>
-          <w:rFonts w:ascii="Cascadia Mono" w:hAnsi="Cascadia Mono" w:cs="Cascadia Mono"/>
-          <w:color w:val="000000"/>
-          <w:sz w:val="19"/>
-          <w:szCs w:val="19"/>
-        </w:rPr>
-        <w:t>);</w:t>
-      </w:r>
-      <w:proofErr w:type="gramEnd"/>
+        <w:t>authenticationType: Infrastructure.Authentication.DefaultScheme);</w:t>
+      </w:r>
     </w:p>
     <w:p>
       <w:pPr>
@@ -7178,19 +7060,8 @@
           <w:szCs w:val="19"/>
         </w:rPr>
         <w:tab/>
-        <w:t>.Authentication.DefaultScheme, principal: claimsPrincipal</w:t>
-      </w:r>
-      <w:proofErr w:type="gramStart"/>
-      <w:r>
-        <w:rPr>
-          <w:rFonts w:ascii="Cascadia Mono" w:hAnsi="Cascadia Mono" w:cs="Cascadia Mono"/>
-          <w:color w:val="000000"/>
-          <w:sz w:val="19"/>
-          <w:szCs w:val="19"/>
-        </w:rPr>
-        <w:t>);</w:t>
-      </w:r>
-      <w:proofErr w:type="gramEnd"/>
+        <w:t>.Authentication.DefaultScheme, principal: claimsPrincipal);</w:t>
+      </w:r>
     </w:p>
     <w:p>
       <w:pPr>
@@ -7577,7 +7448,7 @@
         <w:adjustRightInd w:val="0"/>
         <w:spacing w:after="0" w:line="240" w:lineRule="auto"/>
         <w:rPr>
-          <w:rFonts w:ascii="Courier New" w:hAnsi="Courier New" w:cs="Courier New" w:hint="cs"/>
+          <w:rFonts w:ascii="Courier New" w:hAnsi="Courier New" w:cs="Courier New"/>
           <w:sz w:val="24"/>
           <w:szCs w:val="24"/>
           <w:rtl/>
@@ -7617,7 +7488,7 @@
         <w:bidi/>
         <w:jc w:val="both"/>
         <w:rPr>
-          <w:rFonts w:ascii="Courier New" w:hAnsi="Courier New" w:cs="Courier New" w:hint="cs"/>
+          <w:rFonts w:ascii="Courier New" w:hAnsi="Courier New" w:cs="Courier New"/>
           <w:sz w:val="24"/>
           <w:szCs w:val="24"/>
           <w:lang w:bidi="fa-IR"/>
@@ -7730,7 +7601,7 @@
         <w:bidi/>
         <w:jc w:val="both"/>
         <w:rPr>
-          <w:rFonts w:ascii="Courier New" w:hAnsi="Courier New" w:cs="Courier New" w:hint="cs"/>
+          <w:rFonts w:ascii="Courier New" w:hAnsi="Courier New" w:cs="Courier New"/>
           <w:sz w:val="24"/>
           <w:szCs w:val="24"/>
           <w:rtl/>
@@ -7754,7 +7625,43 @@
           <w:szCs w:val="24"/>
           <w:lang w:bidi="fa-IR"/>
         </w:rPr>
-        <w:t>User Security Information</w:t>
+        <w:t>Authenticated</w:t>
+      </w:r>
+      <w:r>
+        <w:rPr>
+          <w:rFonts w:ascii="Courier New" w:hAnsi="Courier New" w:cs="Courier New"/>
+          <w:sz w:val="24"/>
+          <w:szCs w:val="24"/>
+          <w:lang w:bidi="fa-IR"/>
+        </w:rPr>
+        <w:t xml:space="preserve"> </w:t>
+      </w:r>
+      <w:r>
+        <w:rPr>
+          <w:rFonts w:ascii="Courier New" w:hAnsi="Courier New" w:cs="Courier New"/>
+          <w:sz w:val="24"/>
+          <w:szCs w:val="24"/>
+          <w:lang w:bidi="fa-IR"/>
+        </w:rPr>
+        <w:t>User</w:t>
+      </w:r>
+      <w:r>
+        <w:rPr>
+          <w:rFonts w:ascii="Courier New" w:hAnsi="Courier New" w:cs="Courier New"/>
+          <w:sz w:val="24"/>
+          <w:szCs w:val="24"/>
+          <w:lang w:bidi="fa-IR"/>
+        </w:rPr>
+        <w:t xml:space="preserve"> </w:t>
+      </w:r>
+      <w:r>
+        <w:rPr>
+          <w:rFonts w:ascii="Courier New" w:hAnsi="Courier New" w:cs="Courier New"/>
+          <w:sz w:val="24"/>
+          <w:szCs w:val="24"/>
+          <w:lang w:bidi="fa-IR"/>
+        </w:rPr>
+        <w:t>Information</w:t>
       </w:r>
       <w:r>
         <w:rPr>
@@ -8031,7 +7938,7 @@
         <w:bidi/>
         <w:jc w:val="both"/>
         <w:rPr>
-          <w:rFonts w:ascii="Courier New" w:hAnsi="Courier New" w:cs="Courier New" w:hint="cs"/>
+          <w:rFonts w:ascii="Courier New" w:hAnsi="Courier New" w:cs="Courier New"/>
           <w:sz w:val="24"/>
           <w:szCs w:val="24"/>
           <w:rtl/>
@@ -8121,7 +8028,7 @@
         <w:bidi/>
         <w:jc w:val="both"/>
         <w:rPr>
-          <w:rFonts w:ascii="Courier New" w:hAnsi="Courier New" w:cs="Courier New" w:hint="cs"/>
+          <w:rFonts w:ascii="Courier New" w:hAnsi="Courier New" w:cs="Courier New"/>
           <w:sz w:val="24"/>
           <w:szCs w:val="24"/>
           <w:rtl/>
@@ -8738,19 +8645,8 @@
           <w:szCs w:val="19"/>
         </w:rPr>
         <w:tab/>
-        <w:t>.DefaultScheme, principal: claimsPrincipal, properties: authenticationProperties</w:t>
-      </w:r>
-      <w:proofErr w:type="gramStart"/>
-      <w:r>
-        <w:rPr>
-          <w:rFonts w:ascii="Cascadia Mono" w:hAnsi="Cascadia Mono" w:cs="Cascadia Mono"/>
-          <w:color w:val="000000"/>
-          <w:sz w:val="19"/>
-          <w:szCs w:val="19"/>
-        </w:rPr>
-        <w:t>);</w:t>
-      </w:r>
-      <w:proofErr w:type="gramEnd"/>
+        <w:t>.DefaultScheme, principal: claimsPrincipal, properties: authenticationProperties);</w:t>
+      </w:r>
     </w:p>
     <w:p>
       <w:pPr>
@@ -8835,7 +8731,43 @@
           <w:szCs w:val="24"/>
           <w:lang w:bidi="fa-IR"/>
         </w:rPr>
-        <w:t>User Security Information</w:t>
+        <w:t>Authenticated</w:t>
+      </w:r>
+      <w:r>
+        <w:rPr>
+          <w:rFonts w:ascii="Courier New" w:hAnsi="Courier New" w:cs="Courier New"/>
+          <w:sz w:val="24"/>
+          <w:szCs w:val="24"/>
+          <w:lang w:bidi="fa-IR"/>
+        </w:rPr>
+        <w:t xml:space="preserve"> </w:t>
+      </w:r>
+      <w:r>
+        <w:rPr>
+          <w:rFonts w:ascii="Courier New" w:hAnsi="Courier New" w:cs="Courier New"/>
+          <w:sz w:val="24"/>
+          <w:szCs w:val="24"/>
+          <w:lang w:bidi="fa-IR"/>
+        </w:rPr>
+        <w:t>User</w:t>
+      </w:r>
+      <w:r>
+        <w:rPr>
+          <w:rFonts w:ascii="Courier New" w:hAnsi="Courier New" w:cs="Courier New"/>
+          <w:sz w:val="24"/>
+          <w:szCs w:val="24"/>
+          <w:lang w:bidi="fa-IR"/>
+        </w:rPr>
+        <w:t xml:space="preserve"> </w:t>
+      </w:r>
+      <w:r>
+        <w:rPr>
+          <w:rFonts w:ascii="Courier New" w:hAnsi="Courier New" w:cs="Courier New"/>
+          <w:sz w:val="24"/>
+          <w:szCs w:val="24"/>
+          <w:lang w:bidi="fa-IR"/>
+        </w:rPr>
+        <w:t>Information</w:t>
       </w:r>
       <w:r>
         <w:rPr>
@@ -8923,7 +8855,7 @@
         <w:bidi/>
         <w:jc w:val="both"/>
         <w:rPr>
-          <w:rFonts w:ascii="Courier New" w:hAnsi="Courier New" w:cs="Courier New" w:hint="cs"/>
+          <w:rFonts w:ascii="Courier New" w:hAnsi="Courier New" w:cs="Courier New"/>
           <w:sz w:val="24"/>
           <w:szCs w:val="24"/>
           <w:rtl/>
@@ -8946,7 +8878,7 @@
       <w:pPr>
         <w:jc w:val="both"/>
         <w:rPr>
-          <w:rFonts w:ascii="Courier New" w:hAnsi="Courier New" w:cs="Courier New" w:hint="cs"/>
+          <w:rFonts w:ascii="Courier New" w:hAnsi="Courier New" w:cs="Courier New"/>
           <w:sz w:val="24"/>
           <w:szCs w:val="24"/>
           <w:rtl/>

</xml_diff>

<commit_message>
Version 1.3.0 - Adding Step 6
</commit_message>
<xml_diff>
--- a/Documents/ReadMe.docx
+++ b/Documents/ReadMe.docx
@@ -2522,8 +2522,18 @@
           <w:sz w:val="24"/>
           <w:szCs w:val="24"/>
         </w:rPr>
-        <w:t xml:space="preserve"> Set as startup project</w:t>
-      </w:r>
+        <w:t xml:space="preserve"> Set as startup </w:t>
+      </w:r>
+      <w:proofErr w:type="gramStart"/>
+      <w:r>
+        <w:rPr>
+          <w:rFonts w:ascii="Courier New" w:hAnsi="Courier New" w:cs="Courier New"/>
+          <w:sz w:val="24"/>
+          <w:szCs w:val="24"/>
+        </w:rPr>
+        <w:t>project</w:t>
+      </w:r>
+      <w:proofErr w:type="gramEnd"/>
     </w:p>
     <w:p>
       <w:pPr>
@@ -3367,8 +3377,19 @@
           <w:szCs w:val="19"/>
         </w:rPr>
         <w:tab/>
-        <w:t>.AddAuthentication();</w:t>
-      </w:r>
+        <w:t>.AddAuthentication(</w:t>
+      </w:r>
+      <w:proofErr w:type="gramStart"/>
+      <w:r>
+        <w:rPr>
+          <w:rFonts w:ascii="Cascadia Mono" w:hAnsi="Cascadia Mono" w:cs="Cascadia Mono"/>
+          <w:color w:val="000000"/>
+          <w:sz w:val="19"/>
+          <w:szCs w:val="19"/>
+        </w:rPr>
+        <w:t>);</w:t>
+      </w:r>
+      <w:proofErr w:type="gramEnd"/>
     </w:p>
     <w:p>
       <w:pPr>
@@ -5054,8 +5075,19 @@
           <w:sz w:val="19"/>
           <w:szCs w:val="19"/>
         </w:rPr>
-        <w:t>app.UseRouting();</w:t>
-      </w:r>
+        <w:t>app.UseRouting(</w:t>
+      </w:r>
+      <w:proofErr w:type="gramStart"/>
+      <w:r>
+        <w:rPr>
+          <w:rFonts w:ascii="Cascadia Mono" w:hAnsi="Cascadia Mono" w:cs="Cascadia Mono"/>
+          <w:color w:val="000000"/>
+          <w:sz w:val="19"/>
+          <w:szCs w:val="19"/>
+        </w:rPr>
+        <w:t>);</w:t>
+      </w:r>
+      <w:proofErr w:type="gramEnd"/>
     </w:p>
     <w:p>
       <w:pPr>
@@ -5114,8 +5146,19 @@
           <w:sz w:val="19"/>
           <w:szCs w:val="19"/>
         </w:rPr>
-        <w:t>app.UseAuthentication();</w:t>
-      </w:r>
+        <w:t>app.UseAuthentication(</w:t>
+      </w:r>
+      <w:proofErr w:type="gramStart"/>
+      <w:r>
+        <w:rPr>
+          <w:rFonts w:ascii="Cascadia Mono" w:hAnsi="Cascadia Mono" w:cs="Cascadia Mono"/>
+          <w:color w:val="000000"/>
+          <w:sz w:val="19"/>
+          <w:szCs w:val="19"/>
+        </w:rPr>
+        <w:t>);</w:t>
+      </w:r>
+      <w:proofErr w:type="gramEnd"/>
     </w:p>
     <w:p>
       <w:pPr>
@@ -5174,8 +5217,19 @@
           <w:sz w:val="19"/>
           <w:szCs w:val="19"/>
         </w:rPr>
-        <w:t>app.UseAuthorization();</w:t>
-      </w:r>
+        <w:t>app.UseAuthorization(</w:t>
+      </w:r>
+      <w:proofErr w:type="gramStart"/>
+      <w:r>
+        <w:rPr>
+          <w:rFonts w:ascii="Cascadia Mono" w:hAnsi="Cascadia Mono" w:cs="Cascadia Mono"/>
+          <w:color w:val="000000"/>
+          <w:sz w:val="19"/>
+          <w:szCs w:val="19"/>
+        </w:rPr>
+        <w:t>);</w:t>
+      </w:r>
+      <w:proofErr w:type="gramEnd"/>
     </w:p>
     <w:p>
       <w:pPr>
@@ -5234,8 +5288,19 @@
           <w:sz w:val="19"/>
           <w:szCs w:val="19"/>
         </w:rPr>
-        <w:t>app.MapRazorPages();</w:t>
-      </w:r>
+        <w:t>app.MapRazorPages(</w:t>
+      </w:r>
+      <w:proofErr w:type="gramStart"/>
+      <w:r>
+        <w:rPr>
+          <w:rFonts w:ascii="Cascadia Mono" w:hAnsi="Cascadia Mono" w:cs="Cascadia Mono"/>
+          <w:color w:val="000000"/>
+          <w:sz w:val="19"/>
+          <w:szCs w:val="19"/>
+        </w:rPr>
+        <w:t>);</w:t>
+      </w:r>
+      <w:proofErr w:type="gramEnd"/>
     </w:p>
     <w:p>
       <w:pPr>
@@ -5911,8 +5976,19 @@
           <w:szCs w:val="19"/>
         </w:rPr>
         <w:tab/>
-        <w:t>new System.Security.Claims.ClaimsIdentity(claims: claims);</w:t>
-      </w:r>
+        <w:t>new System.Security.Claims.ClaimsIdentity(claims: claims</w:t>
+      </w:r>
+      <w:proofErr w:type="gramStart"/>
+      <w:r>
+        <w:rPr>
+          <w:rFonts w:ascii="Cascadia Mono" w:hAnsi="Cascadia Mono" w:cs="Cascadia Mono"/>
+          <w:color w:val="008000"/>
+          <w:sz w:val="19"/>
+          <w:szCs w:val="19"/>
+        </w:rPr>
+        <w:t>);</w:t>
+      </w:r>
+      <w:proofErr w:type="gramEnd"/>
     </w:p>
     <w:p>
       <w:pPr>
@@ -6022,7 +6098,27 @@
           <w:szCs w:val="19"/>
         </w:rPr>
         <w:tab/>
-        <w:t>(claims: claims, authenticationType: Microsoft.AspNetCore</w:t>
+        <w:t>(</w:t>
+      </w:r>
+      <w:proofErr w:type="gramStart"/>
+      <w:r>
+        <w:rPr>
+          <w:rFonts w:ascii="Cascadia Mono" w:hAnsi="Cascadia Mono" w:cs="Cascadia Mono"/>
+          <w:color w:val="000000"/>
+          <w:sz w:val="19"/>
+          <w:szCs w:val="19"/>
+        </w:rPr>
+        <w:t>claims</w:t>
+      </w:r>
+      <w:proofErr w:type="gramEnd"/>
+      <w:r>
+        <w:rPr>
+          <w:rFonts w:ascii="Cascadia Mono" w:hAnsi="Cascadia Mono" w:cs="Cascadia Mono"/>
+          <w:color w:val="000000"/>
+          <w:sz w:val="19"/>
+          <w:szCs w:val="19"/>
+        </w:rPr>
+        <w:t>: claims, authenticationType: Microsoft.AspNetCore</w:t>
       </w:r>
     </w:p>
     <w:p>
@@ -6046,8 +6142,19 @@
           <w:szCs w:val="19"/>
         </w:rPr>
         <w:tab/>
-        <w:t>.Authentication.Cookies.CookieAuthenticationDefaults.AuthenticationScheme);</w:t>
-      </w:r>
+        <w:t>.Authentication.Cookies.CookieAuthenticationDefaults.AuthenticationScheme</w:t>
+      </w:r>
+      <w:proofErr w:type="gramStart"/>
+      <w:r>
+        <w:rPr>
+          <w:rFonts w:ascii="Cascadia Mono" w:hAnsi="Cascadia Mono" w:cs="Cascadia Mono"/>
+          <w:color w:val="000000"/>
+          <w:sz w:val="19"/>
+          <w:szCs w:val="19"/>
+        </w:rPr>
+        <w:t>);</w:t>
+      </w:r>
+      <w:proofErr w:type="gramEnd"/>
     </w:p>
     <w:p>
       <w:pPr>
@@ -6976,8 +7083,19 @@
           <w:szCs w:val="19"/>
         </w:rPr>
         <w:tab/>
-        <w:t>authenticationType: Infrastructure.Authentication.DefaultScheme);</w:t>
-      </w:r>
+        <w:t>authenticationType: Infrastructure.Authentication.DefaultScheme</w:t>
+      </w:r>
+      <w:proofErr w:type="gramStart"/>
+      <w:r>
+        <w:rPr>
+          <w:rFonts w:ascii="Cascadia Mono" w:hAnsi="Cascadia Mono" w:cs="Cascadia Mono"/>
+          <w:color w:val="000000"/>
+          <w:sz w:val="19"/>
+          <w:szCs w:val="19"/>
+        </w:rPr>
+        <w:t>);</w:t>
+      </w:r>
+      <w:proofErr w:type="gramEnd"/>
     </w:p>
     <w:p>
       <w:pPr>
@@ -7060,8 +7178,19 @@
           <w:szCs w:val="19"/>
         </w:rPr>
         <w:tab/>
-        <w:t>.Authentication.DefaultScheme, principal: claimsPrincipal);</w:t>
-      </w:r>
+        <w:t>.Authentication.DefaultScheme, principal: claimsPrincipal</w:t>
+      </w:r>
+      <w:proofErr w:type="gramStart"/>
+      <w:r>
+        <w:rPr>
+          <w:rFonts w:ascii="Cascadia Mono" w:hAnsi="Cascadia Mono" w:cs="Cascadia Mono"/>
+          <w:color w:val="000000"/>
+          <w:sz w:val="19"/>
+          <w:szCs w:val="19"/>
+        </w:rPr>
+        <w:t>);</w:t>
+      </w:r>
+      <w:proofErr w:type="gramEnd"/>
     </w:p>
     <w:p>
       <w:pPr>
@@ -8645,8 +8774,19 @@
           <w:szCs w:val="19"/>
         </w:rPr>
         <w:tab/>
-        <w:t>.DefaultScheme, principal: claimsPrincipal, properties: authenticationProperties);</w:t>
-      </w:r>
+        <w:t>.DefaultScheme, principal: claimsPrincipal, properties: authenticationProperties</w:t>
+      </w:r>
+      <w:proofErr w:type="gramStart"/>
+      <w:r>
+        <w:rPr>
+          <w:rFonts w:ascii="Cascadia Mono" w:hAnsi="Cascadia Mono" w:cs="Cascadia Mono"/>
+          <w:color w:val="000000"/>
+          <w:sz w:val="19"/>
+          <w:szCs w:val="19"/>
+        </w:rPr>
+        <w:t>);</w:t>
+      </w:r>
+      <w:proofErr w:type="gramEnd"/>
     </w:p>
     <w:p>
       <w:pPr>
@@ -8710,7 +8850,6 @@
           <w:rFonts w:ascii="Courier New" w:hAnsi="Courier New" w:cs="Courier New"/>
           <w:sz w:val="24"/>
           <w:szCs w:val="24"/>
-          <w:rtl/>
           <w:lang w:bidi="fa-IR"/>
         </w:rPr>
       </w:pPr>
@@ -8840,12 +8979,1973 @@
     </w:p>
     <w:p>
       <w:pPr>
+        <w:jc w:val="both"/>
+        <w:rPr>
+          <w:rFonts w:ascii="Courier New" w:hAnsi="Courier New" w:cs="Courier New"/>
+          <w:sz w:val="24"/>
+          <w:szCs w:val="24"/>
+          <w:lang w:bidi="fa-IR"/>
+        </w:rPr>
+      </w:pPr>
+    </w:p>
+    <w:p>
+      <w:pPr>
+        <w:rPr>
+          <w:rFonts w:ascii="Courier New" w:hAnsi="Courier New" w:cs="Courier New"/>
+          <w:sz w:val="24"/>
+          <w:szCs w:val="24"/>
+          <w:lang w:bidi="fa-IR"/>
+        </w:rPr>
+      </w:pPr>
+      <w:r>
+        <w:rPr>
+          <w:rFonts w:ascii="Courier New" w:hAnsi="Courier New" w:cs="Courier New"/>
+          <w:sz w:val="24"/>
+          <w:szCs w:val="24"/>
+          <w:lang w:bidi="fa-IR"/>
+        </w:rPr>
+        <w:br w:type="page"/>
+      </w:r>
+    </w:p>
+    <w:p>
+      <w:pPr>
+        <w:jc w:val="both"/>
+        <w:rPr>
+          <w:rFonts w:ascii="Courier New" w:hAnsi="Courier New" w:cs="Courier New"/>
+          <w:b/>
+          <w:bCs/>
+          <w:sz w:val="40"/>
+          <w:szCs w:val="40"/>
+        </w:rPr>
+      </w:pPr>
+      <w:r>
+        <w:rPr>
+          <w:rFonts w:ascii="Courier New" w:hAnsi="Courier New" w:cs="Courier New"/>
+          <w:b/>
+          <w:bCs/>
+          <w:sz w:val="40"/>
+          <w:szCs w:val="40"/>
+        </w:rPr>
+        <w:lastRenderedPageBreak/>
+        <w:t>Step 6</w:t>
+      </w:r>
+    </w:p>
+    <w:p>
+      <w:pPr>
         <w:bidi/>
         <w:jc w:val="both"/>
         <w:rPr>
           <w:rFonts w:ascii="Courier New" w:hAnsi="Courier New" w:cs="Courier New"/>
           <w:sz w:val="24"/>
           <w:szCs w:val="24"/>
+          <w:rtl/>
+          <w:lang w:bidi="fa-IR"/>
+        </w:rPr>
+      </w:pPr>
+      <w:r>
+        <w:rPr>
+          <w:rFonts w:ascii="Courier New" w:hAnsi="Courier New" w:cs="Courier New" w:hint="cs"/>
+          <w:sz w:val="24"/>
+          <w:szCs w:val="24"/>
+          <w:rtl/>
+          <w:lang w:bidi="fa-IR"/>
+        </w:rPr>
+        <w:t xml:space="preserve">ایجاد یک </w:t>
+      </w:r>
+      <w:r>
+        <w:rPr>
+          <w:rFonts w:ascii="Courier New" w:hAnsi="Courier New" w:cs="Courier New"/>
+          <w:sz w:val="24"/>
+          <w:szCs w:val="24"/>
+          <w:lang w:bidi="fa-IR"/>
+        </w:rPr>
+        <w:t>Enum</w:t>
+      </w:r>
+      <w:r>
+        <w:rPr>
+          <w:rFonts w:ascii="Courier New" w:hAnsi="Courier New" w:cs="Courier New" w:hint="cs"/>
+          <w:sz w:val="24"/>
+          <w:szCs w:val="24"/>
+          <w:rtl/>
+          <w:lang w:bidi="fa-IR"/>
+        </w:rPr>
+        <w:t xml:space="preserve"> برای نقش‌ها:</w:t>
+      </w:r>
+    </w:p>
+    <w:p>
+      <w:pPr>
+        <w:jc w:val="both"/>
+        <w:rPr>
+          <w:rFonts w:ascii="Courier New" w:hAnsi="Courier New" w:cs="Courier New"/>
+          <w:sz w:val="24"/>
+          <w:szCs w:val="24"/>
+          <w:lang w:bidi="fa-IR"/>
+        </w:rPr>
+      </w:pPr>
+      <w:r>
+        <w:rPr>
+          <w:rFonts w:ascii="Courier New" w:hAnsi="Courier New" w:cs="Courier New"/>
+          <w:sz w:val="24"/>
+          <w:szCs w:val="24"/>
+          <w:lang w:bidi="fa-IR"/>
+        </w:rPr>
+        <w:t>[[Domain]]</w:t>
+      </w:r>
+    </w:p>
+    <w:p>
+      <w:pPr>
+        <w:jc w:val="both"/>
+        <w:rPr>
+          <w:rFonts w:ascii="Courier New" w:hAnsi="Courier New" w:cs="Courier New"/>
+          <w:sz w:val="24"/>
+          <w:szCs w:val="24"/>
+          <w:lang w:bidi="fa-IR"/>
+        </w:rPr>
+      </w:pPr>
+      <w:r>
+        <w:rPr>
+          <w:rFonts w:ascii="Courier New" w:hAnsi="Courier New" w:cs="Courier New"/>
+          <w:sz w:val="24"/>
+          <w:szCs w:val="24"/>
+          <w:lang w:bidi="fa-IR"/>
+        </w:rPr>
+        <w:tab/>
+        <w:t>[Features]</w:t>
+      </w:r>
+    </w:p>
+    <w:p>
+      <w:pPr>
+        <w:jc w:val="both"/>
+        <w:rPr>
+          <w:rFonts w:ascii="Courier New" w:hAnsi="Courier New" w:cs="Courier New"/>
+          <w:sz w:val="24"/>
+          <w:szCs w:val="24"/>
+          <w:lang w:bidi="fa-IR"/>
+        </w:rPr>
+      </w:pPr>
+      <w:r>
+        <w:rPr>
+          <w:rFonts w:ascii="Courier New" w:hAnsi="Courier New" w:cs="Courier New"/>
+          <w:sz w:val="24"/>
+          <w:szCs w:val="24"/>
+          <w:lang w:bidi="fa-IR"/>
+        </w:rPr>
+        <w:tab/>
+      </w:r>
+      <w:r>
+        <w:rPr>
+          <w:rFonts w:ascii="Courier New" w:hAnsi="Courier New" w:cs="Courier New"/>
+          <w:sz w:val="24"/>
+          <w:szCs w:val="24"/>
+          <w:lang w:bidi="fa-IR"/>
+        </w:rPr>
+        <w:tab/>
+        <w:t>[Identity]</w:t>
+      </w:r>
+    </w:p>
+    <w:p>
+      <w:pPr>
+        <w:jc w:val="both"/>
+        <w:rPr>
+          <w:rFonts w:ascii="Courier New" w:hAnsi="Courier New" w:cs="Courier New"/>
+          <w:sz w:val="24"/>
+          <w:szCs w:val="24"/>
+          <w:lang w:bidi="fa-IR"/>
+        </w:rPr>
+      </w:pPr>
+      <w:r>
+        <w:rPr>
+          <w:rFonts w:ascii="Courier New" w:hAnsi="Courier New" w:cs="Courier New"/>
+          <w:sz w:val="24"/>
+          <w:szCs w:val="24"/>
+          <w:lang w:bidi="fa-IR"/>
+        </w:rPr>
+        <w:tab/>
+      </w:r>
+      <w:r>
+        <w:rPr>
+          <w:rFonts w:ascii="Courier New" w:hAnsi="Courier New" w:cs="Courier New"/>
+          <w:sz w:val="24"/>
+          <w:szCs w:val="24"/>
+          <w:lang w:bidi="fa-IR"/>
+        </w:rPr>
+        <w:tab/>
+      </w:r>
+      <w:r>
+        <w:rPr>
+          <w:rFonts w:ascii="Courier New" w:hAnsi="Courier New" w:cs="Courier New"/>
+          <w:sz w:val="24"/>
+          <w:szCs w:val="24"/>
+          <w:lang w:bidi="fa-IR"/>
+        </w:rPr>
+        <w:tab/>
+        <w:t>[Enums]</w:t>
+      </w:r>
+    </w:p>
+    <w:p>
+      <w:pPr>
+        <w:jc w:val="both"/>
+        <w:rPr>
+          <w:rFonts w:ascii="Courier New" w:hAnsi="Courier New" w:cs="Courier New"/>
+          <w:sz w:val="24"/>
+          <w:szCs w:val="24"/>
+          <w:lang w:bidi="fa-IR"/>
+        </w:rPr>
+      </w:pPr>
+      <w:r>
+        <w:rPr>
+          <w:rFonts w:ascii="Courier New" w:hAnsi="Courier New" w:cs="Courier New"/>
+          <w:sz w:val="24"/>
+          <w:szCs w:val="24"/>
+          <w:lang w:bidi="fa-IR"/>
+        </w:rPr>
+        <w:tab/>
+      </w:r>
+      <w:r>
+        <w:rPr>
+          <w:rFonts w:ascii="Courier New" w:hAnsi="Courier New" w:cs="Courier New"/>
+          <w:sz w:val="24"/>
+          <w:szCs w:val="24"/>
+          <w:lang w:bidi="fa-IR"/>
+        </w:rPr>
+        <w:tab/>
+      </w:r>
+      <w:r>
+        <w:rPr>
+          <w:rFonts w:ascii="Courier New" w:hAnsi="Courier New" w:cs="Courier New"/>
+          <w:sz w:val="24"/>
+          <w:szCs w:val="24"/>
+          <w:lang w:bidi="fa-IR"/>
+        </w:rPr>
+        <w:tab/>
+      </w:r>
+      <w:r>
+        <w:rPr>
+          <w:rFonts w:ascii="Courier New" w:hAnsi="Courier New" w:cs="Courier New"/>
+          <w:sz w:val="24"/>
+          <w:szCs w:val="24"/>
+          <w:lang w:bidi="fa-IR"/>
+        </w:rPr>
+        <w:tab/>
+        <w:t>RoleEnum.cs</w:t>
+      </w:r>
+    </w:p>
+    <w:p>
+      <w:pPr>
+        <w:autoSpaceDE w:val="0"/>
+        <w:autoSpaceDN w:val="0"/>
+        <w:adjustRightInd w:val="0"/>
+        <w:spacing w:after="0" w:line="240" w:lineRule="auto"/>
+        <w:rPr>
+          <w:rFonts w:ascii="Cascadia Mono" w:hAnsi="Cascadia Mono" w:cs="Cascadia Mono"/>
+          <w:color w:val="000000"/>
+          <w:sz w:val="19"/>
+          <w:szCs w:val="19"/>
+        </w:rPr>
+      </w:pPr>
+      <w:r>
+        <w:rPr>
+          <w:rFonts w:ascii="Cascadia Mono" w:hAnsi="Cascadia Mono" w:cs="Cascadia Mono"/>
+          <w:color w:val="0000FF"/>
+          <w:sz w:val="19"/>
+          <w:szCs w:val="19"/>
+        </w:rPr>
+        <w:t>namespace</w:t>
+      </w:r>
+      <w:r>
+        <w:rPr>
+          <w:rFonts w:ascii="Cascadia Mono" w:hAnsi="Cascadia Mono" w:cs="Cascadia Mono"/>
+          <w:color w:val="000000"/>
+          <w:sz w:val="19"/>
+          <w:szCs w:val="19"/>
+        </w:rPr>
+        <w:t xml:space="preserve"> Domain.Features.Identity.</w:t>
+      </w:r>
+      <w:proofErr w:type="gramStart"/>
+      <w:r>
+        <w:rPr>
+          <w:rFonts w:ascii="Cascadia Mono" w:hAnsi="Cascadia Mono" w:cs="Cascadia Mono"/>
+          <w:color w:val="000000"/>
+          <w:sz w:val="19"/>
+          <w:szCs w:val="19"/>
+        </w:rPr>
+        <w:t>Enums;</w:t>
+      </w:r>
+      <w:proofErr w:type="gramEnd"/>
+    </w:p>
+    <w:p>
+      <w:pPr>
+        <w:autoSpaceDE w:val="0"/>
+        <w:autoSpaceDN w:val="0"/>
+        <w:adjustRightInd w:val="0"/>
+        <w:spacing w:after="0" w:line="240" w:lineRule="auto"/>
+        <w:rPr>
+          <w:rFonts w:ascii="Cascadia Mono" w:hAnsi="Cascadia Mono" w:cs="Cascadia Mono"/>
+          <w:color w:val="000000"/>
+          <w:sz w:val="19"/>
+          <w:szCs w:val="19"/>
+        </w:rPr>
+      </w:pPr>
+    </w:p>
+    <w:p>
+      <w:pPr>
+        <w:autoSpaceDE w:val="0"/>
+        <w:autoSpaceDN w:val="0"/>
+        <w:adjustRightInd w:val="0"/>
+        <w:spacing w:after="0" w:line="240" w:lineRule="auto"/>
+        <w:rPr>
+          <w:rFonts w:ascii="Cascadia Mono" w:hAnsi="Cascadia Mono" w:cs="Cascadia Mono"/>
+          <w:color w:val="000000"/>
+          <w:sz w:val="19"/>
+          <w:szCs w:val="19"/>
+        </w:rPr>
+      </w:pPr>
+      <w:r>
+        <w:rPr>
+          <w:rFonts w:ascii="Cascadia Mono" w:hAnsi="Cascadia Mono" w:cs="Cascadia Mono"/>
+          <w:color w:val="0000FF"/>
+          <w:sz w:val="19"/>
+          <w:szCs w:val="19"/>
+        </w:rPr>
+        <w:t>public</w:t>
+      </w:r>
+      <w:r>
+        <w:rPr>
+          <w:rFonts w:ascii="Cascadia Mono" w:hAnsi="Cascadia Mono" w:cs="Cascadia Mono"/>
+          <w:color w:val="000000"/>
+          <w:sz w:val="19"/>
+          <w:szCs w:val="19"/>
+        </w:rPr>
+        <w:t xml:space="preserve"> </w:t>
+      </w:r>
+      <w:r>
+        <w:rPr>
+          <w:rFonts w:ascii="Cascadia Mono" w:hAnsi="Cascadia Mono" w:cs="Cascadia Mono"/>
+          <w:color w:val="0000FF"/>
+          <w:sz w:val="19"/>
+          <w:szCs w:val="19"/>
+        </w:rPr>
+        <w:t>enum</w:t>
+      </w:r>
+      <w:r>
+        <w:rPr>
+          <w:rFonts w:ascii="Cascadia Mono" w:hAnsi="Cascadia Mono" w:cs="Cascadia Mono"/>
+          <w:color w:val="000000"/>
+          <w:sz w:val="19"/>
+          <w:szCs w:val="19"/>
+        </w:rPr>
+        <w:t xml:space="preserve"> </w:t>
+      </w:r>
+      <w:r>
+        <w:rPr>
+          <w:rFonts w:ascii="Cascadia Mono" w:hAnsi="Cascadia Mono" w:cs="Cascadia Mono"/>
+          <w:color w:val="2B91AF"/>
+          <w:sz w:val="19"/>
+          <w:szCs w:val="19"/>
+        </w:rPr>
+        <w:t>RoleEnum</w:t>
+      </w:r>
+      <w:r>
+        <w:rPr>
+          <w:rFonts w:ascii="Cascadia Mono" w:hAnsi="Cascadia Mono" w:cs="Cascadia Mono"/>
+          <w:color w:val="000000"/>
+          <w:sz w:val="19"/>
+          <w:szCs w:val="19"/>
+        </w:rPr>
+        <w:t xml:space="preserve"> : </w:t>
+      </w:r>
+      <w:r>
+        <w:rPr>
+          <w:rFonts w:ascii="Cascadia Mono" w:hAnsi="Cascadia Mono" w:cs="Cascadia Mono"/>
+          <w:color w:val="0000FF"/>
+          <w:sz w:val="19"/>
+          <w:szCs w:val="19"/>
+        </w:rPr>
+        <w:t>int</w:t>
+      </w:r>
+    </w:p>
+    <w:p>
+      <w:pPr>
+        <w:autoSpaceDE w:val="0"/>
+        <w:autoSpaceDN w:val="0"/>
+        <w:adjustRightInd w:val="0"/>
+        <w:spacing w:after="0" w:line="240" w:lineRule="auto"/>
+        <w:rPr>
+          <w:rFonts w:ascii="Cascadia Mono" w:hAnsi="Cascadia Mono" w:cs="Cascadia Mono"/>
+          <w:color w:val="000000"/>
+          <w:sz w:val="19"/>
+          <w:szCs w:val="19"/>
+        </w:rPr>
+      </w:pPr>
+      <w:r>
+        <w:rPr>
+          <w:rFonts w:ascii="Cascadia Mono" w:hAnsi="Cascadia Mono" w:cs="Cascadia Mono"/>
+          <w:color w:val="000000"/>
+          <w:sz w:val="19"/>
+          <w:szCs w:val="19"/>
+        </w:rPr>
+        <w:t>{</w:t>
+      </w:r>
+    </w:p>
+    <w:p>
+      <w:pPr>
+        <w:autoSpaceDE w:val="0"/>
+        <w:autoSpaceDN w:val="0"/>
+        <w:adjustRightInd w:val="0"/>
+        <w:spacing w:after="0" w:line="240" w:lineRule="auto"/>
+        <w:rPr>
+          <w:rFonts w:ascii="Cascadia Mono" w:hAnsi="Cascadia Mono" w:cs="Cascadia Mono"/>
+          <w:color w:val="000000"/>
+          <w:sz w:val="19"/>
+          <w:szCs w:val="19"/>
+        </w:rPr>
+      </w:pPr>
+      <w:r>
+        <w:rPr>
+          <w:rFonts w:ascii="Cascadia Mono" w:hAnsi="Cascadia Mono" w:cs="Cascadia Mono"/>
+          <w:color w:val="000000"/>
+          <w:sz w:val="19"/>
+          <w:szCs w:val="19"/>
+        </w:rPr>
+        <w:tab/>
+        <w:t>SimpleUser = 0,</w:t>
+      </w:r>
+    </w:p>
+    <w:p>
+      <w:pPr>
+        <w:autoSpaceDE w:val="0"/>
+        <w:autoSpaceDN w:val="0"/>
+        <w:adjustRightInd w:val="0"/>
+        <w:spacing w:after="0" w:line="240" w:lineRule="auto"/>
+        <w:rPr>
+          <w:rFonts w:ascii="Cascadia Mono" w:hAnsi="Cascadia Mono" w:cs="Cascadia Mono"/>
+          <w:color w:val="000000"/>
+          <w:sz w:val="19"/>
+          <w:szCs w:val="19"/>
+        </w:rPr>
+      </w:pPr>
+      <w:r>
+        <w:rPr>
+          <w:rFonts w:ascii="Cascadia Mono" w:hAnsi="Cascadia Mono" w:cs="Cascadia Mono"/>
+          <w:color w:val="000000"/>
+          <w:sz w:val="19"/>
+          <w:szCs w:val="19"/>
+        </w:rPr>
+        <w:tab/>
+        <w:t>SpecialUser = 100,</w:t>
+      </w:r>
+    </w:p>
+    <w:p>
+      <w:pPr>
+        <w:autoSpaceDE w:val="0"/>
+        <w:autoSpaceDN w:val="0"/>
+        <w:adjustRightInd w:val="0"/>
+        <w:spacing w:after="0" w:line="240" w:lineRule="auto"/>
+        <w:rPr>
+          <w:rFonts w:ascii="Cascadia Mono" w:hAnsi="Cascadia Mono" w:cs="Cascadia Mono"/>
+          <w:color w:val="000000"/>
+          <w:sz w:val="19"/>
+          <w:szCs w:val="19"/>
+        </w:rPr>
+      </w:pPr>
+    </w:p>
+    <w:p>
+      <w:pPr>
+        <w:autoSpaceDE w:val="0"/>
+        <w:autoSpaceDN w:val="0"/>
+        <w:adjustRightInd w:val="0"/>
+        <w:spacing w:after="0" w:line="240" w:lineRule="auto"/>
+        <w:rPr>
+          <w:rFonts w:ascii="Cascadia Mono" w:hAnsi="Cascadia Mono" w:cs="Cascadia Mono"/>
+          <w:color w:val="000000"/>
+          <w:sz w:val="19"/>
+          <w:szCs w:val="19"/>
+        </w:rPr>
+      </w:pPr>
+      <w:r>
+        <w:rPr>
+          <w:rFonts w:ascii="Cascadia Mono" w:hAnsi="Cascadia Mono" w:cs="Cascadia Mono"/>
+          <w:color w:val="000000"/>
+          <w:sz w:val="19"/>
+          <w:szCs w:val="19"/>
+        </w:rPr>
+        <w:tab/>
+        <w:t>Supervisor = 200,</w:t>
+      </w:r>
+    </w:p>
+    <w:p>
+      <w:pPr>
+        <w:autoSpaceDE w:val="0"/>
+        <w:autoSpaceDN w:val="0"/>
+        <w:adjustRightInd w:val="0"/>
+        <w:spacing w:after="0" w:line="240" w:lineRule="auto"/>
+        <w:rPr>
+          <w:rFonts w:ascii="Cascadia Mono" w:hAnsi="Cascadia Mono" w:cs="Cascadia Mono"/>
+          <w:color w:val="000000"/>
+          <w:sz w:val="19"/>
+          <w:szCs w:val="19"/>
+        </w:rPr>
+      </w:pPr>
+    </w:p>
+    <w:p>
+      <w:pPr>
+        <w:autoSpaceDE w:val="0"/>
+        <w:autoSpaceDN w:val="0"/>
+        <w:adjustRightInd w:val="0"/>
+        <w:spacing w:after="0" w:line="240" w:lineRule="auto"/>
+        <w:rPr>
+          <w:rFonts w:ascii="Cascadia Mono" w:hAnsi="Cascadia Mono" w:cs="Cascadia Mono"/>
+          <w:color w:val="000000"/>
+          <w:sz w:val="19"/>
+          <w:szCs w:val="19"/>
+        </w:rPr>
+      </w:pPr>
+      <w:r>
+        <w:rPr>
+          <w:rFonts w:ascii="Cascadia Mono" w:hAnsi="Cascadia Mono" w:cs="Cascadia Mono"/>
+          <w:color w:val="000000"/>
+          <w:sz w:val="19"/>
+          <w:szCs w:val="19"/>
+        </w:rPr>
+        <w:tab/>
+        <w:t>Administrator = 300,</w:t>
+      </w:r>
+    </w:p>
+    <w:p>
+      <w:pPr>
+        <w:autoSpaceDE w:val="0"/>
+        <w:autoSpaceDN w:val="0"/>
+        <w:adjustRightInd w:val="0"/>
+        <w:spacing w:after="0" w:line="240" w:lineRule="auto"/>
+        <w:rPr>
+          <w:rFonts w:ascii="Cascadia Mono" w:hAnsi="Cascadia Mono" w:cs="Cascadia Mono"/>
+          <w:color w:val="000000"/>
+          <w:sz w:val="19"/>
+          <w:szCs w:val="19"/>
+        </w:rPr>
+      </w:pPr>
+      <w:r>
+        <w:rPr>
+          <w:rFonts w:ascii="Cascadia Mono" w:hAnsi="Cascadia Mono" w:cs="Cascadia Mono"/>
+          <w:color w:val="000000"/>
+          <w:sz w:val="19"/>
+          <w:szCs w:val="19"/>
+        </w:rPr>
+        <w:tab/>
+        <w:t>ApplicationOwner = 400,</w:t>
+      </w:r>
+    </w:p>
+    <w:p>
+      <w:pPr>
+        <w:autoSpaceDE w:val="0"/>
+        <w:autoSpaceDN w:val="0"/>
+        <w:adjustRightInd w:val="0"/>
+        <w:spacing w:after="0" w:line="240" w:lineRule="auto"/>
+        <w:rPr>
+          <w:rFonts w:ascii="Cascadia Mono" w:hAnsi="Cascadia Mono" w:cs="Cascadia Mono"/>
+          <w:color w:val="000000"/>
+          <w:sz w:val="19"/>
+          <w:szCs w:val="19"/>
+        </w:rPr>
+      </w:pPr>
+    </w:p>
+    <w:p>
+      <w:pPr>
+        <w:autoSpaceDE w:val="0"/>
+        <w:autoSpaceDN w:val="0"/>
+        <w:adjustRightInd w:val="0"/>
+        <w:spacing w:after="0" w:line="240" w:lineRule="auto"/>
+        <w:rPr>
+          <w:rFonts w:ascii="Cascadia Mono" w:hAnsi="Cascadia Mono" w:cs="Cascadia Mono"/>
+          <w:color w:val="000000"/>
+          <w:sz w:val="19"/>
+          <w:szCs w:val="19"/>
+        </w:rPr>
+      </w:pPr>
+      <w:r>
+        <w:rPr>
+          <w:rFonts w:ascii="Cascadia Mono" w:hAnsi="Cascadia Mono" w:cs="Cascadia Mono"/>
+          <w:color w:val="000000"/>
+          <w:sz w:val="19"/>
+          <w:szCs w:val="19"/>
+        </w:rPr>
+        <w:tab/>
+        <w:t>Programmer = 900,</w:t>
+      </w:r>
+    </w:p>
+    <w:p>
+      <w:pPr>
+        <w:autoSpaceDE w:val="0"/>
+        <w:autoSpaceDN w:val="0"/>
+        <w:adjustRightInd w:val="0"/>
+        <w:spacing w:after="0" w:line="240" w:lineRule="auto"/>
+        <w:rPr>
+          <w:rFonts w:ascii="Cascadia Mono" w:hAnsi="Cascadia Mono" w:cs="Cascadia Mono"/>
+          <w:color w:val="000000"/>
+          <w:sz w:val="19"/>
+          <w:szCs w:val="19"/>
+        </w:rPr>
+      </w:pPr>
+      <w:r>
+        <w:rPr>
+          <w:rFonts w:ascii="Cascadia Mono" w:hAnsi="Cascadia Mono" w:cs="Cascadia Mono"/>
+          <w:color w:val="000000"/>
+          <w:sz w:val="19"/>
+          <w:szCs w:val="19"/>
+        </w:rPr>
+        <w:t>}</w:t>
+      </w:r>
+    </w:p>
+    <w:p>
+      <w:pPr>
+        <w:bidi/>
+        <w:jc w:val="both"/>
+        <w:rPr>
+          <w:rFonts w:ascii="Courier New" w:hAnsi="Courier New" w:cs="Courier New"/>
+          <w:sz w:val="24"/>
+          <w:szCs w:val="24"/>
+          <w:rtl/>
+          <w:lang w:bidi="fa-IR"/>
+        </w:rPr>
+      </w:pPr>
+      <w:r>
+        <w:rPr>
+          <w:rFonts w:ascii="Courier New" w:hAnsi="Courier New" w:cs="Courier New" w:hint="cs"/>
+          <w:sz w:val="24"/>
+          <w:szCs w:val="24"/>
+          <w:rtl/>
+          <w:lang w:bidi="fa-IR"/>
+        </w:rPr>
+        <w:t xml:space="preserve">ایجاد کلاس </w:t>
+      </w:r>
+      <w:r>
+        <w:rPr>
+          <w:rFonts w:ascii="Courier New" w:hAnsi="Courier New" w:cs="Courier New"/>
+          <w:sz w:val="24"/>
+          <w:szCs w:val="24"/>
+          <w:lang w:bidi="fa-IR"/>
+        </w:rPr>
+        <w:t>Http Context Service</w:t>
+      </w:r>
+      <w:r>
+        <w:rPr>
+          <w:rFonts w:ascii="Courier New" w:hAnsi="Courier New" w:cs="Courier New" w:hint="cs"/>
+          <w:sz w:val="24"/>
+          <w:szCs w:val="24"/>
+          <w:rtl/>
+          <w:lang w:bidi="fa-IR"/>
+        </w:rPr>
+        <w:t>:</w:t>
+      </w:r>
+    </w:p>
+    <w:p>
+      <w:pPr>
+        <w:jc w:val="both"/>
+        <w:rPr>
+          <w:rFonts w:ascii="Courier New" w:hAnsi="Courier New" w:cs="Courier New"/>
+          <w:sz w:val="24"/>
+          <w:szCs w:val="24"/>
+          <w:lang w:bidi="fa-IR"/>
+        </w:rPr>
+      </w:pPr>
+      <w:r>
+        <w:rPr>
+          <w:rFonts w:ascii="Courier New" w:hAnsi="Courier New" w:cs="Courier New"/>
+          <w:sz w:val="24"/>
+          <w:szCs w:val="24"/>
+          <w:lang w:bidi="fa-IR"/>
+        </w:rPr>
+        <w:t>[[Server]]</w:t>
+      </w:r>
+    </w:p>
+    <w:p>
+      <w:pPr>
+        <w:jc w:val="both"/>
+        <w:rPr>
+          <w:rFonts w:ascii="Courier New" w:hAnsi="Courier New" w:cs="Courier New"/>
+          <w:sz w:val="24"/>
+          <w:szCs w:val="24"/>
+          <w:lang w:bidi="fa-IR"/>
+        </w:rPr>
+      </w:pPr>
+      <w:r>
+        <w:rPr>
+          <w:rFonts w:ascii="Courier New" w:hAnsi="Courier New" w:cs="Courier New"/>
+          <w:sz w:val="24"/>
+          <w:szCs w:val="24"/>
+          <w:lang w:bidi="fa-IR"/>
+        </w:rPr>
+        <w:tab/>
+        <w:t>[Services]</w:t>
+      </w:r>
+    </w:p>
+    <w:p>
+      <w:pPr>
+        <w:jc w:val="both"/>
+        <w:rPr>
+          <w:rFonts w:ascii="Courier New" w:hAnsi="Courier New" w:cs="Courier New"/>
+          <w:sz w:val="24"/>
+          <w:szCs w:val="24"/>
+          <w:lang w:bidi="fa-IR"/>
+        </w:rPr>
+      </w:pPr>
+      <w:r>
+        <w:rPr>
+          <w:rFonts w:ascii="Courier New" w:hAnsi="Courier New" w:cs="Courier New"/>
+          <w:sz w:val="24"/>
+          <w:szCs w:val="24"/>
+          <w:lang w:bidi="fa-IR"/>
+        </w:rPr>
+        <w:tab/>
+      </w:r>
+      <w:r>
+        <w:rPr>
+          <w:rFonts w:ascii="Courier New" w:hAnsi="Courier New" w:cs="Courier New"/>
+          <w:sz w:val="24"/>
+          <w:szCs w:val="24"/>
+          <w:lang w:bidi="fa-IR"/>
+        </w:rPr>
+        <w:tab/>
+        <w:t>[Features]</w:t>
+      </w:r>
+    </w:p>
+    <w:p>
+      <w:pPr>
+        <w:jc w:val="both"/>
+        <w:rPr>
+          <w:rFonts w:ascii="Courier New" w:hAnsi="Courier New" w:cs="Courier New"/>
+          <w:sz w:val="24"/>
+          <w:szCs w:val="24"/>
+          <w:lang w:bidi="fa-IR"/>
+        </w:rPr>
+      </w:pPr>
+      <w:r>
+        <w:rPr>
+          <w:rFonts w:ascii="Courier New" w:hAnsi="Courier New" w:cs="Courier New"/>
+          <w:sz w:val="24"/>
+          <w:szCs w:val="24"/>
+          <w:lang w:bidi="fa-IR"/>
+        </w:rPr>
+        <w:tab/>
+      </w:r>
+      <w:r>
+        <w:rPr>
+          <w:rFonts w:ascii="Courier New" w:hAnsi="Courier New" w:cs="Courier New"/>
+          <w:sz w:val="24"/>
+          <w:szCs w:val="24"/>
+          <w:lang w:bidi="fa-IR"/>
+        </w:rPr>
+        <w:tab/>
+      </w:r>
+      <w:r>
+        <w:rPr>
+          <w:rFonts w:ascii="Courier New" w:hAnsi="Courier New" w:cs="Courier New"/>
+          <w:sz w:val="24"/>
+          <w:szCs w:val="24"/>
+          <w:lang w:bidi="fa-IR"/>
+        </w:rPr>
+        <w:tab/>
+        <w:t>[Common]</w:t>
+      </w:r>
+    </w:p>
+    <w:p>
+      <w:pPr>
+        <w:jc w:val="both"/>
+        <w:rPr>
+          <w:rFonts w:ascii="Courier New" w:hAnsi="Courier New" w:cs="Courier New"/>
+          <w:sz w:val="24"/>
+          <w:szCs w:val="24"/>
+          <w:lang w:bidi="fa-IR"/>
+        </w:rPr>
+      </w:pPr>
+      <w:r>
+        <w:rPr>
+          <w:rFonts w:ascii="Courier New" w:hAnsi="Courier New" w:cs="Courier New"/>
+          <w:sz w:val="24"/>
+          <w:szCs w:val="24"/>
+          <w:lang w:bidi="fa-IR"/>
+        </w:rPr>
+        <w:tab/>
+      </w:r>
+      <w:r>
+        <w:rPr>
+          <w:rFonts w:ascii="Courier New" w:hAnsi="Courier New" w:cs="Courier New"/>
+          <w:sz w:val="24"/>
+          <w:szCs w:val="24"/>
+          <w:lang w:bidi="fa-IR"/>
+        </w:rPr>
+        <w:tab/>
+      </w:r>
+      <w:r>
+        <w:rPr>
+          <w:rFonts w:ascii="Courier New" w:hAnsi="Courier New" w:cs="Courier New"/>
+          <w:sz w:val="24"/>
+          <w:szCs w:val="24"/>
+          <w:lang w:bidi="fa-IR"/>
+        </w:rPr>
+        <w:tab/>
+      </w:r>
+      <w:r>
+        <w:rPr>
+          <w:rFonts w:ascii="Courier New" w:hAnsi="Courier New" w:cs="Courier New"/>
+          <w:sz w:val="24"/>
+          <w:szCs w:val="24"/>
+          <w:lang w:bidi="fa-IR"/>
+        </w:rPr>
+        <w:tab/>
+      </w:r>
+      <w:r>
+        <w:rPr>
+          <w:rFonts w:ascii="Courier New" w:hAnsi="Courier New" w:cs="Courier New"/>
+          <w:sz w:val="24"/>
+          <w:szCs w:val="24"/>
+          <w:lang w:bidi="fa-IR"/>
+        </w:rPr>
+        <w:t>HttpContextService.cs</w:t>
+      </w:r>
+    </w:p>
+    <w:p>
+      <w:pPr>
+        <w:bidi/>
+        <w:jc w:val="both"/>
+        <w:rPr>
+          <w:rFonts w:ascii="Courier New" w:hAnsi="Courier New" w:cs="Courier New"/>
+          <w:sz w:val="24"/>
+          <w:szCs w:val="24"/>
+          <w:rtl/>
+          <w:lang w:bidi="fa-IR"/>
+        </w:rPr>
+      </w:pPr>
+      <w:r>
+        <w:rPr>
+          <w:rFonts w:ascii="Courier New" w:hAnsi="Courier New" w:cs="Courier New" w:hint="cs"/>
+          <w:sz w:val="24"/>
+          <w:szCs w:val="24"/>
+          <w:rtl/>
+          <w:lang w:bidi="fa-IR"/>
+        </w:rPr>
+        <w:t xml:space="preserve">به روز رسانی کلاس </w:t>
+      </w:r>
+      <w:r>
+        <w:rPr>
+          <w:rFonts w:ascii="Courier New" w:hAnsi="Courier New" w:cs="Courier New"/>
+          <w:sz w:val="24"/>
+          <w:szCs w:val="24"/>
+          <w:lang w:bidi="fa-IR"/>
+        </w:rPr>
+        <w:t>Constant</w:t>
+      </w:r>
+      <w:r>
+        <w:rPr>
+          <w:rFonts w:ascii="Courier New" w:hAnsi="Courier New" w:cs="Courier New"/>
+          <w:sz w:val="24"/>
+          <w:szCs w:val="24"/>
+          <w:lang w:bidi="fa-IR"/>
+        </w:rPr>
+        <w:t>s</w:t>
+      </w:r>
+      <w:r>
+        <w:rPr>
+          <w:rFonts w:ascii="Courier New" w:hAnsi="Courier New" w:cs="Courier New" w:hint="cs"/>
+          <w:sz w:val="24"/>
+          <w:szCs w:val="24"/>
+          <w:rtl/>
+          <w:lang w:bidi="fa-IR"/>
+        </w:rPr>
+        <w:t>:</w:t>
+      </w:r>
+    </w:p>
+    <w:p>
+      <w:pPr>
+        <w:jc w:val="both"/>
+        <w:rPr>
+          <w:rFonts w:ascii="Courier New" w:hAnsi="Courier New" w:cs="Courier New"/>
+          <w:sz w:val="24"/>
+          <w:szCs w:val="24"/>
+          <w:lang w:bidi="fa-IR"/>
+        </w:rPr>
+      </w:pPr>
+      <w:r>
+        <w:rPr>
+          <w:rFonts w:ascii="Courier New" w:hAnsi="Courier New" w:cs="Courier New"/>
+          <w:sz w:val="24"/>
+          <w:szCs w:val="24"/>
+          <w:lang w:bidi="fa-IR"/>
+        </w:rPr>
+        <w:t>[[Server]]</w:t>
+      </w:r>
+    </w:p>
+    <w:p>
+      <w:pPr>
+        <w:jc w:val="both"/>
+        <w:rPr>
+          <w:rFonts w:ascii="Courier New" w:hAnsi="Courier New" w:cs="Courier New"/>
+          <w:sz w:val="24"/>
+          <w:szCs w:val="24"/>
+          <w:lang w:bidi="fa-IR"/>
+        </w:rPr>
+      </w:pPr>
+      <w:r>
+        <w:rPr>
+          <w:rFonts w:ascii="Courier New" w:hAnsi="Courier New" w:cs="Courier New"/>
+          <w:sz w:val="24"/>
+          <w:szCs w:val="24"/>
+          <w:lang w:bidi="fa-IR"/>
+        </w:rPr>
+        <w:tab/>
+        <w:t>[Infrastructure]</w:t>
+      </w:r>
+    </w:p>
+    <w:p>
+      <w:pPr>
+        <w:jc w:val="both"/>
+        <w:rPr>
+          <w:rFonts w:ascii="Courier New" w:hAnsi="Courier New" w:cs="Courier New"/>
+          <w:sz w:val="24"/>
+          <w:szCs w:val="24"/>
+          <w:lang w:bidi="fa-IR"/>
+        </w:rPr>
+      </w:pPr>
+      <w:r>
+        <w:rPr>
+          <w:rFonts w:ascii="Courier New" w:hAnsi="Courier New" w:cs="Courier New"/>
+          <w:sz w:val="24"/>
+          <w:szCs w:val="24"/>
+          <w:lang w:bidi="fa-IR"/>
+        </w:rPr>
+        <w:tab/>
+      </w:r>
+      <w:r>
+        <w:rPr>
+          <w:rFonts w:ascii="Courier New" w:hAnsi="Courier New" w:cs="Courier New"/>
+          <w:sz w:val="24"/>
+          <w:szCs w:val="24"/>
+          <w:lang w:bidi="fa-IR"/>
+        </w:rPr>
+        <w:tab/>
+        <w:t>[Security]</w:t>
+      </w:r>
+    </w:p>
+    <w:p>
+      <w:pPr>
+        <w:jc w:val="both"/>
+        <w:rPr>
+          <w:rFonts w:ascii="Courier New" w:hAnsi="Courier New" w:cs="Courier New"/>
+          <w:sz w:val="24"/>
+          <w:szCs w:val="24"/>
+          <w:lang w:bidi="fa-IR"/>
+        </w:rPr>
+      </w:pPr>
+      <w:r>
+        <w:rPr>
+          <w:rFonts w:ascii="Courier New" w:hAnsi="Courier New" w:cs="Courier New"/>
+          <w:sz w:val="24"/>
+          <w:szCs w:val="24"/>
+          <w:lang w:bidi="fa-IR"/>
+        </w:rPr>
+        <w:tab/>
+      </w:r>
+      <w:r>
+        <w:rPr>
+          <w:rFonts w:ascii="Courier New" w:hAnsi="Courier New" w:cs="Courier New"/>
+          <w:sz w:val="24"/>
+          <w:szCs w:val="24"/>
+          <w:lang w:bidi="fa-IR"/>
+        </w:rPr>
+        <w:tab/>
+      </w:r>
+      <w:r>
+        <w:rPr>
+          <w:rFonts w:ascii="Courier New" w:hAnsi="Courier New" w:cs="Courier New"/>
+          <w:sz w:val="24"/>
+          <w:szCs w:val="24"/>
+          <w:lang w:bidi="fa-IR"/>
+        </w:rPr>
+        <w:tab/>
+        <w:t>Constants.cs</w:t>
+      </w:r>
+    </w:p>
+    <w:p>
+      <w:pPr>
+        <w:bidi/>
+        <w:jc w:val="both"/>
+        <w:rPr>
+          <w:rFonts w:ascii="Courier New" w:hAnsi="Courier New" w:cs="Courier New"/>
+          <w:sz w:val="24"/>
+          <w:szCs w:val="24"/>
+          <w:rtl/>
+          <w:lang w:bidi="fa-IR"/>
+        </w:rPr>
+      </w:pPr>
+      <w:r>
+        <w:rPr>
+          <w:rFonts w:ascii="Courier New" w:hAnsi="Courier New" w:cs="Courier New" w:hint="cs"/>
+          <w:sz w:val="24"/>
+          <w:szCs w:val="24"/>
+          <w:rtl/>
+          <w:lang w:bidi="fa-IR"/>
+        </w:rPr>
+        <w:t xml:space="preserve">ایجاد کلاس </w:t>
+      </w:r>
+      <w:r>
+        <w:rPr>
+          <w:rFonts w:ascii="Courier New" w:hAnsi="Courier New" w:cs="Courier New"/>
+          <w:sz w:val="24"/>
+          <w:szCs w:val="24"/>
+          <w:lang w:bidi="fa-IR"/>
+        </w:rPr>
+        <w:t>Authenticated User Service</w:t>
+      </w:r>
+      <w:r>
+        <w:rPr>
+          <w:rFonts w:ascii="Courier New" w:hAnsi="Courier New" w:cs="Courier New" w:hint="cs"/>
+          <w:sz w:val="24"/>
+          <w:szCs w:val="24"/>
+          <w:rtl/>
+          <w:lang w:bidi="fa-IR"/>
+        </w:rPr>
+        <w:t>:</w:t>
+      </w:r>
+    </w:p>
+    <w:p>
+      <w:pPr>
+        <w:jc w:val="both"/>
+        <w:rPr>
+          <w:rFonts w:ascii="Courier New" w:hAnsi="Courier New" w:cs="Courier New"/>
+          <w:sz w:val="24"/>
+          <w:szCs w:val="24"/>
+          <w:lang w:bidi="fa-IR"/>
+        </w:rPr>
+      </w:pPr>
+      <w:r>
+        <w:rPr>
+          <w:rFonts w:ascii="Courier New" w:hAnsi="Courier New" w:cs="Courier New"/>
+          <w:sz w:val="24"/>
+          <w:szCs w:val="24"/>
+          <w:lang w:bidi="fa-IR"/>
+        </w:rPr>
+        <w:t>[[Server]]</w:t>
+      </w:r>
+    </w:p>
+    <w:p>
+      <w:pPr>
+        <w:jc w:val="both"/>
+        <w:rPr>
+          <w:rFonts w:ascii="Courier New" w:hAnsi="Courier New" w:cs="Courier New"/>
+          <w:sz w:val="24"/>
+          <w:szCs w:val="24"/>
+          <w:lang w:bidi="fa-IR"/>
+        </w:rPr>
+      </w:pPr>
+      <w:r>
+        <w:rPr>
+          <w:rFonts w:ascii="Courier New" w:hAnsi="Courier New" w:cs="Courier New"/>
+          <w:sz w:val="24"/>
+          <w:szCs w:val="24"/>
+          <w:lang w:bidi="fa-IR"/>
+        </w:rPr>
+        <w:tab/>
+        <w:t>[Infrastructure]</w:t>
+      </w:r>
+    </w:p>
+    <w:p>
+      <w:pPr>
+        <w:jc w:val="both"/>
+        <w:rPr>
+          <w:rFonts w:ascii="Courier New" w:hAnsi="Courier New" w:cs="Courier New"/>
+          <w:sz w:val="24"/>
+          <w:szCs w:val="24"/>
+          <w:lang w:bidi="fa-IR"/>
+        </w:rPr>
+      </w:pPr>
+      <w:r>
+        <w:rPr>
+          <w:rFonts w:ascii="Courier New" w:hAnsi="Courier New" w:cs="Courier New"/>
+          <w:sz w:val="24"/>
+          <w:szCs w:val="24"/>
+          <w:lang w:bidi="fa-IR"/>
+        </w:rPr>
+        <w:tab/>
+      </w:r>
+      <w:r>
+        <w:rPr>
+          <w:rFonts w:ascii="Courier New" w:hAnsi="Courier New" w:cs="Courier New"/>
+          <w:sz w:val="24"/>
+          <w:szCs w:val="24"/>
+          <w:lang w:bidi="fa-IR"/>
+        </w:rPr>
+        <w:tab/>
+        <w:t>[Security]</w:t>
+      </w:r>
+    </w:p>
+    <w:p>
+      <w:pPr>
+        <w:jc w:val="both"/>
+        <w:rPr>
+          <w:rFonts w:ascii="Courier New" w:hAnsi="Courier New" w:cs="Courier New"/>
+          <w:sz w:val="24"/>
+          <w:szCs w:val="24"/>
+          <w:lang w:bidi="fa-IR"/>
+        </w:rPr>
+      </w:pPr>
+      <w:r>
+        <w:rPr>
+          <w:rFonts w:ascii="Courier New" w:hAnsi="Courier New" w:cs="Courier New"/>
+          <w:sz w:val="24"/>
+          <w:szCs w:val="24"/>
+          <w:lang w:bidi="fa-IR"/>
+        </w:rPr>
+        <w:tab/>
+      </w:r>
+      <w:r>
+        <w:rPr>
+          <w:rFonts w:ascii="Courier New" w:hAnsi="Courier New" w:cs="Courier New"/>
+          <w:sz w:val="24"/>
+          <w:szCs w:val="24"/>
+          <w:lang w:bidi="fa-IR"/>
+        </w:rPr>
+        <w:tab/>
+      </w:r>
+      <w:r>
+        <w:rPr>
+          <w:rFonts w:ascii="Courier New" w:hAnsi="Courier New" w:cs="Courier New"/>
+          <w:sz w:val="24"/>
+          <w:szCs w:val="24"/>
+          <w:lang w:bidi="fa-IR"/>
+        </w:rPr>
+        <w:tab/>
+      </w:r>
+      <w:r>
+        <w:rPr>
+          <w:rFonts w:ascii="Courier New" w:hAnsi="Courier New" w:cs="Courier New"/>
+          <w:sz w:val="24"/>
+          <w:szCs w:val="24"/>
+          <w:lang w:bidi="fa-IR"/>
+        </w:rPr>
+        <w:t>AuthenticatedUserService.cs</w:t>
+      </w:r>
+    </w:p>
+    <w:p>
+      <w:pPr>
+        <w:rPr>
+          <w:rFonts w:ascii="Courier New" w:hAnsi="Courier New" w:cs="Courier New"/>
+          <w:sz w:val="24"/>
+          <w:szCs w:val="24"/>
+          <w:lang w:bidi="fa-IR"/>
+        </w:rPr>
+      </w:pPr>
+      <w:r>
+        <w:rPr>
+          <w:rFonts w:ascii="Courier New" w:hAnsi="Courier New" w:cs="Courier New"/>
+          <w:sz w:val="24"/>
+          <w:szCs w:val="24"/>
+          <w:lang w:bidi="fa-IR"/>
+        </w:rPr>
+        <w:br w:type="page"/>
+      </w:r>
+    </w:p>
+    <w:p>
+      <w:pPr>
+        <w:bidi/>
+        <w:jc w:val="both"/>
+        <w:rPr>
+          <w:rFonts w:ascii="Courier New" w:hAnsi="Courier New" w:cs="Courier New"/>
+          <w:sz w:val="24"/>
+          <w:szCs w:val="24"/>
+          <w:rtl/>
+          <w:lang w:bidi="fa-IR"/>
+        </w:rPr>
+      </w:pPr>
+      <w:r>
+        <w:rPr>
+          <w:rFonts w:ascii="Courier New" w:hAnsi="Courier New" w:cs="Courier New"/>
+          <w:sz w:val="24"/>
+          <w:szCs w:val="24"/>
+          <w:lang w:bidi="fa-IR"/>
+        </w:rPr>
+        <w:lastRenderedPageBreak/>
+        <w:t>Register</w:t>
+      </w:r>
+      <w:r>
+        <w:rPr>
+          <w:rFonts w:ascii="Courier New" w:hAnsi="Courier New" w:cs="Courier New" w:hint="cs"/>
+          <w:sz w:val="24"/>
+          <w:szCs w:val="24"/>
+          <w:rtl/>
+          <w:lang w:bidi="fa-IR"/>
+        </w:rPr>
+        <w:t xml:space="preserve"> کردن کلاس‌های ذیل در داخل </w:t>
+      </w:r>
+      <w:r>
+        <w:rPr>
+          <w:rFonts w:ascii="Courier New" w:hAnsi="Courier New" w:cs="Courier New"/>
+          <w:sz w:val="24"/>
+          <w:szCs w:val="24"/>
+          <w:lang w:bidi="fa-IR"/>
+        </w:rPr>
+        <w:t>Program.cs</w:t>
+      </w:r>
+      <w:r>
+        <w:rPr>
+          <w:rFonts w:ascii="Courier New" w:hAnsi="Courier New" w:cs="Courier New" w:hint="cs"/>
+          <w:sz w:val="24"/>
+          <w:szCs w:val="24"/>
+          <w:rtl/>
+          <w:lang w:bidi="fa-IR"/>
+        </w:rPr>
+        <w:t>:</w:t>
+      </w:r>
+    </w:p>
+    <w:p>
+      <w:pPr>
+        <w:pStyle w:val="ListParagraph"/>
+        <w:numPr>
+          <w:ilvl w:val="0"/>
+          <w:numId w:val="4"/>
+        </w:numPr>
+        <w:jc w:val="both"/>
+        <w:rPr>
+          <w:rFonts w:ascii="Courier New" w:hAnsi="Courier New" w:cs="Courier New"/>
+          <w:sz w:val="24"/>
+          <w:szCs w:val="24"/>
+          <w:lang w:bidi="fa-IR"/>
+        </w:rPr>
+      </w:pPr>
+      <w:r>
+        <w:rPr>
+          <w:rFonts w:ascii="Courier New" w:hAnsi="Courier New" w:cs="Courier New"/>
+          <w:sz w:val="24"/>
+          <w:szCs w:val="24"/>
+          <w:lang w:bidi="fa-IR"/>
+        </w:rPr>
+        <w:t>Services.Features.Common.HttpContextService</w:t>
+      </w:r>
+    </w:p>
+    <w:p>
+      <w:pPr>
+        <w:pStyle w:val="ListParagraph"/>
+        <w:numPr>
+          <w:ilvl w:val="0"/>
+          <w:numId w:val="4"/>
+        </w:numPr>
+        <w:jc w:val="both"/>
+        <w:rPr>
+          <w:rFonts w:ascii="Courier New" w:hAnsi="Courier New" w:cs="Courier New"/>
+          <w:sz w:val="24"/>
+          <w:szCs w:val="24"/>
+          <w:lang w:bidi="fa-IR"/>
+        </w:rPr>
+      </w:pPr>
+      <w:r>
+        <w:rPr>
+          <w:rFonts w:ascii="Courier New" w:hAnsi="Courier New" w:cs="Courier New"/>
+          <w:sz w:val="24"/>
+          <w:szCs w:val="24"/>
+          <w:lang w:bidi="fa-IR"/>
+        </w:rPr>
+        <w:t>Microsoft.AspNetCore.Http.IHttpContextAccessor</w:t>
+      </w:r>
+    </w:p>
+    <w:p>
+      <w:pPr>
+        <w:pStyle w:val="ListParagraph"/>
+        <w:numPr>
+          <w:ilvl w:val="0"/>
+          <w:numId w:val="4"/>
+        </w:numPr>
+        <w:jc w:val="both"/>
+        <w:rPr>
+          <w:rFonts w:ascii="Courier New" w:hAnsi="Courier New" w:cs="Courier New"/>
+          <w:sz w:val="24"/>
+          <w:szCs w:val="24"/>
+          <w:lang w:bidi="fa-IR"/>
+        </w:rPr>
+      </w:pPr>
+      <w:r>
+        <w:rPr>
+          <w:rFonts w:ascii="Courier New" w:hAnsi="Courier New" w:cs="Courier New"/>
+          <w:sz w:val="24"/>
+          <w:szCs w:val="24"/>
+          <w:lang w:bidi="fa-IR"/>
+        </w:rPr>
+        <w:t>Infrastructure.Security.AuthenticatedUserService</w:t>
+      </w:r>
+    </w:p>
+    <w:p>
+      <w:pPr>
+        <w:jc w:val="both"/>
+        <w:rPr>
+          <w:rFonts w:ascii="Courier New" w:hAnsi="Courier New" w:cs="Courier New"/>
+          <w:sz w:val="24"/>
+          <w:szCs w:val="24"/>
+          <w:lang w:bidi="fa-IR"/>
+        </w:rPr>
+      </w:pPr>
+    </w:p>
+    <w:p>
+      <w:pPr>
+        <w:autoSpaceDE w:val="0"/>
+        <w:autoSpaceDN w:val="0"/>
+        <w:adjustRightInd w:val="0"/>
+        <w:spacing w:after="0" w:line="240" w:lineRule="auto"/>
+        <w:rPr>
+          <w:rFonts w:ascii="Cascadia Mono" w:hAnsi="Cascadia Mono" w:cs="Cascadia Mono"/>
+          <w:color w:val="000000"/>
+          <w:sz w:val="19"/>
+          <w:szCs w:val="19"/>
+        </w:rPr>
+      </w:pPr>
+      <w:r>
+        <w:rPr>
+          <w:rFonts w:ascii="Cascadia Mono" w:hAnsi="Cascadia Mono" w:cs="Cascadia Mono"/>
+          <w:color w:val="008000"/>
+          <w:sz w:val="19"/>
+          <w:szCs w:val="19"/>
+        </w:rPr>
+        <w:t>// **************************************************</w:t>
+      </w:r>
+    </w:p>
+    <w:p>
+      <w:pPr>
+        <w:autoSpaceDE w:val="0"/>
+        <w:autoSpaceDN w:val="0"/>
+        <w:adjustRightInd w:val="0"/>
+        <w:spacing w:after="0" w:line="240" w:lineRule="auto"/>
+        <w:rPr>
+          <w:rFonts w:ascii="Cascadia Mono" w:hAnsi="Cascadia Mono" w:cs="Cascadia Mono"/>
+          <w:color w:val="000000"/>
+          <w:sz w:val="19"/>
+          <w:szCs w:val="19"/>
+        </w:rPr>
+      </w:pPr>
+      <w:r>
+        <w:rPr>
+          <w:rFonts w:ascii="Cascadia Mono" w:hAnsi="Cascadia Mono" w:cs="Cascadia Mono"/>
+          <w:color w:val="008000"/>
+          <w:sz w:val="19"/>
+          <w:szCs w:val="19"/>
+        </w:rPr>
+        <w:t>// using Microsoft.Extensions.</w:t>
+      </w:r>
+      <w:proofErr w:type="gramStart"/>
+      <w:r>
+        <w:rPr>
+          <w:rFonts w:ascii="Cascadia Mono" w:hAnsi="Cascadia Mono" w:cs="Cascadia Mono"/>
+          <w:color w:val="008000"/>
+          <w:sz w:val="19"/>
+          <w:szCs w:val="19"/>
+        </w:rPr>
+        <w:t>DependencyInjection;</w:t>
+      </w:r>
+      <w:proofErr w:type="gramEnd"/>
+    </w:p>
+    <w:p>
+      <w:pPr>
+        <w:autoSpaceDE w:val="0"/>
+        <w:autoSpaceDN w:val="0"/>
+        <w:adjustRightInd w:val="0"/>
+        <w:spacing w:after="0" w:line="240" w:lineRule="auto"/>
+        <w:rPr>
+          <w:rFonts w:ascii="Cascadia Mono" w:hAnsi="Cascadia Mono" w:cs="Cascadia Mono"/>
+          <w:color w:val="000000"/>
+          <w:sz w:val="19"/>
+          <w:szCs w:val="19"/>
+        </w:rPr>
+      </w:pPr>
+      <w:r>
+        <w:rPr>
+          <w:rFonts w:ascii="Cascadia Mono" w:hAnsi="Cascadia Mono" w:cs="Cascadia Mono"/>
+          <w:color w:val="000000"/>
+          <w:sz w:val="19"/>
+          <w:szCs w:val="19"/>
+        </w:rPr>
+        <w:t>builder.Services</w:t>
+      </w:r>
+    </w:p>
+    <w:p>
+      <w:pPr>
+        <w:autoSpaceDE w:val="0"/>
+        <w:autoSpaceDN w:val="0"/>
+        <w:adjustRightInd w:val="0"/>
+        <w:spacing w:after="0" w:line="240" w:lineRule="auto"/>
+        <w:rPr>
+          <w:rFonts w:ascii="Cascadia Mono" w:hAnsi="Cascadia Mono" w:cs="Cascadia Mono"/>
+          <w:color w:val="000000"/>
+          <w:sz w:val="19"/>
+          <w:szCs w:val="19"/>
+        </w:rPr>
+      </w:pPr>
+      <w:r>
+        <w:rPr>
+          <w:rFonts w:ascii="Cascadia Mono" w:hAnsi="Cascadia Mono" w:cs="Cascadia Mono"/>
+          <w:color w:val="000000"/>
+          <w:sz w:val="19"/>
+          <w:szCs w:val="19"/>
+        </w:rPr>
+        <w:tab/>
+        <w:t>.AddHttpContextAccessor(</w:t>
+      </w:r>
+      <w:proofErr w:type="gramStart"/>
+      <w:r>
+        <w:rPr>
+          <w:rFonts w:ascii="Cascadia Mono" w:hAnsi="Cascadia Mono" w:cs="Cascadia Mono"/>
+          <w:color w:val="000000"/>
+          <w:sz w:val="19"/>
+          <w:szCs w:val="19"/>
+        </w:rPr>
+        <w:t>);</w:t>
+      </w:r>
+      <w:proofErr w:type="gramEnd"/>
+    </w:p>
+    <w:p>
+      <w:pPr>
+        <w:autoSpaceDE w:val="0"/>
+        <w:autoSpaceDN w:val="0"/>
+        <w:adjustRightInd w:val="0"/>
+        <w:spacing w:after="0" w:line="240" w:lineRule="auto"/>
+        <w:rPr>
+          <w:rFonts w:ascii="Cascadia Mono" w:hAnsi="Cascadia Mono" w:cs="Cascadia Mono"/>
+          <w:color w:val="000000"/>
+          <w:sz w:val="19"/>
+          <w:szCs w:val="19"/>
+        </w:rPr>
+      </w:pPr>
+      <w:r>
+        <w:rPr>
+          <w:rFonts w:ascii="Cascadia Mono" w:hAnsi="Cascadia Mono" w:cs="Cascadia Mono"/>
+          <w:color w:val="008000"/>
+          <w:sz w:val="19"/>
+          <w:szCs w:val="19"/>
+        </w:rPr>
+        <w:t>// **************************************************</w:t>
+      </w:r>
+    </w:p>
+    <w:p>
+      <w:pPr>
+        <w:autoSpaceDE w:val="0"/>
+        <w:autoSpaceDN w:val="0"/>
+        <w:adjustRightInd w:val="0"/>
+        <w:spacing w:after="0" w:line="240" w:lineRule="auto"/>
+        <w:rPr>
+          <w:rFonts w:ascii="Cascadia Mono" w:hAnsi="Cascadia Mono" w:cs="Cascadia Mono"/>
+          <w:color w:val="000000"/>
+          <w:sz w:val="19"/>
+          <w:szCs w:val="19"/>
+        </w:rPr>
+      </w:pPr>
+    </w:p>
+    <w:p>
+      <w:pPr>
+        <w:autoSpaceDE w:val="0"/>
+        <w:autoSpaceDN w:val="0"/>
+        <w:adjustRightInd w:val="0"/>
+        <w:spacing w:after="0" w:line="240" w:lineRule="auto"/>
+        <w:rPr>
+          <w:rFonts w:ascii="Cascadia Mono" w:hAnsi="Cascadia Mono" w:cs="Cascadia Mono"/>
+          <w:color w:val="000000"/>
+          <w:sz w:val="19"/>
+          <w:szCs w:val="19"/>
+        </w:rPr>
+      </w:pPr>
+      <w:r>
+        <w:rPr>
+          <w:rFonts w:ascii="Cascadia Mono" w:hAnsi="Cascadia Mono" w:cs="Cascadia Mono"/>
+          <w:color w:val="008000"/>
+          <w:sz w:val="19"/>
+          <w:szCs w:val="19"/>
+        </w:rPr>
+        <w:t>// **************************************************</w:t>
+      </w:r>
+    </w:p>
+    <w:p>
+      <w:pPr>
+        <w:autoSpaceDE w:val="0"/>
+        <w:autoSpaceDN w:val="0"/>
+        <w:adjustRightInd w:val="0"/>
+        <w:spacing w:after="0" w:line="240" w:lineRule="auto"/>
+        <w:rPr>
+          <w:rFonts w:ascii="Cascadia Mono" w:hAnsi="Cascadia Mono" w:cs="Cascadia Mono"/>
+          <w:color w:val="000000"/>
+          <w:sz w:val="19"/>
+          <w:szCs w:val="19"/>
+        </w:rPr>
+      </w:pPr>
+      <w:r>
+        <w:rPr>
+          <w:rFonts w:ascii="Cascadia Mono" w:hAnsi="Cascadia Mono" w:cs="Cascadia Mono"/>
+          <w:color w:val="000000"/>
+          <w:sz w:val="19"/>
+          <w:szCs w:val="19"/>
+        </w:rPr>
+        <w:t>builder.Services.AddScoped</w:t>
+      </w:r>
+    </w:p>
+    <w:p>
+      <w:pPr>
+        <w:autoSpaceDE w:val="0"/>
+        <w:autoSpaceDN w:val="0"/>
+        <w:adjustRightInd w:val="0"/>
+        <w:spacing w:after="0" w:line="240" w:lineRule="auto"/>
+        <w:rPr>
+          <w:rFonts w:ascii="Cascadia Mono" w:hAnsi="Cascadia Mono" w:cs="Cascadia Mono"/>
+          <w:color w:val="000000"/>
+          <w:sz w:val="19"/>
+          <w:szCs w:val="19"/>
+        </w:rPr>
+      </w:pPr>
+      <w:r>
+        <w:rPr>
+          <w:rFonts w:ascii="Cascadia Mono" w:hAnsi="Cascadia Mono" w:cs="Cascadia Mono"/>
+          <w:color w:val="000000"/>
+          <w:sz w:val="19"/>
+          <w:szCs w:val="19"/>
+        </w:rPr>
+        <w:tab/>
+        <w:t>&lt;Services.Features.Common.HttpContextService&gt;(</w:t>
+      </w:r>
+      <w:proofErr w:type="gramStart"/>
+      <w:r>
+        <w:rPr>
+          <w:rFonts w:ascii="Cascadia Mono" w:hAnsi="Cascadia Mono" w:cs="Cascadia Mono"/>
+          <w:color w:val="000000"/>
+          <w:sz w:val="19"/>
+          <w:szCs w:val="19"/>
+        </w:rPr>
+        <w:t>);</w:t>
+      </w:r>
+      <w:proofErr w:type="gramEnd"/>
+    </w:p>
+    <w:p>
+      <w:pPr>
+        <w:autoSpaceDE w:val="0"/>
+        <w:autoSpaceDN w:val="0"/>
+        <w:adjustRightInd w:val="0"/>
+        <w:spacing w:after="0" w:line="240" w:lineRule="auto"/>
+        <w:rPr>
+          <w:rFonts w:ascii="Cascadia Mono" w:hAnsi="Cascadia Mono" w:cs="Cascadia Mono"/>
+          <w:color w:val="000000"/>
+          <w:sz w:val="19"/>
+          <w:szCs w:val="19"/>
+        </w:rPr>
+      </w:pPr>
+      <w:r>
+        <w:rPr>
+          <w:rFonts w:ascii="Cascadia Mono" w:hAnsi="Cascadia Mono" w:cs="Cascadia Mono"/>
+          <w:color w:val="008000"/>
+          <w:sz w:val="19"/>
+          <w:szCs w:val="19"/>
+        </w:rPr>
+        <w:t>// **************************************************</w:t>
+      </w:r>
+    </w:p>
+    <w:p>
+      <w:pPr>
+        <w:autoSpaceDE w:val="0"/>
+        <w:autoSpaceDN w:val="0"/>
+        <w:adjustRightInd w:val="0"/>
+        <w:spacing w:after="0" w:line="240" w:lineRule="auto"/>
+        <w:rPr>
+          <w:rFonts w:ascii="Cascadia Mono" w:hAnsi="Cascadia Mono" w:cs="Cascadia Mono"/>
+          <w:color w:val="000000"/>
+          <w:sz w:val="19"/>
+          <w:szCs w:val="19"/>
+        </w:rPr>
+      </w:pPr>
+    </w:p>
+    <w:p>
+      <w:pPr>
+        <w:autoSpaceDE w:val="0"/>
+        <w:autoSpaceDN w:val="0"/>
+        <w:adjustRightInd w:val="0"/>
+        <w:spacing w:after="0" w:line="240" w:lineRule="auto"/>
+        <w:rPr>
+          <w:rFonts w:ascii="Cascadia Mono" w:hAnsi="Cascadia Mono" w:cs="Cascadia Mono"/>
+          <w:color w:val="000000"/>
+          <w:sz w:val="19"/>
+          <w:szCs w:val="19"/>
+        </w:rPr>
+      </w:pPr>
+      <w:r>
+        <w:rPr>
+          <w:rFonts w:ascii="Cascadia Mono" w:hAnsi="Cascadia Mono" w:cs="Cascadia Mono"/>
+          <w:color w:val="008000"/>
+          <w:sz w:val="19"/>
+          <w:szCs w:val="19"/>
+        </w:rPr>
+        <w:t>// **************************************************</w:t>
+      </w:r>
+    </w:p>
+    <w:p>
+      <w:pPr>
+        <w:autoSpaceDE w:val="0"/>
+        <w:autoSpaceDN w:val="0"/>
+        <w:adjustRightInd w:val="0"/>
+        <w:spacing w:after="0" w:line="240" w:lineRule="auto"/>
+        <w:rPr>
+          <w:rFonts w:ascii="Cascadia Mono" w:hAnsi="Cascadia Mono" w:cs="Cascadia Mono"/>
+          <w:color w:val="000000"/>
+          <w:sz w:val="19"/>
+          <w:szCs w:val="19"/>
+        </w:rPr>
+      </w:pPr>
+      <w:r>
+        <w:rPr>
+          <w:rFonts w:ascii="Cascadia Mono" w:hAnsi="Cascadia Mono" w:cs="Cascadia Mono"/>
+          <w:color w:val="000000"/>
+          <w:sz w:val="19"/>
+          <w:szCs w:val="19"/>
+        </w:rPr>
+        <w:t>builder.Services.AddScoped</w:t>
+      </w:r>
+    </w:p>
+    <w:p>
+      <w:pPr>
+        <w:autoSpaceDE w:val="0"/>
+        <w:autoSpaceDN w:val="0"/>
+        <w:adjustRightInd w:val="0"/>
+        <w:spacing w:after="0" w:line="240" w:lineRule="auto"/>
+        <w:rPr>
+          <w:rFonts w:ascii="Cascadia Mono" w:hAnsi="Cascadia Mono" w:cs="Cascadia Mono"/>
+          <w:color w:val="000000"/>
+          <w:sz w:val="19"/>
+          <w:szCs w:val="19"/>
+        </w:rPr>
+      </w:pPr>
+      <w:r>
+        <w:rPr>
+          <w:rFonts w:ascii="Cascadia Mono" w:hAnsi="Cascadia Mono" w:cs="Cascadia Mono"/>
+          <w:color w:val="000000"/>
+          <w:sz w:val="19"/>
+          <w:szCs w:val="19"/>
+        </w:rPr>
+        <w:tab/>
+        <w:t>&lt;Infrastructure.Security.AuthenticatedUserService&gt;(</w:t>
+      </w:r>
+      <w:proofErr w:type="gramStart"/>
+      <w:r>
+        <w:rPr>
+          <w:rFonts w:ascii="Cascadia Mono" w:hAnsi="Cascadia Mono" w:cs="Cascadia Mono"/>
+          <w:color w:val="000000"/>
+          <w:sz w:val="19"/>
+          <w:szCs w:val="19"/>
+        </w:rPr>
+        <w:t>);</w:t>
+      </w:r>
+      <w:proofErr w:type="gramEnd"/>
+    </w:p>
+    <w:p>
+      <w:pPr>
+        <w:autoSpaceDE w:val="0"/>
+        <w:autoSpaceDN w:val="0"/>
+        <w:adjustRightInd w:val="0"/>
+        <w:spacing w:after="0" w:line="240" w:lineRule="auto"/>
+        <w:rPr>
+          <w:rFonts w:ascii="Cascadia Mono" w:hAnsi="Cascadia Mono" w:cs="Cascadia Mono"/>
+          <w:color w:val="000000"/>
+          <w:sz w:val="19"/>
+          <w:szCs w:val="19"/>
+        </w:rPr>
+      </w:pPr>
+      <w:r>
+        <w:rPr>
+          <w:rFonts w:ascii="Cascadia Mono" w:hAnsi="Cascadia Mono" w:cs="Cascadia Mono"/>
+          <w:color w:val="008000"/>
+          <w:sz w:val="19"/>
+          <w:szCs w:val="19"/>
+        </w:rPr>
+        <w:t>// **************************************************</w:t>
+      </w:r>
+    </w:p>
+    <w:p>
+      <w:pPr>
+        <w:autoSpaceDE w:val="0"/>
+        <w:autoSpaceDN w:val="0"/>
+        <w:adjustRightInd w:val="0"/>
+        <w:spacing w:after="0" w:line="240" w:lineRule="auto"/>
+        <w:rPr>
+          <w:rFonts w:ascii="Cascadia Mono" w:hAnsi="Cascadia Mono" w:cs="Cascadia Mono"/>
+          <w:color w:val="000000"/>
+          <w:sz w:val="19"/>
+          <w:szCs w:val="19"/>
+        </w:rPr>
+      </w:pPr>
+    </w:p>
+    <w:p>
+      <w:pPr>
+        <w:autoSpaceDE w:val="0"/>
+        <w:autoSpaceDN w:val="0"/>
+        <w:adjustRightInd w:val="0"/>
+        <w:spacing w:after="0" w:line="240" w:lineRule="auto"/>
+        <w:rPr>
+          <w:rFonts w:ascii="Cascadia Mono" w:hAnsi="Cascadia Mono" w:cs="Cascadia Mono"/>
+          <w:color w:val="000000"/>
+          <w:sz w:val="19"/>
+          <w:szCs w:val="19"/>
+        </w:rPr>
+      </w:pPr>
+      <w:r>
+        <w:rPr>
+          <w:rFonts w:ascii="Cascadia Mono" w:hAnsi="Cascadia Mono" w:cs="Cascadia Mono"/>
+          <w:color w:val="0000FF"/>
+          <w:sz w:val="19"/>
+          <w:szCs w:val="19"/>
+        </w:rPr>
+        <w:t>var</w:t>
+      </w:r>
+      <w:r>
+        <w:rPr>
+          <w:rFonts w:ascii="Cascadia Mono" w:hAnsi="Cascadia Mono" w:cs="Cascadia Mono"/>
+          <w:color w:val="000000"/>
+          <w:sz w:val="19"/>
+          <w:szCs w:val="19"/>
+        </w:rPr>
+        <w:t xml:space="preserve"> app =</w:t>
+      </w:r>
+    </w:p>
+    <w:p>
+      <w:pPr>
+        <w:autoSpaceDE w:val="0"/>
+        <w:autoSpaceDN w:val="0"/>
+        <w:adjustRightInd w:val="0"/>
+        <w:spacing w:after="0" w:line="240" w:lineRule="auto"/>
+        <w:rPr>
+          <w:rFonts w:ascii="Cascadia Mono" w:hAnsi="Cascadia Mono" w:cs="Cascadia Mono"/>
+          <w:color w:val="000000"/>
+          <w:sz w:val="19"/>
+          <w:szCs w:val="19"/>
+        </w:rPr>
+      </w:pPr>
+      <w:r>
+        <w:rPr>
+          <w:rFonts w:ascii="Cascadia Mono" w:hAnsi="Cascadia Mono" w:cs="Cascadia Mono"/>
+          <w:color w:val="000000"/>
+          <w:sz w:val="19"/>
+          <w:szCs w:val="19"/>
+        </w:rPr>
+        <w:tab/>
+        <w:t>builder.Build(</w:t>
+      </w:r>
+      <w:proofErr w:type="gramStart"/>
+      <w:r>
+        <w:rPr>
+          <w:rFonts w:ascii="Cascadia Mono" w:hAnsi="Cascadia Mono" w:cs="Cascadia Mono"/>
+          <w:color w:val="000000"/>
+          <w:sz w:val="19"/>
+          <w:szCs w:val="19"/>
+        </w:rPr>
+        <w:t>);</w:t>
+      </w:r>
+      <w:proofErr w:type="gramEnd"/>
+    </w:p>
+    <w:p>
+      <w:pPr>
+        <w:jc w:val="both"/>
+        <w:rPr>
+          <w:rFonts w:ascii="Courier New" w:hAnsi="Courier New" w:cs="Courier New" w:hint="cs"/>
+          <w:sz w:val="24"/>
+          <w:szCs w:val="24"/>
+          <w:lang w:bidi="fa-IR"/>
+        </w:rPr>
+      </w:pPr>
+    </w:p>
+    <w:p>
+      <w:pPr>
+        <w:bidi/>
+        <w:jc w:val="both"/>
+        <w:rPr>
+          <w:rFonts w:ascii="Courier New" w:hAnsi="Courier New" w:cs="Courier New"/>
+          <w:sz w:val="24"/>
+          <w:szCs w:val="24"/>
+          <w:rtl/>
+          <w:lang w:bidi="fa-IR"/>
+        </w:rPr>
+      </w:pPr>
+      <w:r>
+        <w:rPr>
+          <w:rFonts w:ascii="Courier New" w:hAnsi="Courier New" w:cs="Courier New"/>
+          <w:sz w:val="24"/>
+          <w:szCs w:val="24"/>
+          <w:lang w:bidi="fa-IR"/>
+        </w:rPr>
+        <w:t>Register</w:t>
+      </w:r>
+      <w:r>
+        <w:rPr>
+          <w:rFonts w:ascii="Courier New" w:hAnsi="Courier New" w:cs="Courier New" w:hint="cs"/>
+          <w:sz w:val="24"/>
+          <w:szCs w:val="24"/>
+          <w:rtl/>
+          <w:lang w:bidi="fa-IR"/>
+        </w:rPr>
+        <w:t xml:space="preserve"> کردن کلاس </w:t>
+      </w:r>
+      <w:r>
+        <w:rPr>
+          <w:rFonts w:ascii="Courier New" w:hAnsi="Courier New" w:cs="Courier New"/>
+          <w:sz w:val="24"/>
+          <w:szCs w:val="24"/>
+          <w:lang w:bidi="fa-IR"/>
+        </w:rPr>
+        <w:t>Authenticated User Service</w:t>
+      </w:r>
+      <w:r>
+        <w:rPr>
+          <w:rFonts w:ascii="Courier New" w:hAnsi="Courier New" w:cs="Courier New" w:hint="cs"/>
+          <w:sz w:val="24"/>
+          <w:szCs w:val="24"/>
+          <w:rtl/>
+          <w:lang w:bidi="fa-IR"/>
+        </w:rPr>
+        <w:t xml:space="preserve"> به صفحه </w:t>
+      </w:r>
+      <w:r>
+        <w:rPr>
+          <w:rFonts w:ascii="Courier New" w:hAnsi="Courier New" w:cs="Courier New"/>
+          <w:sz w:val="24"/>
+          <w:szCs w:val="24"/>
+          <w:lang w:bidi="fa-IR"/>
+        </w:rPr>
+        <w:t>Index.cshtml</w:t>
+      </w:r>
+      <w:r>
+        <w:rPr>
+          <w:rFonts w:ascii="Courier New" w:hAnsi="Courier New" w:cs="Courier New" w:hint="cs"/>
+          <w:sz w:val="24"/>
+          <w:szCs w:val="24"/>
+          <w:rtl/>
+          <w:lang w:bidi="fa-IR"/>
+        </w:rPr>
+        <w:t xml:space="preserve"> و استفاده از </w:t>
+      </w:r>
+      <w:proofErr w:type="gramStart"/>
+      <w:r>
+        <w:rPr>
+          <w:rFonts w:ascii="Courier New" w:hAnsi="Courier New" w:cs="Courier New" w:hint="cs"/>
+          <w:sz w:val="24"/>
+          <w:szCs w:val="24"/>
+          <w:rtl/>
+          <w:lang w:bidi="fa-IR"/>
+        </w:rPr>
+        <w:t>آن</w:t>
+      </w:r>
+      <w:proofErr w:type="gramEnd"/>
+    </w:p>
+    <w:p>
+      <w:pPr>
+        <w:autoSpaceDE w:val="0"/>
+        <w:autoSpaceDN w:val="0"/>
+        <w:adjustRightInd w:val="0"/>
+        <w:spacing w:after="0" w:line="240" w:lineRule="auto"/>
+        <w:rPr>
+          <w:rFonts w:ascii="Cascadia Mono" w:hAnsi="Cascadia Mono" w:cs="Cascadia Mono"/>
+          <w:color w:val="000000"/>
+          <w:sz w:val="19"/>
+          <w:szCs w:val="19"/>
+        </w:rPr>
+      </w:pPr>
+      <w:r>
+        <w:rPr>
+          <w:rFonts w:ascii="Cascadia Mono" w:hAnsi="Cascadia Mono" w:cs="Cascadia Mono"/>
+          <w:color w:val="000000"/>
+          <w:sz w:val="19"/>
+          <w:szCs w:val="19"/>
+        </w:rPr>
+        <w:t>@page</w:t>
+      </w:r>
+    </w:p>
+    <w:p>
+      <w:pPr>
+        <w:autoSpaceDE w:val="0"/>
+        <w:autoSpaceDN w:val="0"/>
+        <w:adjustRightInd w:val="0"/>
+        <w:spacing w:after="0" w:line="240" w:lineRule="auto"/>
+        <w:rPr>
+          <w:rFonts w:ascii="Cascadia Mono" w:hAnsi="Cascadia Mono" w:cs="Cascadia Mono"/>
+          <w:color w:val="000000"/>
+          <w:sz w:val="19"/>
+          <w:szCs w:val="19"/>
+        </w:rPr>
+      </w:pPr>
+      <w:r>
+        <w:rPr>
+          <w:rFonts w:ascii="Cascadia Mono" w:hAnsi="Cascadia Mono" w:cs="Cascadia Mono"/>
+          <w:color w:val="000000"/>
+          <w:sz w:val="19"/>
+          <w:szCs w:val="19"/>
+        </w:rPr>
+        <w:t>@model Client.Pages.</w:t>
+      </w:r>
+      <w:r>
+        <w:rPr>
+          <w:rFonts w:ascii="Cascadia Mono" w:hAnsi="Cascadia Mono" w:cs="Cascadia Mono"/>
+          <w:color w:val="2B91AF"/>
+          <w:sz w:val="19"/>
+          <w:szCs w:val="19"/>
+        </w:rPr>
+        <w:t>IndexModel</w:t>
+      </w:r>
+    </w:p>
+    <w:p>
+      <w:pPr>
+        <w:autoSpaceDE w:val="0"/>
+        <w:autoSpaceDN w:val="0"/>
+        <w:adjustRightInd w:val="0"/>
+        <w:spacing w:after="0" w:line="240" w:lineRule="auto"/>
+        <w:rPr>
+          <w:rFonts w:ascii="Cascadia Mono" w:hAnsi="Cascadia Mono" w:cs="Cascadia Mono"/>
+          <w:color w:val="000000"/>
+          <w:sz w:val="19"/>
+          <w:szCs w:val="19"/>
+        </w:rPr>
+      </w:pPr>
+      <w:r>
+        <w:rPr>
+          <w:rFonts w:ascii="Cascadia Mono" w:hAnsi="Cascadia Mono" w:cs="Cascadia Mono"/>
+          <w:color w:val="000000"/>
+          <w:sz w:val="19"/>
+          <w:szCs w:val="19"/>
+        </w:rPr>
+        <w:t>@inject Infrastructure.Security.</w:t>
+      </w:r>
+      <w:r>
+        <w:rPr>
+          <w:rFonts w:ascii="Cascadia Mono" w:hAnsi="Cascadia Mono" w:cs="Cascadia Mono"/>
+          <w:color w:val="2B91AF"/>
+          <w:sz w:val="19"/>
+          <w:szCs w:val="19"/>
+        </w:rPr>
+        <w:t>AuthenticatedUserService</w:t>
+      </w:r>
+      <w:r>
+        <w:rPr>
+          <w:rFonts w:ascii="Cascadia Mono" w:hAnsi="Cascadia Mono" w:cs="Cascadia Mono"/>
+          <w:color w:val="000000"/>
+          <w:sz w:val="19"/>
+          <w:szCs w:val="19"/>
+        </w:rPr>
+        <w:t xml:space="preserve"> AuthenticatedUserService</w:t>
+      </w:r>
+    </w:p>
+    <w:p>
+      <w:pPr>
+        <w:jc w:val="both"/>
+        <w:rPr>
+          <w:rFonts w:ascii="Courier New" w:hAnsi="Courier New" w:cs="Courier New"/>
+          <w:sz w:val="24"/>
+          <w:szCs w:val="24"/>
+          <w:lang w:bidi="fa-IR"/>
+        </w:rPr>
+      </w:pPr>
+    </w:p>
+    <w:p>
+      <w:pPr>
+        <w:bidi/>
+        <w:jc w:val="both"/>
+        <w:rPr>
+          <w:rFonts w:ascii="Courier New" w:hAnsi="Courier New" w:cs="Courier New" w:hint="cs"/>
+          <w:sz w:val="24"/>
+          <w:szCs w:val="24"/>
+          <w:rtl/>
           <w:lang w:bidi="fa-IR"/>
         </w:rPr>
       </w:pPr>
@@ -9103,7 +11203,7 @@
   <w:abstractNum w:abstractNumId="1" w15:restartNumberingAfterBreak="0">
     <w:nsid w:val="57297B76"/>
     <w:multiLevelType w:val="hybridMultilevel"/>
-    <w:tmpl w:val="4A864DFA"/>
+    <w:tmpl w:val="3CC6FCEE"/>
     <w:lvl w:ilvl="0" w:tplc="04090001">
       <w:start w:val="1"/>
       <w:numFmt w:val="bullet"/>
@@ -9852,7 +11952,7 @@
   <w:style w:type="paragraph" w:default="1" w:styleId="Normal">
     <w:name w:val="Normal"/>
     <w:qFormat/>
-    <w:rsid w:val="00737D64"/>
+    <w:rsid w:val="0082122F"/>
   </w:style>
   <w:style w:type="character" w:default="1" w:styleId="DefaultParagraphFont">
     <w:name w:val="Default Paragraph Font"/>

</xml_diff>

<commit_message>
Version 1.3.1 - Clean Code
</commit_message>
<xml_diff>
--- a/Documents/ReadMe.docx
+++ b/Documents/ReadMe.docx
@@ -1,6 +1,6 @@
 
 <file path=word/document.xml><?xml version="1.0" encoding="utf-8"?>
-<w:document xmlns:wpc="http://schemas.microsoft.com/office/word/2010/wordprocessingCanvas" xmlns:cx="http://schemas.microsoft.com/office/drawing/2014/chartex" xmlns:cx1="http://schemas.microsoft.com/office/drawing/2015/9/8/chartex" xmlns:cx2="http://schemas.microsoft.com/office/drawing/2015/10/21/chartex" xmlns:cx3="http://schemas.microsoft.com/office/drawing/2016/5/9/chartex" xmlns:cx4="http://schemas.microsoft.com/office/drawing/2016/5/10/chartex" xmlns:cx5="http://schemas.microsoft.com/office/drawing/2016/5/11/chartex" xmlns:cx6="http://schemas.microsoft.com/office/drawing/2016/5/12/chartex" xmlns:cx7="http://schemas.microsoft.com/office/drawing/2016/5/13/chartex" xmlns:cx8="http://schemas.microsoft.com/office/drawing/2016/5/14/chartex" xmlns:mc="http://schemas.openxmlformats.org/markup-compatibility/2006" xmlns:aink="http://schemas.microsoft.com/office/drawing/2016/ink" xmlns:am3d="http://schemas.microsoft.com/office/drawing/2017/model3d" xmlns:o="urn:schemas-microsoft-com:office:office" xmlns:oel="http://schemas.microsoft.com/office/2019/extlst" xmlns:r="http://schemas.openxmlformats.org/officeDocument/2006/relationships" xmlns:m="http://schemas.openxmlformats.org/officeDocument/2006/math" xmlns:v="urn:schemas-microsoft-com:vml" xmlns:wp14="http://schemas.microsoft.com/office/word/2010/wordprocessingDrawing" xmlns:wp="http://schemas.openxmlformats.org/drawingml/2006/wordprocessingDrawing" xmlns:w10="urn:schemas-microsoft-com:office:word" xmlns:w="http://schemas.openxmlformats.org/wordprocessingml/2006/main" xmlns:w14="http://schemas.microsoft.com/office/word/2010/wordml" xmlns:w15="http://schemas.microsoft.com/office/word/2012/wordml" xmlns:w16cex="http://schemas.microsoft.com/office/word/2018/wordml/cex" xmlns:w16cid="http://schemas.microsoft.com/office/word/2016/wordml/cid" xmlns:w16="http://schemas.microsoft.com/office/word/2018/wordml" xmlns:w16sdtdh="http://schemas.microsoft.com/office/word/2020/wordml/sdtdatahash" xmlns:w16se="http://schemas.microsoft.com/office/word/2015/wordml/symex" xmlns:wpg="http://schemas.microsoft.com/office/word/2010/wordprocessingGroup" xmlns:wpi="http://schemas.microsoft.com/office/word/2010/wordprocessingInk" xmlns:wne="http://schemas.microsoft.com/office/word/2006/wordml" xmlns:wps="http://schemas.microsoft.com/office/word/2010/wordprocessingShape" mc:Ignorable="w14 w15 w16se w16cid w16 w16cex w16sdtdh wp14">
+<w:document xmlns:wpc="http://schemas.microsoft.com/office/word/2010/wordprocessingCanvas" xmlns:cx="http://schemas.microsoft.com/office/drawing/2014/chartex" xmlns:cx1="http://schemas.microsoft.com/office/drawing/2015/9/8/chartex" xmlns:cx2="http://schemas.microsoft.com/office/drawing/2015/10/21/chartex" xmlns:cx3="http://schemas.microsoft.com/office/drawing/2016/5/9/chartex" xmlns:cx4="http://schemas.microsoft.com/office/drawing/2016/5/10/chartex" xmlns:cx5="http://schemas.microsoft.com/office/drawing/2016/5/11/chartex" xmlns:cx6="http://schemas.microsoft.com/office/drawing/2016/5/12/chartex" xmlns:cx7="http://schemas.microsoft.com/office/drawing/2016/5/13/chartex" xmlns:cx8="http://schemas.microsoft.com/office/drawing/2016/5/14/chartex" xmlns:mc="http://schemas.openxmlformats.org/markup-compatibility/2006" xmlns:aink="http://schemas.microsoft.com/office/drawing/2016/ink" xmlns:am3d="http://schemas.microsoft.com/office/drawing/2017/model3d" xmlns:o="urn:schemas-microsoft-com:office:office" xmlns:oel="http://schemas.microsoft.com/office/2019/extlst" xmlns:r="http://schemas.openxmlformats.org/officeDocument/2006/relationships" xmlns:m="http://schemas.openxmlformats.org/officeDocument/2006/math" xmlns:v="urn:schemas-microsoft-com:vml" xmlns:wp14="http://schemas.microsoft.com/office/word/2010/wordprocessingDrawing" xmlns:wp="http://schemas.openxmlformats.org/drawingml/2006/wordprocessingDrawing" xmlns:w10="urn:schemas-microsoft-com:office:word" xmlns:w="http://schemas.openxmlformats.org/wordprocessingml/2006/main" xmlns:w14="http://schemas.microsoft.com/office/word/2010/wordml" xmlns:w15="http://schemas.microsoft.com/office/word/2012/wordml" xmlns:w16cex="http://schemas.microsoft.com/office/word/2018/wordml/cex" xmlns:w16cid="http://schemas.microsoft.com/office/word/2016/wordml/cid" xmlns:w16="http://schemas.microsoft.com/office/word/2018/wordml" xmlns:w16du="http://schemas.microsoft.com/office/word/2023/wordml/word16du" xmlns:w16sdtdh="http://schemas.microsoft.com/office/word/2020/wordml/sdtdatahash" xmlns:w16se="http://schemas.microsoft.com/office/word/2015/wordml/symex" xmlns:wpg="http://schemas.microsoft.com/office/word/2010/wordprocessingGroup" xmlns:wpi="http://schemas.microsoft.com/office/word/2010/wordprocessingInk" xmlns:wne="http://schemas.microsoft.com/office/word/2006/wordml" xmlns:wps="http://schemas.microsoft.com/office/word/2010/wordprocessingShape" mc:Ignorable="w14 w15 w16se w16cid w16 w16cex w16sdtdh wp14">
   <w:body>
     <w:p>
       <w:pPr>
@@ -9032,206 +9032,6 @@
     </w:p>
     <w:p>
       <w:pPr>
-        <w:bidi/>
-        <w:jc w:val="both"/>
-        <w:rPr>
-          <w:rFonts w:ascii="Courier New" w:hAnsi="Courier New" w:cs="Courier New"/>
-          <w:sz w:val="24"/>
-          <w:szCs w:val="24"/>
-          <w:rtl/>
-          <w:lang w:bidi="fa-IR"/>
-        </w:rPr>
-      </w:pPr>
-      <w:r>
-        <w:rPr>
-          <w:rFonts w:ascii="Courier New" w:hAnsi="Courier New" w:cs="Courier New" w:hint="cs"/>
-          <w:sz w:val="24"/>
-          <w:szCs w:val="24"/>
-          <w:rtl/>
-          <w:lang w:bidi="fa-IR"/>
-        </w:rPr>
-        <w:t xml:space="preserve">ایجاد یک </w:t>
-      </w:r>
-      <w:r>
-        <w:rPr>
-          <w:rFonts w:ascii="Courier New" w:hAnsi="Courier New" w:cs="Courier New"/>
-          <w:sz w:val="24"/>
-          <w:szCs w:val="24"/>
-          <w:lang w:bidi="fa-IR"/>
-        </w:rPr>
-        <w:t>Enum</w:t>
-      </w:r>
-      <w:r>
-        <w:rPr>
-          <w:rFonts w:ascii="Courier New" w:hAnsi="Courier New" w:cs="Courier New" w:hint="cs"/>
-          <w:sz w:val="24"/>
-          <w:szCs w:val="24"/>
-          <w:rtl/>
-          <w:lang w:bidi="fa-IR"/>
-        </w:rPr>
-        <w:t xml:space="preserve"> برای نقش‌ها:</w:t>
-      </w:r>
-    </w:p>
-    <w:p>
-      <w:pPr>
-        <w:jc w:val="both"/>
-        <w:rPr>
-          <w:rFonts w:ascii="Courier New" w:hAnsi="Courier New" w:cs="Courier New"/>
-          <w:sz w:val="24"/>
-          <w:szCs w:val="24"/>
-          <w:lang w:bidi="fa-IR"/>
-        </w:rPr>
-      </w:pPr>
-      <w:r>
-        <w:rPr>
-          <w:rFonts w:ascii="Courier New" w:hAnsi="Courier New" w:cs="Courier New"/>
-          <w:sz w:val="24"/>
-          <w:szCs w:val="24"/>
-          <w:lang w:bidi="fa-IR"/>
-        </w:rPr>
-        <w:t>[[Domain]]</w:t>
-      </w:r>
-    </w:p>
-    <w:p>
-      <w:pPr>
-        <w:jc w:val="both"/>
-        <w:rPr>
-          <w:rFonts w:ascii="Courier New" w:hAnsi="Courier New" w:cs="Courier New"/>
-          <w:sz w:val="24"/>
-          <w:szCs w:val="24"/>
-          <w:lang w:bidi="fa-IR"/>
-        </w:rPr>
-      </w:pPr>
-      <w:r>
-        <w:rPr>
-          <w:rFonts w:ascii="Courier New" w:hAnsi="Courier New" w:cs="Courier New"/>
-          <w:sz w:val="24"/>
-          <w:szCs w:val="24"/>
-          <w:lang w:bidi="fa-IR"/>
-        </w:rPr>
-        <w:tab/>
-        <w:t>[Features]</w:t>
-      </w:r>
-    </w:p>
-    <w:p>
-      <w:pPr>
-        <w:jc w:val="both"/>
-        <w:rPr>
-          <w:rFonts w:ascii="Courier New" w:hAnsi="Courier New" w:cs="Courier New"/>
-          <w:sz w:val="24"/>
-          <w:szCs w:val="24"/>
-          <w:lang w:bidi="fa-IR"/>
-        </w:rPr>
-      </w:pPr>
-      <w:r>
-        <w:rPr>
-          <w:rFonts w:ascii="Courier New" w:hAnsi="Courier New" w:cs="Courier New"/>
-          <w:sz w:val="24"/>
-          <w:szCs w:val="24"/>
-          <w:lang w:bidi="fa-IR"/>
-        </w:rPr>
-        <w:tab/>
-      </w:r>
-      <w:r>
-        <w:rPr>
-          <w:rFonts w:ascii="Courier New" w:hAnsi="Courier New" w:cs="Courier New"/>
-          <w:sz w:val="24"/>
-          <w:szCs w:val="24"/>
-          <w:lang w:bidi="fa-IR"/>
-        </w:rPr>
-        <w:tab/>
-        <w:t>[Identity]</w:t>
-      </w:r>
-    </w:p>
-    <w:p>
-      <w:pPr>
-        <w:jc w:val="both"/>
-        <w:rPr>
-          <w:rFonts w:ascii="Courier New" w:hAnsi="Courier New" w:cs="Courier New"/>
-          <w:sz w:val="24"/>
-          <w:szCs w:val="24"/>
-          <w:lang w:bidi="fa-IR"/>
-        </w:rPr>
-      </w:pPr>
-      <w:r>
-        <w:rPr>
-          <w:rFonts w:ascii="Courier New" w:hAnsi="Courier New" w:cs="Courier New"/>
-          <w:sz w:val="24"/>
-          <w:szCs w:val="24"/>
-          <w:lang w:bidi="fa-IR"/>
-        </w:rPr>
-        <w:tab/>
-      </w:r>
-      <w:r>
-        <w:rPr>
-          <w:rFonts w:ascii="Courier New" w:hAnsi="Courier New" w:cs="Courier New"/>
-          <w:sz w:val="24"/>
-          <w:szCs w:val="24"/>
-          <w:lang w:bidi="fa-IR"/>
-        </w:rPr>
-        <w:tab/>
-      </w:r>
-      <w:r>
-        <w:rPr>
-          <w:rFonts w:ascii="Courier New" w:hAnsi="Courier New" w:cs="Courier New"/>
-          <w:sz w:val="24"/>
-          <w:szCs w:val="24"/>
-          <w:lang w:bidi="fa-IR"/>
-        </w:rPr>
-        <w:tab/>
-        <w:t>[Enums]</w:t>
-      </w:r>
-    </w:p>
-    <w:p>
-      <w:pPr>
-        <w:jc w:val="both"/>
-        <w:rPr>
-          <w:rFonts w:ascii="Courier New" w:hAnsi="Courier New" w:cs="Courier New"/>
-          <w:sz w:val="24"/>
-          <w:szCs w:val="24"/>
-          <w:lang w:bidi="fa-IR"/>
-        </w:rPr>
-      </w:pPr>
-      <w:r>
-        <w:rPr>
-          <w:rFonts w:ascii="Courier New" w:hAnsi="Courier New" w:cs="Courier New"/>
-          <w:sz w:val="24"/>
-          <w:szCs w:val="24"/>
-          <w:lang w:bidi="fa-IR"/>
-        </w:rPr>
-        <w:tab/>
-      </w:r>
-      <w:r>
-        <w:rPr>
-          <w:rFonts w:ascii="Courier New" w:hAnsi="Courier New" w:cs="Courier New"/>
-          <w:sz w:val="24"/>
-          <w:szCs w:val="24"/>
-          <w:lang w:bidi="fa-IR"/>
-        </w:rPr>
-        <w:tab/>
-      </w:r>
-      <w:r>
-        <w:rPr>
-          <w:rFonts w:ascii="Courier New" w:hAnsi="Courier New" w:cs="Courier New"/>
-          <w:sz w:val="24"/>
-          <w:szCs w:val="24"/>
-          <w:lang w:bidi="fa-IR"/>
-        </w:rPr>
-        <w:tab/>
-      </w:r>
-      <w:r>
-        <w:rPr>
-          <w:rFonts w:ascii="Courier New" w:hAnsi="Courier New" w:cs="Courier New"/>
-          <w:sz w:val="24"/>
-          <w:szCs w:val="24"/>
-          <w:lang w:bidi="fa-IR"/>
-        </w:rPr>
-        <w:tab/>
-        <w:t>RoleEnum.cs</w:t>
-      </w:r>
-    </w:p>
-    <w:p>
-      <w:pPr>
         <w:autoSpaceDE w:val="0"/>
         <w:autoSpaceDN w:val="0"/>
         <w:adjustRightInd w:val="0"/>
@@ -9243,35 +9043,265 @@
           <w:szCs w:val="19"/>
         </w:rPr>
       </w:pPr>
-      <w:r>
-        <w:rPr>
-          <w:rFonts w:ascii="Cascadia Mono" w:hAnsi="Cascadia Mono" w:cs="Cascadia Mono"/>
-          <w:color w:val="0000FF"/>
-          <w:sz w:val="19"/>
-          <w:szCs w:val="19"/>
-        </w:rPr>
-        <w:t>namespace</w:t>
-      </w:r>
-      <w:r>
-        <w:rPr>
-          <w:rFonts w:ascii="Cascadia Mono" w:hAnsi="Cascadia Mono" w:cs="Cascadia Mono"/>
-          <w:color w:val="000000"/>
-          <w:sz w:val="19"/>
-          <w:szCs w:val="19"/>
-        </w:rPr>
-        <w:t xml:space="preserve"> Domain.Features.Identity.</w:t>
-      </w:r>
-      <w:proofErr w:type="gramStart"/>
-      <w:r>
-        <w:rPr>
-          <w:rFonts w:ascii="Cascadia Mono" w:hAnsi="Cascadia Mono" w:cs="Cascadia Mono"/>
-          <w:color w:val="000000"/>
-          <w:sz w:val="19"/>
-          <w:szCs w:val="19"/>
-        </w:rPr>
-        <w:t>Enums;</w:t>
-      </w:r>
-      <w:proofErr w:type="gramEnd"/>
+    </w:p>
+    <w:p>
+      <w:pPr>
+        <w:bidi/>
+        <w:jc w:val="both"/>
+        <w:rPr>
+          <w:rFonts w:ascii="Courier New" w:hAnsi="Courier New" w:cs="Courier New"/>
+          <w:sz w:val="24"/>
+          <w:szCs w:val="24"/>
+          <w:rtl/>
+          <w:lang w:bidi="fa-IR"/>
+        </w:rPr>
+      </w:pPr>
+      <w:r>
+        <w:rPr>
+          <w:rFonts w:ascii="Courier New" w:hAnsi="Courier New" w:cs="Courier New" w:hint="cs"/>
+          <w:sz w:val="24"/>
+          <w:szCs w:val="24"/>
+          <w:rtl/>
+          <w:lang w:bidi="fa-IR"/>
+        </w:rPr>
+        <w:t xml:space="preserve">ایجاد کلاس </w:t>
+      </w:r>
+      <w:r>
+        <w:rPr>
+          <w:rFonts w:ascii="Courier New" w:hAnsi="Courier New" w:cs="Courier New"/>
+          <w:sz w:val="24"/>
+          <w:szCs w:val="24"/>
+          <w:lang w:bidi="fa-IR"/>
+        </w:rPr>
+        <w:t>Http Context Service</w:t>
+      </w:r>
+      <w:r>
+        <w:rPr>
+          <w:rFonts w:ascii="Courier New" w:hAnsi="Courier New" w:cs="Courier New" w:hint="cs"/>
+          <w:sz w:val="24"/>
+          <w:szCs w:val="24"/>
+          <w:rtl/>
+          <w:lang w:bidi="fa-IR"/>
+        </w:rPr>
+        <w:t>:</w:t>
+      </w:r>
+    </w:p>
+    <w:p>
+      <w:pPr>
+        <w:jc w:val="both"/>
+        <w:rPr>
+          <w:rFonts w:ascii="Courier New" w:hAnsi="Courier New" w:cs="Courier New"/>
+          <w:sz w:val="24"/>
+          <w:szCs w:val="24"/>
+          <w:lang w:bidi="fa-IR"/>
+        </w:rPr>
+      </w:pPr>
+      <w:r>
+        <w:rPr>
+          <w:rFonts w:ascii="Courier New" w:hAnsi="Courier New" w:cs="Courier New"/>
+          <w:sz w:val="24"/>
+          <w:szCs w:val="24"/>
+          <w:lang w:bidi="fa-IR"/>
+        </w:rPr>
+        <w:t>[[Server]]</w:t>
+      </w:r>
+    </w:p>
+    <w:p>
+      <w:pPr>
+        <w:jc w:val="both"/>
+        <w:rPr>
+          <w:rFonts w:ascii="Courier New" w:hAnsi="Courier New" w:cs="Courier New"/>
+          <w:sz w:val="24"/>
+          <w:szCs w:val="24"/>
+          <w:lang w:bidi="fa-IR"/>
+        </w:rPr>
+      </w:pPr>
+      <w:r>
+        <w:rPr>
+          <w:rFonts w:ascii="Courier New" w:hAnsi="Courier New" w:cs="Courier New"/>
+          <w:sz w:val="24"/>
+          <w:szCs w:val="24"/>
+          <w:lang w:bidi="fa-IR"/>
+        </w:rPr>
+        <w:tab/>
+        <w:t>[Services]</w:t>
+      </w:r>
+    </w:p>
+    <w:p>
+      <w:pPr>
+        <w:jc w:val="both"/>
+        <w:rPr>
+          <w:rFonts w:ascii="Courier New" w:hAnsi="Courier New" w:cs="Courier New"/>
+          <w:sz w:val="24"/>
+          <w:szCs w:val="24"/>
+          <w:lang w:bidi="fa-IR"/>
+        </w:rPr>
+      </w:pPr>
+      <w:r>
+        <w:rPr>
+          <w:rFonts w:ascii="Courier New" w:hAnsi="Courier New" w:cs="Courier New"/>
+          <w:sz w:val="24"/>
+          <w:szCs w:val="24"/>
+          <w:lang w:bidi="fa-IR"/>
+        </w:rPr>
+        <w:tab/>
+      </w:r>
+      <w:r>
+        <w:rPr>
+          <w:rFonts w:ascii="Courier New" w:hAnsi="Courier New" w:cs="Courier New"/>
+          <w:sz w:val="24"/>
+          <w:szCs w:val="24"/>
+          <w:lang w:bidi="fa-IR"/>
+        </w:rPr>
+        <w:tab/>
+        <w:t>[Features]</w:t>
+      </w:r>
+    </w:p>
+    <w:p>
+      <w:pPr>
+        <w:jc w:val="both"/>
+        <w:rPr>
+          <w:rFonts w:ascii="Courier New" w:hAnsi="Courier New" w:cs="Courier New"/>
+          <w:sz w:val="24"/>
+          <w:szCs w:val="24"/>
+          <w:lang w:bidi="fa-IR"/>
+        </w:rPr>
+      </w:pPr>
+      <w:r>
+        <w:rPr>
+          <w:rFonts w:ascii="Courier New" w:hAnsi="Courier New" w:cs="Courier New"/>
+          <w:sz w:val="24"/>
+          <w:szCs w:val="24"/>
+          <w:lang w:bidi="fa-IR"/>
+        </w:rPr>
+        <w:tab/>
+      </w:r>
+      <w:r>
+        <w:rPr>
+          <w:rFonts w:ascii="Courier New" w:hAnsi="Courier New" w:cs="Courier New"/>
+          <w:sz w:val="24"/>
+          <w:szCs w:val="24"/>
+          <w:lang w:bidi="fa-IR"/>
+        </w:rPr>
+        <w:tab/>
+      </w:r>
+      <w:r>
+        <w:rPr>
+          <w:rFonts w:ascii="Courier New" w:hAnsi="Courier New" w:cs="Courier New"/>
+          <w:sz w:val="24"/>
+          <w:szCs w:val="24"/>
+          <w:lang w:bidi="fa-IR"/>
+        </w:rPr>
+        <w:tab/>
+        <w:t>[Common]</w:t>
+      </w:r>
+    </w:p>
+    <w:p>
+      <w:pPr>
+        <w:jc w:val="both"/>
+        <w:rPr>
+          <w:rFonts w:ascii="Courier New" w:hAnsi="Courier New" w:cs="Courier New"/>
+          <w:sz w:val="24"/>
+          <w:szCs w:val="24"/>
+          <w:lang w:bidi="fa-IR"/>
+        </w:rPr>
+      </w:pPr>
+      <w:r>
+        <w:rPr>
+          <w:rFonts w:ascii="Courier New" w:hAnsi="Courier New" w:cs="Courier New"/>
+          <w:sz w:val="24"/>
+          <w:szCs w:val="24"/>
+          <w:lang w:bidi="fa-IR"/>
+        </w:rPr>
+        <w:tab/>
+      </w:r>
+      <w:r>
+        <w:rPr>
+          <w:rFonts w:ascii="Courier New" w:hAnsi="Courier New" w:cs="Courier New"/>
+          <w:sz w:val="24"/>
+          <w:szCs w:val="24"/>
+          <w:lang w:bidi="fa-IR"/>
+        </w:rPr>
+        <w:tab/>
+      </w:r>
+      <w:r>
+        <w:rPr>
+          <w:rFonts w:ascii="Courier New" w:hAnsi="Courier New" w:cs="Courier New"/>
+          <w:sz w:val="24"/>
+          <w:szCs w:val="24"/>
+          <w:lang w:bidi="fa-IR"/>
+        </w:rPr>
+        <w:tab/>
+      </w:r>
+      <w:r>
+        <w:rPr>
+          <w:rFonts w:ascii="Courier New" w:hAnsi="Courier New" w:cs="Courier New"/>
+          <w:sz w:val="24"/>
+          <w:szCs w:val="24"/>
+          <w:lang w:bidi="fa-IR"/>
+        </w:rPr>
+        <w:tab/>
+      </w:r>
+      <w:r>
+        <w:rPr>
+          <w:rFonts w:ascii="Courier New" w:hAnsi="Courier New" w:cs="Courier New"/>
+          <w:sz w:val="24"/>
+          <w:szCs w:val="24"/>
+          <w:lang w:bidi="fa-IR"/>
+        </w:rPr>
+        <w:t>HttpContextService.cs</w:t>
+      </w:r>
+    </w:p>
+    <w:p>
+      <w:pPr>
+        <w:bidi/>
+        <w:jc w:val="both"/>
+        <w:rPr>
+          <w:rFonts w:ascii="Courier New" w:hAnsi="Courier New" w:cs="Courier New"/>
+          <w:sz w:val="24"/>
+          <w:szCs w:val="24"/>
+          <w:rtl/>
+          <w:lang w:bidi="fa-IR"/>
+        </w:rPr>
+      </w:pPr>
+      <w:r>
+        <w:rPr>
+          <w:rFonts w:ascii="Courier New" w:hAnsi="Courier New" w:cs="Courier New"/>
+          <w:sz w:val="24"/>
+          <w:szCs w:val="24"/>
+          <w:lang w:bidi="fa-IR"/>
+        </w:rPr>
+        <w:t>Register</w:t>
+      </w:r>
+      <w:r>
+        <w:rPr>
+          <w:rFonts w:ascii="Courier New" w:hAnsi="Courier New" w:cs="Courier New" w:hint="cs"/>
+          <w:sz w:val="24"/>
+          <w:szCs w:val="24"/>
+          <w:rtl/>
+          <w:lang w:bidi="fa-IR"/>
+        </w:rPr>
+        <w:t xml:space="preserve"> کردن این کلاس در فایل </w:t>
+      </w:r>
+      <w:r>
+        <w:rPr>
+          <w:rFonts w:ascii="Courier New" w:hAnsi="Courier New" w:cs="Courier New"/>
+          <w:sz w:val="24"/>
+          <w:szCs w:val="24"/>
+          <w:lang w:bidi="fa-IR"/>
+        </w:rPr>
+        <w:t>Program.cs</w:t>
+      </w:r>
+      <w:r>
+        <w:rPr>
+          <w:rFonts w:ascii="Courier New" w:hAnsi="Courier New" w:cs="Courier New" w:hint="cs"/>
+          <w:sz w:val="24"/>
+          <w:szCs w:val="24"/>
+          <w:rtl/>
+          <w:lang w:bidi="fa-IR"/>
+        </w:rPr>
+        <w:t>:</w:t>
+      </w:r>
     </w:p>
     <w:p>
       <w:pPr>
@@ -9286,6 +9316,15 @@
           <w:szCs w:val="19"/>
         </w:rPr>
       </w:pPr>
+      <w:r>
+        <w:rPr>
+          <w:rFonts w:ascii="Cascadia Mono" w:hAnsi="Cascadia Mono" w:cs="Cascadia Mono"/>
+          <w:color w:val="008000"/>
+          <w:sz w:val="19"/>
+          <w:szCs w:val="19"/>
+        </w:rPr>
+        <w:t>// **************************************************</w:t>
+      </w:r>
     </w:p>
     <w:p>
       <w:pPr>
@@ -9303,66 +9342,23 @@
       <w:r>
         <w:rPr>
           <w:rFonts w:ascii="Cascadia Mono" w:hAnsi="Cascadia Mono" w:cs="Cascadia Mono"/>
-          <w:color w:val="0000FF"/>
-          <w:sz w:val="19"/>
-          <w:szCs w:val="19"/>
-        </w:rPr>
-        <w:t>public</w:t>
-      </w:r>
-      <w:r>
-        <w:rPr>
-          <w:rFonts w:ascii="Cascadia Mono" w:hAnsi="Cascadia Mono" w:cs="Cascadia Mono"/>
-          <w:color w:val="000000"/>
-          <w:sz w:val="19"/>
-          <w:szCs w:val="19"/>
-        </w:rPr>
-        <w:t xml:space="preserve"> </w:t>
-      </w:r>
-      <w:r>
-        <w:rPr>
-          <w:rFonts w:ascii="Cascadia Mono" w:hAnsi="Cascadia Mono" w:cs="Cascadia Mono"/>
-          <w:color w:val="0000FF"/>
-          <w:sz w:val="19"/>
-          <w:szCs w:val="19"/>
-        </w:rPr>
-        <w:t>enum</w:t>
-      </w:r>
-      <w:r>
-        <w:rPr>
-          <w:rFonts w:ascii="Cascadia Mono" w:hAnsi="Cascadia Mono" w:cs="Cascadia Mono"/>
-          <w:color w:val="000000"/>
-          <w:sz w:val="19"/>
-          <w:szCs w:val="19"/>
-        </w:rPr>
-        <w:t xml:space="preserve"> </w:t>
-      </w:r>
-      <w:r>
-        <w:rPr>
-          <w:rFonts w:ascii="Cascadia Mono" w:hAnsi="Cascadia Mono" w:cs="Cascadia Mono"/>
-          <w:color w:val="2B91AF"/>
-          <w:sz w:val="19"/>
-          <w:szCs w:val="19"/>
-        </w:rPr>
-        <w:t>RoleEnum</w:t>
-      </w:r>
-      <w:r>
-        <w:rPr>
-          <w:rFonts w:ascii="Cascadia Mono" w:hAnsi="Cascadia Mono" w:cs="Cascadia Mono"/>
-          <w:color w:val="000000"/>
-          <w:sz w:val="19"/>
-          <w:szCs w:val="19"/>
-        </w:rPr>
-        <w:t xml:space="preserve"> : </w:t>
-      </w:r>
-      <w:r>
-        <w:rPr>
-          <w:rFonts w:ascii="Cascadia Mono" w:hAnsi="Cascadia Mono" w:cs="Cascadia Mono"/>
-          <w:color w:val="0000FF"/>
-          <w:sz w:val="19"/>
-          <w:szCs w:val="19"/>
-        </w:rPr>
-        <w:t>int</w:t>
-      </w:r>
+          <w:color w:val="008000"/>
+          <w:sz w:val="19"/>
+          <w:szCs w:val="19"/>
+        </w:rPr>
+        <w:t>// using Microsoft.Extensions.</w:t>
+      </w:r>
+      <w:proofErr w:type="gramStart"/>
+      <w:r>
+        <w:rPr>
+          <w:rFonts w:ascii="Cascadia Mono" w:hAnsi="Cascadia Mono" w:cs="Cascadia Mono"/>
+          <w:color w:val="008000"/>
+          <w:sz w:val="19"/>
+          <w:szCs w:val="19"/>
+        </w:rPr>
+        <w:t>DependencyInjection;</w:t>
+      </w:r>
+      <w:proofErr w:type="gramEnd"/>
     </w:p>
     <w:p>
       <w:pPr>
@@ -9384,7 +9380,7 @@
           <w:sz w:val="19"/>
           <w:szCs w:val="19"/>
         </w:rPr>
-        <w:t>{</w:t>
+        <w:t>builder.Services</w:t>
       </w:r>
     </w:p>
     <w:p>
@@ -9408,8 +9404,19 @@
           <w:szCs w:val="19"/>
         </w:rPr>
         <w:tab/>
-        <w:t>SimpleUser = 0,</w:t>
-      </w:r>
+        <w:t>.AddHttpContextAccessor(</w:t>
+      </w:r>
+      <w:proofErr w:type="gramStart"/>
+      <w:r>
+        <w:rPr>
+          <w:rFonts w:ascii="Cascadia Mono" w:hAnsi="Cascadia Mono" w:cs="Cascadia Mono"/>
+          <w:color w:val="000000"/>
+          <w:sz w:val="19"/>
+          <w:szCs w:val="19"/>
+        </w:rPr>
+        <w:t>);</w:t>
+      </w:r>
+      <w:proofErr w:type="gramEnd"/>
     </w:p>
     <w:p>
       <w:pPr>
@@ -9427,12 +9434,11 @@
       <w:r>
         <w:rPr>
           <w:rFonts w:ascii="Cascadia Mono" w:hAnsi="Cascadia Mono" w:cs="Cascadia Mono"/>
-          <w:color w:val="000000"/>
-          <w:sz w:val="19"/>
-          <w:szCs w:val="19"/>
-        </w:rPr>
-        <w:tab/>
-        <w:t>SpecialUser = 100,</w:t>
+          <w:color w:val="008000"/>
+          <w:sz w:val="19"/>
+          <w:szCs w:val="19"/>
+        </w:rPr>
+        <w:t>// **************************************************</w:t>
       </w:r>
     </w:p>
     <w:p>
@@ -9465,12 +9471,11 @@
       <w:r>
         <w:rPr>
           <w:rFonts w:ascii="Cascadia Mono" w:hAnsi="Cascadia Mono" w:cs="Cascadia Mono"/>
-          <w:color w:val="000000"/>
-          <w:sz w:val="19"/>
-          <w:szCs w:val="19"/>
-        </w:rPr>
-        <w:tab/>
-        <w:t>Supervisor = 200,</w:t>
+          <w:color w:val="008000"/>
+          <w:sz w:val="19"/>
+          <w:szCs w:val="19"/>
+        </w:rPr>
+        <w:t>// **************************************************</w:t>
       </w:r>
     </w:p>
     <w:p>
@@ -9486,6 +9491,15 @@
           <w:szCs w:val="19"/>
         </w:rPr>
       </w:pPr>
+      <w:r>
+        <w:rPr>
+          <w:rFonts w:ascii="Cascadia Mono" w:hAnsi="Cascadia Mono" w:cs="Cascadia Mono"/>
+          <w:color w:val="000000"/>
+          <w:sz w:val="19"/>
+          <w:szCs w:val="19"/>
+        </w:rPr>
+        <w:t>builder.Services.AddScoped</w:t>
+      </w:r>
     </w:p>
     <w:p>
       <w:pPr>
@@ -9508,8 +9522,19 @@
           <w:szCs w:val="19"/>
         </w:rPr>
         <w:tab/>
-        <w:t>Administrator = 300,</w:t>
-      </w:r>
+        <w:t>&lt;Services.Features.Common.HttpContextService&gt;(</w:t>
+      </w:r>
+      <w:proofErr w:type="gramStart"/>
+      <w:r>
+        <w:rPr>
+          <w:rFonts w:ascii="Cascadia Mono" w:hAnsi="Cascadia Mono" w:cs="Cascadia Mono"/>
+          <w:color w:val="000000"/>
+          <w:sz w:val="19"/>
+          <w:szCs w:val="19"/>
+        </w:rPr>
+        <w:t>);</w:t>
+      </w:r>
+      <w:proofErr w:type="gramEnd"/>
     </w:p>
     <w:p>
       <w:pPr>
@@ -9527,12 +9552,223 @@
       <w:r>
         <w:rPr>
           <w:rFonts w:ascii="Cascadia Mono" w:hAnsi="Cascadia Mono" w:cs="Cascadia Mono"/>
-          <w:color w:val="000000"/>
-          <w:sz w:val="19"/>
-          <w:szCs w:val="19"/>
-        </w:rPr>
-        <w:tab/>
-        <w:t>ApplicationOwner = 400,</w:t>
+          <w:color w:val="008000"/>
+          <w:sz w:val="19"/>
+          <w:szCs w:val="19"/>
+        </w:rPr>
+        <w:t>// **************************************************</w:t>
+      </w:r>
+    </w:p>
+    <w:p>
+      <w:pPr>
+        <w:bidi/>
+        <w:jc w:val="both"/>
+        <w:rPr>
+          <w:rFonts w:ascii="Courier New" w:hAnsi="Courier New" w:cs="Courier New"/>
+          <w:sz w:val="24"/>
+          <w:szCs w:val="24"/>
+          <w:lang w:bidi="fa-IR"/>
+        </w:rPr>
+      </w:pPr>
+    </w:p>
+    <w:p>
+      <w:pPr>
+        <w:bidi/>
+        <w:jc w:val="both"/>
+        <w:rPr>
+          <w:rFonts w:ascii="Courier New" w:hAnsi="Courier New" w:cs="Courier New"/>
+          <w:sz w:val="24"/>
+          <w:szCs w:val="24"/>
+          <w:rtl/>
+          <w:lang w:bidi="fa-IR"/>
+        </w:rPr>
+      </w:pPr>
+      <w:r>
+        <w:rPr>
+          <w:rFonts w:ascii="Courier New" w:hAnsi="Courier New" w:cs="Courier New" w:hint="cs"/>
+          <w:sz w:val="24"/>
+          <w:szCs w:val="24"/>
+          <w:rtl/>
+          <w:lang w:bidi="fa-IR"/>
+        </w:rPr>
+        <w:t xml:space="preserve">ایجاد یک </w:t>
+      </w:r>
+      <w:r>
+        <w:rPr>
+          <w:rFonts w:ascii="Courier New" w:hAnsi="Courier New" w:cs="Courier New"/>
+          <w:sz w:val="24"/>
+          <w:szCs w:val="24"/>
+          <w:lang w:bidi="fa-IR"/>
+        </w:rPr>
+        <w:t>Enum</w:t>
+      </w:r>
+      <w:r>
+        <w:rPr>
+          <w:rFonts w:ascii="Courier New" w:hAnsi="Courier New" w:cs="Courier New" w:hint="cs"/>
+          <w:sz w:val="24"/>
+          <w:szCs w:val="24"/>
+          <w:rtl/>
+          <w:lang w:bidi="fa-IR"/>
+        </w:rPr>
+        <w:t xml:space="preserve"> برای نقش‌ها:</w:t>
+      </w:r>
+    </w:p>
+    <w:p>
+      <w:pPr>
+        <w:jc w:val="both"/>
+        <w:rPr>
+          <w:rFonts w:ascii="Courier New" w:hAnsi="Courier New" w:cs="Courier New"/>
+          <w:sz w:val="24"/>
+          <w:szCs w:val="24"/>
+          <w:lang w:bidi="fa-IR"/>
+        </w:rPr>
+      </w:pPr>
+      <w:r>
+        <w:rPr>
+          <w:rFonts w:ascii="Courier New" w:hAnsi="Courier New" w:cs="Courier New"/>
+          <w:sz w:val="24"/>
+          <w:szCs w:val="24"/>
+          <w:lang w:bidi="fa-IR"/>
+        </w:rPr>
+        <w:t>[[Domain]]</w:t>
+      </w:r>
+    </w:p>
+    <w:p>
+      <w:pPr>
+        <w:jc w:val="both"/>
+        <w:rPr>
+          <w:rFonts w:ascii="Courier New" w:hAnsi="Courier New" w:cs="Courier New"/>
+          <w:sz w:val="24"/>
+          <w:szCs w:val="24"/>
+          <w:lang w:bidi="fa-IR"/>
+        </w:rPr>
+      </w:pPr>
+      <w:r>
+        <w:rPr>
+          <w:rFonts w:ascii="Courier New" w:hAnsi="Courier New" w:cs="Courier New"/>
+          <w:sz w:val="24"/>
+          <w:szCs w:val="24"/>
+          <w:lang w:bidi="fa-IR"/>
+        </w:rPr>
+        <w:tab/>
+        <w:t>[Features]</w:t>
+      </w:r>
+    </w:p>
+    <w:p>
+      <w:pPr>
+        <w:jc w:val="both"/>
+        <w:rPr>
+          <w:rFonts w:ascii="Courier New" w:hAnsi="Courier New" w:cs="Courier New"/>
+          <w:sz w:val="24"/>
+          <w:szCs w:val="24"/>
+          <w:lang w:bidi="fa-IR"/>
+        </w:rPr>
+      </w:pPr>
+      <w:r>
+        <w:rPr>
+          <w:rFonts w:ascii="Courier New" w:hAnsi="Courier New" w:cs="Courier New"/>
+          <w:sz w:val="24"/>
+          <w:szCs w:val="24"/>
+          <w:lang w:bidi="fa-IR"/>
+        </w:rPr>
+        <w:tab/>
+      </w:r>
+      <w:r>
+        <w:rPr>
+          <w:rFonts w:ascii="Courier New" w:hAnsi="Courier New" w:cs="Courier New"/>
+          <w:sz w:val="24"/>
+          <w:szCs w:val="24"/>
+          <w:lang w:bidi="fa-IR"/>
+        </w:rPr>
+        <w:tab/>
+        <w:t>[Identity]</w:t>
+      </w:r>
+    </w:p>
+    <w:p>
+      <w:pPr>
+        <w:jc w:val="both"/>
+        <w:rPr>
+          <w:rFonts w:ascii="Courier New" w:hAnsi="Courier New" w:cs="Courier New"/>
+          <w:sz w:val="24"/>
+          <w:szCs w:val="24"/>
+          <w:lang w:bidi="fa-IR"/>
+        </w:rPr>
+      </w:pPr>
+      <w:r>
+        <w:rPr>
+          <w:rFonts w:ascii="Courier New" w:hAnsi="Courier New" w:cs="Courier New"/>
+          <w:sz w:val="24"/>
+          <w:szCs w:val="24"/>
+          <w:lang w:bidi="fa-IR"/>
+        </w:rPr>
+        <w:tab/>
+      </w:r>
+      <w:r>
+        <w:rPr>
+          <w:rFonts w:ascii="Courier New" w:hAnsi="Courier New" w:cs="Courier New"/>
+          <w:sz w:val="24"/>
+          <w:szCs w:val="24"/>
+          <w:lang w:bidi="fa-IR"/>
+        </w:rPr>
+        <w:tab/>
+      </w:r>
+      <w:r>
+        <w:rPr>
+          <w:rFonts w:ascii="Courier New" w:hAnsi="Courier New" w:cs="Courier New"/>
+          <w:sz w:val="24"/>
+          <w:szCs w:val="24"/>
+          <w:lang w:bidi="fa-IR"/>
+        </w:rPr>
+        <w:tab/>
+        <w:t>[Enums]</w:t>
+      </w:r>
+    </w:p>
+    <w:p>
+      <w:pPr>
+        <w:jc w:val="both"/>
+        <w:rPr>
+          <w:rFonts w:ascii="Courier New" w:hAnsi="Courier New" w:cs="Courier New"/>
+          <w:sz w:val="24"/>
+          <w:szCs w:val="24"/>
+          <w:lang w:bidi="fa-IR"/>
+        </w:rPr>
+      </w:pPr>
+      <w:r>
+        <w:rPr>
+          <w:rFonts w:ascii="Courier New" w:hAnsi="Courier New" w:cs="Courier New"/>
+          <w:sz w:val="24"/>
+          <w:szCs w:val="24"/>
+          <w:lang w:bidi="fa-IR"/>
+        </w:rPr>
+        <w:tab/>
+      </w:r>
+      <w:r>
+        <w:rPr>
+          <w:rFonts w:ascii="Courier New" w:hAnsi="Courier New" w:cs="Courier New"/>
+          <w:sz w:val="24"/>
+          <w:szCs w:val="24"/>
+          <w:lang w:bidi="fa-IR"/>
+        </w:rPr>
+        <w:tab/>
+      </w:r>
+      <w:r>
+        <w:rPr>
+          <w:rFonts w:ascii="Courier New" w:hAnsi="Courier New" w:cs="Courier New"/>
+          <w:sz w:val="24"/>
+          <w:szCs w:val="24"/>
+          <w:lang w:bidi="fa-IR"/>
+        </w:rPr>
+        <w:tab/>
+      </w:r>
+      <w:r>
+        <w:rPr>
+          <w:rFonts w:ascii="Courier New" w:hAnsi="Courier New" w:cs="Courier New"/>
+          <w:sz w:val="24"/>
+          <w:szCs w:val="24"/>
+          <w:lang w:bidi="fa-IR"/>
+        </w:rPr>
+        <w:tab/>
+        <w:t>RoleEnum.cs</w:t>
       </w:r>
     </w:p>
     <w:p>
@@ -9548,6 +9784,35 @@
           <w:szCs w:val="19"/>
         </w:rPr>
       </w:pPr>
+      <w:r>
+        <w:rPr>
+          <w:rFonts w:ascii="Cascadia Mono" w:hAnsi="Cascadia Mono" w:cs="Cascadia Mono"/>
+          <w:color w:val="0000FF"/>
+          <w:sz w:val="19"/>
+          <w:szCs w:val="19"/>
+        </w:rPr>
+        <w:t>namespace</w:t>
+      </w:r>
+      <w:r>
+        <w:rPr>
+          <w:rFonts w:ascii="Cascadia Mono" w:hAnsi="Cascadia Mono" w:cs="Cascadia Mono"/>
+          <w:color w:val="000000"/>
+          <w:sz w:val="19"/>
+          <w:szCs w:val="19"/>
+        </w:rPr>
+        <w:t xml:space="preserve"> Domain.Features.Identity.</w:t>
+      </w:r>
+      <w:proofErr w:type="gramStart"/>
+      <w:r>
+        <w:rPr>
+          <w:rFonts w:ascii="Cascadia Mono" w:hAnsi="Cascadia Mono" w:cs="Cascadia Mono"/>
+          <w:color w:val="000000"/>
+          <w:sz w:val="19"/>
+          <w:szCs w:val="19"/>
+        </w:rPr>
+        <w:t>Enums;</w:t>
+      </w:r>
+      <w:proofErr w:type="gramEnd"/>
     </w:p>
     <w:p>
       <w:pPr>
@@ -9562,16 +9827,6 @@
           <w:szCs w:val="19"/>
         </w:rPr>
       </w:pPr>
-      <w:r>
-        <w:rPr>
-          <w:rFonts w:ascii="Cascadia Mono" w:hAnsi="Cascadia Mono" w:cs="Cascadia Mono"/>
-          <w:color w:val="000000"/>
-          <w:sz w:val="19"/>
-          <w:szCs w:val="19"/>
-        </w:rPr>
-        <w:tab/>
-        <w:t>Programmer = 900,</w:t>
-      </w:r>
     </w:p>
     <w:p>
       <w:pPr>
@@ -9589,6 +9844,289 @@
       <w:r>
         <w:rPr>
           <w:rFonts w:ascii="Cascadia Mono" w:hAnsi="Cascadia Mono" w:cs="Cascadia Mono"/>
+          <w:color w:val="0000FF"/>
+          <w:sz w:val="19"/>
+          <w:szCs w:val="19"/>
+        </w:rPr>
+        <w:t>public</w:t>
+      </w:r>
+      <w:r>
+        <w:rPr>
+          <w:rFonts w:ascii="Cascadia Mono" w:hAnsi="Cascadia Mono" w:cs="Cascadia Mono"/>
+          <w:color w:val="000000"/>
+          <w:sz w:val="19"/>
+          <w:szCs w:val="19"/>
+        </w:rPr>
+        <w:t xml:space="preserve"> </w:t>
+      </w:r>
+      <w:r>
+        <w:rPr>
+          <w:rFonts w:ascii="Cascadia Mono" w:hAnsi="Cascadia Mono" w:cs="Cascadia Mono"/>
+          <w:color w:val="0000FF"/>
+          <w:sz w:val="19"/>
+          <w:szCs w:val="19"/>
+        </w:rPr>
+        <w:t>enum</w:t>
+      </w:r>
+      <w:r>
+        <w:rPr>
+          <w:rFonts w:ascii="Cascadia Mono" w:hAnsi="Cascadia Mono" w:cs="Cascadia Mono"/>
+          <w:color w:val="000000"/>
+          <w:sz w:val="19"/>
+          <w:szCs w:val="19"/>
+        </w:rPr>
+        <w:t xml:space="preserve"> </w:t>
+      </w:r>
+      <w:r>
+        <w:rPr>
+          <w:rFonts w:ascii="Cascadia Mono" w:hAnsi="Cascadia Mono" w:cs="Cascadia Mono"/>
+          <w:color w:val="2B91AF"/>
+          <w:sz w:val="19"/>
+          <w:szCs w:val="19"/>
+        </w:rPr>
+        <w:t>RoleEnum</w:t>
+      </w:r>
+      <w:r>
+        <w:rPr>
+          <w:rFonts w:ascii="Cascadia Mono" w:hAnsi="Cascadia Mono" w:cs="Cascadia Mono"/>
+          <w:color w:val="000000"/>
+          <w:sz w:val="19"/>
+          <w:szCs w:val="19"/>
+        </w:rPr>
+        <w:t xml:space="preserve"> : </w:t>
+      </w:r>
+      <w:r>
+        <w:rPr>
+          <w:rFonts w:ascii="Cascadia Mono" w:hAnsi="Cascadia Mono" w:cs="Cascadia Mono"/>
+          <w:color w:val="0000FF"/>
+          <w:sz w:val="19"/>
+          <w:szCs w:val="19"/>
+        </w:rPr>
+        <w:t>int</w:t>
+      </w:r>
+    </w:p>
+    <w:p>
+      <w:pPr>
+        <w:autoSpaceDE w:val="0"/>
+        <w:autoSpaceDN w:val="0"/>
+        <w:adjustRightInd w:val="0"/>
+        <w:spacing w:after="0" w:line="240" w:lineRule="auto"/>
+        <w:rPr>
+          <w:rFonts w:ascii="Cascadia Mono" w:hAnsi="Cascadia Mono" w:cs="Cascadia Mono"/>
+          <w:color w:val="000000"/>
+          <w:sz w:val="19"/>
+          <w:szCs w:val="19"/>
+        </w:rPr>
+      </w:pPr>
+      <w:r>
+        <w:rPr>
+          <w:rFonts w:ascii="Cascadia Mono" w:hAnsi="Cascadia Mono" w:cs="Cascadia Mono"/>
+          <w:color w:val="000000"/>
+          <w:sz w:val="19"/>
+          <w:szCs w:val="19"/>
+        </w:rPr>
+        <w:t>{</w:t>
+      </w:r>
+    </w:p>
+    <w:p>
+      <w:pPr>
+        <w:autoSpaceDE w:val="0"/>
+        <w:autoSpaceDN w:val="0"/>
+        <w:adjustRightInd w:val="0"/>
+        <w:spacing w:after="0" w:line="240" w:lineRule="auto"/>
+        <w:rPr>
+          <w:rFonts w:ascii="Cascadia Mono" w:hAnsi="Cascadia Mono" w:cs="Cascadia Mono"/>
+          <w:color w:val="000000"/>
+          <w:sz w:val="19"/>
+          <w:szCs w:val="19"/>
+        </w:rPr>
+      </w:pPr>
+      <w:r>
+        <w:rPr>
+          <w:rFonts w:ascii="Cascadia Mono" w:hAnsi="Cascadia Mono" w:cs="Cascadia Mono"/>
+          <w:color w:val="000000"/>
+          <w:sz w:val="19"/>
+          <w:szCs w:val="19"/>
+        </w:rPr>
+        <w:tab/>
+        <w:t>SimpleUser = 0,</w:t>
+      </w:r>
+    </w:p>
+    <w:p>
+      <w:pPr>
+        <w:autoSpaceDE w:val="0"/>
+        <w:autoSpaceDN w:val="0"/>
+        <w:adjustRightInd w:val="0"/>
+        <w:spacing w:after="0" w:line="240" w:lineRule="auto"/>
+        <w:rPr>
+          <w:rFonts w:ascii="Cascadia Mono" w:hAnsi="Cascadia Mono" w:cs="Cascadia Mono"/>
+          <w:color w:val="000000"/>
+          <w:sz w:val="19"/>
+          <w:szCs w:val="19"/>
+        </w:rPr>
+      </w:pPr>
+      <w:r>
+        <w:rPr>
+          <w:rFonts w:ascii="Cascadia Mono" w:hAnsi="Cascadia Mono" w:cs="Cascadia Mono"/>
+          <w:color w:val="000000"/>
+          <w:sz w:val="19"/>
+          <w:szCs w:val="19"/>
+        </w:rPr>
+        <w:tab/>
+        <w:t>SpecialUser = 100,</w:t>
+      </w:r>
+    </w:p>
+    <w:p>
+      <w:pPr>
+        <w:autoSpaceDE w:val="0"/>
+        <w:autoSpaceDN w:val="0"/>
+        <w:adjustRightInd w:val="0"/>
+        <w:spacing w:after="0" w:line="240" w:lineRule="auto"/>
+        <w:rPr>
+          <w:rFonts w:ascii="Cascadia Mono" w:hAnsi="Cascadia Mono" w:cs="Cascadia Mono"/>
+          <w:color w:val="000000"/>
+          <w:sz w:val="19"/>
+          <w:szCs w:val="19"/>
+        </w:rPr>
+      </w:pPr>
+    </w:p>
+    <w:p>
+      <w:pPr>
+        <w:autoSpaceDE w:val="0"/>
+        <w:autoSpaceDN w:val="0"/>
+        <w:adjustRightInd w:val="0"/>
+        <w:spacing w:after="0" w:line="240" w:lineRule="auto"/>
+        <w:rPr>
+          <w:rFonts w:ascii="Cascadia Mono" w:hAnsi="Cascadia Mono" w:cs="Cascadia Mono"/>
+          <w:color w:val="000000"/>
+          <w:sz w:val="19"/>
+          <w:szCs w:val="19"/>
+        </w:rPr>
+      </w:pPr>
+      <w:r>
+        <w:rPr>
+          <w:rFonts w:ascii="Cascadia Mono" w:hAnsi="Cascadia Mono" w:cs="Cascadia Mono"/>
+          <w:color w:val="000000"/>
+          <w:sz w:val="19"/>
+          <w:szCs w:val="19"/>
+        </w:rPr>
+        <w:tab/>
+        <w:t>Supervisor = 200,</w:t>
+      </w:r>
+    </w:p>
+    <w:p>
+      <w:pPr>
+        <w:autoSpaceDE w:val="0"/>
+        <w:autoSpaceDN w:val="0"/>
+        <w:adjustRightInd w:val="0"/>
+        <w:spacing w:after="0" w:line="240" w:lineRule="auto"/>
+        <w:rPr>
+          <w:rFonts w:ascii="Cascadia Mono" w:hAnsi="Cascadia Mono" w:cs="Cascadia Mono"/>
+          <w:color w:val="000000"/>
+          <w:sz w:val="19"/>
+          <w:szCs w:val="19"/>
+        </w:rPr>
+      </w:pPr>
+    </w:p>
+    <w:p>
+      <w:pPr>
+        <w:autoSpaceDE w:val="0"/>
+        <w:autoSpaceDN w:val="0"/>
+        <w:adjustRightInd w:val="0"/>
+        <w:spacing w:after="0" w:line="240" w:lineRule="auto"/>
+        <w:rPr>
+          <w:rFonts w:ascii="Cascadia Mono" w:hAnsi="Cascadia Mono" w:cs="Cascadia Mono"/>
+          <w:color w:val="000000"/>
+          <w:sz w:val="19"/>
+          <w:szCs w:val="19"/>
+        </w:rPr>
+      </w:pPr>
+      <w:r>
+        <w:rPr>
+          <w:rFonts w:ascii="Cascadia Mono" w:hAnsi="Cascadia Mono" w:cs="Cascadia Mono"/>
+          <w:color w:val="000000"/>
+          <w:sz w:val="19"/>
+          <w:szCs w:val="19"/>
+        </w:rPr>
+        <w:tab/>
+        <w:t>Administrator = 300,</w:t>
+      </w:r>
+    </w:p>
+    <w:p>
+      <w:pPr>
+        <w:autoSpaceDE w:val="0"/>
+        <w:autoSpaceDN w:val="0"/>
+        <w:adjustRightInd w:val="0"/>
+        <w:spacing w:after="0" w:line="240" w:lineRule="auto"/>
+        <w:rPr>
+          <w:rFonts w:ascii="Cascadia Mono" w:hAnsi="Cascadia Mono" w:cs="Cascadia Mono"/>
+          <w:color w:val="000000"/>
+          <w:sz w:val="19"/>
+          <w:szCs w:val="19"/>
+        </w:rPr>
+      </w:pPr>
+      <w:r>
+        <w:rPr>
+          <w:rFonts w:ascii="Cascadia Mono" w:hAnsi="Cascadia Mono" w:cs="Cascadia Mono"/>
+          <w:color w:val="000000"/>
+          <w:sz w:val="19"/>
+          <w:szCs w:val="19"/>
+        </w:rPr>
+        <w:tab/>
+        <w:t>ApplicationOwner = 400,</w:t>
+      </w:r>
+    </w:p>
+    <w:p>
+      <w:pPr>
+        <w:autoSpaceDE w:val="0"/>
+        <w:autoSpaceDN w:val="0"/>
+        <w:adjustRightInd w:val="0"/>
+        <w:spacing w:after="0" w:line="240" w:lineRule="auto"/>
+        <w:rPr>
+          <w:rFonts w:ascii="Cascadia Mono" w:hAnsi="Cascadia Mono" w:cs="Cascadia Mono"/>
+          <w:color w:val="000000"/>
+          <w:sz w:val="19"/>
+          <w:szCs w:val="19"/>
+        </w:rPr>
+      </w:pPr>
+    </w:p>
+    <w:p>
+      <w:pPr>
+        <w:autoSpaceDE w:val="0"/>
+        <w:autoSpaceDN w:val="0"/>
+        <w:adjustRightInd w:val="0"/>
+        <w:spacing w:after="0" w:line="240" w:lineRule="auto"/>
+        <w:rPr>
+          <w:rFonts w:ascii="Cascadia Mono" w:hAnsi="Cascadia Mono" w:cs="Cascadia Mono"/>
+          <w:color w:val="000000"/>
+          <w:sz w:val="19"/>
+          <w:szCs w:val="19"/>
+        </w:rPr>
+      </w:pPr>
+      <w:r>
+        <w:rPr>
+          <w:rFonts w:ascii="Cascadia Mono" w:hAnsi="Cascadia Mono" w:cs="Cascadia Mono"/>
+          <w:color w:val="000000"/>
+          <w:sz w:val="19"/>
+          <w:szCs w:val="19"/>
+        </w:rPr>
+        <w:tab/>
+        <w:t>Programmer = 900,</w:t>
+      </w:r>
+    </w:p>
+    <w:p>
+      <w:pPr>
+        <w:jc w:val="both"/>
+        <w:rPr>
+          <w:rFonts w:ascii="Courier New" w:hAnsi="Courier New" w:cs="Courier New"/>
+          <w:sz w:val="24"/>
+          <w:szCs w:val="24"/>
+          <w:lang w:bidi="fa-IR"/>
+        </w:rPr>
+      </w:pPr>
+      <w:r>
+        <w:rPr>
+          <w:rFonts w:ascii="Cascadia Mono" w:hAnsi="Cascadia Mono" w:cs="Cascadia Mono"/>
           <w:color w:val="000000"/>
           <w:sz w:val="19"/>
           <w:szCs w:val="19"/>
@@ -9598,6 +10136,27 @@
     </w:p>
     <w:p>
       <w:pPr>
+        <w:rPr>
+          <w:rFonts w:ascii="Courier New" w:hAnsi="Courier New" w:cs="Courier New"/>
+          <w:sz w:val="24"/>
+          <w:szCs w:val="24"/>
+          <w:rtl/>
+          <w:lang w:bidi="fa-IR"/>
+        </w:rPr>
+      </w:pPr>
+      <w:r>
+        <w:rPr>
+          <w:rFonts w:ascii="Courier New" w:hAnsi="Courier New" w:cs="Courier New"/>
+          <w:sz w:val="24"/>
+          <w:szCs w:val="24"/>
+          <w:rtl/>
+          <w:lang w:bidi="fa-IR"/>
+        </w:rPr>
+        <w:br w:type="page"/>
+      </w:r>
+    </w:p>
+    <w:p>
+      <w:pPr>
         <w:bidi/>
         <w:jc w:val="both"/>
         <w:rPr>
@@ -9616,214 +10175,7 @@
           <w:rtl/>
           <w:lang w:bidi="fa-IR"/>
         </w:rPr>
-        <w:t xml:space="preserve">ایجاد کلاس </w:t>
-      </w:r>
-      <w:r>
-        <w:rPr>
-          <w:rFonts w:ascii="Courier New" w:hAnsi="Courier New" w:cs="Courier New"/>
-          <w:sz w:val="24"/>
-          <w:szCs w:val="24"/>
-          <w:lang w:bidi="fa-IR"/>
-        </w:rPr>
-        <w:t>Http Context Service</w:t>
-      </w:r>
-      <w:r>
-        <w:rPr>
-          <w:rFonts w:ascii="Courier New" w:hAnsi="Courier New" w:cs="Courier New" w:hint="cs"/>
-          <w:sz w:val="24"/>
-          <w:szCs w:val="24"/>
-          <w:rtl/>
-          <w:lang w:bidi="fa-IR"/>
-        </w:rPr>
-        <w:t>:</w:t>
-      </w:r>
-    </w:p>
-    <w:p>
-      <w:pPr>
-        <w:jc w:val="both"/>
-        <w:rPr>
-          <w:rFonts w:ascii="Courier New" w:hAnsi="Courier New" w:cs="Courier New"/>
-          <w:sz w:val="24"/>
-          <w:szCs w:val="24"/>
-          <w:lang w:bidi="fa-IR"/>
-        </w:rPr>
-      </w:pPr>
-      <w:r>
-        <w:rPr>
-          <w:rFonts w:ascii="Courier New" w:hAnsi="Courier New" w:cs="Courier New"/>
-          <w:sz w:val="24"/>
-          <w:szCs w:val="24"/>
-          <w:lang w:bidi="fa-IR"/>
-        </w:rPr>
-        <w:t>[[Server]]</w:t>
-      </w:r>
-    </w:p>
-    <w:p>
-      <w:pPr>
-        <w:jc w:val="both"/>
-        <w:rPr>
-          <w:rFonts w:ascii="Courier New" w:hAnsi="Courier New" w:cs="Courier New"/>
-          <w:sz w:val="24"/>
-          <w:szCs w:val="24"/>
-          <w:lang w:bidi="fa-IR"/>
-        </w:rPr>
-      </w:pPr>
-      <w:r>
-        <w:rPr>
-          <w:rFonts w:ascii="Courier New" w:hAnsi="Courier New" w:cs="Courier New"/>
-          <w:sz w:val="24"/>
-          <w:szCs w:val="24"/>
-          <w:lang w:bidi="fa-IR"/>
-        </w:rPr>
-        <w:tab/>
-        <w:t>[Services]</w:t>
-      </w:r>
-    </w:p>
-    <w:p>
-      <w:pPr>
-        <w:jc w:val="both"/>
-        <w:rPr>
-          <w:rFonts w:ascii="Courier New" w:hAnsi="Courier New" w:cs="Courier New"/>
-          <w:sz w:val="24"/>
-          <w:szCs w:val="24"/>
-          <w:lang w:bidi="fa-IR"/>
-        </w:rPr>
-      </w:pPr>
-      <w:r>
-        <w:rPr>
-          <w:rFonts w:ascii="Courier New" w:hAnsi="Courier New" w:cs="Courier New"/>
-          <w:sz w:val="24"/>
-          <w:szCs w:val="24"/>
-          <w:lang w:bidi="fa-IR"/>
-        </w:rPr>
-        <w:tab/>
-      </w:r>
-      <w:r>
-        <w:rPr>
-          <w:rFonts w:ascii="Courier New" w:hAnsi="Courier New" w:cs="Courier New"/>
-          <w:sz w:val="24"/>
-          <w:szCs w:val="24"/>
-          <w:lang w:bidi="fa-IR"/>
-        </w:rPr>
-        <w:tab/>
-        <w:t>[Features]</w:t>
-      </w:r>
-    </w:p>
-    <w:p>
-      <w:pPr>
-        <w:jc w:val="both"/>
-        <w:rPr>
-          <w:rFonts w:ascii="Courier New" w:hAnsi="Courier New" w:cs="Courier New"/>
-          <w:sz w:val="24"/>
-          <w:szCs w:val="24"/>
-          <w:lang w:bidi="fa-IR"/>
-        </w:rPr>
-      </w:pPr>
-      <w:r>
-        <w:rPr>
-          <w:rFonts w:ascii="Courier New" w:hAnsi="Courier New" w:cs="Courier New"/>
-          <w:sz w:val="24"/>
-          <w:szCs w:val="24"/>
-          <w:lang w:bidi="fa-IR"/>
-        </w:rPr>
-        <w:tab/>
-      </w:r>
-      <w:r>
-        <w:rPr>
-          <w:rFonts w:ascii="Courier New" w:hAnsi="Courier New" w:cs="Courier New"/>
-          <w:sz w:val="24"/>
-          <w:szCs w:val="24"/>
-          <w:lang w:bidi="fa-IR"/>
-        </w:rPr>
-        <w:tab/>
-      </w:r>
-      <w:r>
-        <w:rPr>
-          <w:rFonts w:ascii="Courier New" w:hAnsi="Courier New" w:cs="Courier New"/>
-          <w:sz w:val="24"/>
-          <w:szCs w:val="24"/>
-          <w:lang w:bidi="fa-IR"/>
-        </w:rPr>
-        <w:tab/>
-        <w:t>[Common]</w:t>
-      </w:r>
-    </w:p>
-    <w:p>
-      <w:pPr>
-        <w:jc w:val="both"/>
-        <w:rPr>
-          <w:rFonts w:ascii="Courier New" w:hAnsi="Courier New" w:cs="Courier New"/>
-          <w:sz w:val="24"/>
-          <w:szCs w:val="24"/>
-          <w:lang w:bidi="fa-IR"/>
-        </w:rPr>
-      </w:pPr>
-      <w:r>
-        <w:rPr>
-          <w:rFonts w:ascii="Courier New" w:hAnsi="Courier New" w:cs="Courier New"/>
-          <w:sz w:val="24"/>
-          <w:szCs w:val="24"/>
-          <w:lang w:bidi="fa-IR"/>
-        </w:rPr>
-        <w:tab/>
-      </w:r>
-      <w:r>
-        <w:rPr>
-          <w:rFonts w:ascii="Courier New" w:hAnsi="Courier New" w:cs="Courier New"/>
-          <w:sz w:val="24"/>
-          <w:szCs w:val="24"/>
-          <w:lang w:bidi="fa-IR"/>
-        </w:rPr>
-        <w:tab/>
-      </w:r>
-      <w:r>
-        <w:rPr>
-          <w:rFonts w:ascii="Courier New" w:hAnsi="Courier New" w:cs="Courier New"/>
-          <w:sz w:val="24"/>
-          <w:szCs w:val="24"/>
-          <w:lang w:bidi="fa-IR"/>
-        </w:rPr>
-        <w:tab/>
-      </w:r>
-      <w:r>
-        <w:rPr>
-          <w:rFonts w:ascii="Courier New" w:hAnsi="Courier New" w:cs="Courier New"/>
-          <w:sz w:val="24"/>
-          <w:szCs w:val="24"/>
-          <w:lang w:bidi="fa-IR"/>
-        </w:rPr>
-        <w:tab/>
-      </w:r>
-      <w:r>
-        <w:rPr>
-          <w:rFonts w:ascii="Courier New" w:hAnsi="Courier New" w:cs="Courier New"/>
-          <w:sz w:val="24"/>
-          <w:szCs w:val="24"/>
-          <w:lang w:bidi="fa-IR"/>
-        </w:rPr>
-        <w:t>HttpContextService.cs</w:t>
-      </w:r>
-    </w:p>
-    <w:p>
-      <w:pPr>
-        <w:bidi/>
-        <w:jc w:val="both"/>
-        <w:rPr>
-          <w:rFonts w:ascii="Courier New" w:hAnsi="Courier New" w:cs="Courier New"/>
-          <w:sz w:val="24"/>
-          <w:szCs w:val="24"/>
-          <w:rtl/>
-          <w:lang w:bidi="fa-IR"/>
-        </w:rPr>
-      </w:pPr>
-      <w:r>
-        <w:rPr>
-          <w:rFonts w:ascii="Courier New" w:hAnsi="Courier New" w:cs="Courier New" w:hint="cs"/>
-          <w:sz w:val="24"/>
-          <w:szCs w:val="24"/>
-          <w:rtl/>
-          <w:lang w:bidi="fa-IR"/>
-        </w:rPr>
+        <w:lastRenderedPageBreak/>
         <w:t xml:space="preserve">به روز رسانی کلاس </w:t>
       </w:r>
       <w:r>
@@ -10273,17 +10625,6 @@
     </w:p>
     <w:p>
       <w:pPr>
-        <w:jc w:val="both"/>
-        <w:rPr>
-          <w:rFonts w:ascii="Courier New" w:hAnsi="Courier New" w:cs="Courier New"/>
-          <w:sz w:val="24"/>
-          <w:szCs w:val="24"/>
-          <w:lang w:bidi="fa-IR"/>
-        </w:rPr>
-      </w:pPr>
-    </w:p>
-    <w:p>
-      <w:pPr>
         <w:autoSpaceDE w:val="0"/>
         <w:autoSpaceDN w:val="0"/>
         <w:adjustRightInd w:val="0"/>
@@ -10295,15 +10636,6 @@
           <w:szCs w:val="19"/>
         </w:rPr>
       </w:pPr>
-      <w:r>
-        <w:rPr>
-          <w:rFonts w:ascii="Cascadia Mono" w:hAnsi="Cascadia Mono" w:cs="Cascadia Mono"/>
-          <w:color w:val="008000"/>
-          <w:sz w:val="19"/>
-          <w:szCs w:val="19"/>
-        </w:rPr>
-        <w:t>// **************************************************</w:t>
-      </w:r>
     </w:p>
     <w:p>
       <w:pPr>
@@ -10325,19 +10657,8 @@
           <w:sz w:val="19"/>
           <w:szCs w:val="19"/>
         </w:rPr>
-        <w:t>// using Microsoft.Extensions.</w:t>
-      </w:r>
-      <w:proofErr w:type="gramStart"/>
-      <w:r>
-        <w:rPr>
-          <w:rFonts w:ascii="Cascadia Mono" w:hAnsi="Cascadia Mono" w:cs="Cascadia Mono"/>
-          <w:color w:val="008000"/>
-          <w:sz w:val="19"/>
-          <w:szCs w:val="19"/>
-        </w:rPr>
-        <w:t>DependencyInjection;</w:t>
-      </w:r>
-      <w:proofErr w:type="gramEnd"/>
+        <w:t>// **************************************************</w:t>
+      </w:r>
     </w:p>
     <w:p>
       <w:pPr>
@@ -10359,7 +10680,7 @@
           <w:sz w:val="19"/>
           <w:szCs w:val="19"/>
         </w:rPr>
-        <w:t>builder.Services</w:t>
+        <w:t>builder.Services.AddScoped</w:t>
       </w:r>
     </w:p>
     <w:p>
@@ -10383,7 +10704,7 @@
           <w:szCs w:val="19"/>
         </w:rPr>
         <w:tab/>
-        <w:t>.AddHttpContextAccessor(</w:t>
+        <w:t>&lt;Infrastructure.Security.AuthenticatedUserService&gt;(</w:t>
       </w:r>
       <w:proofErr w:type="gramStart"/>
       <w:r>
@@ -10450,11 +10771,20 @@
       <w:r>
         <w:rPr>
           <w:rFonts w:ascii="Cascadia Mono" w:hAnsi="Cascadia Mono" w:cs="Cascadia Mono"/>
-          <w:color w:val="008000"/>
-          <w:sz w:val="19"/>
-          <w:szCs w:val="19"/>
-        </w:rPr>
-        <w:t>// **************************************************</w:t>
+          <w:color w:val="0000FF"/>
+          <w:sz w:val="19"/>
+          <w:szCs w:val="19"/>
+        </w:rPr>
+        <w:t>var</w:t>
+      </w:r>
+      <w:r>
+        <w:rPr>
+          <w:rFonts w:ascii="Cascadia Mono" w:hAnsi="Cascadia Mono" w:cs="Cascadia Mono"/>
+          <w:color w:val="000000"/>
+          <w:sz w:val="19"/>
+          <w:szCs w:val="19"/>
+        </w:rPr>
+        <w:t xml:space="preserve"> app =</w:t>
       </w:r>
     </w:p>
     <w:p>
@@ -10477,8 +10807,113 @@
           <w:sz w:val="19"/>
           <w:szCs w:val="19"/>
         </w:rPr>
-        <w:t>builder.Services.AddScoped</w:t>
-      </w:r>
+        <w:tab/>
+        <w:t>builder.Build(</w:t>
+      </w:r>
+      <w:proofErr w:type="gramStart"/>
+      <w:r>
+        <w:rPr>
+          <w:rFonts w:ascii="Cascadia Mono" w:hAnsi="Cascadia Mono" w:cs="Cascadia Mono"/>
+          <w:color w:val="000000"/>
+          <w:sz w:val="19"/>
+          <w:szCs w:val="19"/>
+        </w:rPr>
+        <w:t>);</w:t>
+      </w:r>
+      <w:proofErr w:type="gramEnd"/>
+    </w:p>
+    <w:p>
+      <w:pPr>
+        <w:jc w:val="both"/>
+        <w:rPr>
+          <w:rFonts w:ascii="Courier New" w:hAnsi="Courier New" w:cs="Courier New"/>
+          <w:sz w:val="24"/>
+          <w:szCs w:val="24"/>
+          <w:lang w:bidi="fa-IR"/>
+        </w:rPr>
+      </w:pPr>
+    </w:p>
+    <w:p>
+      <w:pPr>
+        <w:bidi/>
+        <w:jc w:val="both"/>
+        <w:rPr>
+          <w:rFonts w:ascii="Courier New" w:hAnsi="Courier New" w:cs="Courier New"/>
+          <w:sz w:val="24"/>
+          <w:szCs w:val="24"/>
+          <w:rtl/>
+          <w:lang w:bidi="fa-IR"/>
+        </w:rPr>
+      </w:pPr>
+      <w:r>
+        <w:rPr>
+          <w:rFonts w:ascii="Courier New" w:hAnsi="Courier New" w:cs="Courier New"/>
+          <w:sz w:val="24"/>
+          <w:szCs w:val="24"/>
+          <w:lang w:bidi="fa-IR"/>
+        </w:rPr>
+        <w:t>Register</w:t>
+      </w:r>
+      <w:r>
+        <w:rPr>
+          <w:rFonts w:ascii="Courier New" w:hAnsi="Courier New" w:cs="Courier New" w:hint="cs"/>
+          <w:sz w:val="24"/>
+          <w:szCs w:val="24"/>
+          <w:rtl/>
+          <w:lang w:bidi="fa-IR"/>
+        </w:rPr>
+        <w:t xml:space="preserve"> کردن کلاس </w:t>
+      </w:r>
+      <w:r>
+        <w:rPr>
+          <w:rFonts w:ascii="Courier New" w:hAnsi="Courier New" w:cs="Courier New"/>
+          <w:sz w:val="24"/>
+          <w:szCs w:val="24"/>
+          <w:lang w:bidi="fa-IR"/>
+        </w:rPr>
+        <w:t>Authenticated User Service</w:t>
+      </w:r>
+      <w:r>
+        <w:rPr>
+          <w:rFonts w:ascii="Courier New" w:hAnsi="Courier New" w:cs="Courier New" w:hint="cs"/>
+          <w:sz w:val="24"/>
+          <w:szCs w:val="24"/>
+          <w:rtl/>
+          <w:lang w:bidi="fa-IR"/>
+        </w:rPr>
+        <w:t xml:space="preserve"> به صفحه </w:t>
+      </w:r>
+      <w:r>
+        <w:rPr>
+          <w:rFonts w:ascii="Courier New" w:hAnsi="Courier New" w:cs="Courier New"/>
+          <w:sz w:val="24"/>
+          <w:szCs w:val="24"/>
+          <w:lang w:bidi="fa-IR"/>
+        </w:rPr>
+        <w:t>Index.cshtml</w:t>
+      </w:r>
+      <w:r>
+        <w:rPr>
+          <w:rFonts w:ascii="Courier New" w:hAnsi="Courier New" w:cs="Courier New" w:hint="cs"/>
+          <w:sz w:val="24"/>
+          <w:szCs w:val="24"/>
+          <w:rtl/>
+          <w:lang w:bidi="fa-IR"/>
+        </w:rPr>
+        <w:t xml:space="preserve"> و استفاده از </w:t>
+      </w:r>
+      <w:proofErr w:type="gramStart"/>
+      <w:r>
+        <w:rPr>
+          <w:rFonts w:ascii="Courier New" w:hAnsi="Courier New" w:cs="Courier New" w:hint="cs"/>
+          <w:sz w:val="24"/>
+          <w:szCs w:val="24"/>
+          <w:rtl/>
+          <w:lang w:bidi="fa-IR"/>
+        </w:rPr>
+        <w:t>آن</w:t>
+      </w:r>
+      <w:proofErr w:type="gramEnd"/>
     </w:p>
     <w:p>
       <w:pPr>
@@ -10500,20 +10935,8 @@
           <w:sz w:val="19"/>
           <w:szCs w:val="19"/>
         </w:rPr>
-        <w:tab/>
-        <w:t>&lt;Services.Features.Common.HttpContextService&gt;(</w:t>
-      </w:r>
-      <w:proofErr w:type="gramStart"/>
-      <w:r>
-        <w:rPr>
-          <w:rFonts w:ascii="Cascadia Mono" w:hAnsi="Cascadia Mono" w:cs="Cascadia Mono"/>
-          <w:color w:val="000000"/>
-          <w:sz w:val="19"/>
-          <w:szCs w:val="19"/>
-        </w:rPr>
-        <w:t>);</w:t>
-      </w:r>
-      <w:proofErr w:type="gramEnd"/>
+        <w:t>@page</w:t>
+      </w:r>
     </w:p>
     <w:p>
       <w:pPr>
@@ -10531,11 +10954,20 @@
       <w:r>
         <w:rPr>
           <w:rFonts w:ascii="Cascadia Mono" w:hAnsi="Cascadia Mono" w:cs="Cascadia Mono"/>
-          <w:color w:val="008000"/>
-          <w:sz w:val="19"/>
-          <w:szCs w:val="19"/>
-        </w:rPr>
-        <w:t>// **************************************************</w:t>
+          <w:color w:val="000000"/>
+          <w:sz w:val="19"/>
+          <w:szCs w:val="19"/>
+        </w:rPr>
+        <w:t>@model Client.Pages.</w:t>
+      </w:r>
+      <w:r>
+        <w:rPr>
+          <w:rFonts w:ascii="Cascadia Mono" w:hAnsi="Cascadia Mono" w:cs="Cascadia Mono"/>
+          <w:color w:val="2B91AF"/>
+          <w:sz w:val="19"/>
+          <w:szCs w:val="19"/>
+        </w:rPr>
+        <w:t>IndexModel</w:t>
       </w:r>
     </w:p>
     <w:p>
@@ -10551,197 +10983,39 @@
           <w:szCs w:val="19"/>
         </w:rPr>
       </w:pPr>
-    </w:p>
-    <w:p>
-      <w:pPr>
-        <w:autoSpaceDE w:val="0"/>
-        <w:autoSpaceDN w:val="0"/>
-        <w:adjustRightInd w:val="0"/>
-        <w:spacing w:after="0" w:line="240" w:lineRule="auto"/>
-        <w:rPr>
-          <w:rFonts w:ascii="Cascadia Mono" w:hAnsi="Cascadia Mono" w:cs="Cascadia Mono"/>
-          <w:color w:val="000000"/>
-          <w:sz w:val="19"/>
-          <w:szCs w:val="19"/>
-        </w:rPr>
-      </w:pPr>
-      <w:r>
-        <w:rPr>
-          <w:rFonts w:ascii="Cascadia Mono" w:hAnsi="Cascadia Mono" w:cs="Cascadia Mono"/>
-          <w:color w:val="008000"/>
-          <w:sz w:val="19"/>
-          <w:szCs w:val="19"/>
-        </w:rPr>
-        <w:t>// **************************************************</w:t>
-      </w:r>
-    </w:p>
-    <w:p>
-      <w:pPr>
-        <w:autoSpaceDE w:val="0"/>
-        <w:autoSpaceDN w:val="0"/>
-        <w:adjustRightInd w:val="0"/>
-        <w:spacing w:after="0" w:line="240" w:lineRule="auto"/>
-        <w:rPr>
-          <w:rFonts w:ascii="Cascadia Mono" w:hAnsi="Cascadia Mono" w:cs="Cascadia Mono"/>
-          <w:color w:val="000000"/>
-          <w:sz w:val="19"/>
-          <w:szCs w:val="19"/>
-        </w:rPr>
-      </w:pPr>
-      <w:r>
-        <w:rPr>
-          <w:rFonts w:ascii="Cascadia Mono" w:hAnsi="Cascadia Mono" w:cs="Cascadia Mono"/>
-          <w:color w:val="000000"/>
-          <w:sz w:val="19"/>
-          <w:szCs w:val="19"/>
-        </w:rPr>
-        <w:t>builder.Services.AddScoped</w:t>
-      </w:r>
-    </w:p>
-    <w:p>
-      <w:pPr>
-        <w:autoSpaceDE w:val="0"/>
-        <w:autoSpaceDN w:val="0"/>
-        <w:adjustRightInd w:val="0"/>
-        <w:spacing w:after="0" w:line="240" w:lineRule="auto"/>
-        <w:rPr>
-          <w:rFonts w:ascii="Cascadia Mono" w:hAnsi="Cascadia Mono" w:cs="Cascadia Mono"/>
-          <w:color w:val="000000"/>
-          <w:sz w:val="19"/>
-          <w:szCs w:val="19"/>
-        </w:rPr>
-      </w:pPr>
-      <w:r>
-        <w:rPr>
-          <w:rFonts w:ascii="Cascadia Mono" w:hAnsi="Cascadia Mono" w:cs="Cascadia Mono"/>
-          <w:color w:val="000000"/>
-          <w:sz w:val="19"/>
-          <w:szCs w:val="19"/>
-        </w:rPr>
-        <w:tab/>
-        <w:t>&lt;Infrastructure.Security.AuthenticatedUserService&gt;(</w:t>
-      </w:r>
-      <w:proofErr w:type="gramStart"/>
-      <w:r>
-        <w:rPr>
-          <w:rFonts w:ascii="Cascadia Mono" w:hAnsi="Cascadia Mono" w:cs="Cascadia Mono"/>
-          <w:color w:val="000000"/>
-          <w:sz w:val="19"/>
-          <w:szCs w:val="19"/>
-        </w:rPr>
-        <w:t>);</w:t>
-      </w:r>
-      <w:proofErr w:type="gramEnd"/>
-    </w:p>
-    <w:p>
-      <w:pPr>
-        <w:autoSpaceDE w:val="0"/>
-        <w:autoSpaceDN w:val="0"/>
-        <w:adjustRightInd w:val="0"/>
-        <w:spacing w:after="0" w:line="240" w:lineRule="auto"/>
-        <w:rPr>
-          <w:rFonts w:ascii="Cascadia Mono" w:hAnsi="Cascadia Mono" w:cs="Cascadia Mono"/>
-          <w:color w:val="000000"/>
-          <w:sz w:val="19"/>
-          <w:szCs w:val="19"/>
-        </w:rPr>
-      </w:pPr>
-      <w:r>
-        <w:rPr>
-          <w:rFonts w:ascii="Cascadia Mono" w:hAnsi="Cascadia Mono" w:cs="Cascadia Mono"/>
-          <w:color w:val="008000"/>
-          <w:sz w:val="19"/>
-          <w:szCs w:val="19"/>
-        </w:rPr>
-        <w:t>// **************************************************</w:t>
-      </w:r>
-    </w:p>
-    <w:p>
-      <w:pPr>
-        <w:autoSpaceDE w:val="0"/>
-        <w:autoSpaceDN w:val="0"/>
-        <w:adjustRightInd w:val="0"/>
-        <w:spacing w:after="0" w:line="240" w:lineRule="auto"/>
-        <w:rPr>
-          <w:rFonts w:ascii="Cascadia Mono" w:hAnsi="Cascadia Mono" w:cs="Cascadia Mono"/>
-          <w:color w:val="000000"/>
-          <w:sz w:val="19"/>
-          <w:szCs w:val="19"/>
-        </w:rPr>
-      </w:pPr>
-    </w:p>
-    <w:p>
-      <w:pPr>
-        <w:autoSpaceDE w:val="0"/>
-        <w:autoSpaceDN w:val="0"/>
-        <w:adjustRightInd w:val="0"/>
-        <w:spacing w:after="0" w:line="240" w:lineRule="auto"/>
-        <w:rPr>
-          <w:rFonts w:ascii="Cascadia Mono" w:hAnsi="Cascadia Mono" w:cs="Cascadia Mono"/>
-          <w:color w:val="000000"/>
-          <w:sz w:val="19"/>
-          <w:szCs w:val="19"/>
-        </w:rPr>
-      </w:pPr>
-      <w:r>
-        <w:rPr>
-          <w:rFonts w:ascii="Cascadia Mono" w:hAnsi="Cascadia Mono" w:cs="Cascadia Mono"/>
-          <w:color w:val="0000FF"/>
-          <w:sz w:val="19"/>
-          <w:szCs w:val="19"/>
-        </w:rPr>
-        <w:t>var</w:t>
-      </w:r>
-      <w:r>
-        <w:rPr>
-          <w:rFonts w:ascii="Cascadia Mono" w:hAnsi="Cascadia Mono" w:cs="Cascadia Mono"/>
-          <w:color w:val="000000"/>
-          <w:sz w:val="19"/>
-          <w:szCs w:val="19"/>
-        </w:rPr>
-        <w:t xml:space="preserve"> app =</w:t>
-      </w:r>
-    </w:p>
-    <w:p>
-      <w:pPr>
-        <w:autoSpaceDE w:val="0"/>
-        <w:autoSpaceDN w:val="0"/>
-        <w:adjustRightInd w:val="0"/>
-        <w:spacing w:after="0" w:line="240" w:lineRule="auto"/>
-        <w:rPr>
-          <w:rFonts w:ascii="Cascadia Mono" w:hAnsi="Cascadia Mono" w:cs="Cascadia Mono"/>
-          <w:color w:val="000000"/>
-          <w:sz w:val="19"/>
-          <w:szCs w:val="19"/>
-        </w:rPr>
-      </w:pPr>
-      <w:r>
-        <w:rPr>
-          <w:rFonts w:ascii="Cascadia Mono" w:hAnsi="Cascadia Mono" w:cs="Cascadia Mono"/>
-          <w:color w:val="000000"/>
-          <w:sz w:val="19"/>
-          <w:szCs w:val="19"/>
-        </w:rPr>
-        <w:tab/>
-        <w:t>builder.Build(</w:t>
-      </w:r>
-      <w:proofErr w:type="gramStart"/>
-      <w:r>
-        <w:rPr>
-          <w:rFonts w:ascii="Cascadia Mono" w:hAnsi="Cascadia Mono" w:cs="Cascadia Mono"/>
-          <w:color w:val="000000"/>
-          <w:sz w:val="19"/>
-          <w:szCs w:val="19"/>
-        </w:rPr>
-        <w:t>);</w:t>
-      </w:r>
-      <w:proofErr w:type="gramEnd"/>
-    </w:p>
-    <w:p>
-      <w:pPr>
-        <w:jc w:val="both"/>
-        <w:rPr>
-          <w:rFonts w:ascii="Courier New" w:hAnsi="Courier New" w:cs="Courier New" w:hint="cs"/>
+      <w:r>
+        <w:rPr>
+          <w:rFonts w:ascii="Cascadia Mono" w:hAnsi="Cascadia Mono" w:cs="Cascadia Mono"/>
+          <w:color w:val="000000"/>
+          <w:sz w:val="19"/>
+          <w:szCs w:val="19"/>
+        </w:rPr>
+        <w:t>@inject Infrastructure.Security.</w:t>
+      </w:r>
+      <w:r>
+        <w:rPr>
+          <w:rFonts w:ascii="Cascadia Mono" w:hAnsi="Cascadia Mono" w:cs="Cascadia Mono"/>
+          <w:color w:val="2B91AF"/>
+          <w:sz w:val="19"/>
+          <w:szCs w:val="19"/>
+        </w:rPr>
+        <w:t>AuthenticatedUserService</w:t>
+      </w:r>
+      <w:r>
+        <w:rPr>
+          <w:rFonts w:ascii="Cascadia Mono" w:hAnsi="Cascadia Mono" w:cs="Cascadia Mono"/>
+          <w:color w:val="000000"/>
+          <w:sz w:val="19"/>
+          <w:szCs w:val="19"/>
+        </w:rPr>
+        <w:t xml:space="preserve"> AuthenticatedUserService</w:t>
+      </w:r>
+    </w:p>
+    <w:p>
+      <w:pPr>
+        <w:jc w:val="both"/>
+        <w:rPr>
+          <w:rFonts w:ascii="Courier New" w:hAnsi="Courier New" w:cs="Courier New"/>
           <w:sz w:val="24"/>
           <w:szCs w:val="24"/>
           <w:lang w:bidi="fa-IR"/>
@@ -10754,195 +11028,6 @@
         <w:jc w:val="both"/>
         <w:rPr>
           <w:rFonts w:ascii="Courier New" w:hAnsi="Courier New" w:cs="Courier New"/>
-          <w:sz w:val="24"/>
-          <w:szCs w:val="24"/>
-          <w:rtl/>
-          <w:lang w:bidi="fa-IR"/>
-        </w:rPr>
-      </w:pPr>
-      <w:r>
-        <w:rPr>
-          <w:rFonts w:ascii="Courier New" w:hAnsi="Courier New" w:cs="Courier New"/>
-          <w:sz w:val="24"/>
-          <w:szCs w:val="24"/>
-          <w:lang w:bidi="fa-IR"/>
-        </w:rPr>
-        <w:t>Register</w:t>
-      </w:r>
-      <w:r>
-        <w:rPr>
-          <w:rFonts w:ascii="Courier New" w:hAnsi="Courier New" w:cs="Courier New" w:hint="cs"/>
-          <w:sz w:val="24"/>
-          <w:szCs w:val="24"/>
-          <w:rtl/>
-          <w:lang w:bidi="fa-IR"/>
-        </w:rPr>
-        <w:t xml:space="preserve"> کردن کلاس </w:t>
-      </w:r>
-      <w:r>
-        <w:rPr>
-          <w:rFonts w:ascii="Courier New" w:hAnsi="Courier New" w:cs="Courier New"/>
-          <w:sz w:val="24"/>
-          <w:szCs w:val="24"/>
-          <w:lang w:bidi="fa-IR"/>
-        </w:rPr>
-        <w:t>Authenticated User Service</w:t>
-      </w:r>
-      <w:r>
-        <w:rPr>
-          <w:rFonts w:ascii="Courier New" w:hAnsi="Courier New" w:cs="Courier New" w:hint="cs"/>
-          <w:sz w:val="24"/>
-          <w:szCs w:val="24"/>
-          <w:rtl/>
-          <w:lang w:bidi="fa-IR"/>
-        </w:rPr>
-        <w:t xml:space="preserve"> به صفحه </w:t>
-      </w:r>
-      <w:r>
-        <w:rPr>
-          <w:rFonts w:ascii="Courier New" w:hAnsi="Courier New" w:cs="Courier New"/>
-          <w:sz w:val="24"/>
-          <w:szCs w:val="24"/>
-          <w:lang w:bidi="fa-IR"/>
-        </w:rPr>
-        <w:t>Index.cshtml</w:t>
-      </w:r>
-      <w:r>
-        <w:rPr>
-          <w:rFonts w:ascii="Courier New" w:hAnsi="Courier New" w:cs="Courier New" w:hint="cs"/>
-          <w:sz w:val="24"/>
-          <w:szCs w:val="24"/>
-          <w:rtl/>
-          <w:lang w:bidi="fa-IR"/>
-        </w:rPr>
-        <w:t xml:space="preserve"> و استفاده از </w:t>
-      </w:r>
-      <w:proofErr w:type="gramStart"/>
-      <w:r>
-        <w:rPr>
-          <w:rFonts w:ascii="Courier New" w:hAnsi="Courier New" w:cs="Courier New" w:hint="cs"/>
-          <w:sz w:val="24"/>
-          <w:szCs w:val="24"/>
-          <w:rtl/>
-          <w:lang w:bidi="fa-IR"/>
-        </w:rPr>
-        <w:t>آن</w:t>
-      </w:r>
-      <w:proofErr w:type="gramEnd"/>
-    </w:p>
-    <w:p>
-      <w:pPr>
-        <w:autoSpaceDE w:val="0"/>
-        <w:autoSpaceDN w:val="0"/>
-        <w:adjustRightInd w:val="0"/>
-        <w:spacing w:after="0" w:line="240" w:lineRule="auto"/>
-        <w:rPr>
-          <w:rFonts w:ascii="Cascadia Mono" w:hAnsi="Cascadia Mono" w:cs="Cascadia Mono"/>
-          <w:color w:val="000000"/>
-          <w:sz w:val="19"/>
-          <w:szCs w:val="19"/>
-        </w:rPr>
-      </w:pPr>
-      <w:r>
-        <w:rPr>
-          <w:rFonts w:ascii="Cascadia Mono" w:hAnsi="Cascadia Mono" w:cs="Cascadia Mono"/>
-          <w:color w:val="000000"/>
-          <w:sz w:val="19"/>
-          <w:szCs w:val="19"/>
-        </w:rPr>
-        <w:t>@page</w:t>
-      </w:r>
-    </w:p>
-    <w:p>
-      <w:pPr>
-        <w:autoSpaceDE w:val="0"/>
-        <w:autoSpaceDN w:val="0"/>
-        <w:adjustRightInd w:val="0"/>
-        <w:spacing w:after="0" w:line="240" w:lineRule="auto"/>
-        <w:rPr>
-          <w:rFonts w:ascii="Cascadia Mono" w:hAnsi="Cascadia Mono" w:cs="Cascadia Mono"/>
-          <w:color w:val="000000"/>
-          <w:sz w:val="19"/>
-          <w:szCs w:val="19"/>
-        </w:rPr>
-      </w:pPr>
-      <w:r>
-        <w:rPr>
-          <w:rFonts w:ascii="Cascadia Mono" w:hAnsi="Cascadia Mono" w:cs="Cascadia Mono"/>
-          <w:color w:val="000000"/>
-          <w:sz w:val="19"/>
-          <w:szCs w:val="19"/>
-        </w:rPr>
-        <w:t>@model Client.Pages.</w:t>
-      </w:r>
-      <w:r>
-        <w:rPr>
-          <w:rFonts w:ascii="Cascadia Mono" w:hAnsi="Cascadia Mono" w:cs="Cascadia Mono"/>
-          <w:color w:val="2B91AF"/>
-          <w:sz w:val="19"/>
-          <w:szCs w:val="19"/>
-        </w:rPr>
-        <w:t>IndexModel</w:t>
-      </w:r>
-    </w:p>
-    <w:p>
-      <w:pPr>
-        <w:autoSpaceDE w:val="0"/>
-        <w:autoSpaceDN w:val="0"/>
-        <w:adjustRightInd w:val="0"/>
-        <w:spacing w:after="0" w:line="240" w:lineRule="auto"/>
-        <w:rPr>
-          <w:rFonts w:ascii="Cascadia Mono" w:hAnsi="Cascadia Mono" w:cs="Cascadia Mono"/>
-          <w:color w:val="000000"/>
-          <w:sz w:val="19"/>
-          <w:szCs w:val="19"/>
-        </w:rPr>
-      </w:pPr>
-      <w:r>
-        <w:rPr>
-          <w:rFonts w:ascii="Cascadia Mono" w:hAnsi="Cascadia Mono" w:cs="Cascadia Mono"/>
-          <w:color w:val="000000"/>
-          <w:sz w:val="19"/>
-          <w:szCs w:val="19"/>
-        </w:rPr>
-        <w:t>@inject Infrastructure.Security.</w:t>
-      </w:r>
-      <w:r>
-        <w:rPr>
-          <w:rFonts w:ascii="Cascadia Mono" w:hAnsi="Cascadia Mono" w:cs="Cascadia Mono"/>
-          <w:color w:val="2B91AF"/>
-          <w:sz w:val="19"/>
-          <w:szCs w:val="19"/>
-        </w:rPr>
-        <w:t>AuthenticatedUserService</w:t>
-      </w:r>
-      <w:r>
-        <w:rPr>
-          <w:rFonts w:ascii="Cascadia Mono" w:hAnsi="Cascadia Mono" w:cs="Cascadia Mono"/>
-          <w:color w:val="000000"/>
-          <w:sz w:val="19"/>
-          <w:szCs w:val="19"/>
-        </w:rPr>
-        <w:t xml:space="preserve"> AuthenticatedUserService</w:t>
-      </w:r>
-    </w:p>
-    <w:p>
-      <w:pPr>
-        <w:jc w:val="both"/>
-        <w:rPr>
-          <w:rFonts w:ascii="Courier New" w:hAnsi="Courier New" w:cs="Courier New"/>
-          <w:sz w:val="24"/>
-          <w:szCs w:val="24"/>
-          <w:lang w:bidi="fa-IR"/>
-        </w:rPr>
-      </w:pPr>
-    </w:p>
-    <w:p>
-      <w:pPr>
-        <w:bidi/>
-        <w:jc w:val="both"/>
-        <w:rPr>
-          <w:rFonts w:ascii="Courier New" w:hAnsi="Courier New" w:cs="Courier New" w:hint="cs"/>
           <w:sz w:val="24"/>
           <w:szCs w:val="24"/>
           <w:rtl/>
@@ -11086,7 +11171,7 @@
 </file>
 
 <file path=word/numbering.xml><?xml version="1.0" encoding="utf-8"?>
-<w:numbering xmlns:wpc="http://schemas.microsoft.com/office/word/2010/wordprocessingCanvas" xmlns:cx="http://schemas.microsoft.com/office/drawing/2014/chartex" xmlns:cx1="http://schemas.microsoft.com/office/drawing/2015/9/8/chartex" xmlns:cx2="http://schemas.microsoft.com/office/drawing/2015/10/21/chartex" xmlns:cx3="http://schemas.microsoft.com/office/drawing/2016/5/9/chartex" xmlns:cx4="http://schemas.microsoft.com/office/drawing/2016/5/10/chartex" xmlns:cx5="http://schemas.microsoft.com/office/drawing/2016/5/11/chartex" xmlns:cx6="http://schemas.microsoft.com/office/drawing/2016/5/12/chartex" xmlns:cx7="http://schemas.microsoft.com/office/drawing/2016/5/13/chartex" xmlns:cx8="http://schemas.microsoft.com/office/drawing/2016/5/14/chartex" xmlns:mc="http://schemas.openxmlformats.org/markup-compatibility/2006" xmlns:aink="http://schemas.microsoft.com/office/drawing/2016/ink" xmlns:am3d="http://schemas.microsoft.com/office/drawing/2017/model3d" xmlns:o="urn:schemas-microsoft-com:office:office" xmlns:oel="http://schemas.microsoft.com/office/2019/extlst" xmlns:r="http://schemas.openxmlformats.org/officeDocument/2006/relationships" xmlns:m="http://schemas.openxmlformats.org/officeDocument/2006/math" xmlns:v="urn:schemas-microsoft-com:vml" xmlns:wp14="http://schemas.microsoft.com/office/word/2010/wordprocessingDrawing" xmlns:wp="http://schemas.openxmlformats.org/drawingml/2006/wordprocessingDrawing" xmlns:w10="urn:schemas-microsoft-com:office:word" xmlns:w="http://schemas.openxmlformats.org/wordprocessingml/2006/main" xmlns:w14="http://schemas.microsoft.com/office/word/2010/wordml" xmlns:w15="http://schemas.microsoft.com/office/word/2012/wordml" xmlns:w16cex="http://schemas.microsoft.com/office/word/2018/wordml/cex" xmlns:w16cid="http://schemas.microsoft.com/office/word/2016/wordml/cid" xmlns:w16="http://schemas.microsoft.com/office/word/2018/wordml" xmlns:w16sdtdh="http://schemas.microsoft.com/office/word/2020/wordml/sdtdatahash" xmlns:w16se="http://schemas.microsoft.com/office/word/2015/wordml/symex" xmlns:wpg="http://schemas.microsoft.com/office/word/2010/wordprocessingGroup" xmlns:wpi="http://schemas.microsoft.com/office/word/2010/wordprocessingInk" xmlns:wne="http://schemas.microsoft.com/office/word/2006/wordml" xmlns:wps="http://schemas.microsoft.com/office/word/2010/wordprocessingShape" mc:Ignorable="w14 w15 w16se w16cid w16 w16cex w16sdtdh wp14">
+<w:numbering xmlns:wpc="http://schemas.microsoft.com/office/word/2010/wordprocessingCanvas" xmlns:cx="http://schemas.microsoft.com/office/drawing/2014/chartex" xmlns:cx1="http://schemas.microsoft.com/office/drawing/2015/9/8/chartex" xmlns:cx2="http://schemas.microsoft.com/office/drawing/2015/10/21/chartex" xmlns:cx3="http://schemas.microsoft.com/office/drawing/2016/5/9/chartex" xmlns:cx4="http://schemas.microsoft.com/office/drawing/2016/5/10/chartex" xmlns:cx5="http://schemas.microsoft.com/office/drawing/2016/5/11/chartex" xmlns:cx6="http://schemas.microsoft.com/office/drawing/2016/5/12/chartex" xmlns:cx7="http://schemas.microsoft.com/office/drawing/2016/5/13/chartex" xmlns:cx8="http://schemas.microsoft.com/office/drawing/2016/5/14/chartex" xmlns:mc="http://schemas.openxmlformats.org/markup-compatibility/2006" xmlns:aink="http://schemas.microsoft.com/office/drawing/2016/ink" xmlns:am3d="http://schemas.microsoft.com/office/drawing/2017/model3d" xmlns:o="urn:schemas-microsoft-com:office:office" xmlns:oel="http://schemas.microsoft.com/office/2019/extlst" xmlns:r="http://schemas.openxmlformats.org/officeDocument/2006/relationships" xmlns:m="http://schemas.openxmlformats.org/officeDocument/2006/math" xmlns:v="urn:schemas-microsoft-com:vml" xmlns:wp14="http://schemas.microsoft.com/office/word/2010/wordprocessingDrawing" xmlns:wp="http://schemas.openxmlformats.org/drawingml/2006/wordprocessingDrawing" xmlns:w10="urn:schemas-microsoft-com:office:word" xmlns:w="http://schemas.openxmlformats.org/wordprocessingml/2006/main" xmlns:w14="http://schemas.microsoft.com/office/word/2010/wordml" xmlns:w15="http://schemas.microsoft.com/office/word/2012/wordml" xmlns:w16cex="http://schemas.microsoft.com/office/word/2018/wordml/cex" xmlns:w16cid="http://schemas.microsoft.com/office/word/2016/wordml/cid" xmlns:w16="http://schemas.microsoft.com/office/word/2018/wordml" xmlns:w16du="http://schemas.microsoft.com/office/word/2023/wordml/word16du" xmlns:w16sdtdh="http://schemas.microsoft.com/office/word/2020/wordml/sdtdatahash" xmlns:w16se="http://schemas.microsoft.com/office/word/2015/wordml/symex" xmlns:wpg="http://schemas.microsoft.com/office/word/2010/wordprocessingGroup" xmlns:wpi="http://schemas.microsoft.com/office/word/2010/wordprocessingInk" xmlns:wne="http://schemas.microsoft.com/office/word/2006/wordml" xmlns:wps="http://schemas.microsoft.com/office/word/2010/wordprocessingShape" mc:Ignorable="w14 w15 w16se w16cid w16 w16cex w16sdtdh wp14">
   <w:abstractNum w:abstractNumId="0" w15:restartNumberingAfterBreak="0">
     <w:nsid w:val="33EA5E2E"/>
     <w:multiLevelType w:val="hybridMultilevel"/>

</xml_diff>

<commit_message>
Version 1.3.2 - Clean Code
</commit_message>
<xml_diff>
--- a/Documents/ReadMe.docx
+++ b/Documents/ReadMe.docx
@@ -10316,6 +10316,18 @@
         <w:tab/>
         <w:t>Constants.cs</w:t>
       </w:r>
+    </w:p>
+    <w:p>
+      <w:pPr>
+        <w:bidi/>
+        <w:jc w:val="both"/>
+        <w:rPr>
+          <w:rFonts w:ascii="Courier New" w:hAnsi="Courier New" w:cs="Courier New"/>
+          <w:sz w:val="24"/>
+          <w:szCs w:val="24"/>
+          <w:lang w:bidi="fa-IR"/>
+        </w:rPr>
+      </w:pPr>
     </w:p>
     <w:p>
       <w:pPr>

</xml_diff>

<commit_message>
Version 1.3.3 - Clean Code
</commit_message>
<xml_diff>
--- a/Documents/ReadMe.docx
+++ b/Documents/ReadMe.docx
@@ -4150,6 +4150,7 @@
         <w:bidi/>
         <w:adjustRightInd w:val="0"/>
         <w:spacing w:after="0" w:line="240" w:lineRule="auto"/>
+        <w:jc w:val="both"/>
         <w:rPr>
           <w:rFonts w:ascii="Cascadia Mono" w:hAnsi="Cascadia Mono" w:cs="Courier New"/>
           <w:color w:val="000000"/>
@@ -10570,19 +10571,57 @@
         <w:jc w:val="both"/>
         <w:rPr>
           <w:rFonts w:ascii="Courier New" w:hAnsi="Courier New" w:cs="Courier New"/>
-          <w:sz w:val="24"/>
-          <w:szCs w:val="24"/>
-          <w:lang w:bidi="fa-IR"/>
-        </w:rPr>
-      </w:pPr>
-      <w:r>
-        <w:rPr>
-          <w:rFonts w:ascii="Courier New" w:hAnsi="Courier New" w:cs="Courier New"/>
-          <w:sz w:val="24"/>
-          <w:szCs w:val="24"/>
+          <w:strike/>
+          <w:color w:val="A6A6A6" w:themeColor="background1" w:themeShade="A6"/>
+          <w:sz w:val="20"/>
+          <w:szCs w:val="20"/>
+          <w:lang w:bidi="fa-IR"/>
+        </w:rPr>
+      </w:pPr>
+      <w:r>
+        <w:rPr>
+          <w:rFonts w:ascii="Courier New" w:hAnsi="Courier New" w:cs="Courier New"/>
+          <w:strike/>
+          <w:color w:val="A6A6A6" w:themeColor="background1" w:themeShade="A6"/>
+          <w:sz w:val="20"/>
+          <w:szCs w:val="20"/>
           <w:lang w:bidi="fa-IR"/>
         </w:rPr>
         <w:t>Services.Features.Common.HttpContextService</w:t>
+      </w:r>
+      <w:r>
+        <w:rPr>
+          <w:rFonts w:ascii="Courier New" w:hAnsi="Courier New" w:cs="Courier New"/>
+          <w:strike/>
+          <w:color w:val="A6A6A6" w:themeColor="background1" w:themeShade="A6"/>
+          <w:sz w:val="20"/>
+          <w:szCs w:val="20"/>
+          <w:lang w:bidi="fa-IR"/>
+        </w:rPr>
+        <w:t xml:space="preserve"> (</w:t>
+      </w:r>
+      <w:r>
+        <w:rPr>
+          <w:rFonts w:ascii="Courier New" w:hAnsi="Courier New" w:cs="Courier New" w:hint="cs"/>
+          <w:strike/>
+          <w:color w:val="A6A6A6" w:themeColor="background1" w:themeShade="A6"/>
+          <w:sz w:val="20"/>
+          <w:szCs w:val="20"/>
+          <w:rtl/>
+          <w:lang w:bidi="fa-IR"/>
+        </w:rPr>
+        <w:t>قبلا انجام داده‌ایم</w:t>
+      </w:r>
+      <w:r>
+        <w:rPr>
+          <w:rFonts w:ascii="Courier New" w:hAnsi="Courier New" w:cs="Courier New"/>
+          <w:strike/>
+          <w:color w:val="A6A6A6" w:themeColor="background1" w:themeShade="A6"/>
+          <w:sz w:val="20"/>
+          <w:szCs w:val="20"/>
+          <w:lang w:bidi="fa-IR"/>
+        </w:rPr>
+        <w:t>)</w:t>
       </w:r>
     </w:p>
     <w:p>
@@ -10595,19 +10634,57 @@
         <w:jc w:val="both"/>
         <w:rPr>
           <w:rFonts w:ascii="Courier New" w:hAnsi="Courier New" w:cs="Courier New"/>
-          <w:sz w:val="24"/>
-          <w:szCs w:val="24"/>
-          <w:lang w:bidi="fa-IR"/>
-        </w:rPr>
-      </w:pPr>
-      <w:r>
-        <w:rPr>
-          <w:rFonts w:ascii="Courier New" w:hAnsi="Courier New" w:cs="Courier New"/>
-          <w:sz w:val="24"/>
-          <w:szCs w:val="24"/>
+          <w:strike/>
+          <w:color w:val="A6A6A6" w:themeColor="background1" w:themeShade="A6"/>
+          <w:sz w:val="20"/>
+          <w:szCs w:val="20"/>
+          <w:lang w:bidi="fa-IR"/>
+        </w:rPr>
+      </w:pPr>
+      <w:r>
+        <w:rPr>
+          <w:rFonts w:ascii="Courier New" w:hAnsi="Courier New" w:cs="Courier New"/>
+          <w:strike/>
+          <w:color w:val="A6A6A6" w:themeColor="background1" w:themeShade="A6"/>
+          <w:sz w:val="20"/>
+          <w:szCs w:val="20"/>
           <w:lang w:bidi="fa-IR"/>
         </w:rPr>
         <w:t>Microsoft.AspNetCore.Http.IHttpContextAccessor</w:t>
+      </w:r>
+      <w:r>
+        <w:rPr>
+          <w:rFonts w:ascii="Courier New" w:hAnsi="Courier New" w:cs="Courier New"/>
+          <w:strike/>
+          <w:color w:val="A6A6A6" w:themeColor="background1" w:themeShade="A6"/>
+          <w:sz w:val="20"/>
+          <w:szCs w:val="20"/>
+          <w:lang w:bidi="fa-IR"/>
+        </w:rPr>
+        <w:t xml:space="preserve"> (</w:t>
+      </w:r>
+      <w:r>
+        <w:rPr>
+          <w:rFonts w:ascii="Courier New" w:hAnsi="Courier New" w:cs="Courier New" w:hint="cs"/>
+          <w:strike/>
+          <w:color w:val="A6A6A6" w:themeColor="background1" w:themeShade="A6"/>
+          <w:sz w:val="20"/>
+          <w:szCs w:val="20"/>
+          <w:rtl/>
+          <w:lang w:bidi="fa-IR"/>
+        </w:rPr>
+        <w:t>قبلا انجام داده‌ایم</w:t>
+      </w:r>
+      <w:r>
+        <w:rPr>
+          <w:rFonts w:ascii="Courier New" w:hAnsi="Courier New" w:cs="Courier New"/>
+          <w:strike/>
+          <w:color w:val="A6A6A6" w:themeColor="background1" w:themeShade="A6"/>
+          <w:sz w:val="20"/>
+          <w:szCs w:val="20"/>
+          <w:lang w:bidi="fa-IR"/>
+        </w:rPr>
+        <w:t>)</w:t>
       </w:r>
     </w:p>
     <w:p>
@@ -10893,8 +10970,35 @@
           <w:rtl/>
           <w:lang w:bidi="fa-IR"/>
         </w:rPr>
-        <w:t xml:space="preserve"> به صفحه </w:t>
-      </w:r>
+        <w:t xml:space="preserve"> به صف</w:t>
+      </w:r>
+      <w:r>
+        <w:rPr>
+          <w:rFonts w:ascii="Courier New" w:hAnsi="Courier New" w:cs="Courier New" w:hint="cs"/>
+          <w:sz w:val="24"/>
+          <w:szCs w:val="24"/>
+          <w:rtl/>
+          <w:lang w:bidi="fa-IR"/>
+        </w:rPr>
+        <w:t>حات ذیل:</w:t>
+      </w:r>
+    </w:p>
+    <w:p>
+      <w:pPr>
+        <w:pStyle w:val="ListParagraph"/>
+        <w:numPr>
+          <w:ilvl w:val="0"/>
+          <w:numId w:val="5"/>
+        </w:numPr>
+        <w:jc w:val="both"/>
+        <w:rPr>
+          <w:rFonts w:ascii="Courier New" w:hAnsi="Courier New" w:cs="Courier New"/>
+          <w:sz w:val="24"/>
+          <w:szCs w:val="24"/>
+          <w:rtl/>
+          <w:lang w:bidi="fa-IR"/>
+        </w:rPr>
+      </w:pPr>
       <w:r>
         <w:rPr>
           <w:rFonts w:ascii="Courier New" w:hAnsi="Courier New" w:cs="Courier New"/>
@@ -10904,28 +11008,63 @@
         </w:rPr>
         <w:t>Index.cshtml</w:t>
       </w:r>
-      <w:r>
-        <w:rPr>
-          <w:rFonts w:ascii="Courier New" w:hAnsi="Courier New" w:cs="Courier New" w:hint="cs"/>
-          <w:sz w:val="24"/>
-          <w:szCs w:val="24"/>
-          <w:rtl/>
-          <w:lang w:bidi="fa-IR"/>
-        </w:rPr>
-        <w:t xml:space="preserve"> و استفاده از </w:t>
-      </w:r>
-      <w:proofErr w:type="gramStart"/>
-      <w:r>
-        <w:rPr>
-          <w:rFonts w:ascii="Courier New" w:hAnsi="Courier New" w:cs="Courier New" w:hint="cs"/>
-          <w:sz w:val="24"/>
-          <w:szCs w:val="24"/>
-          <w:rtl/>
-          <w:lang w:bidi="fa-IR"/>
-        </w:rPr>
-        <w:t>آن</w:t>
-      </w:r>
-      <w:proofErr w:type="gramEnd"/>
+    </w:p>
+    <w:p>
+      <w:pPr>
+        <w:pStyle w:val="ListParagraph"/>
+        <w:numPr>
+          <w:ilvl w:val="0"/>
+          <w:numId w:val="5"/>
+        </w:numPr>
+        <w:jc w:val="both"/>
+        <w:rPr>
+          <w:rFonts w:ascii="Courier New" w:hAnsi="Courier New" w:cs="Courier New"/>
+          <w:sz w:val="24"/>
+          <w:szCs w:val="24"/>
+          <w:lang w:bidi="fa-IR"/>
+        </w:rPr>
+      </w:pPr>
+      <w:r>
+        <w:rPr>
+          <w:rFonts w:ascii="Courier New" w:hAnsi="Courier New" w:cs="Courier New"/>
+          <w:sz w:val="24"/>
+          <w:szCs w:val="24"/>
+          <w:lang w:bidi="fa-IR"/>
+        </w:rPr>
+        <w:t>AuthenticatedUserInformation.cshtml</w:t>
+      </w:r>
+    </w:p>
+    <w:p>
+      <w:pPr>
+        <w:bidi/>
+        <w:jc w:val="both"/>
+        <w:rPr>
+          <w:rFonts w:ascii="Courier New" w:hAnsi="Courier New" w:cs="Courier New"/>
+          <w:sz w:val="24"/>
+          <w:szCs w:val="24"/>
+          <w:rtl/>
+          <w:lang w:bidi="fa-IR"/>
+        </w:rPr>
+      </w:pPr>
+      <w:r>
+        <w:rPr>
+          <w:rFonts w:ascii="Courier New" w:hAnsi="Courier New" w:cs="Courier New" w:hint="cs"/>
+          <w:sz w:val="24"/>
+          <w:szCs w:val="24"/>
+          <w:rtl/>
+          <w:lang w:bidi="fa-IR"/>
+        </w:rPr>
+        <w:t>و استفاده از آن</w:t>
+      </w:r>
+      <w:r>
+        <w:rPr>
+          <w:rFonts w:ascii="Courier New" w:hAnsi="Courier New" w:cs="Courier New"/>
+          <w:sz w:val="24"/>
+          <w:szCs w:val="24"/>
+          <w:lang w:bidi="fa-IR"/>
+        </w:rPr>
+        <w:t>:</w:t>
+      </w:r>
     </w:p>
     <w:p>
       <w:pPr>
@@ -11022,6 +11161,112 @@
         </w:rPr>
         <w:t xml:space="preserve"> AuthenticatedUserService</w:t>
       </w:r>
+    </w:p>
+    <w:p>
+      <w:pPr>
+        <w:autoSpaceDE w:val="0"/>
+        <w:autoSpaceDN w:val="0"/>
+        <w:adjustRightInd w:val="0"/>
+        <w:spacing w:after="0" w:line="240" w:lineRule="auto"/>
+        <w:rPr>
+          <w:rFonts w:ascii="Cascadia Mono" w:hAnsi="Cascadia Mono" w:cs="Cascadia Mono"/>
+          <w:color w:val="000000"/>
+          <w:sz w:val="19"/>
+          <w:szCs w:val="19"/>
+        </w:rPr>
+      </w:pPr>
+    </w:p>
+    <w:p>
+      <w:pPr>
+        <w:autoSpaceDE w:val="0"/>
+        <w:autoSpaceDN w:val="0"/>
+        <w:adjustRightInd w:val="0"/>
+        <w:spacing w:after="0" w:line="240" w:lineRule="auto"/>
+        <w:rPr>
+          <w:rFonts w:ascii="Cascadia Mono" w:hAnsi="Cascadia Mono" w:cs="Cascadia Mono"/>
+          <w:color w:val="000000"/>
+          <w:sz w:val="19"/>
+          <w:szCs w:val="19"/>
+        </w:rPr>
+      </w:pPr>
+      <w:r>
+        <w:rPr>
+          <w:rFonts w:ascii="Cascadia Mono" w:hAnsi="Cascadia Mono" w:cs="Cascadia Mono"/>
+          <w:color w:val="000000"/>
+          <w:sz w:val="19"/>
+          <w:szCs w:val="19"/>
+        </w:rPr>
+        <w:t>@page</w:t>
+      </w:r>
+    </w:p>
+    <w:p>
+      <w:pPr>
+        <w:autoSpaceDE w:val="0"/>
+        <w:autoSpaceDN w:val="0"/>
+        <w:adjustRightInd w:val="0"/>
+        <w:spacing w:after="0" w:line="240" w:lineRule="auto"/>
+        <w:rPr>
+          <w:rFonts w:ascii="Cascadia Mono" w:hAnsi="Cascadia Mono" w:cs="Cascadia Mono"/>
+          <w:color w:val="000000"/>
+          <w:sz w:val="19"/>
+          <w:szCs w:val="19"/>
+        </w:rPr>
+      </w:pPr>
+      <w:r>
+        <w:rPr>
+          <w:rFonts w:ascii="Cascadia Mono" w:hAnsi="Cascadia Mono" w:cs="Cascadia Mono"/>
+          <w:color w:val="000000"/>
+          <w:sz w:val="19"/>
+          <w:szCs w:val="19"/>
+        </w:rPr>
+        <w:t>@model Client.Pages.Account.</w:t>
+      </w:r>
+      <w:r>
+        <w:rPr>
+          <w:rFonts w:ascii="Cascadia Mono" w:hAnsi="Cascadia Mono" w:cs="Cascadia Mono"/>
+          <w:color w:val="2B91AF"/>
+          <w:sz w:val="19"/>
+          <w:szCs w:val="19"/>
+        </w:rPr>
+        <w:t>AuthenticatedUserInformationModel</w:t>
+      </w:r>
+    </w:p>
+    <w:p>
+      <w:pPr>
+        <w:autoSpaceDE w:val="0"/>
+        <w:autoSpaceDN w:val="0"/>
+        <w:adjustRightInd w:val="0"/>
+        <w:spacing w:after="0" w:line="240" w:lineRule="auto"/>
+        <w:rPr>
+          <w:rFonts w:ascii="Cascadia Mono" w:hAnsi="Cascadia Mono" w:cs="Cascadia Mono"/>
+          <w:color w:val="000000"/>
+          <w:sz w:val="19"/>
+          <w:szCs w:val="19"/>
+        </w:rPr>
+      </w:pPr>
+      <w:r>
+        <w:rPr>
+          <w:rFonts w:ascii="Cascadia Mono" w:hAnsi="Cascadia Mono" w:cs="Cascadia Mono"/>
+          <w:color w:val="000000"/>
+          <w:sz w:val="19"/>
+          <w:szCs w:val="19"/>
+        </w:rPr>
+        <w:t>@inject Infrastructure.Security.AuthenticatedUserService AuthenticatedUserService</w:t>
+      </w:r>
+    </w:p>
+    <w:p>
+      <w:pPr>
+        <w:autoSpaceDE w:val="0"/>
+        <w:autoSpaceDN w:val="0"/>
+        <w:adjustRightInd w:val="0"/>
+        <w:spacing w:after="0" w:line="240" w:lineRule="auto"/>
+        <w:rPr>
+          <w:rFonts w:ascii="Cascadia Mono" w:hAnsi="Cascadia Mono" w:cs="Cascadia Mono"/>
+          <w:color w:val="000000"/>
+          <w:sz w:val="19"/>
+          <w:szCs w:val="19"/>
+        </w:rPr>
+      </w:pPr>
     </w:p>
     <w:p>
       <w:pPr>
@@ -11185,6 +11430,119 @@
 <file path=word/numbering.xml><?xml version="1.0" encoding="utf-8"?>
 <w:numbering xmlns:wpc="http://schemas.microsoft.com/office/word/2010/wordprocessingCanvas" xmlns:cx="http://schemas.microsoft.com/office/drawing/2014/chartex" xmlns:cx1="http://schemas.microsoft.com/office/drawing/2015/9/8/chartex" xmlns:cx2="http://schemas.microsoft.com/office/drawing/2015/10/21/chartex" xmlns:cx3="http://schemas.microsoft.com/office/drawing/2016/5/9/chartex" xmlns:cx4="http://schemas.microsoft.com/office/drawing/2016/5/10/chartex" xmlns:cx5="http://schemas.microsoft.com/office/drawing/2016/5/11/chartex" xmlns:cx6="http://schemas.microsoft.com/office/drawing/2016/5/12/chartex" xmlns:cx7="http://schemas.microsoft.com/office/drawing/2016/5/13/chartex" xmlns:cx8="http://schemas.microsoft.com/office/drawing/2016/5/14/chartex" xmlns:mc="http://schemas.openxmlformats.org/markup-compatibility/2006" xmlns:aink="http://schemas.microsoft.com/office/drawing/2016/ink" xmlns:am3d="http://schemas.microsoft.com/office/drawing/2017/model3d" xmlns:o="urn:schemas-microsoft-com:office:office" xmlns:oel="http://schemas.microsoft.com/office/2019/extlst" xmlns:r="http://schemas.openxmlformats.org/officeDocument/2006/relationships" xmlns:m="http://schemas.openxmlformats.org/officeDocument/2006/math" xmlns:v="urn:schemas-microsoft-com:vml" xmlns:wp14="http://schemas.microsoft.com/office/word/2010/wordprocessingDrawing" xmlns:wp="http://schemas.openxmlformats.org/drawingml/2006/wordprocessingDrawing" xmlns:w10="urn:schemas-microsoft-com:office:word" xmlns:w="http://schemas.openxmlformats.org/wordprocessingml/2006/main" xmlns:w14="http://schemas.microsoft.com/office/word/2010/wordml" xmlns:w15="http://schemas.microsoft.com/office/word/2012/wordml" xmlns:w16cex="http://schemas.microsoft.com/office/word/2018/wordml/cex" xmlns:w16cid="http://schemas.microsoft.com/office/word/2016/wordml/cid" xmlns:w16="http://schemas.microsoft.com/office/word/2018/wordml" xmlns:w16du="http://schemas.microsoft.com/office/word/2023/wordml/word16du" xmlns:w16sdtdh="http://schemas.microsoft.com/office/word/2020/wordml/sdtdatahash" xmlns:w16se="http://schemas.microsoft.com/office/word/2015/wordml/symex" xmlns:wpg="http://schemas.microsoft.com/office/word/2010/wordprocessingGroup" xmlns:wpi="http://schemas.microsoft.com/office/word/2010/wordprocessingInk" xmlns:wne="http://schemas.microsoft.com/office/word/2006/wordml" xmlns:wps="http://schemas.microsoft.com/office/word/2010/wordprocessingShape" mc:Ignorable="w14 w15 w16se w16cid w16 w16cex w16sdtdh wp14">
   <w:abstractNum w:abstractNumId="0" w15:restartNumberingAfterBreak="0">
+    <w:nsid w:val="109C5846"/>
+    <w:multiLevelType w:val="hybridMultilevel"/>
+    <w:tmpl w:val="675A59BE"/>
+    <w:lvl w:ilvl="0" w:tplc="04090001">
+      <w:start w:val="1"/>
+      <w:numFmt w:val="bullet"/>
+      <w:lvlText w:val=""/>
+      <w:lvlJc w:val="left"/>
+      <w:pPr>
+        <w:ind w:left="720" w:hanging="360"/>
+      </w:pPr>
+      <w:rPr>
+        <w:rFonts w:ascii="Symbol" w:hAnsi="Symbol" w:hint="default"/>
+      </w:rPr>
+    </w:lvl>
+    <w:lvl w:ilvl="1" w:tplc="04090003" w:tentative="1">
+      <w:start w:val="1"/>
+      <w:numFmt w:val="bullet"/>
+      <w:lvlText w:val="o"/>
+      <w:lvlJc w:val="left"/>
+      <w:pPr>
+        <w:ind w:left="1440" w:hanging="360"/>
+      </w:pPr>
+      <w:rPr>
+        <w:rFonts w:ascii="Courier New" w:hAnsi="Courier New" w:cs="Courier New" w:hint="default"/>
+      </w:rPr>
+    </w:lvl>
+    <w:lvl w:ilvl="2" w:tplc="04090005" w:tentative="1">
+      <w:start w:val="1"/>
+      <w:numFmt w:val="bullet"/>
+      <w:lvlText w:val=""/>
+      <w:lvlJc w:val="left"/>
+      <w:pPr>
+        <w:ind w:left="2160" w:hanging="360"/>
+      </w:pPr>
+      <w:rPr>
+        <w:rFonts w:ascii="Wingdings" w:hAnsi="Wingdings" w:hint="default"/>
+      </w:rPr>
+    </w:lvl>
+    <w:lvl w:ilvl="3" w:tplc="04090001" w:tentative="1">
+      <w:start w:val="1"/>
+      <w:numFmt w:val="bullet"/>
+      <w:lvlText w:val=""/>
+      <w:lvlJc w:val="left"/>
+      <w:pPr>
+        <w:ind w:left="2880" w:hanging="360"/>
+      </w:pPr>
+      <w:rPr>
+        <w:rFonts w:ascii="Symbol" w:hAnsi="Symbol" w:hint="default"/>
+      </w:rPr>
+    </w:lvl>
+    <w:lvl w:ilvl="4" w:tplc="04090003" w:tentative="1">
+      <w:start w:val="1"/>
+      <w:numFmt w:val="bullet"/>
+      <w:lvlText w:val="o"/>
+      <w:lvlJc w:val="left"/>
+      <w:pPr>
+        <w:ind w:left="3600" w:hanging="360"/>
+      </w:pPr>
+      <w:rPr>
+        <w:rFonts w:ascii="Courier New" w:hAnsi="Courier New" w:cs="Courier New" w:hint="default"/>
+      </w:rPr>
+    </w:lvl>
+    <w:lvl w:ilvl="5" w:tplc="04090005" w:tentative="1">
+      <w:start w:val="1"/>
+      <w:numFmt w:val="bullet"/>
+      <w:lvlText w:val=""/>
+      <w:lvlJc w:val="left"/>
+      <w:pPr>
+        <w:ind w:left="4320" w:hanging="360"/>
+      </w:pPr>
+      <w:rPr>
+        <w:rFonts w:ascii="Wingdings" w:hAnsi="Wingdings" w:hint="default"/>
+      </w:rPr>
+    </w:lvl>
+    <w:lvl w:ilvl="6" w:tplc="04090001" w:tentative="1">
+      <w:start w:val="1"/>
+      <w:numFmt w:val="bullet"/>
+      <w:lvlText w:val=""/>
+      <w:lvlJc w:val="left"/>
+      <w:pPr>
+        <w:ind w:left="5040" w:hanging="360"/>
+      </w:pPr>
+      <w:rPr>
+        <w:rFonts w:ascii="Symbol" w:hAnsi="Symbol" w:hint="default"/>
+      </w:rPr>
+    </w:lvl>
+    <w:lvl w:ilvl="7" w:tplc="04090003" w:tentative="1">
+      <w:start w:val="1"/>
+      <w:numFmt w:val="bullet"/>
+      <w:lvlText w:val="o"/>
+      <w:lvlJc w:val="left"/>
+      <w:pPr>
+        <w:ind w:left="5760" w:hanging="360"/>
+      </w:pPr>
+      <w:rPr>
+        <w:rFonts w:ascii="Courier New" w:hAnsi="Courier New" w:cs="Courier New" w:hint="default"/>
+      </w:rPr>
+    </w:lvl>
+    <w:lvl w:ilvl="8" w:tplc="04090005" w:tentative="1">
+      <w:start w:val="1"/>
+      <w:numFmt w:val="bullet"/>
+      <w:lvlText w:val=""/>
+      <w:lvlJc w:val="left"/>
+      <w:pPr>
+        <w:ind w:left="6480" w:hanging="360"/>
+      </w:pPr>
+      <w:rPr>
+        <w:rFonts w:ascii="Wingdings" w:hAnsi="Wingdings" w:hint="default"/>
+      </w:rPr>
+    </w:lvl>
+  </w:abstractNum>
+  <w:abstractNum w:abstractNumId="1" w15:restartNumberingAfterBreak="0">
     <w:nsid w:val="33EA5E2E"/>
     <w:multiLevelType w:val="hybridMultilevel"/>
     <w:tmpl w:val="B6AA3C5A"/>
@@ -11297,7 +11655,7 @@
       </w:rPr>
     </w:lvl>
   </w:abstractNum>
-  <w:abstractNum w:abstractNumId="1" w15:restartNumberingAfterBreak="0">
+  <w:abstractNum w:abstractNumId="2" w15:restartNumberingAfterBreak="0">
     <w:nsid w:val="57297B76"/>
     <w:multiLevelType w:val="hybridMultilevel"/>
     <w:tmpl w:val="3CC6FCEE"/>
@@ -11410,7 +11768,7 @@
       </w:rPr>
     </w:lvl>
   </w:abstractNum>
-  <w:abstractNum w:abstractNumId="2" w15:restartNumberingAfterBreak="0">
+  <w:abstractNum w:abstractNumId="3" w15:restartNumberingAfterBreak="0">
     <w:nsid w:val="5BB9026F"/>
     <w:multiLevelType w:val="hybridMultilevel"/>
     <w:tmpl w:val="48EE41FE"/>
@@ -11523,7 +11881,7 @@
       </w:rPr>
     </w:lvl>
   </w:abstractNum>
-  <w:abstractNum w:abstractNumId="3" w15:restartNumberingAfterBreak="0">
+  <w:abstractNum w:abstractNumId="4" w15:restartNumberingAfterBreak="0">
     <w:nsid w:val="6B514879"/>
     <w:multiLevelType w:val="hybridMultilevel"/>
     <w:tmpl w:val="2E96A584"/>
@@ -11637,16 +11995,19 @@
     </w:lvl>
   </w:abstractNum>
   <w:num w:numId="1" w16cid:durableId="256014014">
-    <w:abstractNumId w:val="0"/>
+    <w:abstractNumId w:val="1"/>
   </w:num>
   <w:num w:numId="2" w16cid:durableId="1413772331">
+    <w:abstractNumId w:val="4"/>
+  </w:num>
+  <w:num w:numId="3" w16cid:durableId="1177307045">
     <w:abstractNumId w:val="3"/>
   </w:num>
-  <w:num w:numId="3" w16cid:durableId="1177307045">
+  <w:num w:numId="4" w16cid:durableId="2131586177">
     <w:abstractNumId w:val="2"/>
   </w:num>
-  <w:num w:numId="4" w16cid:durableId="2131586177">
-    <w:abstractNumId w:val="1"/>
+  <w:num w:numId="5" w16cid:durableId="801922638">
+    <w:abstractNumId w:val="0"/>
   </w:num>
 </w:numbering>
 </file>

</xml_diff>

<commit_message>
Version 1.3.4 - Clean Code
</commit_message>
<xml_diff>
--- a/Documents/ReadMe.docx
+++ b/Documents/ReadMe.docx
@@ -10338,6 +10338,153 @@
           <w:rFonts w:ascii="Courier New" w:hAnsi="Courier New" w:cs="Courier New"/>
           <w:sz w:val="24"/>
           <w:szCs w:val="24"/>
+          <w:lang w:bidi="fa-IR"/>
+        </w:rPr>
+      </w:pPr>
+      <w:r>
+        <w:rPr>
+          <w:rFonts w:ascii="Courier New" w:hAnsi="Courier New" w:cs="Courier New" w:hint="cs"/>
+          <w:sz w:val="24"/>
+          <w:szCs w:val="24"/>
+          <w:rtl/>
+          <w:lang w:bidi="fa-IR"/>
+        </w:rPr>
+        <w:t xml:space="preserve">تغییر در کلاس </w:t>
+      </w:r>
+      <w:r>
+        <w:rPr>
+          <w:rFonts w:ascii="Courier New" w:hAnsi="Courier New" w:cs="Courier New"/>
+          <w:sz w:val="24"/>
+          <w:szCs w:val="24"/>
+          <w:lang w:bidi="fa-IR"/>
+        </w:rPr>
+        <w:t>MyAdminPageModel</w:t>
+      </w:r>
+      <w:r>
+        <w:rPr>
+          <w:rFonts w:ascii="Courier New" w:hAnsi="Courier New" w:cs="Courier New" w:hint="cs"/>
+          <w:sz w:val="24"/>
+          <w:szCs w:val="24"/>
+          <w:rtl/>
+          <w:lang w:bidi="fa-IR"/>
+        </w:rPr>
+        <w:t xml:space="preserve"> در خصوص دسترسی!</w:t>
+      </w:r>
+    </w:p>
+    <w:p>
+      <w:pPr>
+        <w:autoSpaceDE w:val="0"/>
+        <w:autoSpaceDN w:val="0"/>
+        <w:adjustRightInd w:val="0"/>
+        <w:spacing w:after="0" w:line="240" w:lineRule="auto"/>
+        <w:rPr>
+          <w:rFonts w:ascii="Cascadia Mono" w:hAnsi="Cascadia Mono" w:cs="Cascadia Mono"/>
+          <w:color w:val="000000"/>
+          <w:sz w:val="19"/>
+          <w:szCs w:val="19"/>
+        </w:rPr>
+      </w:pPr>
+      <w:r>
+        <w:rPr>
+          <w:rFonts w:ascii="Cascadia Mono" w:hAnsi="Cascadia Mono" w:cs="Cascadia Mono"/>
+          <w:color w:val="008000"/>
+          <w:sz w:val="19"/>
+          <w:szCs w:val="19"/>
+        </w:rPr>
+        <w:t>//[Microsoft.AspNetCore.Authorization.Authorize(Roles = "Admin")]</w:t>
+      </w:r>
+    </w:p>
+    <w:p>
+      <w:pPr>
+        <w:autoSpaceDE w:val="0"/>
+        <w:autoSpaceDN w:val="0"/>
+        <w:adjustRightInd w:val="0"/>
+        <w:spacing w:after="0" w:line="240" w:lineRule="auto"/>
+        <w:rPr>
+          <w:rFonts w:ascii="Cascadia Mono" w:hAnsi="Cascadia Mono" w:cs="Cascadia Mono"/>
+          <w:color w:val="000000"/>
+          <w:sz w:val="19"/>
+          <w:szCs w:val="19"/>
+        </w:rPr>
+      </w:pPr>
+      <w:r>
+        <w:rPr>
+          <w:rFonts w:ascii="Cascadia Mono" w:hAnsi="Cascadia Mono" w:cs="Cascadia Mono"/>
+          <w:color w:val="000000"/>
+          <w:sz w:val="19"/>
+          <w:szCs w:val="19"/>
+        </w:rPr>
+        <w:t>[Microsoft.AspNetCore.Authorization.</w:t>
+      </w:r>
+      <w:proofErr w:type="gramStart"/>
+      <w:r>
+        <w:rPr>
+          <w:rFonts w:ascii="Cascadia Mono" w:hAnsi="Cascadia Mono" w:cs="Cascadia Mono"/>
+          <w:color w:val="000000"/>
+          <w:sz w:val="19"/>
+          <w:szCs w:val="19"/>
+        </w:rPr>
+        <w:t>Authorize</w:t>
+      </w:r>
+      <w:proofErr w:type="gramEnd"/>
+    </w:p>
+    <w:p>
+      <w:pPr>
+        <w:autoSpaceDE w:val="0"/>
+        <w:autoSpaceDN w:val="0"/>
+        <w:adjustRightInd w:val="0"/>
+        <w:spacing w:after="0" w:line="240" w:lineRule="auto"/>
+        <w:rPr>
+          <w:rFonts w:ascii="Cascadia Mono" w:hAnsi="Cascadia Mono" w:cs="Cascadia Mono"/>
+          <w:color w:val="000000"/>
+          <w:sz w:val="19"/>
+          <w:szCs w:val="19"/>
+        </w:rPr>
+      </w:pPr>
+      <w:r>
+        <w:rPr>
+          <w:rFonts w:ascii="Cascadia Mono" w:hAnsi="Cascadia Mono" w:cs="Cascadia Mono"/>
+          <w:color w:val="000000"/>
+          <w:sz w:val="19"/>
+          <w:szCs w:val="19"/>
+        </w:rPr>
+        <w:tab/>
+        <w:t>(Roles = nameof(Domain.Features.Identity.Enums.RoleEnum.Administrator))]</w:t>
+      </w:r>
+    </w:p>
+    <w:p>
+      <w:pPr>
+        <w:jc w:val="both"/>
+        <w:rPr>
+          <w:rFonts w:ascii="Courier New" w:hAnsi="Courier New" w:cs="Courier New" w:hint="cs"/>
+          <w:sz w:val="24"/>
+          <w:szCs w:val="24"/>
+          <w:rtl/>
+          <w:lang w:bidi="fa-IR"/>
+        </w:rPr>
+      </w:pPr>
+    </w:p>
+    <w:p>
+      <w:pPr>
+        <w:bidi/>
+        <w:jc w:val="both"/>
+        <w:rPr>
+          <w:rFonts w:ascii="Courier New" w:hAnsi="Courier New" w:cs="Courier New"/>
+          <w:sz w:val="24"/>
+          <w:szCs w:val="24"/>
+          <w:rtl/>
+          <w:lang w:bidi="fa-IR"/>
+        </w:rPr>
+      </w:pPr>
+    </w:p>
+    <w:p>
+      <w:pPr>
+        <w:bidi/>
+        <w:jc w:val="both"/>
+        <w:rPr>
+          <w:rFonts w:ascii="Courier New" w:hAnsi="Courier New" w:cs="Courier New"/>
+          <w:sz w:val="24"/>
+          <w:szCs w:val="24"/>
           <w:rtl/>
           <w:lang w:bidi="fa-IR"/>
         </w:rPr>
@@ -10489,6 +10636,19 @@
         </w:rPr>
         <w:t>AuthenticatedUserService.cs</w:t>
       </w:r>
+    </w:p>
+    <w:p>
+      <w:pPr>
+        <w:bidi/>
+        <w:jc w:val="both"/>
+        <w:rPr>
+          <w:rFonts w:ascii="Courier New" w:hAnsi="Courier New" w:cs="Courier New"/>
+          <w:sz w:val="24"/>
+          <w:szCs w:val="24"/>
+          <w:rtl/>
+          <w:lang w:bidi="fa-IR"/>
+        </w:rPr>
+      </w:pPr>
     </w:p>
     <w:p>
       <w:pPr>

</xml_diff>

<commit_message>
Version 1.3.5 - Clean Code
</commit_message>
<xml_diff>
--- a/Documents/ReadMe.docx
+++ b/Documents/ReadMe.docx
@@ -10164,7 +10164,6 @@
           <w:rFonts w:ascii="Courier New" w:hAnsi="Courier New" w:cs="Courier New"/>
           <w:sz w:val="24"/>
           <w:szCs w:val="24"/>
-          <w:rtl/>
           <w:lang w:bidi="fa-IR"/>
         </w:rPr>
       </w:pPr>
@@ -10177,6 +10176,141 @@
           <w:lang w:bidi="fa-IR"/>
         </w:rPr>
         <w:lastRenderedPageBreak/>
+        <w:t xml:space="preserve">تغییر در کلاس </w:t>
+      </w:r>
+      <w:r>
+        <w:rPr>
+          <w:rFonts w:ascii="Courier New" w:hAnsi="Courier New" w:cs="Courier New"/>
+          <w:sz w:val="24"/>
+          <w:szCs w:val="24"/>
+          <w:lang w:bidi="fa-IR"/>
+        </w:rPr>
+        <w:t>MyAdminPageModel</w:t>
+      </w:r>
+      <w:r>
+        <w:rPr>
+          <w:rFonts w:ascii="Courier New" w:hAnsi="Courier New" w:cs="Courier New" w:hint="cs"/>
+          <w:sz w:val="24"/>
+          <w:szCs w:val="24"/>
+          <w:rtl/>
+          <w:lang w:bidi="fa-IR"/>
+        </w:rPr>
+        <w:t xml:space="preserve"> در خصوص دسترسی!</w:t>
+      </w:r>
+    </w:p>
+    <w:p>
+      <w:pPr>
+        <w:autoSpaceDE w:val="0"/>
+        <w:autoSpaceDN w:val="0"/>
+        <w:adjustRightInd w:val="0"/>
+        <w:spacing w:after="0" w:line="240" w:lineRule="auto"/>
+        <w:rPr>
+          <w:rFonts w:ascii="Cascadia Mono" w:hAnsi="Cascadia Mono" w:cs="Cascadia Mono"/>
+          <w:color w:val="000000"/>
+          <w:sz w:val="19"/>
+          <w:szCs w:val="19"/>
+        </w:rPr>
+      </w:pPr>
+      <w:r>
+        <w:rPr>
+          <w:rFonts w:ascii="Cascadia Mono" w:hAnsi="Cascadia Mono" w:cs="Cascadia Mono"/>
+          <w:color w:val="008000"/>
+          <w:sz w:val="19"/>
+          <w:szCs w:val="19"/>
+        </w:rPr>
+        <w:t>//[Microsoft.AspNetCore.Authorization.Authorize(Roles = "Admin")]</w:t>
+      </w:r>
+    </w:p>
+    <w:p>
+      <w:pPr>
+        <w:autoSpaceDE w:val="0"/>
+        <w:autoSpaceDN w:val="0"/>
+        <w:adjustRightInd w:val="0"/>
+        <w:spacing w:after="0" w:line="240" w:lineRule="auto"/>
+        <w:rPr>
+          <w:rFonts w:ascii="Cascadia Mono" w:hAnsi="Cascadia Mono" w:cs="Cascadia Mono"/>
+          <w:color w:val="000000"/>
+          <w:sz w:val="19"/>
+          <w:szCs w:val="19"/>
+        </w:rPr>
+      </w:pPr>
+      <w:r>
+        <w:rPr>
+          <w:rFonts w:ascii="Cascadia Mono" w:hAnsi="Cascadia Mono" w:cs="Cascadia Mono"/>
+          <w:color w:val="000000"/>
+          <w:sz w:val="19"/>
+          <w:szCs w:val="19"/>
+        </w:rPr>
+        <w:t>[Microsoft.AspNetCore.Authorization.</w:t>
+      </w:r>
+      <w:proofErr w:type="gramStart"/>
+      <w:r>
+        <w:rPr>
+          <w:rFonts w:ascii="Cascadia Mono" w:hAnsi="Cascadia Mono" w:cs="Cascadia Mono"/>
+          <w:color w:val="000000"/>
+          <w:sz w:val="19"/>
+          <w:szCs w:val="19"/>
+        </w:rPr>
+        <w:t>Authorize</w:t>
+      </w:r>
+      <w:proofErr w:type="gramEnd"/>
+    </w:p>
+    <w:p>
+      <w:pPr>
+        <w:autoSpaceDE w:val="0"/>
+        <w:autoSpaceDN w:val="0"/>
+        <w:adjustRightInd w:val="0"/>
+        <w:spacing w:after="0" w:line="240" w:lineRule="auto"/>
+        <w:rPr>
+          <w:rFonts w:ascii="Cascadia Mono" w:hAnsi="Cascadia Mono" w:cs="Cascadia Mono"/>
+          <w:color w:val="000000"/>
+          <w:sz w:val="19"/>
+          <w:szCs w:val="19"/>
+        </w:rPr>
+      </w:pPr>
+      <w:r>
+        <w:rPr>
+          <w:rFonts w:ascii="Cascadia Mono" w:hAnsi="Cascadia Mono" w:cs="Cascadia Mono"/>
+          <w:color w:val="000000"/>
+          <w:sz w:val="19"/>
+          <w:szCs w:val="19"/>
+        </w:rPr>
+        <w:tab/>
+        <w:t>(Roles = nameof(Domain.Features.Identity.Enums.RoleEnum.Administrator))]</w:t>
+      </w:r>
+    </w:p>
+    <w:p>
+      <w:pPr>
+        <w:bidi/>
+        <w:jc w:val="both"/>
+        <w:rPr>
+          <w:rFonts w:ascii="Courier New" w:hAnsi="Courier New" w:cs="Courier New"/>
+          <w:sz w:val="24"/>
+          <w:szCs w:val="24"/>
+          <w:lang w:bidi="fa-IR"/>
+        </w:rPr>
+      </w:pPr>
+    </w:p>
+    <w:p>
+      <w:pPr>
+        <w:bidi/>
+        <w:jc w:val="both"/>
+        <w:rPr>
+          <w:rFonts w:ascii="Courier New" w:hAnsi="Courier New" w:cs="Courier New"/>
+          <w:sz w:val="24"/>
+          <w:szCs w:val="24"/>
+          <w:rtl/>
+          <w:lang w:bidi="fa-IR"/>
+        </w:rPr>
+      </w:pPr>
+      <w:r>
+        <w:rPr>
+          <w:rFonts w:ascii="Courier New" w:hAnsi="Courier New" w:cs="Courier New" w:hint="cs"/>
+          <w:sz w:val="24"/>
+          <w:szCs w:val="24"/>
+          <w:rtl/>
+          <w:lang w:bidi="fa-IR"/>
+        </w:rPr>
         <w:t xml:space="preserve">به روز رسانی کلاس </w:t>
       </w:r>
       <w:r>
@@ -10326,6 +10460,7 @@
           <w:rFonts w:ascii="Courier New" w:hAnsi="Courier New" w:cs="Courier New"/>
           <w:sz w:val="24"/>
           <w:szCs w:val="24"/>
+          <w:rtl/>
           <w:lang w:bidi="fa-IR"/>
         </w:rPr>
       </w:pPr>
@@ -10349,120 +10484,27 @@
           <w:rtl/>
           <w:lang w:bidi="fa-IR"/>
         </w:rPr>
-        <w:t xml:space="preserve">تغییر در کلاس </w:t>
-      </w:r>
-      <w:r>
-        <w:rPr>
-          <w:rFonts w:ascii="Courier New" w:hAnsi="Courier New" w:cs="Courier New"/>
-          <w:sz w:val="24"/>
-          <w:szCs w:val="24"/>
-          <w:lang w:bidi="fa-IR"/>
-        </w:rPr>
-        <w:t>MyAdminPageModel</w:t>
-      </w:r>
-      <w:r>
-        <w:rPr>
-          <w:rFonts w:ascii="Courier New" w:hAnsi="Courier New" w:cs="Courier New" w:hint="cs"/>
-          <w:sz w:val="24"/>
-          <w:szCs w:val="24"/>
-          <w:rtl/>
-          <w:lang w:bidi="fa-IR"/>
-        </w:rPr>
-        <w:t xml:space="preserve"> در خصوص دسترسی!</w:t>
-      </w:r>
-    </w:p>
-    <w:p>
-      <w:pPr>
-        <w:autoSpaceDE w:val="0"/>
-        <w:autoSpaceDN w:val="0"/>
-        <w:adjustRightInd w:val="0"/>
-        <w:spacing w:after="0" w:line="240" w:lineRule="auto"/>
-        <w:rPr>
-          <w:rFonts w:ascii="Cascadia Mono" w:hAnsi="Cascadia Mono" w:cs="Cascadia Mono"/>
-          <w:color w:val="000000"/>
-          <w:sz w:val="19"/>
-          <w:szCs w:val="19"/>
-        </w:rPr>
-      </w:pPr>
-      <w:r>
-        <w:rPr>
-          <w:rFonts w:ascii="Cascadia Mono" w:hAnsi="Cascadia Mono" w:cs="Cascadia Mono"/>
-          <w:color w:val="008000"/>
-          <w:sz w:val="19"/>
-          <w:szCs w:val="19"/>
-        </w:rPr>
-        <w:t>//[Microsoft.AspNetCore.Authorization.Authorize(Roles = "Admin")]</w:t>
-      </w:r>
-    </w:p>
-    <w:p>
-      <w:pPr>
-        <w:autoSpaceDE w:val="0"/>
-        <w:autoSpaceDN w:val="0"/>
-        <w:adjustRightInd w:val="0"/>
-        <w:spacing w:after="0" w:line="240" w:lineRule="auto"/>
-        <w:rPr>
-          <w:rFonts w:ascii="Cascadia Mono" w:hAnsi="Cascadia Mono" w:cs="Cascadia Mono"/>
-          <w:color w:val="000000"/>
-          <w:sz w:val="19"/>
-          <w:szCs w:val="19"/>
-        </w:rPr>
-      </w:pPr>
-      <w:r>
-        <w:rPr>
-          <w:rFonts w:ascii="Cascadia Mono" w:hAnsi="Cascadia Mono" w:cs="Cascadia Mono"/>
-          <w:color w:val="000000"/>
-          <w:sz w:val="19"/>
-          <w:szCs w:val="19"/>
-        </w:rPr>
-        <w:t>[Microsoft.AspNetCore.Authorization.</w:t>
-      </w:r>
-      <w:proofErr w:type="gramStart"/>
-      <w:r>
-        <w:rPr>
-          <w:rFonts w:ascii="Cascadia Mono" w:hAnsi="Cascadia Mono" w:cs="Cascadia Mono"/>
-          <w:color w:val="000000"/>
-          <w:sz w:val="19"/>
-          <w:szCs w:val="19"/>
-        </w:rPr>
-        <w:t>Authorize</w:t>
-      </w:r>
-      <w:proofErr w:type="gramEnd"/>
-    </w:p>
-    <w:p>
-      <w:pPr>
-        <w:autoSpaceDE w:val="0"/>
-        <w:autoSpaceDN w:val="0"/>
-        <w:adjustRightInd w:val="0"/>
-        <w:spacing w:after="0" w:line="240" w:lineRule="auto"/>
-        <w:rPr>
-          <w:rFonts w:ascii="Cascadia Mono" w:hAnsi="Cascadia Mono" w:cs="Cascadia Mono"/>
-          <w:color w:val="000000"/>
-          <w:sz w:val="19"/>
-          <w:szCs w:val="19"/>
-        </w:rPr>
-      </w:pPr>
-      <w:r>
-        <w:rPr>
-          <w:rFonts w:ascii="Cascadia Mono" w:hAnsi="Cascadia Mono" w:cs="Cascadia Mono"/>
-          <w:color w:val="000000"/>
-          <w:sz w:val="19"/>
-          <w:szCs w:val="19"/>
-        </w:rPr>
-        <w:tab/>
-        <w:t>(Roles = nameof(Domain.Features.Identity.Enums.RoleEnum.Administrator))]</w:t>
-      </w:r>
-    </w:p>
-    <w:p>
-      <w:pPr>
-        <w:jc w:val="both"/>
-        <w:rPr>
-          <w:rFonts w:ascii="Courier New" w:hAnsi="Courier New" w:cs="Courier New" w:hint="cs"/>
-          <w:sz w:val="24"/>
-          <w:szCs w:val="24"/>
-          <w:rtl/>
-          <w:lang w:bidi="fa-IR"/>
-        </w:rPr>
-      </w:pPr>
+        <w:t xml:space="preserve">ایجاد کلاس </w:t>
+      </w:r>
+      <w:r>
+        <w:rPr>
+          <w:rFonts w:ascii="Courier New" w:hAnsi="Courier New" w:cs="Courier New"/>
+          <w:sz w:val="24"/>
+          <w:szCs w:val="24"/>
+          <w:lang w:bidi="fa-IR"/>
+        </w:rPr>
+        <w:t>Authenticated User Service</w:t>
+      </w:r>
+      <w:r>
+        <w:rPr>
+          <w:rFonts w:ascii="Courier New" w:hAnsi="Courier New" w:cs="Courier New" w:hint="cs"/>
+          <w:sz w:val="24"/>
+          <w:szCs w:val="24"/>
+          <w:rtl/>
+          <w:lang w:bidi="fa-IR"/>
+        </w:rPr>
+        <w:t>:</w:t>
+      </w:r>
     </w:p>
     <w:p>
       <w:pPr>
@@ -10470,12 +10512,36 @@
         <w:jc w:val="both"/>
         <w:rPr>
           <w:rFonts w:ascii="Courier New" w:hAnsi="Courier New" w:cs="Courier New"/>
-          <w:sz w:val="24"/>
-          <w:szCs w:val="24"/>
-          <w:rtl/>
-          <w:lang w:bidi="fa-IR"/>
-        </w:rPr>
-      </w:pPr>
+          <w:b/>
+          <w:bCs/>
+          <w:sz w:val="24"/>
+          <w:szCs w:val="24"/>
+          <w:lang w:bidi="fa-IR"/>
+        </w:rPr>
+      </w:pPr>
+      <w:r>
+        <w:rPr>
+          <w:rFonts w:ascii="Courier New" w:hAnsi="Courier New" w:cs="Courier New" w:hint="cs"/>
+          <w:b/>
+          <w:bCs/>
+          <w:sz w:val="24"/>
+          <w:szCs w:val="24"/>
+          <w:rtl/>
+          <w:lang w:bidi="fa-IR"/>
+        </w:rPr>
+        <w:t xml:space="preserve">فلسفه این کلاس در فایل </w:t>
+      </w:r>
+      <w:r>
+        <w:rPr>
+          <w:rFonts w:ascii="Courier New" w:hAnsi="Courier New" w:cs="Courier New"/>
+          <w:b/>
+          <w:bCs/>
+          <w:sz w:val="24"/>
+          <w:szCs w:val="24"/>
+          <w:lang w:bidi="fa-IR"/>
+        </w:rPr>
+        <w:t>Index.cshtml</w:t>
+      </w:r>
     </w:p>
     <w:p>
       <w:pPr>
@@ -10489,35 +10555,6 @@
           <w:lang w:bidi="fa-IR"/>
         </w:rPr>
       </w:pPr>
-      <w:r>
-        <w:rPr>
-          <w:rFonts w:ascii="Courier New" w:hAnsi="Courier New" w:cs="Courier New" w:hint="cs"/>
-          <w:sz w:val="24"/>
-          <w:szCs w:val="24"/>
-          <w:rtl/>
-          <w:lang w:bidi="fa-IR"/>
-        </w:rPr>
-        <w:t xml:space="preserve">ایجاد کلاس </w:t>
-      </w:r>
-      <w:r>
-        <w:rPr>
-          <w:rFonts w:ascii="Courier New" w:hAnsi="Courier New" w:cs="Courier New"/>
-          <w:sz w:val="24"/>
-          <w:szCs w:val="24"/>
-          <w:lang w:bidi="fa-IR"/>
-        </w:rPr>
-        <w:t>Authenticated User Service</w:t>
-      </w:r>
-      <w:r>
-        <w:rPr>
-          <w:rFonts w:ascii="Courier New" w:hAnsi="Courier New" w:cs="Courier New" w:hint="cs"/>
-          <w:sz w:val="24"/>
-          <w:szCs w:val="24"/>
-          <w:rtl/>
-          <w:lang w:bidi="fa-IR"/>
-        </w:rPr>
-        <w:t>:</w:t>
-      </w:r>
     </w:p>
     <w:p>
       <w:pPr>
@@ -10636,6 +10673,31 @@
         </w:rPr>
         <w:t>AuthenticatedUserService.cs</w:t>
       </w:r>
+    </w:p>
+    <w:p>
+      <w:pPr>
+        <w:bidi/>
+        <w:jc w:val="both"/>
+        <w:rPr>
+          <w:rFonts w:ascii="Courier New" w:hAnsi="Courier New" w:cs="Courier New"/>
+          <w:sz w:val="24"/>
+          <w:szCs w:val="24"/>
+          <w:rtl/>
+          <w:lang w:bidi="fa-IR"/>
+        </w:rPr>
+      </w:pPr>
+    </w:p>
+    <w:p>
+      <w:pPr>
+        <w:bidi/>
+        <w:jc w:val="both"/>
+        <w:rPr>
+          <w:rFonts w:ascii="Courier New" w:hAnsi="Courier New" w:cs="Courier New"/>
+          <w:sz w:val="24"/>
+          <w:szCs w:val="24"/>
+          <w:lang w:bidi="fa-IR"/>
+        </w:rPr>
+      </w:pPr>
     </w:p>
     <w:p>
       <w:pPr>

</xml_diff>

<commit_message>
Version 1.4.0 - Adding Step 7
</commit_message>
<xml_diff>
--- a/Documents/ReadMe.docx
+++ b/Documents/ReadMe.docx
@@ -5289,19 +5289,8 @@
           <w:sz w:val="19"/>
           <w:szCs w:val="19"/>
         </w:rPr>
-        <w:t>app.MapRazorPages(</w:t>
-      </w:r>
-      <w:proofErr w:type="gramStart"/>
-      <w:r>
-        <w:rPr>
-          <w:rFonts w:ascii="Cascadia Mono" w:hAnsi="Cascadia Mono" w:cs="Cascadia Mono"/>
-          <w:color w:val="000000"/>
-          <w:sz w:val="19"/>
-          <w:szCs w:val="19"/>
-        </w:rPr>
-        <w:t>);</w:t>
-      </w:r>
-      <w:proofErr w:type="gramEnd"/>
+        <w:t>app.MapRazorPages();</w:t>
+      </w:r>
     </w:p>
     <w:p>
       <w:pPr>
@@ -5977,19 +5966,8 @@
           <w:szCs w:val="19"/>
         </w:rPr>
         <w:tab/>
-        <w:t>new System.Security.Claims.ClaimsIdentity(claims: claims</w:t>
-      </w:r>
-      <w:proofErr w:type="gramStart"/>
-      <w:r>
-        <w:rPr>
-          <w:rFonts w:ascii="Cascadia Mono" w:hAnsi="Cascadia Mono" w:cs="Cascadia Mono"/>
-          <w:color w:val="008000"/>
-          <w:sz w:val="19"/>
-          <w:szCs w:val="19"/>
-        </w:rPr>
-        <w:t>);</w:t>
-      </w:r>
-      <w:proofErr w:type="gramEnd"/>
+        <w:t>new System.Security.Claims.ClaimsIdentity(claims: claims);</w:t>
+      </w:r>
     </w:p>
     <w:p>
       <w:pPr>
@@ -6099,63 +6077,32 @@
           <w:szCs w:val="19"/>
         </w:rPr>
         <w:tab/>
-        <w:t>(</w:t>
-      </w:r>
-      <w:proofErr w:type="gramStart"/>
-      <w:r>
-        <w:rPr>
-          <w:rFonts w:ascii="Cascadia Mono" w:hAnsi="Cascadia Mono" w:cs="Cascadia Mono"/>
-          <w:color w:val="000000"/>
-          <w:sz w:val="19"/>
-          <w:szCs w:val="19"/>
-        </w:rPr>
-        <w:t>claims</w:t>
-      </w:r>
-      <w:proofErr w:type="gramEnd"/>
-      <w:r>
-        <w:rPr>
-          <w:rFonts w:ascii="Cascadia Mono" w:hAnsi="Cascadia Mono" w:cs="Cascadia Mono"/>
-          <w:color w:val="000000"/>
-          <w:sz w:val="19"/>
-          <w:szCs w:val="19"/>
-        </w:rPr>
-        <w:t>: claims, authenticationType: Microsoft.AspNetCore</w:t>
-      </w:r>
-    </w:p>
-    <w:p>
-      <w:pPr>
-        <w:autoSpaceDE w:val="0"/>
-        <w:autoSpaceDN w:val="0"/>
-        <w:adjustRightInd w:val="0"/>
-        <w:spacing w:after="0" w:line="240" w:lineRule="auto"/>
-        <w:rPr>
-          <w:rFonts w:ascii="Cascadia Mono" w:hAnsi="Cascadia Mono" w:cs="Cascadia Mono"/>
-          <w:color w:val="000000"/>
-          <w:sz w:val="19"/>
-          <w:szCs w:val="19"/>
-        </w:rPr>
-      </w:pPr>
-      <w:r>
-        <w:rPr>
-          <w:rFonts w:ascii="Cascadia Mono" w:hAnsi="Cascadia Mono" w:cs="Cascadia Mono"/>
-          <w:color w:val="000000"/>
-          <w:sz w:val="19"/>
-          <w:szCs w:val="19"/>
-        </w:rPr>
-        <w:tab/>
-        <w:t>.Authentication.Cookies.CookieAuthenticationDefaults.AuthenticationScheme</w:t>
-      </w:r>
-      <w:proofErr w:type="gramStart"/>
-      <w:r>
-        <w:rPr>
-          <w:rFonts w:ascii="Cascadia Mono" w:hAnsi="Cascadia Mono" w:cs="Cascadia Mono"/>
-          <w:color w:val="000000"/>
-          <w:sz w:val="19"/>
-          <w:szCs w:val="19"/>
-        </w:rPr>
-        <w:t>);</w:t>
-      </w:r>
-      <w:proofErr w:type="gramEnd"/>
+        <w:t>(claims: claims, authenticationType: Microsoft.AspNetCore</w:t>
+      </w:r>
+    </w:p>
+    <w:p>
+      <w:pPr>
+        <w:autoSpaceDE w:val="0"/>
+        <w:autoSpaceDN w:val="0"/>
+        <w:adjustRightInd w:val="0"/>
+        <w:spacing w:after="0" w:line="240" w:lineRule="auto"/>
+        <w:rPr>
+          <w:rFonts w:ascii="Cascadia Mono" w:hAnsi="Cascadia Mono" w:cs="Cascadia Mono"/>
+          <w:color w:val="000000"/>
+          <w:sz w:val="19"/>
+          <w:szCs w:val="19"/>
+        </w:rPr>
+      </w:pPr>
+      <w:r>
+        <w:rPr>
+          <w:rFonts w:ascii="Cascadia Mono" w:hAnsi="Cascadia Mono" w:cs="Cascadia Mono"/>
+          <w:color w:val="000000"/>
+          <w:sz w:val="19"/>
+          <w:szCs w:val="19"/>
+        </w:rPr>
+        <w:tab/>
+        <w:t>.Authentication.Cookies.CookieAuthenticationDefaults.AuthenticationScheme);</w:t>
+      </w:r>
     </w:p>
     <w:p>
       <w:pPr>
@@ -7084,19 +7031,8 @@
           <w:szCs w:val="19"/>
         </w:rPr>
         <w:tab/>
-        <w:t>authenticationType: Infrastructure.Authentication.DefaultScheme</w:t>
-      </w:r>
-      <w:proofErr w:type="gramStart"/>
-      <w:r>
-        <w:rPr>
-          <w:rFonts w:ascii="Cascadia Mono" w:hAnsi="Cascadia Mono" w:cs="Cascadia Mono"/>
-          <w:color w:val="000000"/>
-          <w:sz w:val="19"/>
-          <w:szCs w:val="19"/>
-        </w:rPr>
-        <w:t>);</w:t>
-      </w:r>
-      <w:proofErr w:type="gramEnd"/>
+        <w:t>authenticationType: Infrastructure.Authentication.DefaultScheme);</w:t>
+      </w:r>
     </w:p>
     <w:p>
       <w:pPr>
@@ -7179,19 +7115,8 @@
           <w:szCs w:val="19"/>
         </w:rPr>
         <w:tab/>
-        <w:t>.Authentication.DefaultScheme, principal: claimsPrincipal</w:t>
-      </w:r>
-      <w:proofErr w:type="gramStart"/>
-      <w:r>
-        <w:rPr>
-          <w:rFonts w:ascii="Cascadia Mono" w:hAnsi="Cascadia Mono" w:cs="Cascadia Mono"/>
-          <w:color w:val="000000"/>
-          <w:sz w:val="19"/>
-          <w:szCs w:val="19"/>
-        </w:rPr>
-        <w:t>);</w:t>
-      </w:r>
-      <w:proofErr w:type="gramEnd"/>
+        <w:t>.Authentication.DefaultScheme, principal: claimsPrincipal);</w:t>
+      </w:r>
     </w:p>
     <w:p>
       <w:pPr>
@@ -8775,19 +8700,8 @@
           <w:szCs w:val="19"/>
         </w:rPr>
         <w:tab/>
-        <w:t>.DefaultScheme, principal: claimsPrincipal, properties: authenticationProperties</w:t>
-      </w:r>
-      <w:proofErr w:type="gramStart"/>
-      <w:r>
-        <w:rPr>
-          <w:rFonts w:ascii="Cascadia Mono" w:hAnsi="Cascadia Mono" w:cs="Cascadia Mono"/>
-          <w:color w:val="000000"/>
-          <w:sz w:val="19"/>
-          <w:szCs w:val="19"/>
-        </w:rPr>
-        <w:t>);</w:t>
-      </w:r>
-      <w:proofErr w:type="gramEnd"/>
+        <w:t>.DefaultScheme, principal: claimsPrincipal, properties: authenticationProperties);</w:t>
+      </w:r>
     </w:p>
     <w:p>
       <w:pPr>
@@ -9347,9 +9261,69 @@
           <w:sz w:val="19"/>
           <w:szCs w:val="19"/>
         </w:rPr>
-        <w:t>// using Microsoft.Extensions.</w:t>
-      </w:r>
-      <w:proofErr w:type="gramStart"/>
+        <w:t>// using Microsoft.Extensions.DependencyInjection;</w:t>
+      </w:r>
+    </w:p>
+    <w:p>
+      <w:pPr>
+        <w:autoSpaceDE w:val="0"/>
+        <w:autoSpaceDN w:val="0"/>
+        <w:adjustRightInd w:val="0"/>
+        <w:spacing w:after="0" w:line="240" w:lineRule="auto"/>
+        <w:rPr>
+          <w:rFonts w:ascii="Cascadia Mono" w:hAnsi="Cascadia Mono" w:cs="Cascadia Mono"/>
+          <w:color w:val="000000"/>
+          <w:sz w:val="19"/>
+          <w:szCs w:val="19"/>
+        </w:rPr>
+      </w:pPr>
+      <w:r>
+        <w:rPr>
+          <w:rFonts w:ascii="Cascadia Mono" w:hAnsi="Cascadia Mono" w:cs="Cascadia Mono"/>
+          <w:color w:val="000000"/>
+          <w:sz w:val="19"/>
+          <w:szCs w:val="19"/>
+        </w:rPr>
+        <w:t>builder.Services</w:t>
+      </w:r>
+    </w:p>
+    <w:p>
+      <w:pPr>
+        <w:autoSpaceDE w:val="0"/>
+        <w:autoSpaceDN w:val="0"/>
+        <w:adjustRightInd w:val="0"/>
+        <w:spacing w:after="0" w:line="240" w:lineRule="auto"/>
+        <w:rPr>
+          <w:rFonts w:ascii="Cascadia Mono" w:hAnsi="Cascadia Mono" w:cs="Cascadia Mono"/>
+          <w:color w:val="000000"/>
+          <w:sz w:val="19"/>
+          <w:szCs w:val="19"/>
+        </w:rPr>
+      </w:pPr>
+      <w:r>
+        <w:rPr>
+          <w:rFonts w:ascii="Cascadia Mono" w:hAnsi="Cascadia Mono" w:cs="Cascadia Mono"/>
+          <w:color w:val="000000"/>
+          <w:sz w:val="19"/>
+          <w:szCs w:val="19"/>
+        </w:rPr>
+        <w:tab/>
+        <w:t>.AddHttpContextAccessor();</w:t>
+      </w:r>
+    </w:p>
+    <w:p>
+      <w:pPr>
+        <w:autoSpaceDE w:val="0"/>
+        <w:autoSpaceDN w:val="0"/>
+        <w:adjustRightInd w:val="0"/>
+        <w:spacing w:after="0" w:line="240" w:lineRule="auto"/>
+        <w:rPr>
+          <w:rFonts w:ascii="Cascadia Mono" w:hAnsi="Cascadia Mono" w:cs="Cascadia Mono"/>
+          <w:color w:val="000000"/>
+          <w:sz w:val="19"/>
+          <w:szCs w:val="19"/>
+        </w:rPr>
+      </w:pPr>
       <w:r>
         <w:rPr>
           <w:rFonts w:ascii="Cascadia Mono" w:hAnsi="Cascadia Mono" w:cs="Cascadia Mono"/>
@@ -9357,67 +9331,22 @@
           <w:sz w:val="19"/>
           <w:szCs w:val="19"/>
         </w:rPr>
-        <w:t>DependencyInjection;</w:t>
-      </w:r>
-      <w:proofErr w:type="gramEnd"/>
-    </w:p>
-    <w:p>
-      <w:pPr>
-        <w:autoSpaceDE w:val="0"/>
-        <w:autoSpaceDN w:val="0"/>
-        <w:adjustRightInd w:val="0"/>
-        <w:spacing w:after="0" w:line="240" w:lineRule="auto"/>
-        <w:rPr>
-          <w:rFonts w:ascii="Cascadia Mono" w:hAnsi="Cascadia Mono" w:cs="Cascadia Mono"/>
-          <w:color w:val="000000"/>
-          <w:sz w:val="19"/>
-          <w:szCs w:val="19"/>
-        </w:rPr>
-      </w:pPr>
-      <w:r>
-        <w:rPr>
-          <w:rFonts w:ascii="Cascadia Mono" w:hAnsi="Cascadia Mono" w:cs="Cascadia Mono"/>
-          <w:color w:val="000000"/>
-          <w:sz w:val="19"/>
-          <w:szCs w:val="19"/>
-        </w:rPr>
-        <w:t>builder.Services</w:t>
-      </w:r>
-    </w:p>
-    <w:p>
-      <w:pPr>
-        <w:autoSpaceDE w:val="0"/>
-        <w:autoSpaceDN w:val="0"/>
-        <w:adjustRightInd w:val="0"/>
-        <w:spacing w:after="0" w:line="240" w:lineRule="auto"/>
-        <w:rPr>
-          <w:rFonts w:ascii="Cascadia Mono" w:hAnsi="Cascadia Mono" w:cs="Cascadia Mono"/>
-          <w:color w:val="000000"/>
-          <w:sz w:val="19"/>
-          <w:szCs w:val="19"/>
-        </w:rPr>
-      </w:pPr>
-      <w:r>
-        <w:rPr>
-          <w:rFonts w:ascii="Cascadia Mono" w:hAnsi="Cascadia Mono" w:cs="Cascadia Mono"/>
-          <w:color w:val="000000"/>
-          <w:sz w:val="19"/>
-          <w:szCs w:val="19"/>
-        </w:rPr>
-        <w:tab/>
-        <w:t>.AddHttpContextAccessor(</w:t>
-      </w:r>
-      <w:proofErr w:type="gramStart"/>
-      <w:r>
-        <w:rPr>
-          <w:rFonts w:ascii="Cascadia Mono" w:hAnsi="Cascadia Mono" w:cs="Cascadia Mono"/>
-          <w:color w:val="000000"/>
-          <w:sz w:val="19"/>
-          <w:szCs w:val="19"/>
-        </w:rPr>
-        <w:t>);</w:t>
-      </w:r>
-      <w:proofErr w:type="gramEnd"/>
+        <w:t>// **************************************************</w:t>
+      </w:r>
+    </w:p>
+    <w:p>
+      <w:pPr>
+        <w:autoSpaceDE w:val="0"/>
+        <w:autoSpaceDN w:val="0"/>
+        <w:adjustRightInd w:val="0"/>
+        <w:spacing w:after="0" w:line="240" w:lineRule="auto"/>
+        <w:rPr>
+          <w:rFonts w:ascii="Cascadia Mono" w:hAnsi="Cascadia Mono" w:cs="Cascadia Mono"/>
+          <w:color w:val="000000"/>
+          <w:sz w:val="19"/>
+          <w:szCs w:val="19"/>
+        </w:rPr>
+      </w:pPr>
     </w:p>
     <w:p>
       <w:pPr>
@@ -9455,6 +9384,39 @@
           <w:szCs w:val="19"/>
         </w:rPr>
       </w:pPr>
+      <w:r>
+        <w:rPr>
+          <w:rFonts w:ascii="Cascadia Mono" w:hAnsi="Cascadia Mono" w:cs="Cascadia Mono"/>
+          <w:color w:val="000000"/>
+          <w:sz w:val="19"/>
+          <w:szCs w:val="19"/>
+        </w:rPr>
+        <w:t>builder.Services.AddScoped</w:t>
+      </w:r>
+    </w:p>
+    <w:p>
+      <w:pPr>
+        <w:autoSpaceDE w:val="0"/>
+        <w:autoSpaceDN w:val="0"/>
+        <w:adjustRightInd w:val="0"/>
+        <w:spacing w:after="0" w:line="240" w:lineRule="auto"/>
+        <w:rPr>
+          <w:rFonts w:ascii="Cascadia Mono" w:hAnsi="Cascadia Mono" w:cs="Cascadia Mono"/>
+          <w:color w:val="000000"/>
+          <w:sz w:val="19"/>
+          <w:szCs w:val="19"/>
+        </w:rPr>
+      </w:pPr>
+      <w:r>
+        <w:rPr>
+          <w:rFonts w:ascii="Cascadia Mono" w:hAnsi="Cascadia Mono" w:cs="Cascadia Mono"/>
+          <w:color w:val="000000"/>
+          <w:sz w:val="19"/>
+          <w:szCs w:val="19"/>
+        </w:rPr>
+        <w:tab/>
+        <w:t>&lt;Services.Features.Common.HttpContextService&gt;();</w:t>
+      </w:r>
     </w:p>
     <w:p>
       <w:pPr>
@@ -9481,87 +9443,6 @@
     </w:p>
     <w:p>
       <w:pPr>
-        <w:autoSpaceDE w:val="0"/>
-        <w:autoSpaceDN w:val="0"/>
-        <w:adjustRightInd w:val="0"/>
-        <w:spacing w:after="0" w:line="240" w:lineRule="auto"/>
-        <w:rPr>
-          <w:rFonts w:ascii="Cascadia Mono" w:hAnsi="Cascadia Mono" w:cs="Cascadia Mono"/>
-          <w:color w:val="000000"/>
-          <w:sz w:val="19"/>
-          <w:szCs w:val="19"/>
-        </w:rPr>
-      </w:pPr>
-      <w:r>
-        <w:rPr>
-          <w:rFonts w:ascii="Cascadia Mono" w:hAnsi="Cascadia Mono" w:cs="Cascadia Mono"/>
-          <w:color w:val="000000"/>
-          <w:sz w:val="19"/>
-          <w:szCs w:val="19"/>
-        </w:rPr>
-        <w:t>builder.Services.AddScoped</w:t>
-      </w:r>
-    </w:p>
-    <w:p>
-      <w:pPr>
-        <w:autoSpaceDE w:val="0"/>
-        <w:autoSpaceDN w:val="0"/>
-        <w:adjustRightInd w:val="0"/>
-        <w:spacing w:after="0" w:line="240" w:lineRule="auto"/>
-        <w:rPr>
-          <w:rFonts w:ascii="Cascadia Mono" w:hAnsi="Cascadia Mono" w:cs="Cascadia Mono"/>
-          <w:color w:val="000000"/>
-          <w:sz w:val="19"/>
-          <w:szCs w:val="19"/>
-        </w:rPr>
-      </w:pPr>
-      <w:r>
-        <w:rPr>
-          <w:rFonts w:ascii="Cascadia Mono" w:hAnsi="Cascadia Mono" w:cs="Cascadia Mono"/>
-          <w:color w:val="000000"/>
-          <w:sz w:val="19"/>
-          <w:szCs w:val="19"/>
-        </w:rPr>
-        <w:tab/>
-        <w:t>&lt;Services.Features.Common.HttpContextService&gt;(</w:t>
-      </w:r>
-      <w:proofErr w:type="gramStart"/>
-      <w:r>
-        <w:rPr>
-          <w:rFonts w:ascii="Cascadia Mono" w:hAnsi="Cascadia Mono" w:cs="Cascadia Mono"/>
-          <w:color w:val="000000"/>
-          <w:sz w:val="19"/>
-          <w:szCs w:val="19"/>
-        </w:rPr>
-        <w:t>);</w:t>
-      </w:r>
-      <w:proofErr w:type="gramEnd"/>
-    </w:p>
-    <w:p>
-      <w:pPr>
-        <w:autoSpaceDE w:val="0"/>
-        <w:autoSpaceDN w:val="0"/>
-        <w:adjustRightInd w:val="0"/>
-        <w:spacing w:after="0" w:line="240" w:lineRule="auto"/>
-        <w:rPr>
-          <w:rFonts w:ascii="Cascadia Mono" w:hAnsi="Cascadia Mono" w:cs="Cascadia Mono"/>
-          <w:color w:val="000000"/>
-          <w:sz w:val="19"/>
-          <w:szCs w:val="19"/>
-        </w:rPr>
-      </w:pPr>
-      <w:r>
-        <w:rPr>
-          <w:rFonts w:ascii="Cascadia Mono" w:hAnsi="Cascadia Mono" w:cs="Cascadia Mono"/>
-          <w:color w:val="008000"/>
-          <w:sz w:val="19"/>
-          <w:szCs w:val="19"/>
-        </w:rPr>
-        <w:t>// **************************************************</w:t>
-      </w:r>
-    </w:p>
-    <w:p>
-      <w:pPr>
         <w:bidi/>
         <w:jc w:val="both"/>
         <w:rPr>
@@ -9801,19 +9682,8 @@
           <w:sz w:val="19"/>
           <w:szCs w:val="19"/>
         </w:rPr>
-        <w:t xml:space="preserve"> Domain.Features.Identity.</w:t>
-      </w:r>
-      <w:proofErr w:type="gramStart"/>
-      <w:r>
-        <w:rPr>
-          <w:rFonts w:ascii="Cascadia Mono" w:hAnsi="Cascadia Mono" w:cs="Cascadia Mono"/>
-          <w:color w:val="000000"/>
-          <w:sz w:val="19"/>
-          <w:szCs w:val="19"/>
-        </w:rPr>
-        <w:t>Enums;</w:t>
-      </w:r>
-      <w:proofErr w:type="gramEnd"/>
+        <w:t xml:space="preserve"> Domain.Features.Identity.Enums;</w:t>
+      </w:r>
     </w:p>
     <w:p>
       <w:pPr>
@@ -10241,19 +10111,8 @@
           <w:sz w:val="19"/>
           <w:szCs w:val="19"/>
         </w:rPr>
-        <w:t>[Microsoft.AspNetCore.Authorization.</w:t>
-      </w:r>
-      <w:proofErr w:type="gramStart"/>
-      <w:r>
-        <w:rPr>
-          <w:rFonts w:ascii="Cascadia Mono" w:hAnsi="Cascadia Mono" w:cs="Cascadia Mono"/>
-          <w:color w:val="000000"/>
-          <w:sz w:val="19"/>
-          <w:szCs w:val="19"/>
-        </w:rPr>
-        <w:t>Authorize</w:t>
-      </w:r>
-      <w:proofErr w:type="gramEnd"/>
+        <w:t>[Microsoft.AspNetCore.Authorization.Authorize</w:t>
+      </w:r>
     </w:p>
     <w:p>
       <w:pPr>
@@ -11015,19 +10874,8 @@
           <w:szCs w:val="19"/>
         </w:rPr>
         <w:tab/>
-        <w:t>&lt;Infrastructure.Security.AuthenticatedUserService&gt;(</w:t>
-      </w:r>
-      <w:proofErr w:type="gramStart"/>
-      <w:r>
-        <w:rPr>
-          <w:rFonts w:ascii="Cascadia Mono" w:hAnsi="Cascadia Mono" w:cs="Cascadia Mono"/>
-          <w:color w:val="000000"/>
-          <w:sz w:val="19"/>
-          <w:szCs w:val="19"/>
-        </w:rPr>
-        <w:t>);</w:t>
-      </w:r>
-      <w:proofErr w:type="gramEnd"/>
+        <w:t>&lt;Infrastructure.Security.AuthenticatedUserService&gt;();</w:t>
+      </w:r>
     </w:p>
     <w:p>
       <w:pPr>
@@ -11119,19 +10967,8 @@
           <w:szCs w:val="19"/>
         </w:rPr>
         <w:tab/>
-        <w:t>builder.Build(</w:t>
-      </w:r>
-      <w:proofErr w:type="gramStart"/>
-      <w:r>
-        <w:rPr>
-          <w:rFonts w:ascii="Cascadia Mono" w:hAnsi="Cascadia Mono" w:cs="Cascadia Mono"/>
-          <w:color w:val="000000"/>
-          <w:sz w:val="19"/>
-          <w:szCs w:val="19"/>
-        </w:rPr>
-        <w:t>);</w:t>
-      </w:r>
-      <w:proofErr w:type="gramEnd"/>
+        <w:t>builder.Build();</w:t>
+      </w:r>
     </w:p>
     <w:p>
       <w:pPr>
@@ -11489,6 +11326,46 @@
           <w:szCs w:val="19"/>
         </w:rPr>
       </w:pPr>
+    </w:p>
+    <w:p>
+      <w:pPr>
+        <w:rPr>
+          <w:rFonts w:ascii="Courier New" w:hAnsi="Courier New" w:cs="Courier New"/>
+          <w:sz w:val="24"/>
+          <w:szCs w:val="24"/>
+          <w:lang w:bidi="fa-IR"/>
+        </w:rPr>
+      </w:pPr>
+      <w:r>
+        <w:rPr>
+          <w:rFonts w:ascii="Courier New" w:hAnsi="Courier New" w:cs="Courier New"/>
+          <w:sz w:val="24"/>
+          <w:szCs w:val="24"/>
+          <w:lang w:bidi="fa-IR"/>
+        </w:rPr>
+        <w:br w:type="page"/>
+      </w:r>
+    </w:p>
+    <w:p>
+      <w:pPr>
+        <w:jc w:val="both"/>
+        <w:rPr>
+          <w:rFonts w:ascii="Courier New" w:hAnsi="Courier New" w:cs="Courier New"/>
+          <w:sz w:val="24"/>
+          <w:szCs w:val="24"/>
+          <w:lang w:bidi="fa-IR"/>
+        </w:rPr>
+      </w:pPr>
+      <w:r>
+        <w:rPr>
+          <w:rFonts w:ascii="Courier New" w:hAnsi="Courier New" w:cs="Courier New"/>
+          <w:sz w:val="24"/>
+          <w:szCs w:val="24"/>
+          <w:lang w:bidi="fa-IR"/>
+        </w:rPr>
+        <w:lastRenderedPageBreak/>
+        <w:t>Step 7</w:t>
+      </w:r>
     </w:p>
     <w:p>
       <w:pPr>

</xml_diff>

<commit_message>
Version 1.4.2 - Clean Code
</commit_message>
<xml_diff>
--- a/Documents/ReadMe.docx
+++ b/Documents/ReadMe.docx
@@ -11351,17 +11351,19 @@
         <w:jc w:val="both"/>
         <w:rPr>
           <w:rFonts w:ascii="Courier New" w:hAnsi="Courier New" w:cs="Courier New"/>
-          <w:sz w:val="24"/>
-          <w:szCs w:val="24"/>
-          <w:lang w:bidi="fa-IR"/>
-        </w:rPr>
-      </w:pPr>
-      <w:r>
-        <w:rPr>
-          <w:rFonts w:ascii="Courier New" w:hAnsi="Courier New" w:cs="Courier New"/>
-          <w:sz w:val="24"/>
-          <w:szCs w:val="24"/>
-          <w:lang w:bidi="fa-IR"/>
+          <w:b/>
+          <w:bCs/>
+          <w:sz w:val="40"/>
+          <w:szCs w:val="40"/>
+        </w:rPr>
+      </w:pPr>
+      <w:r>
+        <w:rPr>
+          <w:rFonts w:ascii="Courier New" w:hAnsi="Courier New" w:cs="Courier New"/>
+          <w:b/>
+          <w:bCs/>
+          <w:sz w:val="40"/>
+          <w:szCs w:val="40"/>
         </w:rPr>
         <w:lastRenderedPageBreak/>
         <w:t>Step 7</w:t>
@@ -11369,9 +11371,844 @@
     </w:p>
     <w:p>
       <w:pPr>
-        <w:jc w:val="both"/>
-        <w:rPr>
-          <w:rFonts w:ascii="Courier New" w:hAnsi="Courier New" w:cs="Courier New"/>
+        <w:bidi/>
+        <w:jc w:val="both"/>
+        <w:rPr>
+          <w:rFonts w:ascii="Courier New" w:hAnsi="Courier New" w:cs="Courier New"/>
+          <w:sz w:val="24"/>
+          <w:szCs w:val="24"/>
+          <w:rtl/>
+          <w:lang w:bidi="fa-IR"/>
+        </w:rPr>
+      </w:pPr>
+      <w:r>
+        <w:rPr>
+          <w:rFonts w:ascii="Courier New" w:hAnsi="Courier New" w:cs="Courier New" w:hint="cs"/>
+          <w:sz w:val="24"/>
+          <w:szCs w:val="24"/>
+          <w:rtl/>
+          <w:lang w:bidi="fa-IR"/>
+        </w:rPr>
+        <w:t xml:space="preserve">در پوشه ذیل، فایل (کلاس) </w:t>
+      </w:r>
+      <w:r>
+        <w:rPr>
+          <w:rFonts w:ascii="Courier New" w:hAnsi="Courier New" w:cs="Courier New"/>
+          <w:sz w:val="24"/>
+          <w:szCs w:val="24"/>
+          <w:lang w:bidi="fa-IR"/>
+        </w:rPr>
+        <w:t>CustomAuthorizeAttribute.cs</w:t>
+      </w:r>
+      <w:r>
+        <w:rPr>
+          <w:rFonts w:ascii="Courier New" w:hAnsi="Courier New" w:cs="Courier New" w:hint="cs"/>
+          <w:sz w:val="24"/>
+          <w:szCs w:val="24"/>
+          <w:rtl/>
+          <w:lang w:bidi="fa-IR"/>
+        </w:rPr>
+        <w:t xml:space="preserve"> را ایجاد می‌کنیم:</w:t>
+      </w:r>
+    </w:p>
+    <w:p>
+      <w:pPr>
+        <w:jc w:val="both"/>
+        <w:rPr>
+          <w:rFonts w:ascii="Courier New" w:hAnsi="Courier New" w:cs="Courier New"/>
+          <w:sz w:val="24"/>
+          <w:szCs w:val="24"/>
+          <w:lang w:bidi="fa-IR"/>
+        </w:rPr>
+      </w:pPr>
+      <w:r>
+        <w:rPr>
+          <w:rFonts w:ascii="Courier New" w:hAnsi="Courier New" w:cs="Courier New"/>
+          <w:sz w:val="24"/>
+          <w:szCs w:val="24"/>
+          <w:lang w:bidi="fa-IR"/>
+        </w:rPr>
+        <w:t>(Step 7)</w:t>
+      </w:r>
+    </w:p>
+    <w:p>
+      <w:pPr>
+        <w:jc w:val="both"/>
+        <w:rPr>
+          <w:rFonts w:ascii="Courier New" w:hAnsi="Courier New" w:cs="Courier New"/>
+          <w:sz w:val="24"/>
+          <w:szCs w:val="24"/>
+          <w:lang w:bidi="fa-IR"/>
+        </w:rPr>
+      </w:pPr>
+      <w:r>
+        <w:rPr>
+          <w:rFonts w:ascii="Courier New" w:hAnsi="Courier New" w:cs="Courier New"/>
+          <w:sz w:val="24"/>
+          <w:szCs w:val="24"/>
+          <w:lang w:bidi="fa-IR"/>
+        </w:rPr>
+        <w:tab/>
+        <w:t>[[Client]]</w:t>
+      </w:r>
+    </w:p>
+    <w:p>
+      <w:pPr>
+        <w:jc w:val="both"/>
+        <w:rPr>
+          <w:rFonts w:ascii="Courier New" w:hAnsi="Courier New" w:cs="Courier New"/>
+          <w:sz w:val="24"/>
+          <w:szCs w:val="24"/>
+          <w:lang w:bidi="fa-IR"/>
+        </w:rPr>
+      </w:pPr>
+      <w:r>
+        <w:rPr>
+          <w:rFonts w:ascii="Courier New" w:hAnsi="Courier New" w:cs="Courier New"/>
+          <w:sz w:val="24"/>
+          <w:szCs w:val="24"/>
+          <w:lang w:bidi="fa-IR"/>
+        </w:rPr>
+        <w:tab/>
+      </w:r>
+      <w:r>
+        <w:rPr>
+          <w:rFonts w:ascii="Courier New" w:hAnsi="Courier New" w:cs="Courier New"/>
+          <w:sz w:val="24"/>
+          <w:szCs w:val="24"/>
+          <w:lang w:bidi="fa-IR"/>
+        </w:rPr>
+        <w:tab/>
+        <w:t>[</w:t>
+      </w:r>
+      <w:r>
+        <w:rPr>
+          <w:rFonts w:ascii="Courier New" w:hAnsi="Courier New" w:cs="Courier New"/>
+          <w:sz w:val="24"/>
+          <w:szCs w:val="24"/>
+          <w:lang w:bidi="fa-IR"/>
+        </w:rPr>
+        <w:t>Infrastructure</w:t>
+      </w:r>
+      <w:r>
+        <w:rPr>
+          <w:rFonts w:ascii="Courier New" w:hAnsi="Courier New" w:cs="Courier New"/>
+          <w:sz w:val="24"/>
+          <w:szCs w:val="24"/>
+          <w:lang w:bidi="fa-IR"/>
+        </w:rPr>
+        <w:t>]</w:t>
+      </w:r>
+    </w:p>
+    <w:p>
+      <w:pPr>
+        <w:jc w:val="both"/>
+        <w:rPr>
+          <w:rFonts w:ascii="Courier New" w:hAnsi="Courier New" w:cs="Courier New"/>
+          <w:sz w:val="24"/>
+          <w:szCs w:val="24"/>
+          <w:lang w:bidi="fa-IR"/>
+        </w:rPr>
+      </w:pPr>
+      <w:r>
+        <w:rPr>
+          <w:rFonts w:ascii="Courier New" w:hAnsi="Courier New" w:cs="Courier New"/>
+          <w:sz w:val="24"/>
+          <w:szCs w:val="24"/>
+          <w:lang w:bidi="fa-IR"/>
+        </w:rPr>
+        <w:tab/>
+      </w:r>
+      <w:r>
+        <w:rPr>
+          <w:rFonts w:ascii="Courier New" w:hAnsi="Courier New" w:cs="Courier New"/>
+          <w:sz w:val="24"/>
+          <w:szCs w:val="24"/>
+          <w:lang w:bidi="fa-IR"/>
+        </w:rPr>
+        <w:tab/>
+      </w:r>
+      <w:r>
+        <w:rPr>
+          <w:rFonts w:ascii="Courier New" w:hAnsi="Courier New" w:cs="Courier New"/>
+          <w:sz w:val="24"/>
+          <w:szCs w:val="24"/>
+          <w:lang w:bidi="fa-IR"/>
+        </w:rPr>
+        <w:tab/>
+        <w:t>[</w:t>
+      </w:r>
+      <w:r>
+        <w:rPr>
+          <w:rFonts w:ascii="Courier New" w:hAnsi="Courier New" w:cs="Courier New"/>
+          <w:sz w:val="24"/>
+          <w:szCs w:val="24"/>
+          <w:lang w:bidi="fa-IR"/>
+        </w:rPr>
+        <w:t>Security</w:t>
+      </w:r>
+      <w:r>
+        <w:rPr>
+          <w:rFonts w:ascii="Courier New" w:hAnsi="Courier New" w:cs="Courier New"/>
+          <w:sz w:val="24"/>
+          <w:szCs w:val="24"/>
+          <w:lang w:bidi="fa-IR"/>
+        </w:rPr>
+        <w:t>]</w:t>
+      </w:r>
+    </w:p>
+    <w:p>
+      <w:pPr>
+        <w:jc w:val="both"/>
+        <w:rPr>
+          <w:rFonts w:ascii="Courier New" w:hAnsi="Courier New" w:cs="Courier New"/>
+          <w:sz w:val="24"/>
+          <w:szCs w:val="24"/>
+          <w:lang w:bidi="fa-IR"/>
+        </w:rPr>
+      </w:pPr>
+      <w:r>
+        <w:rPr>
+          <w:rFonts w:ascii="Courier New" w:hAnsi="Courier New" w:cs="Courier New"/>
+          <w:sz w:val="24"/>
+          <w:szCs w:val="24"/>
+          <w:lang w:bidi="fa-IR"/>
+        </w:rPr>
+        <w:tab/>
+      </w:r>
+      <w:r>
+        <w:rPr>
+          <w:rFonts w:ascii="Courier New" w:hAnsi="Courier New" w:cs="Courier New"/>
+          <w:sz w:val="24"/>
+          <w:szCs w:val="24"/>
+          <w:lang w:bidi="fa-IR"/>
+        </w:rPr>
+        <w:tab/>
+      </w:r>
+      <w:r>
+        <w:rPr>
+          <w:rFonts w:ascii="Courier New" w:hAnsi="Courier New" w:cs="Courier New"/>
+          <w:sz w:val="24"/>
+          <w:szCs w:val="24"/>
+          <w:lang w:bidi="fa-IR"/>
+        </w:rPr>
+        <w:tab/>
+      </w:r>
+      <w:r>
+        <w:rPr>
+          <w:rFonts w:ascii="Courier New" w:hAnsi="Courier New" w:cs="Courier New"/>
+          <w:sz w:val="24"/>
+          <w:szCs w:val="24"/>
+          <w:lang w:bidi="fa-IR"/>
+        </w:rPr>
+        <w:tab/>
+      </w:r>
+      <w:r>
+        <w:rPr>
+          <w:rFonts w:ascii="Courier New" w:hAnsi="Courier New" w:cs="Courier New"/>
+          <w:sz w:val="24"/>
+          <w:szCs w:val="24"/>
+          <w:lang w:bidi="fa-IR"/>
+        </w:rPr>
+        <w:t>CustomAuthorizeAttribute.cs</w:t>
+      </w:r>
+    </w:p>
+    <w:p>
+      <w:pPr>
+        <w:bidi/>
+        <w:jc w:val="both"/>
+        <w:rPr>
+          <w:rFonts w:ascii="Courier New" w:hAnsi="Courier New" w:cs="Courier New"/>
+          <w:sz w:val="24"/>
+          <w:szCs w:val="24"/>
+          <w:rtl/>
+          <w:lang w:bidi="fa-IR"/>
+        </w:rPr>
+      </w:pPr>
+      <w:r>
+        <w:rPr>
+          <w:rFonts w:ascii="Courier New" w:hAnsi="Courier New" w:cs="Courier New" w:hint="cs"/>
+          <w:sz w:val="24"/>
+          <w:szCs w:val="24"/>
+          <w:rtl/>
+          <w:lang w:bidi="fa-IR"/>
+        </w:rPr>
+        <w:t>در پوشه ذیل:</w:t>
+      </w:r>
+    </w:p>
+    <w:p>
+      <w:pPr>
+        <w:jc w:val="both"/>
+        <w:rPr>
+          <w:rFonts w:ascii="Courier New" w:hAnsi="Courier New" w:cs="Courier New"/>
+          <w:sz w:val="24"/>
+          <w:szCs w:val="24"/>
+          <w:lang w:bidi="fa-IR"/>
+        </w:rPr>
+      </w:pPr>
+      <w:r>
+        <w:rPr>
+          <w:rFonts w:ascii="Courier New" w:hAnsi="Courier New" w:cs="Courier New"/>
+          <w:sz w:val="24"/>
+          <w:szCs w:val="24"/>
+          <w:lang w:bidi="fa-IR"/>
+        </w:rPr>
+        <w:t>(Step 7)</w:t>
+      </w:r>
+    </w:p>
+    <w:p>
+      <w:pPr>
+        <w:jc w:val="both"/>
+        <w:rPr>
+          <w:rFonts w:ascii="Courier New" w:hAnsi="Courier New" w:cs="Courier New"/>
+          <w:sz w:val="24"/>
+          <w:szCs w:val="24"/>
+          <w:lang w:bidi="fa-IR"/>
+        </w:rPr>
+      </w:pPr>
+      <w:r>
+        <w:rPr>
+          <w:rFonts w:ascii="Courier New" w:hAnsi="Courier New" w:cs="Courier New"/>
+          <w:sz w:val="24"/>
+          <w:szCs w:val="24"/>
+          <w:lang w:bidi="fa-IR"/>
+        </w:rPr>
+        <w:tab/>
+        <w:t>[[Client]]</w:t>
+      </w:r>
+    </w:p>
+    <w:p>
+      <w:pPr>
+        <w:jc w:val="both"/>
+        <w:rPr>
+          <w:rFonts w:ascii="Courier New" w:hAnsi="Courier New" w:cs="Courier New"/>
+          <w:sz w:val="24"/>
+          <w:szCs w:val="24"/>
+          <w:lang w:bidi="fa-IR"/>
+        </w:rPr>
+      </w:pPr>
+      <w:r>
+        <w:rPr>
+          <w:rFonts w:ascii="Courier New" w:hAnsi="Courier New" w:cs="Courier New"/>
+          <w:sz w:val="24"/>
+          <w:szCs w:val="24"/>
+          <w:lang w:bidi="fa-IR"/>
+        </w:rPr>
+        <w:tab/>
+      </w:r>
+      <w:r>
+        <w:rPr>
+          <w:rFonts w:ascii="Courier New" w:hAnsi="Courier New" w:cs="Courier New"/>
+          <w:sz w:val="24"/>
+          <w:szCs w:val="24"/>
+          <w:lang w:bidi="fa-IR"/>
+        </w:rPr>
+        <w:tab/>
+        <w:t>[Pages]</w:t>
+      </w:r>
+    </w:p>
+    <w:p>
+      <w:pPr>
+        <w:bidi/>
+        <w:jc w:val="both"/>
+        <w:rPr>
+          <w:rFonts w:ascii="Courier New" w:hAnsi="Courier New" w:cs="Courier New"/>
+          <w:sz w:val="24"/>
+          <w:szCs w:val="24"/>
+          <w:rtl/>
+          <w:lang w:bidi="fa-IR"/>
+        </w:rPr>
+      </w:pPr>
+      <w:r>
+        <w:rPr>
+          <w:rFonts w:ascii="Courier New" w:hAnsi="Courier New" w:cs="Courier New" w:hint="cs"/>
+          <w:sz w:val="24"/>
+          <w:szCs w:val="24"/>
+          <w:rtl/>
+          <w:lang w:bidi="fa-IR"/>
+        </w:rPr>
+        <w:t>فایل‌های ذیل را ایجاد می‌کنیم:</w:t>
+      </w:r>
+    </w:p>
+    <w:p>
+      <w:pPr>
+        <w:jc w:val="both"/>
+        <w:rPr>
+          <w:rFonts w:ascii="Courier New" w:hAnsi="Courier New" w:cs="Courier New"/>
+          <w:sz w:val="24"/>
+          <w:szCs w:val="24"/>
+          <w:lang w:bidi="fa-IR"/>
+        </w:rPr>
+      </w:pPr>
+      <w:r>
+        <w:rPr>
+          <w:rFonts w:ascii="Courier New" w:hAnsi="Courier New" w:cs="Courier New"/>
+          <w:sz w:val="24"/>
+          <w:szCs w:val="24"/>
+          <w:lang w:bidi="fa-IR"/>
+        </w:rPr>
+        <w:t>MySecuredPage1.cshtml</w:t>
+      </w:r>
+    </w:p>
+    <w:p>
+      <w:pPr>
+        <w:jc w:val="both"/>
+        <w:rPr>
+          <w:rFonts w:ascii="Courier New" w:hAnsi="Courier New" w:cs="Courier New"/>
+          <w:sz w:val="24"/>
+          <w:szCs w:val="24"/>
+          <w:lang w:bidi="fa-IR"/>
+        </w:rPr>
+      </w:pPr>
+      <w:r>
+        <w:rPr>
+          <w:rFonts w:ascii="Courier New" w:hAnsi="Courier New" w:cs="Courier New"/>
+          <w:sz w:val="24"/>
+          <w:szCs w:val="24"/>
+          <w:lang w:bidi="fa-IR"/>
+        </w:rPr>
+        <w:t>MySecuredPage</w:t>
+      </w:r>
+      <w:r>
+        <w:rPr>
+          <w:rFonts w:ascii="Courier New" w:hAnsi="Courier New" w:cs="Courier New"/>
+          <w:sz w:val="24"/>
+          <w:szCs w:val="24"/>
+          <w:lang w:bidi="fa-IR"/>
+        </w:rPr>
+        <w:t>2</w:t>
+      </w:r>
+      <w:r>
+        <w:rPr>
+          <w:rFonts w:ascii="Courier New" w:hAnsi="Courier New" w:cs="Courier New"/>
+          <w:sz w:val="24"/>
+          <w:szCs w:val="24"/>
+          <w:lang w:bidi="fa-IR"/>
+        </w:rPr>
+        <w:t>.cshtml</w:t>
+      </w:r>
+    </w:p>
+    <w:p>
+      <w:pPr>
+        <w:jc w:val="both"/>
+        <w:rPr>
+          <w:rFonts w:ascii="Courier New" w:hAnsi="Courier New" w:cs="Courier New"/>
+          <w:sz w:val="24"/>
+          <w:szCs w:val="24"/>
+          <w:lang w:bidi="fa-IR"/>
+        </w:rPr>
+      </w:pPr>
+      <w:r>
+        <w:rPr>
+          <w:rFonts w:ascii="Courier New" w:hAnsi="Courier New" w:cs="Courier New"/>
+          <w:sz w:val="24"/>
+          <w:szCs w:val="24"/>
+          <w:lang w:bidi="fa-IR"/>
+        </w:rPr>
+        <w:t>MySecuredPage</w:t>
+      </w:r>
+      <w:r>
+        <w:rPr>
+          <w:rFonts w:ascii="Courier New" w:hAnsi="Courier New" w:cs="Courier New"/>
+          <w:sz w:val="24"/>
+          <w:szCs w:val="24"/>
+          <w:lang w:bidi="fa-IR"/>
+        </w:rPr>
+        <w:t>3</w:t>
+      </w:r>
+      <w:r>
+        <w:rPr>
+          <w:rFonts w:ascii="Courier New" w:hAnsi="Courier New" w:cs="Courier New"/>
+          <w:sz w:val="24"/>
+          <w:szCs w:val="24"/>
+          <w:lang w:bidi="fa-IR"/>
+        </w:rPr>
+        <w:t>.cshtml</w:t>
+      </w:r>
+    </w:p>
+    <w:p>
+      <w:pPr>
+        <w:jc w:val="both"/>
+        <w:rPr>
+          <w:rFonts w:ascii="Courier New" w:hAnsi="Courier New" w:cs="Courier New"/>
+          <w:sz w:val="24"/>
+          <w:szCs w:val="24"/>
+          <w:lang w:bidi="fa-IR"/>
+        </w:rPr>
+      </w:pPr>
+      <w:r>
+        <w:rPr>
+          <w:rFonts w:ascii="Courier New" w:hAnsi="Courier New" w:cs="Courier New"/>
+          <w:sz w:val="24"/>
+          <w:szCs w:val="24"/>
+          <w:lang w:bidi="fa-IR"/>
+        </w:rPr>
+        <w:t>MySecuredPage</w:t>
+      </w:r>
+      <w:r>
+        <w:rPr>
+          <w:rFonts w:ascii="Courier New" w:hAnsi="Courier New" w:cs="Courier New"/>
+          <w:sz w:val="24"/>
+          <w:szCs w:val="24"/>
+          <w:lang w:bidi="fa-IR"/>
+        </w:rPr>
+        <w:t>4</w:t>
+      </w:r>
+      <w:r>
+        <w:rPr>
+          <w:rFonts w:ascii="Courier New" w:hAnsi="Courier New" w:cs="Courier New"/>
+          <w:sz w:val="24"/>
+          <w:szCs w:val="24"/>
+          <w:lang w:bidi="fa-IR"/>
+        </w:rPr>
+        <w:t>.cshtml</w:t>
+      </w:r>
+    </w:p>
+    <w:p>
+      <w:pPr>
+        <w:jc w:val="both"/>
+        <w:rPr>
+          <w:rFonts w:ascii="Courier New" w:hAnsi="Courier New" w:cs="Courier New"/>
+          <w:sz w:val="24"/>
+          <w:szCs w:val="24"/>
+          <w:lang w:bidi="fa-IR"/>
+        </w:rPr>
+      </w:pPr>
+      <w:r>
+        <w:rPr>
+          <w:rFonts w:ascii="Courier New" w:hAnsi="Courier New" w:cs="Courier New"/>
+          <w:sz w:val="24"/>
+          <w:szCs w:val="24"/>
+          <w:lang w:bidi="fa-IR"/>
+        </w:rPr>
+        <w:t>MySecuredPage</w:t>
+      </w:r>
+      <w:r>
+        <w:rPr>
+          <w:rFonts w:ascii="Courier New" w:hAnsi="Courier New" w:cs="Courier New"/>
+          <w:sz w:val="24"/>
+          <w:szCs w:val="24"/>
+          <w:lang w:bidi="fa-IR"/>
+        </w:rPr>
+        <w:t>5</w:t>
+      </w:r>
+      <w:r>
+        <w:rPr>
+          <w:rFonts w:ascii="Courier New" w:hAnsi="Courier New" w:cs="Courier New"/>
+          <w:sz w:val="24"/>
+          <w:szCs w:val="24"/>
+          <w:lang w:bidi="fa-IR"/>
+        </w:rPr>
+        <w:t>.cshtml</w:t>
+      </w:r>
+    </w:p>
+    <w:p>
+      <w:pPr>
+        <w:jc w:val="both"/>
+        <w:rPr>
+          <w:rFonts w:ascii="Courier New" w:hAnsi="Courier New" w:cs="Courier New"/>
+          <w:sz w:val="24"/>
+          <w:szCs w:val="24"/>
+          <w:lang w:bidi="fa-IR"/>
+        </w:rPr>
+      </w:pPr>
+      <w:r>
+        <w:rPr>
+          <w:rFonts w:ascii="Courier New" w:hAnsi="Courier New" w:cs="Courier New"/>
+          <w:sz w:val="24"/>
+          <w:szCs w:val="24"/>
+          <w:lang w:bidi="fa-IR"/>
+        </w:rPr>
+        <w:t>MySecuredPage</w:t>
+      </w:r>
+      <w:r>
+        <w:rPr>
+          <w:rFonts w:ascii="Courier New" w:hAnsi="Courier New" w:cs="Courier New"/>
+          <w:sz w:val="24"/>
+          <w:szCs w:val="24"/>
+          <w:lang w:bidi="fa-IR"/>
+        </w:rPr>
+        <w:t>6</w:t>
+      </w:r>
+      <w:r>
+        <w:rPr>
+          <w:rFonts w:ascii="Courier New" w:hAnsi="Courier New" w:cs="Courier New"/>
+          <w:sz w:val="24"/>
+          <w:szCs w:val="24"/>
+          <w:lang w:bidi="fa-IR"/>
+        </w:rPr>
+        <w:t>.cshtml</w:t>
+      </w:r>
+    </w:p>
+    <w:p>
+      <w:pPr>
+        <w:bidi/>
+        <w:jc w:val="both"/>
+        <w:rPr>
+          <w:rFonts w:ascii="Courier New" w:hAnsi="Courier New" w:cs="Courier New"/>
+          <w:sz w:val="24"/>
+          <w:szCs w:val="24"/>
+          <w:rtl/>
+          <w:lang w:bidi="fa-IR"/>
+        </w:rPr>
+      </w:pPr>
+      <w:r>
+        <w:rPr>
+          <w:rFonts w:ascii="Courier New" w:hAnsi="Courier New" w:cs="Courier New" w:hint="cs"/>
+          <w:sz w:val="24"/>
+          <w:szCs w:val="24"/>
+          <w:rtl/>
+          <w:lang w:bidi="fa-IR"/>
+        </w:rPr>
+        <w:t xml:space="preserve">و در فایل کلاس آن‌ها، از </w:t>
+      </w:r>
+      <w:r>
+        <w:rPr>
+          <w:rFonts w:ascii="Courier New" w:hAnsi="Courier New" w:cs="Courier New"/>
+          <w:sz w:val="24"/>
+          <w:szCs w:val="24"/>
+          <w:lang w:bidi="fa-IR"/>
+        </w:rPr>
+        <w:t>Custom Authorize Attribute</w:t>
+      </w:r>
+      <w:r>
+        <w:rPr>
+          <w:rFonts w:ascii="Courier New" w:hAnsi="Courier New" w:cs="Courier New" w:hint="cs"/>
+          <w:sz w:val="24"/>
+          <w:szCs w:val="24"/>
+          <w:rtl/>
+          <w:lang w:bidi="fa-IR"/>
+        </w:rPr>
+        <w:t xml:space="preserve"> استفاده می‌کنیم.</w:t>
+      </w:r>
+    </w:p>
+    <w:p>
+      <w:pPr>
+        <w:bidi/>
+        <w:jc w:val="both"/>
+        <w:rPr>
+          <w:rFonts w:ascii="Courier New" w:hAnsi="Courier New" w:cs="Courier New"/>
+          <w:sz w:val="24"/>
+          <w:szCs w:val="24"/>
+          <w:lang w:bidi="fa-IR"/>
+        </w:rPr>
+      </w:pPr>
+      <w:r>
+        <w:rPr>
+          <w:rFonts w:ascii="Courier New" w:hAnsi="Courier New" w:cs="Courier New" w:hint="cs"/>
+          <w:sz w:val="24"/>
+          <w:szCs w:val="24"/>
+          <w:rtl/>
+          <w:lang w:bidi="fa-IR"/>
+        </w:rPr>
+        <w:t xml:space="preserve">در فایل </w:t>
+      </w:r>
+      <w:r>
+        <w:rPr>
+          <w:rFonts w:ascii="Courier New" w:hAnsi="Courier New" w:cs="Courier New"/>
+          <w:sz w:val="24"/>
+          <w:szCs w:val="24"/>
+          <w:lang w:bidi="fa-IR"/>
+        </w:rPr>
+        <w:t>Index.cshtml</w:t>
+      </w:r>
+      <w:r>
+        <w:rPr>
+          <w:rFonts w:ascii="Courier New" w:hAnsi="Courier New" w:cs="Courier New" w:hint="cs"/>
+          <w:sz w:val="24"/>
+          <w:szCs w:val="24"/>
+          <w:rtl/>
+          <w:lang w:bidi="fa-IR"/>
+        </w:rPr>
+        <w:t>، لینک‌های فایل‌های فوق را قرار می‌دهیم.</w:t>
+      </w:r>
+    </w:p>
+    <w:p>
+      <w:pPr>
+        <w:bidi/>
+        <w:jc w:val="both"/>
+        <w:rPr>
+          <w:rFonts w:ascii="Courier New" w:hAnsi="Courier New" w:cs="Courier New"/>
+          <w:sz w:val="24"/>
+          <w:szCs w:val="24"/>
+          <w:rtl/>
+          <w:lang w:bidi="fa-IR"/>
+        </w:rPr>
+      </w:pPr>
+      <w:r>
+        <w:rPr>
+          <w:rFonts w:ascii="Courier New" w:hAnsi="Courier New" w:cs="Courier New" w:hint="cs"/>
+          <w:sz w:val="24"/>
+          <w:szCs w:val="24"/>
+          <w:rtl/>
+          <w:lang w:bidi="fa-IR"/>
+        </w:rPr>
+        <w:t>در مسیر ذیل:</w:t>
+      </w:r>
+    </w:p>
+    <w:p>
+      <w:pPr>
+        <w:jc w:val="both"/>
+        <w:rPr>
+          <w:rFonts w:ascii="Courier New" w:hAnsi="Courier New" w:cs="Courier New"/>
+          <w:sz w:val="24"/>
+          <w:szCs w:val="24"/>
+          <w:lang w:bidi="fa-IR"/>
+        </w:rPr>
+      </w:pPr>
+      <w:r>
+        <w:rPr>
+          <w:rFonts w:ascii="Courier New" w:hAnsi="Courier New" w:cs="Courier New"/>
+          <w:sz w:val="24"/>
+          <w:szCs w:val="24"/>
+          <w:lang w:bidi="fa-IR"/>
+        </w:rPr>
+        <w:t>(Step 7)</w:t>
+      </w:r>
+    </w:p>
+    <w:p>
+      <w:pPr>
+        <w:jc w:val="both"/>
+        <w:rPr>
+          <w:rFonts w:ascii="Courier New" w:hAnsi="Courier New" w:cs="Courier New"/>
+          <w:sz w:val="24"/>
+          <w:szCs w:val="24"/>
+          <w:lang w:bidi="fa-IR"/>
+        </w:rPr>
+      </w:pPr>
+      <w:r>
+        <w:rPr>
+          <w:rFonts w:ascii="Courier New" w:hAnsi="Courier New" w:cs="Courier New"/>
+          <w:sz w:val="24"/>
+          <w:szCs w:val="24"/>
+          <w:lang w:bidi="fa-IR"/>
+        </w:rPr>
+        <w:tab/>
+        <w:t>[[Client]]</w:t>
+      </w:r>
+    </w:p>
+    <w:p>
+      <w:pPr>
+        <w:jc w:val="both"/>
+        <w:rPr>
+          <w:rFonts w:ascii="Courier New" w:hAnsi="Courier New" w:cs="Courier New"/>
+          <w:sz w:val="24"/>
+          <w:szCs w:val="24"/>
+          <w:lang w:bidi="fa-IR"/>
+        </w:rPr>
+      </w:pPr>
+      <w:r>
+        <w:rPr>
+          <w:rFonts w:ascii="Courier New" w:hAnsi="Courier New" w:cs="Courier New"/>
+          <w:sz w:val="24"/>
+          <w:szCs w:val="24"/>
+          <w:lang w:bidi="fa-IR"/>
+        </w:rPr>
+        <w:tab/>
+      </w:r>
+      <w:r>
+        <w:rPr>
+          <w:rFonts w:ascii="Courier New" w:hAnsi="Courier New" w:cs="Courier New"/>
+          <w:sz w:val="24"/>
+          <w:szCs w:val="24"/>
+          <w:lang w:bidi="fa-IR"/>
+        </w:rPr>
+        <w:tab/>
+        <w:t>[Pages]</w:t>
+      </w:r>
+    </w:p>
+    <w:p>
+      <w:pPr>
+        <w:bidi/>
+        <w:jc w:val="both"/>
+        <w:rPr>
+          <w:rFonts w:ascii="Courier New" w:hAnsi="Courier New" w:cs="Courier New"/>
+          <w:sz w:val="24"/>
+          <w:szCs w:val="24"/>
+          <w:rtl/>
+          <w:lang w:bidi="fa-IR"/>
+        </w:rPr>
+      </w:pPr>
+      <w:r>
+        <w:rPr>
+          <w:rFonts w:ascii="Courier New" w:hAnsi="Courier New" w:cs="Courier New" w:hint="cs"/>
+          <w:sz w:val="24"/>
+          <w:szCs w:val="24"/>
+          <w:rtl/>
+          <w:lang w:bidi="fa-IR"/>
+        </w:rPr>
+        <w:t xml:space="preserve">محتوای فایل </w:t>
+      </w:r>
+      <w:r>
+        <w:rPr>
+          <w:rFonts w:ascii="Courier New" w:hAnsi="Courier New" w:cs="Courier New"/>
+          <w:sz w:val="24"/>
+          <w:szCs w:val="24"/>
+          <w:lang w:bidi="fa-IR"/>
+        </w:rPr>
+        <w:t>Login.cshtml.cs</w:t>
+      </w:r>
+      <w:r>
+        <w:rPr>
+          <w:rFonts w:ascii="Courier New" w:hAnsi="Courier New" w:cs="Courier New" w:hint="cs"/>
+          <w:sz w:val="24"/>
+          <w:szCs w:val="24"/>
+          <w:rtl/>
+          <w:lang w:bidi="fa-IR"/>
+        </w:rPr>
+        <w:t xml:space="preserve"> را تغییر داده تا بتوانیم با ۶ کاربر متفاوت از نظر </w:t>
+      </w:r>
+      <w:r>
+        <w:rPr>
+          <w:rFonts w:ascii="Courier New" w:hAnsi="Courier New" w:cs="Courier New"/>
+          <w:sz w:val="24"/>
+          <w:szCs w:val="24"/>
+          <w:lang w:bidi="fa-IR"/>
+        </w:rPr>
+        <w:t>Role</w:t>
+      </w:r>
+      <w:r>
+        <w:rPr>
+          <w:rFonts w:ascii="Courier New" w:hAnsi="Courier New" w:cs="Courier New" w:hint="cs"/>
+          <w:sz w:val="24"/>
+          <w:szCs w:val="24"/>
+          <w:rtl/>
+          <w:lang w:bidi="fa-IR"/>
+        </w:rPr>
+        <w:t>، وارد سامانه شویم.</w:t>
+      </w:r>
+    </w:p>
+    <w:p>
+      <w:pPr>
+        <w:bidi/>
+        <w:jc w:val="both"/>
+        <w:rPr>
+          <w:rFonts w:ascii="Courier New" w:hAnsi="Courier New" w:cs="Courier New" w:hint="cs"/>
+          <w:sz w:val="24"/>
+          <w:szCs w:val="24"/>
+          <w:rtl/>
+          <w:lang w:bidi="fa-IR"/>
+        </w:rPr>
+      </w:pPr>
+    </w:p>
+    <w:p>
+      <w:pPr>
+        <w:jc w:val="both"/>
+        <w:rPr>
+          <w:rFonts w:ascii="Courier New" w:hAnsi="Courier New" w:cs="Courier New" w:hint="cs"/>
+          <w:sz w:val="24"/>
+          <w:szCs w:val="24"/>
+          <w:rtl/>
+          <w:lang w:bidi="fa-IR"/>
+        </w:rPr>
+      </w:pPr>
+    </w:p>
+    <w:p>
+      <w:pPr>
+        <w:bidi/>
+        <w:jc w:val="both"/>
+        <w:rPr>
+          <w:rFonts w:ascii="Courier New" w:hAnsi="Courier New" w:cs="Courier New" w:hint="cs"/>
           <w:sz w:val="24"/>
           <w:szCs w:val="24"/>
           <w:lang w:bidi="fa-IR"/>
@@ -12509,7 +13346,7 @@
   <w:style w:type="paragraph" w:default="1" w:styleId="Normal">
     <w:name w:val="Normal"/>
     <w:qFormat/>
-    <w:rsid w:val="0082122F"/>
+    <w:rsid w:val="00E27826"/>
   </w:style>
   <w:style w:type="character" w:default="1" w:styleId="DefaultParagraphFont">
     <w:name w:val="Default Paragraph Font"/>

</xml_diff>